<commit_message>
Changes in the report. (22:35)
</commit_message>
<xml_diff>
--- a/Informe - Proyecto 1.docx
+++ b/Informe - Proyecto 1.docx
@@ -9,6 +9,8 @@
         <w:rPr>
           <w:rFonts w:ascii="Times New Roman" w:hAnsi="Times New Roman" w:cs="Times New Roman"/>
           <w:b/>
+          <w:sz w:val="24"/>
+          <w:szCs w:val="24"/>
         </w:rPr>
       </w:pPr>
       <w:r>
@@ -16,19 +18,21 @@
           <w:rFonts w:ascii="Times New Roman" w:hAnsi="Times New Roman" w:cs="Times New Roman"/>
           <w:b/>
           <w:noProof/>
+          <w:sz w:val="24"/>
+          <w:szCs w:val="24"/>
           <w:lang w:val="es-VE" w:eastAsia="es-VE"/>
         </w:rPr>
         <w:drawing>
           <wp:anchor distT="0" distB="0" distL="114300" distR="114300" simplePos="0" relativeHeight="251659264" behindDoc="0" locked="0" layoutInCell="1" allowOverlap="1" wp14:anchorId="5FC9875B" wp14:editId="515AA019">
             <wp:simplePos x="0" y="0"/>
             <wp:positionH relativeFrom="margin">
-              <wp:posOffset>2340398</wp:posOffset>
+              <wp:align>center</wp:align>
             </wp:positionH>
             <wp:positionV relativeFrom="paragraph">
-              <wp:posOffset>-101792</wp:posOffset>
+              <wp:posOffset>-1408</wp:posOffset>
             </wp:positionV>
-            <wp:extent cx="1038578" cy="742930"/>
-            <wp:effectExtent l="0" t="0" r="0" b="635"/>
+            <wp:extent cx="1037718" cy="771277"/>
+            <wp:effectExtent l="0" t="0" r="0" b="0"/>
             <wp:wrapNone/>
             <wp:docPr id="1" name="Imagen 1" descr="Resultado de imagen para logo de udo"/>
             <wp:cNvGraphicFramePr>
@@ -59,7 +63,7 @@
                   <pic:spPr bwMode="auto">
                     <a:xfrm>
                       <a:off x="0" y="0"/>
-                      <a:ext cx="1043823" cy="746682"/>
+                      <a:ext cx="1037718" cy="771277"/>
                     </a:xfrm>
                     <a:prstGeom prst="rect">
                       <a:avLst/>
@@ -89,6 +93,8 @@
         <w:rPr>
           <w:rFonts w:ascii="Times New Roman" w:hAnsi="Times New Roman" w:cs="Times New Roman"/>
           <w:b/>
+          <w:sz w:val="24"/>
+          <w:szCs w:val="24"/>
         </w:rPr>
       </w:pPr>
     </w:p>
@@ -99,6 +105,8 @@
         <w:rPr>
           <w:rFonts w:ascii="Times New Roman" w:hAnsi="Times New Roman" w:cs="Times New Roman"/>
           <w:b/>
+          <w:sz w:val="24"/>
+          <w:szCs w:val="24"/>
         </w:rPr>
       </w:pPr>
     </w:p>
@@ -109,12 +117,16 @@
         <w:rPr>
           <w:rFonts w:ascii="Times New Roman" w:hAnsi="Times New Roman" w:cs="Times New Roman"/>
           <w:b/>
+          <w:sz w:val="24"/>
+          <w:szCs w:val="24"/>
         </w:rPr>
       </w:pPr>
       <w:r>
         <w:rPr>
           <w:rFonts w:ascii="Times New Roman" w:hAnsi="Times New Roman" w:cs="Times New Roman"/>
           <w:b/>
+          <w:sz w:val="24"/>
+          <w:szCs w:val="24"/>
         </w:rPr>
         <w:t xml:space="preserve">UNIVERSIDAD DE ORIENTE </w:t>
       </w:r>
@@ -126,12 +138,16 @@
         <w:rPr>
           <w:rFonts w:ascii="Times New Roman" w:hAnsi="Times New Roman" w:cs="Times New Roman"/>
           <w:b/>
+          <w:sz w:val="24"/>
+          <w:szCs w:val="24"/>
         </w:rPr>
       </w:pPr>
       <w:r>
         <w:rPr>
           <w:rFonts w:ascii="Times New Roman" w:hAnsi="Times New Roman" w:cs="Times New Roman"/>
           <w:b/>
+          <w:sz w:val="24"/>
+          <w:szCs w:val="24"/>
         </w:rPr>
         <w:t>NÚCLEO NUEVA ESPARTA</w:t>
       </w:r>
@@ -143,12 +159,16 @@
         <w:rPr>
           <w:rFonts w:ascii="Times New Roman" w:hAnsi="Times New Roman" w:cs="Times New Roman"/>
           <w:b/>
+          <w:sz w:val="24"/>
+          <w:szCs w:val="24"/>
         </w:rPr>
       </w:pPr>
       <w:r>
         <w:rPr>
           <w:rFonts w:ascii="Times New Roman" w:hAnsi="Times New Roman" w:cs="Times New Roman"/>
           <w:b/>
+          <w:sz w:val="24"/>
+          <w:szCs w:val="24"/>
         </w:rPr>
         <w:t xml:space="preserve">ESPECIALIDAD: LIC. EN INFORMATICA </w:t>
       </w:r>
@@ -160,12 +180,16 @@
         <w:rPr>
           <w:rFonts w:ascii="Times New Roman" w:hAnsi="Times New Roman" w:cs="Times New Roman"/>
           <w:b/>
+          <w:sz w:val="24"/>
+          <w:szCs w:val="24"/>
         </w:rPr>
       </w:pPr>
       <w:r>
         <w:rPr>
           <w:rFonts w:ascii="Times New Roman" w:hAnsi="Times New Roman" w:cs="Times New Roman"/>
           <w:b/>
+          <w:sz w:val="24"/>
+          <w:szCs w:val="24"/>
         </w:rPr>
         <w:t>ASIGNATURA: SIMULACION Y MODELOS</w:t>
       </w:r>
@@ -176,6 +200,8 @@
         <w:jc w:val="center"/>
         <w:rPr>
           <w:rFonts w:ascii="Times New Roman" w:hAnsi="Times New Roman" w:cs="Times New Roman"/>
+          <w:sz w:val="24"/>
+          <w:szCs w:val="24"/>
         </w:rPr>
       </w:pPr>
     </w:p>
@@ -185,6 +211,8 @@
         <w:jc w:val="center"/>
         <w:rPr>
           <w:rFonts w:ascii="Times New Roman" w:hAnsi="Times New Roman" w:cs="Times New Roman"/>
+          <w:sz w:val="24"/>
+          <w:szCs w:val="24"/>
         </w:rPr>
       </w:pPr>
     </w:p>
@@ -194,6 +222,8 @@
         <w:jc w:val="center"/>
         <w:rPr>
           <w:rFonts w:ascii="Times New Roman" w:hAnsi="Times New Roman" w:cs="Times New Roman"/>
+          <w:sz w:val="24"/>
+          <w:szCs w:val="24"/>
         </w:rPr>
       </w:pPr>
     </w:p>
@@ -202,6 +232,8 @@
         <w:spacing w:line="360" w:lineRule="auto"/>
         <w:rPr>
           <w:rFonts w:ascii="Times New Roman" w:hAnsi="Times New Roman" w:cs="Times New Roman"/>
+          <w:sz w:val="24"/>
+          <w:szCs w:val="24"/>
         </w:rPr>
       </w:pPr>
     </w:p>
@@ -212,14 +244,16 @@
         <w:rPr>
           <w:rFonts w:ascii="Times New Roman" w:hAnsi="Times New Roman" w:cs="Times New Roman"/>
           <w:b/>
-          <w:sz w:val="28"/>
+          <w:sz w:val="24"/>
+          <w:szCs w:val="24"/>
         </w:rPr>
       </w:pPr>
       <w:r>
         <w:rPr>
           <w:rFonts w:ascii="Times New Roman" w:hAnsi="Times New Roman" w:cs="Times New Roman"/>
           <w:b/>
-          <w:sz w:val="28"/>
+          <w:sz w:val="24"/>
+          <w:szCs w:val="24"/>
         </w:rPr>
         <w:t>PROYECTO NRO. 1:</w:t>
       </w:r>
@@ -231,14 +265,16 @@
         <w:rPr>
           <w:rFonts w:ascii="Times New Roman" w:hAnsi="Times New Roman" w:cs="Times New Roman"/>
           <w:b/>
-          <w:sz w:val="28"/>
+          <w:sz w:val="24"/>
+          <w:szCs w:val="24"/>
         </w:rPr>
       </w:pPr>
       <w:r>
         <w:rPr>
           <w:rFonts w:ascii="Times New Roman" w:hAnsi="Times New Roman" w:cs="Times New Roman"/>
           <w:b/>
-          <w:sz w:val="28"/>
+          <w:sz w:val="24"/>
+          <w:szCs w:val="24"/>
         </w:rPr>
         <w:t>INFORM</w:t>
       </w:r>
@@ -246,7 +282,8 @@
         <w:rPr>
           <w:rFonts w:ascii="Times New Roman" w:hAnsi="Times New Roman" w:cs="Times New Roman"/>
           <w:b/>
-          <w:sz w:val="28"/>
+          <w:sz w:val="24"/>
+          <w:szCs w:val="24"/>
         </w:rPr>
         <w:t>E</w:t>
       </w:r>
@@ -258,7 +295,8 @@
         <w:rPr>
           <w:rFonts w:ascii="Times New Roman" w:hAnsi="Times New Roman" w:cs="Times New Roman"/>
           <w:b/>
-          <w:sz w:val="28"/>
+          <w:sz w:val="24"/>
+          <w:szCs w:val="24"/>
         </w:rPr>
       </w:pPr>
     </w:p>
@@ -269,7 +307,8 @@
         <w:rPr>
           <w:rFonts w:ascii="Times New Roman" w:hAnsi="Times New Roman" w:cs="Times New Roman"/>
           <w:b/>
-          <w:sz w:val="28"/>
+          <w:sz w:val="24"/>
+          <w:szCs w:val="24"/>
           <w:lang w:val="es-VE"/>
         </w:rPr>
       </w:pPr>
@@ -277,7 +316,8 @@
         <w:rPr>
           <w:rFonts w:ascii="Times New Roman" w:hAnsi="Times New Roman" w:cs="Times New Roman"/>
           <w:b/>
-          <w:sz w:val="28"/>
+          <w:sz w:val="24"/>
+          <w:szCs w:val="24"/>
         </w:rPr>
         <w:t>Integrantes:</w:t>
       </w:r>
@@ -288,41 +328,19 @@
         <w:jc w:val="center"/>
         <w:rPr>
           <w:rFonts w:ascii="Times New Roman" w:hAnsi="Times New Roman" w:cs="Times New Roman"/>
-          <w:sz w:val="28"/>
+          <w:sz w:val="24"/>
+          <w:szCs w:val="24"/>
           <w:lang w:val="es-VE"/>
         </w:rPr>
       </w:pPr>
       <w:r>
         <w:rPr>
           <w:rFonts w:ascii="Times New Roman" w:hAnsi="Times New Roman" w:cs="Times New Roman"/>
-          <w:sz w:val="28"/>
+          <w:sz w:val="24"/>
+          <w:szCs w:val="24"/>
           <w:lang w:val="es-VE"/>
         </w:rPr>
-        <w:t xml:space="preserve">Andrés Luna </w:t>
-      </w:r>
-      <w:r>
-        <w:rPr>
-          <w:rFonts w:ascii="Times New Roman" w:hAnsi="Times New Roman" w:cs="Times New Roman"/>
-          <w:sz w:val="28"/>
-          <w:lang w:val="es-VE"/>
-        </w:rPr>
-        <w:t xml:space="preserve">- </w:t>
-      </w:r>
-      <w:r>
-        <w:rPr>
-          <w:rFonts w:ascii="Times New Roman" w:hAnsi="Times New Roman" w:cs="Times New Roman"/>
-          <w:sz w:val="28"/>
-          <w:lang w:val="es-VE"/>
-        </w:rPr>
-        <w:t>Ci: 25.</w:t>
-      </w:r>
-      <w:r>
-        <w:rPr>
-          <w:rFonts w:ascii="Times New Roman" w:hAnsi="Times New Roman" w:cs="Times New Roman"/>
-          <w:sz w:val="28"/>
-          <w:lang w:val="es-VE"/>
-        </w:rPr>
-        <w:t>999.071</w:t>
+        <w:t>Andrés Luna - Ci: 25.999.071</w:t>
       </w:r>
     </w:p>
     <w:p>
@@ -331,49 +349,19 @@
         <w:jc w:val="center"/>
         <w:rPr>
           <w:rFonts w:ascii="Times New Roman" w:hAnsi="Times New Roman" w:cs="Times New Roman"/>
-          <w:sz w:val="28"/>
+          <w:sz w:val="24"/>
+          <w:szCs w:val="24"/>
           <w:lang w:val="es-VE"/>
         </w:rPr>
       </w:pPr>
       <w:r>
         <w:rPr>
           <w:rFonts w:ascii="Times New Roman" w:hAnsi="Times New Roman" w:cs="Times New Roman"/>
-          <w:sz w:val="28"/>
+          <w:sz w:val="24"/>
+          <w:szCs w:val="24"/>
           <w:lang w:val="es-VE"/>
         </w:rPr>
-        <w:t xml:space="preserve">Eduardo Rodríguez </w:t>
-      </w:r>
-      <w:r>
-        <w:rPr>
-          <w:rFonts w:ascii="Times New Roman" w:hAnsi="Times New Roman" w:cs="Times New Roman"/>
-          <w:sz w:val="28"/>
-          <w:lang w:val="es-VE"/>
-        </w:rPr>
-        <w:t xml:space="preserve">- </w:t>
-      </w:r>
-      <w:r>
-        <w:rPr>
-          <w:rFonts w:ascii="Times New Roman" w:hAnsi="Times New Roman" w:cs="Times New Roman"/>
-          <w:sz w:val="28"/>
-          <w:lang w:val="es-VE"/>
-        </w:rPr>
-        <w:t>Ci:</w:t>
-      </w:r>
-      <w:r>
-        <w:rPr>
-          <w:rFonts w:ascii="Times New Roman" w:hAnsi="Times New Roman" w:cs="Times New Roman"/>
-          <w:sz w:val="28"/>
-          <w:lang w:val="es-VE"/>
-        </w:rPr>
-        <w:t xml:space="preserve"> </w:t>
-      </w:r>
-      <w:r>
-        <w:rPr>
-          <w:rFonts w:ascii="Times New Roman" w:hAnsi="Times New Roman" w:cs="Times New Roman"/>
-          <w:sz w:val="28"/>
-          <w:lang w:val="es-VE"/>
-        </w:rPr>
-        <w:t>26.082.457</w:t>
+        <w:t>Eduardo Rodríguez - Ci: 26.082.457</w:t>
       </w:r>
     </w:p>
     <w:p>
@@ -382,14 +370,16 @@
         <w:jc w:val="center"/>
         <w:rPr>
           <w:rFonts w:ascii="Times New Roman" w:hAnsi="Times New Roman" w:cs="Times New Roman"/>
-          <w:sz w:val="28"/>
+          <w:sz w:val="24"/>
+          <w:szCs w:val="24"/>
           <w:lang w:val="es-VE"/>
         </w:rPr>
       </w:pPr>
       <w:r>
         <w:rPr>
           <w:rFonts w:ascii="Times New Roman" w:hAnsi="Times New Roman" w:cs="Times New Roman"/>
-          <w:sz w:val="28"/>
+          <w:sz w:val="24"/>
+          <w:szCs w:val="24"/>
           <w:lang w:val="es-VE"/>
         </w:rPr>
         <w:t>Inés Natera – Ci: 26.243.417</w:t>
@@ -402,7 +392,8 @@
         <w:rPr>
           <w:rFonts w:ascii="Times New Roman" w:hAnsi="Times New Roman" w:cs="Times New Roman"/>
           <w:b/>
-          <w:sz w:val="28"/>
+          <w:sz w:val="24"/>
+          <w:szCs w:val="24"/>
         </w:rPr>
       </w:pPr>
     </w:p>
@@ -412,7 +403,8 @@
         <w:rPr>
           <w:rFonts w:ascii="Times New Roman" w:hAnsi="Times New Roman" w:cs="Times New Roman"/>
           <w:b/>
-          <w:sz w:val="28"/>
+          <w:sz w:val="24"/>
+          <w:szCs w:val="24"/>
         </w:rPr>
       </w:pPr>
     </w:p>
@@ -422,18 +414,31 @@
         <w:rPr>
           <w:rFonts w:ascii="Times New Roman" w:hAnsi="Times New Roman" w:cs="Times New Roman"/>
           <w:b/>
-          <w:sz w:val="28"/>
+          <w:sz w:val="24"/>
+          <w:szCs w:val="24"/>
         </w:rPr>
       </w:pPr>
     </w:p>
     <w:p>
       <w:pPr>
         <w:spacing w:line="360" w:lineRule="auto"/>
+        <w:rPr>
+          <w:rFonts w:ascii="Times New Roman" w:hAnsi="Times New Roman" w:cs="Times New Roman"/>
+          <w:b/>
+          <w:sz w:val="24"/>
+          <w:szCs w:val="24"/>
+        </w:rPr>
+      </w:pPr>
+    </w:p>
+    <w:p>
+      <w:pPr>
+        <w:spacing w:line="360" w:lineRule="auto"/>
         <w:jc w:val="center"/>
         <w:rPr>
           <w:rFonts w:ascii="Times New Roman" w:hAnsi="Times New Roman" w:cs="Times New Roman"/>
           <w:b/>
-          <w:sz w:val="28"/>
+          <w:sz w:val="24"/>
+          <w:szCs w:val="24"/>
         </w:rPr>
       </w:pPr>
       <w:proofErr w:type="spellStart"/>
@@ -441,7 +446,8 @@
         <w:rPr>
           <w:rFonts w:ascii="Times New Roman" w:hAnsi="Times New Roman" w:cs="Times New Roman"/>
           <w:b/>
-          <w:sz w:val="28"/>
+          <w:sz w:val="24"/>
+          <w:szCs w:val="24"/>
         </w:rPr>
         <w:t>Guatamare</w:t>
       </w:r>
@@ -450,7 +456,8 @@
         <w:rPr>
           <w:rFonts w:ascii="Times New Roman" w:hAnsi="Times New Roman" w:cs="Times New Roman"/>
           <w:b/>
-          <w:sz w:val="28"/>
+          <w:sz w:val="24"/>
+          <w:szCs w:val="24"/>
         </w:rPr>
         <w:t>, septiembre de 2018</w:t>
       </w:r>
@@ -463,6 +470,7 @@
           <w:rFonts w:ascii="Times New Roman" w:hAnsi="Times New Roman" w:cs="Times New Roman"/>
           <w:b/>
           <w:sz w:val="28"/>
+          <w:szCs w:val="24"/>
         </w:rPr>
       </w:pPr>
       <w:r>
@@ -470,6 +478,7 @@
           <w:rFonts w:ascii="Times New Roman" w:hAnsi="Times New Roman" w:cs="Times New Roman"/>
           <w:b/>
           <w:sz w:val="28"/>
+          <w:szCs w:val="24"/>
         </w:rPr>
         <w:lastRenderedPageBreak/>
         <w:t>Enunciado</w:t>
@@ -478,28 +487,19 @@
     <w:p>
       <w:pPr>
         <w:spacing w:line="360" w:lineRule="auto"/>
-        <w:jc w:val="center"/>
-        <w:rPr>
-          <w:rFonts w:ascii="Times New Roman" w:hAnsi="Times New Roman" w:cs="Times New Roman"/>
-          <w:b/>
-          <w:sz w:val="28"/>
-        </w:rPr>
-      </w:pPr>
-    </w:p>
-    <w:p>
-      <w:pPr>
-        <w:spacing w:line="360" w:lineRule="auto"/>
         <w:ind w:firstLine="708"/>
         <w:jc w:val="both"/>
         <w:rPr>
           <w:rFonts w:ascii="Times New Roman" w:hAnsi="Times New Roman" w:cs="Times New Roman"/>
-          <w:sz w:val="28"/>
+          <w:sz w:val="24"/>
+          <w:szCs w:val="24"/>
         </w:rPr>
       </w:pPr>
       <w:r>
         <w:rPr>
           <w:rFonts w:ascii="Times New Roman" w:hAnsi="Times New Roman" w:cs="Times New Roman"/>
-          <w:sz w:val="28"/>
+          <w:sz w:val="24"/>
+          <w:szCs w:val="24"/>
         </w:rPr>
         <w:t xml:space="preserve">Los </w:t>
       </w:r>
@@ -507,51 +507,41 @@
         <w:rPr>
           <w:rFonts w:ascii="Times New Roman" w:hAnsi="Times New Roman" w:cs="Times New Roman"/>
           <w:b/>
-          <w:sz w:val="28"/>
-        </w:rPr>
-        <w:t>Camiones</w:t>
+          <w:sz w:val="24"/>
+          <w:szCs w:val="24"/>
+        </w:rPr>
+        <w:t xml:space="preserve">Camiones </w:t>
       </w:r>
       <w:r>
         <w:rPr>
           <w:rFonts w:ascii="Times New Roman" w:hAnsi="Times New Roman" w:cs="Times New Roman"/>
-          <w:b/>
-          <w:sz w:val="28"/>
-        </w:rPr>
-        <w:t xml:space="preserve"> </w:t>
+          <w:sz w:val="24"/>
+          <w:szCs w:val="24"/>
+        </w:rPr>
+        <w:t xml:space="preserve">llegan en forma aleatoria al terminal para descargar. Después de analizar los datos históricos, se concluyó que el porcentaje de llegadas diarias sigue una distribución de Poisson con una media de 3 camiones por día, ver tabla </w:t>
       </w:r>
       <w:r>
         <w:rPr>
           <w:rFonts w:ascii="Times New Roman" w:hAnsi="Times New Roman" w:cs="Times New Roman"/>
-          <w:sz w:val="28"/>
-        </w:rPr>
-        <w:t>llegan</w:t>
-      </w:r>
-      <w:r>
-        <w:rPr>
-          <w:rFonts w:ascii="Times New Roman" w:hAnsi="Times New Roman" w:cs="Times New Roman"/>
-          <w:sz w:val="28"/>
-        </w:rPr>
-        <w:t xml:space="preserve"> en forma aleatoria al terminal para descargar. Después de analizar los datos históricos, se concluyó que el porcentaje de llegadas diarias sigue una distribución de Poisson con una media de 3 camiones por día, ver tabla </w:t>
-      </w:r>
-      <w:r>
-        <w:rPr>
-          <w:rFonts w:ascii="Times New Roman" w:hAnsi="Times New Roman" w:cs="Times New Roman"/>
-          <w:b/>
-          <w:sz w:val="28"/>
+          <w:b/>
+          <w:sz w:val="24"/>
+          <w:szCs w:val="24"/>
         </w:rPr>
         <w:t>#1</w:t>
       </w:r>
       <w:r>
         <w:rPr>
           <w:rFonts w:ascii="Times New Roman" w:hAnsi="Times New Roman" w:cs="Times New Roman"/>
-          <w:sz w:val="28"/>
+          <w:sz w:val="24"/>
+          <w:szCs w:val="24"/>
         </w:rPr>
         <w:t xml:space="preserve">. El peso </w:t>
       </w:r>
       <w:r>
         <w:rPr>
           <w:rFonts w:ascii="Times New Roman" w:hAnsi="Times New Roman" w:cs="Times New Roman"/>
-          <w:sz w:val="28"/>
+          <w:sz w:val="24"/>
+          <w:szCs w:val="24"/>
           <w:lang w:val="es-VE"/>
         </w:rPr>
         <w:t>(Kg) de la carga es un factor importante en lo referente al tiempo de descarg</w:t>
@@ -559,7 +549,8 @@
       <w:r>
         <w:rPr>
           <w:rFonts w:ascii="Times New Roman" w:hAnsi="Times New Roman" w:cs="Times New Roman"/>
-          <w:sz w:val="28"/>
+          <w:sz w:val="24"/>
+          <w:szCs w:val="24"/>
           <w:lang w:val="es-VE"/>
         </w:rPr>
         <w:t>a</w:t>
@@ -567,7 +558,8 @@
       <w:r>
         <w:rPr>
           <w:rFonts w:ascii="Times New Roman" w:hAnsi="Times New Roman" w:cs="Times New Roman"/>
-          <w:sz w:val="28"/>
+          <w:sz w:val="24"/>
+          <w:szCs w:val="24"/>
           <w:lang w:val="es-VE"/>
         </w:rPr>
         <w:t xml:space="preserve">. Los registros pasados muestran que los pesos de la carga (independiente del tipo) están distribuidos como lo indica la tabla </w:t>
@@ -576,7 +568,8 @@
         <w:rPr>
           <w:rFonts w:ascii="Times New Roman" w:hAnsi="Times New Roman" w:cs="Times New Roman"/>
           <w:b/>
-          <w:sz w:val="28"/>
+          <w:sz w:val="24"/>
+          <w:szCs w:val="24"/>
           <w:lang w:val="es-VE"/>
         </w:rPr>
         <w:t>#2</w:t>
@@ -584,7 +577,8 @@
       <w:r>
         <w:rPr>
           <w:rFonts w:ascii="Times New Roman" w:hAnsi="Times New Roman" w:cs="Times New Roman"/>
-          <w:sz w:val="28"/>
+          <w:sz w:val="24"/>
+          <w:szCs w:val="24"/>
           <w:lang w:val="es-VE"/>
         </w:rPr>
         <w:t>. La cantidad</w:t>
@@ -592,7 +586,8 @@
       <w:r>
         <w:rPr>
           <w:rFonts w:ascii="Times New Roman" w:hAnsi="Times New Roman" w:cs="Times New Roman"/>
-          <w:sz w:val="28"/>
+          <w:sz w:val="24"/>
+          <w:szCs w:val="24"/>
           <w:lang w:val="es-VE"/>
         </w:rPr>
         <w:t xml:space="preserve"> de kilogramos por hora que una cuadrilla puede descargar también varia y es una función del tipo de carga. La probabilidad de cada tipo de carga y la velocidad de descarga para cada uno de éstos se muestran en la tabla </w:t>
@@ -601,7 +596,8 @@
         <w:rPr>
           <w:rFonts w:ascii="Times New Roman" w:hAnsi="Times New Roman" w:cs="Times New Roman"/>
           <w:b/>
-          <w:sz w:val="28"/>
+          <w:sz w:val="24"/>
+          <w:szCs w:val="24"/>
           <w:lang w:val="es-VE"/>
         </w:rPr>
         <w:t>#3</w:t>
@@ -609,7 +605,8 @@
       <w:r>
         <w:rPr>
           <w:rFonts w:ascii="Times New Roman" w:hAnsi="Times New Roman" w:cs="Times New Roman"/>
-          <w:sz w:val="28"/>
+          <w:sz w:val="24"/>
+          <w:szCs w:val="24"/>
           <w:lang w:val="es-VE"/>
         </w:rPr>
         <w:t>.</w:t>
@@ -617,7 +614,8 @@
       <w:r>
         <w:rPr>
           <w:rFonts w:ascii="Times New Roman" w:hAnsi="Times New Roman" w:cs="Times New Roman"/>
-          <w:sz w:val="28"/>
+          <w:sz w:val="24"/>
+          <w:szCs w:val="24"/>
         </w:rPr>
         <w:t xml:space="preserve"> La compañía posee </w:t>
       </w:r>
@@ -625,14 +623,16 @@
         <w:rPr>
           <w:rFonts w:ascii="Times New Roman" w:hAnsi="Times New Roman" w:cs="Times New Roman"/>
           <w:b/>
-          <w:sz w:val="28"/>
+          <w:sz w:val="24"/>
+          <w:szCs w:val="24"/>
         </w:rPr>
         <w:t>3 cuadrillas</w:t>
       </w:r>
       <w:r>
         <w:rPr>
           <w:rFonts w:ascii="Times New Roman" w:hAnsi="Times New Roman" w:cs="Times New Roman"/>
-          <w:sz w:val="28"/>
+          <w:sz w:val="24"/>
+          <w:szCs w:val="24"/>
         </w:rPr>
         <w:t xml:space="preserve"> en donde c/u consta de tres personas un operador de elevador de carga, a quien se le paga </w:t>
       </w:r>
@@ -640,14 +640,16 @@
         <w:rPr>
           <w:rFonts w:ascii="Times New Roman" w:hAnsi="Times New Roman" w:cs="Times New Roman"/>
           <w:b/>
-          <w:sz w:val="28"/>
+          <w:sz w:val="24"/>
+          <w:szCs w:val="24"/>
         </w:rPr>
         <w:t>Bs. 3.000,00</w:t>
       </w:r>
       <w:r>
         <w:rPr>
           <w:rFonts w:ascii="Times New Roman" w:hAnsi="Times New Roman" w:cs="Times New Roman"/>
-          <w:sz w:val="28"/>
+          <w:sz w:val="24"/>
+          <w:szCs w:val="24"/>
         </w:rPr>
         <w:t xml:space="preserve"> la hora y dos obreros, a quien se les paga a c/u </w:t>
       </w:r>
@@ -655,21 +657,24 @@
         <w:rPr>
           <w:rFonts w:ascii="Times New Roman" w:hAnsi="Times New Roman" w:cs="Times New Roman"/>
           <w:b/>
-          <w:sz w:val="28"/>
+          <w:sz w:val="24"/>
+          <w:szCs w:val="24"/>
         </w:rPr>
         <w:t>Bs. 1.800,00</w:t>
       </w:r>
       <w:r>
         <w:rPr>
           <w:rFonts w:ascii="Times New Roman" w:hAnsi="Times New Roman" w:cs="Times New Roman"/>
-          <w:sz w:val="28"/>
+          <w:sz w:val="24"/>
+          <w:szCs w:val="24"/>
         </w:rPr>
         <w:t xml:space="preserve"> la hora. La política de la compañía es descargar los camiones </w:t>
       </w:r>
       <w:r>
         <w:rPr>
           <w:rFonts w:ascii="Times New Roman" w:hAnsi="Times New Roman" w:cs="Times New Roman"/>
-          <w:sz w:val="28"/>
+          <w:sz w:val="24"/>
+          <w:szCs w:val="24"/>
         </w:rPr>
         <w:t xml:space="preserve">un día después de su llegada y terminar toda descarga iniciada de los camiones sin importar los costos de tiempo extra. El contrato del sindicato demanda una </w:t>
       </w:r>
@@ -677,14 +682,16 @@
         <w:rPr>
           <w:rFonts w:ascii="Times New Roman" w:hAnsi="Times New Roman" w:cs="Times New Roman"/>
           <w:b/>
-          <w:sz w:val="28"/>
+          <w:sz w:val="24"/>
+          <w:szCs w:val="24"/>
         </w:rPr>
         <w:t>bonificación del 50%</w:t>
       </w:r>
       <w:r>
         <w:rPr>
           <w:rFonts w:ascii="Times New Roman" w:hAnsi="Times New Roman" w:cs="Times New Roman"/>
-          <w:sz w:val="28"/>
+          <w:sz w:val="24"/>
+          <w:szCs w:val="24"/>
         </w:rPr>
         <w:t xml:space="preserve"> del valor de la hora por cada hora que exceda de las 8 trabajadas en el día.</w:t>
       </w:r>
@@ -696,110 +703,48 @@
         <w:jc w:val="both"/>
         <w:rPr>
           <w:rFonts w:ascii="Times New Roman" w:hAnsi="Times New Roman" w:cs="Times New Roman"/>
-          <w:sz w:val="28"/>
+          <w:sz w:val="24"/>
+          <w:szCs w:val="24"/>
         </w:rPr>
       </w:pPr>
     </w:p>
     <w:p>
       <w:pPr>
         <w:spacing w:line="360" w:lineRule="auto"/>
-        <w:ind w:firstLine="708"/>
-        <w:jc w:val="both"/>
-        <w:rPr>
-          <w:rFonts w:ascii="Times New Roman" w:hAnsi="Times New Roman" w:cs="Times New Roman"/>
+        <w:jc w:val="center"/>
+        <w:rPr>
+          <w:rFonts w:ascii="Times New Roman" w:hAnsi="Times New Roman" w:cs="Times New Roman"/>
+          <w:b/>
           <w:sz w:val="28"/>
-        </w:rPr>
-      </w:pPr>
-    </w:p>
-    <w:p>
-      <w:pPr>
-        <w:spacing w:line="360" w:lineRule="auto"/>
-        <w:ind w:firstLine="708"/>
-        <w:jc w:val="both"/>
-        <w:rPr>
-          <w:rFonts w:ascii="Times New Roman" w:hAnsi="Times New Roman" w:cs="Times New Roman"/>
+          <w:szCs w:val="24"/>
+        </w:rPr>
+      </w:pPr>
+      <w:r>
+        <w:rPr>
+          <w:rFonts w:ascii="Times New Roman" w:hAnsi="Times New Roman" w:cs="Times New Roman"/>
+          <w:b/>
           <w:sz w:val="28"/>
-        </w:rPr>
-      </w:pPr>
-    </w:p>
-    <w:p>
-      <w:pPr>
-        <w:spacing w:line="360" w:lineRule="auto"/>
-        <w:ind w:firstLine="708"/>
-        <w:jc w:val="both"/>
-        <w:rPr>
-          <w:rFonts w:ascii="Times New Roman" w:hAnsi="Times New Roman" w:cs="Times New Roman"/>
-          <w:sz w:val="28"/>
-        </w:rPr>
-      </w:pPr>
-    </w:p>
-    <w:p>
-      <w:pPr>
-        <w:spacing w:line="360" w:lineRule="auto"/>
-        <w:ind w:firstLine="708"/>
-        <w:jc w:val="both"/>
-        <w:rPr>
-          <w:rFonts w:ascii="Times New Roman" w:hAnsi="Times New Roman" w:cs="Times New Roman"/>
-          <w:sz w:val="28"/>
-        </w:rPr>
-      </w:pPr>
-    </w:p>
-    <w:p>
-      <w:pPr>
-        <w:spacing w:line="360" w:lineRule="auto"/>
-        <w:ind w:firstLine="708"/>
-        <w:jc w:val="both"/>
-        <w:rPr>
-          <w:rFonts w:ascii="Times New Roman" w:hAnsi="Times New Roman" w:cs="Times New Roman"/>
-          <w:sz w:val="28"/>
-        </w:rPr>
-      </w:pPr>
-    </w:p>
-    <w:p>
-      <w:pPr>
-        <w:spacing w:line="360" w:lineRule="auto"/>
-        <w:jc w:val="center"/>
-        <w:rPr>
-          <w:rFonts w:ascii="Times New Roman" w:hAnsi="Times New Roman" w:cs="Times New Roman"/>
-          <w:b/>
-          <w:sz w:val="28"/>
-        </w:rPr>
-      </w:pPr>
-      <w:r>
-        <w:rPr>
-          <w:rFonts w:ascii="Times New Roman" w:hAnsi="Times New Roman" w:cs="Times New Roman"/>
-          <w:b/>
-          <w:sz w:val="28"/>
-        </w:rPr>
-        <w:lastRenderedPageBreak/>
+          <w:szCs w:val="24"/>
+        </w:rPr>
         <w:t>Tablas de datos</w:t>
       </w:r>
     </w:p>
     <w:p>
       <w:pPr>
         <w:spacing w:line="360" w:lineRule="auto"/>
-        <w:jc w:val="center"/>
-        <w:rPr>
-          <w:rFonts w:ascii="Times New Roman" w:hAnsi="Times New Roman" w:cs="Times New Roman"/>
-          <w:b/>
-          <w:sz w:val="28"/>
-        </w:rPr>
-      </w:pPr>
-    </w:p>
-    <w:p>
-      <w:pPr>
-        <w:spacing w:line="360" w:lineRule="auto"/>
-        <w:rPr>
-          <w:rFonts w:ascii="Times New Roman" w:hAnsi="Times New Roman" w:cs="Times New Roman"/>
-          <w:b/>
-          <w:sz w:val="28"/>
+        <w:rPr>
+          <w:rFonts w:ascii="Times New Roman" w:hAnsi="Times New Roman" w:cs="Times New Roman"/>
+          <w:b/>
+          <w:sz w:val="24"/>
+          <w:szCs w:val="24"/>
         </w:rPr>
       </w:pPr>
       <w:r>
         <w:rPr>
           <w:rFonts w:ascii="Times New Roman" w:hAnsi="Times New Roman" w:cs="Times New Roman"/>
           <w:b/>
-          <w:sz w:val="28"/>
+          <w:sz w:val="24"/>
+          <w:szCs w:val="24"/>
         </w:rPr>
         <w:t>Tabla #1</w:t>
       </w:r>
@@ -811,10 +756,10 @@
         <w:tblLook w:val="04A0" w:firstRow="1" w:lastRow="0" w:firstColumn="1" w:lastColumn="0" w:noHBand="0" w:noVBand="1"/>
       </w:tblPr>
       <w:tblGrid>
-        <w:gridCol w:w="3550"/>
-        <w:gridCol w:w="1480"/>
-        <w:gridCol w:w="1480"/>
-        <w:gridCol w:w="2338"/>
+        <w:gridCol w:w="3806"/>
+        <w:gridCol w:w="1418"/>
+        <w:gridCol w:w="1418"/>
+        <w:gridCol w:w="2206"/>
       </w:tblGrid>
       <w:tr>
         <w:trPr>
@@ -946,13 +891,15 @@
               <w:jc w:val="center"/>
               <w:rPr>
                 <w:rFonts w:ascii="Times New Roman" w:hAnsi="Times New Roman" w:cs="Times New Roman"/>
-                <w:sz w:val="28"/>
-              </w:rPr>
-            </w:pPr>
-            <w:r>
-              <w:rPr>
-                <w:rFonts w:ascii="Times New Roman" w:hAnsi="Times New Roman" w:cs="Times New Roman"/>
-                <w:sz w:val="28"/>
+                <w:sz w:val="24"/>
+                <w:szCs w:val="24"/>
+              </w:rPr>
+            </w:pPr>
+            <w:r>
+              <w:rPr>
+                <w:rFonts w:ascii="Times New Roman" w:hAnsi="Times New Roman" w:cs="Times New Roman"/>
+                <w:sz w:val="24"/>
+                <w:szCs w:val="24"/>
               </w:rPr>
               <w:t>0</w:t>
             </w:r>
@@ -969,13 +916,15 @@
               <w:jc w:val="center"/>
               <w:rPr>
                 <w:rFonts w:ascii="Times New Roman" w:hAnsi="Times New Roman" w:cs="Times New Roman"/>
-                <w:sz w:val="28"/>
-              </w:rPr>
-            </w:pPr>
-            <w:r>
-              <w:rPr>
-                <w:rFonts w:ascii="Times New Roman" w:hAnsi="Times New Roman" w:cs="Times New Roman"/>
-                <w:sz w:val="28"/>
+                <w:sz w:val="24"/>
+                <w:szCs w:val="24"/>
+              </w:rPr>
+            </w:pPr>
+            <w:r>
+              <w:rPr>
+                <w:rFonts w:ascii="Times New Roman" w:hAnsi="Times New Roman" w:cs="Times New Roman"/>
+                <w:sz w:val="24"/>
+                <w:szCs w:val="24"/>
               </w:rPr>
               <w:t>0,050</w:t>
             </w:r>
@@ -992,13 +941,15 @@
               <w:jc w:val="center"/>
               <w:rPr>
                 <w:rFonts w:ascii="Times New Roman" w:hAnsi="Times New Roman" w:cs="Times New Roman"/>
-                <w:sz w:val="28"/>
-              </w:rPr>
-            </w:pPr>
-            <w:r>
-              <w:rPr>
-                <w:rFonts w:ascii="Times New Roman" w:hAnsi="Times New Roman" w:cs="Times New Roman"/>
-                <w:sz w:val="28"/>
+                <w:sz w:val="24"/>
+                <w:szCs w:val="24"/>
+              </w:rPr>
+            </w:pPr>
+            <w:r>
+              <w:rPr>
+                <w:rFonts w:ascii="Times New Roman" w:hAnsi="Times New Roman" w:cs="Times New Roman"/>
+                <w:sz w:val="24"/>
+                <w:szCs w:val="24"/>
               </w:rPr>
               <w:t>0,050</w:t>
             </w:r>
@@ -1015,13 +966,15 @@
               <w:jc w:val="center"/>
               <w:rPr>
                 <w:rFonts w:ascii="Times New Roman" w:hAnsi="Times New Roman" w:cs="Times New Roman"/>
-                <w:sz w:val="28"/>
-              </w:rPr>
-            </w:pPr>
-            <w:r>
-              <w:rPr>
-                <w:rFonts w:ascii="Times New Roman" w:hAnsi="Times New Roman" w:cs="Times New Roman"/>
-                <w:sz w:val="28"/>
+                <w:sz w:val="24"/>
+                <w:szCs w:val="24"/>
+              </w:rPr>
+            </w:pPr>
+            <w:r>
+              <w:rPr>
+                <w:rFonts w:ascii="Times New Roman" w:hAnsi="Times New Roman" w:cs="Times New Roman"/>
+                <w:sz w:val="24"/>
+                <w:szCs w:val="24"/>
               </w:rPr>
               <w:t>000 – 049</w:t>
             </w:r>
@@ -1043,13 +996,15 @@
               <w:jc w:val="center"/>
               <w:rPr>
                 <w:rFonts w:ascii="Times New Roman" w:hAnsi="Times New Roman" w:cs="Times New Roman"/>
-                <w:sz w:val="28"/>
-              </w:rPr>
-            </w:pPr>
-            <w:r>
-              <w:rPr>
-                <w:rFonts w:ascii="Times New Roman" w:hAnsi="Times New Roman" w:cs="Times New Roman"/>
-                <w:sz w:val="28"/>
+                <w:sz w:val="24"/>
+                <w:szCs w:val="24"/>
+              </w:rPr>
+            </w:pPr>
+            <w:r>
+              <w:rPr>
+                <w:rFonts w:ascii="Times New Roman" w:hAnsi="Times New Roman" w:cs="Times New Roman"/>
+                <w:sz w:val="24"/>
+                <w:szCs w:val="24"/>
               </w:rPr>
               <w:t>1</w:t>
             </w:r>
@@ -1066,13 +1021,15 @@
               <w:jc w:val="center"/>
               <w:rPr>
                 <w:rFonts w:ascii="Times New Roman" w:hAnsi="Times New Roman" w:cs="Times New Roman"/>
-                <w:sz w:val="28"/>
-              </w:rPr>
-            </w:pPr>
-            <w:r>
-              <w:rPr>
-                <w:rFonts w:ascii="Times New Roman" w:hAnsi="Times New Roman" w:cs="Times New Roman"/>
-                <w:sz w:val="28"/>
+                <w:sz w:val="24"/>
+                <w:szCs w:val="24"/>
+              </w:rPr>
+            </w:pPr>
+            <w:r>
+              <w:rPr>
+                <w:rFonts w:ascii="Times New Roman" w:hAnsi="Times New Roman" w:cs="Times New Roman"/>
+                <w:sz w:val="24"/>
+                <w:szCs w:val="24"/>
               </w:rPr>
               <w:t>0,150</w:t>
             </w:r>
@@ -1089,13 +1046,15 @@
               <w:jc w:val="center"/>
               <w:rPr>
                 <w:rFonts w:ascii="Times New Roman" w:hAnsi="Times New Roman" w:cs="Times New Roman"/>
-                <w:sz w:val="28"/>
-              </w:rPr>
-            </w:pPr>
-            <w:r>
-              <w:rPr>
-                <w:rFonts w:ascii="Times New Roman" w:hAnsi="Times New Roman" w:cs="Times New Roman"/>
-                <w:sz w:val="28"/>
+                <w:sz w:val="24"/>
+                <w:szCs w:val="24"/>
+              </w:rPr>
+            </w:pPr>
+            <w:r>
+              <w:rPr>
+                <w:rFonts w:ascii="Times New Roman" w:hAnsi="Times New Roman" w:cs="Times New Roman"/>
+                <w:sz w:val="24"/>
+                <w:szCs w:val="24"/>
               </w:rPr>
               <w:t>0,200</w:t>
             </w:r>
@@ -1112,13 +1071,15 @@
               <w:jc w:val="center"/>
               <w:rPr>
                 <w:rFonts w:ascii="Times New Roman" w:hAnsi="Times New Roman" w:cs="Times New Roman"/>
-                <w:sz w:val="28"/>
-              </w:rPr>
-            </w:pPr>
-            <w:r>
-              <w:rPr>
-                <w:rFonts w:ascii="Times New Roman" w:hAnsi="Times New Roman" w:cs="Times New Roman"/>
-                <w:sz w:val="28"/>
+                <w:sz w:val="24"/>
+                <w:szCs w:val="24"/>
+              </w:rPr>
+            </w:pPr>
+            <w:r>
+              <w:rPr>
+                <w:rFonts w:ascii="Times New Roman" w:hAnsi="Times New Roman" w:cs="Times New Roman"/>
+                <w:sz w:val="24"/>
+                <w:szCs w:val="24"/>
               </w:rPr>
               <w:t>050 – 199</w:t>
             </w:r>
@@ -1140,13 +1101,15 @@
               <w:jc w:val="center"/>
               <w:rPr>
                 <w:rFonts w:ascii="Times New Roman" w:hAnsi="Times New Roman" w:cs="Times New Roman"/>
-                <w:sz w:val="28"/>
-              </w:rPr>
-            </w:pPr>
-            <w:r>
-              <w:rPr>
-                <w:rFonts w:ascii="Times New Roman" w:hAnsi="Times New Roman" w:cs="Times New Roman"/>
-                <w:sz w:val="28"/>
+                <w:sz w:val="24"/>
+                <w:szCs w:val="24"/>
+              </w:rPr>
+            </w:pPr>
+            <w:r>
+              <w:rPr>
+                <w:rFonts w:ascii="Times New Roman" w:hAnsi="Times New Roman" w:cs="Times New Roman"/>
+                <w:sz w:val="24"/>
+                <w:szCs w:val="24"/>
               </w:rPr>
               <w:t>2</w:t>
             </w:r>
@@ -1163,13 +1126,15 @@
               <w:jc w:val="center"/>
               <w:rPr>
                 <w:rFonts w:ascii="Times New Roman" w:hAnsi="Times New Roman" w:cs="Times New Roman"/>
-                <w:sz w:val="28"/>
-              </w:rPr>
-            </w:pPr>
-            <w:r>
-              <w:rPr>
-                <w:rFonts w:ascii="Times New Roman" w:hAnsi="Times New Roman" w:cs="Times New Roman"/>
-                <w:sz w:val="28"/>
+                <w:sz w:val="24"/>
+                <w:szCs w:val="24"/>
+              </w:rPr>
+            </w:pPr>
+            <w:r>
+              <w:rPr>
+                <w:rFonts w:ascii="Times New Roman" w:hAnsi="Times New Roman" w:cs="Times New Roman"/>
+                <w:sz w:val="24"/>
+                <w:szCs w:val="24"/>
               </w:rPr>
               <w:t>0,220</w:t>
             </w:r>
@@ -1186,13 +1151,15 @@
               <w:jc w:val="center"/>
               <w:rPr>
                 <w:rFonts w:ascii="Times New Roman" w:hAnsi="Times New Roman" w:cs="Times New Roman"/>
-                <w:sz w:val="28"/>
-              </w:rPr>
-            </w:pPr>
-            <w:r>
-              <w:rPr>
-                <w:rFonts w:ascii="Times New Roman" w:hAnsi="Times New Roman" w:cs="Times New Roman"/>
-                <w:sz w:val="28"/>
+                <w:sz w:val="24"/>
+                <w:szCs w:val="24"/>
+              </w:rPr>
+            </w:pPr>
+            <w:r>
+              <w:rPr>
+                <w:rFonts w:ascii="Times New Roman" w:hAnsi="Times New Roman" w:cs="Times New Roman"/>
+                <w:sz w:val="24"/>
+                <w:szCs w:val="24"/>
               </w:rPr>
               <w:t>0,420</w:t>
             </w:r>
@@ -1209,13 +1176,15 @@
               <w:jc w:val="center"/>
               <w:rPr>
                 <w:rFonts w:ascii="Times New Roman" w:hAnsi="Times New Roman" w:cs="Times New Roman"/>
-                <w:sz w:val="28"/>
-              </w:rPr>
-            </w:pPr>
-            <w:r>
-              <w:rPr>
-                <w:rFonts w:ascii="Times New Roman" w:hAnsi="Times New Roman" w:cs="Times New Roman"/>
-                <w:sz w:val="28"/>
+                <w:sz w:val="24"/>
+                <w:szCs w:val="24"/>
+              </w:rPr>
+            </w:pPr>
+            <w:r>
+              <w:rPr>
+                <w:rFonts w:ascii="Times New Roman" w:hAnsi="Times New Roman" w:cs="Times New Roman"/>
+                <w:sz w:val="24"/>
+                <w:szCs w:val="24"/>
               </w:rPr>
               <w:t>200 – 419</w:t>
             </w:r>
@@ -1237,13 +1206,15 @@
               <w:jc w:val="center"/>
               <w:rPr>
                 <w:rFonts w:ascii="Times New Roman" w:hAnsi="Times New Roman" w:cs="Times New Roman"/>
-                <w:sz w:val="28"/>
-              </w:rPr>
-            </w:pPr>
-            <w:r>
-              <w:rPr>
-                <w:rFonts w:ascii="Times New Roman" w:hAnsi="Times New Roman" w:cs="Times New Roman"/>
-                <w:sz w:val="28"/>
+                <w:sz w:val="24"/>
+                <w:szCs w:val="24"/>
+              </w:rPr>
+            </w:pPr>
+            <w:r>
+              <w:rPr>
+                <w:rFonts w:ascii="Times New Roman" w:hAnsi="Times New Roman" w:cs="Times New Roman"/>
+                <w:sz w:val="24"/>
+                <w:szCs w:val="24"/>
               </w:rPr>
               <w:t>3</w:t>
             </w:r>
@@ -1260,13 +1231,15 @@
               <w:jc w:val="center"/>
               <w:rPr>
                 <w:rFonts w:ascii="Times New Roman" w:hAnsi="Times New Roman" w:cs="Times New Roman"/>
-                <w:sz w:val="28"/>
-              </w:rPr>
-            </w:pPr>
-            <w:r>
-              <w:rPr>
-                <w:rFonts w:ascii="Times New Roman" w:hAnsi="Times New Roman" w:cs="Times New Roman"/>
-                <w:sz w:val="28"/>
+                <w:sz w:val="24"/>
+                <w:szCs w:val="24"/>
+              </w:rPr>
+            </w:pPr>
+            <w:r>
+              <w:rPr>
+                <w:rFonts w:ascii="Times New Roman" w:hAnsi="Times New Roman" w:cs="Times New Roman"/>
+                <w:sz w:val="24"/>
+                <w:szCs w:val="24"/>
               </w:rPr>
               <w:t>0,220</w:t>
             </w:r>
@@ -1283,13 +1256,15 @@
               <w:jc w:val="center"/>
               <w:rPr>
                 <w:rFonts w:ascii="Times New Roman" w:hAnsi="Times New Roman" w:cs="Times New Roman"/>
-                <w:sz w:val="28"/>
-              </w:rPr>
-            </w:pPr>
-            <w:r>
-              <w:rPr>
-                <w:rFonts w:ascii="Times New Roman" w:hAnsi="Times New Roman" w:cs="Times New Roman"/>
-                <w:sz w:val="28"/>
+                <w:sz w:val="24"/>
+                <w:szCs w:val="24"/>
+              </w:rPr>
+            </w:pPr>
+            <w:r>
+              <w:rPr>
+                <w:rFonts w:ascii="Times New Roman" w:hAnsi="Times New Roman" w:cs="Times New Roman"/>
+                <w:sz w:val="24"/>
+                <w:szCs w:val="24"/>
               </w:rPr>
               <w:t>0,640</w:t>
             </w:r>
@@ -1306,13 +1281,15 @@
               <w:jc w:val="center"/>
               <w:rPr>
                 <w:rFonts w:ascii="Times New Roman" w:hAnsi="Times New Roman" w:cs="Times New Roman"/>
-                <w:sz w:val="28"/>
-              </w:rPr>
-            </w:pPr>
-            <w:r>
-              <w:rPr>
-                <w:rFonts w:ascii="Times New Roman" w:hAnsi="Times New Roman" w:cs="Times New Roman"/>
-                <w:sz w:val="28"/>
+                <w:sz w:val="24"/>
+                <w:szCs w:val="24"/>
+              </w:rPr>
+            </w:pPr>
+            <w:r>
+              <w:rPr>
+                <w:rFonts w:ascii="Times New Roman" w:hAnsi="Times New Roman" w:cs="Times New Roman"/>
+                <w:sz w:val="24"/>
+                <w:szCs w:val="24"/>
               </w:rPr>
               <w:t xml:space="preserve">420 – 639 </w:t>
             </w:r>
@@ -1334,13 +1311,15 @@
               <w:jc w:val="center"/>
               <w:rPr>
                 <w:rFonts w:ascii="Times New Roman" w:hAnsi="Times New Roman" w:cs="Times New Roman"/>
-                <w:sz w:val="28"/>
-              </w:rPr>
-            </w:pPr>
-            <w:r>
-              <w:rPr>
-                <w:rFonts w:ascii="Times New Roman" w:hAnsi="Times New Roman" w:cs="Times New Roman"/>
-                <w:sz w:val="28"/>
+                <w:sz w:val="24"/>
+                <w:szCs w:val="24"/>
+              </w:rPr>
+            </w:pPr>
+            <w:r>
+              <w:rPr>
+                <w:rFonts w:ascii="Times New Roman" w:hAnsi="Times New Roman" w:cs="Times New Roman"/>
+                <w:sz w:val="24"/>
+                <w:szCs w:val="24"/>
               </w:rPr>
               <w:t>4</w:t>
             </w:r>
@@ -1357,13 +1336,15 @@
               <w:jc w:val="center"/>
               <w:rPr>
                 <w:rFonts w:ascii="Times New Roman" w:hAnsi="Times New Roman" w:cs="Times New Roman"/>
-                <w:sz w:val="28"/>
-              </w:rPr>
-            </w:pPr>
-            <w:r>
-              <w:rPr>
-                <w:rFonts w:ascii="Times New Roman" w:hAnsi="Times New Roman" w:cs="Times New Roman"/>
-                <w:sz w:val="28"/>
+                <w:sz w:val="24"/>
+                <w:szCs w:val="24"/>
+              </w:rPr>
+            </w:pPr>
+            <w:r>
+              <w:rPr>
+                <w:rFonts w:ascii="Times New Roman" w:hAnsi="Times New Roman" w:cs="Times New Roman"/>
+                <w:sz w:val="24"/>
+                <w:szCs w:val="24"/>
               </w:rPr>
               <w:t>0,170</w:t>
             </w:r>
@@ -1380,13 +1361,15 @@
               <w:jc w:val="center"/>
               <w:rPr>
                 <w:rFonts w:ascii="Times New Roman" w:hAnsi="Times New Roman" w:cs="Times New Roman"/>
-                <w:sz w:val="28"/>
-              </w:rPr>
-            </w:pPr>
-            <w:r>
-              <w:rPr>
-                <w:rFonts w:ascii="Times New Roman" w:hAnsi="Times New Roman" w:cs="Times New Roman"/>
-                <w:sz w:val="28"/>
+                <w:sz w:val="24"/>
+                <w:szCs w:val="24"/>
+              </w:rPr>
+            </w:pPr>
+            <w:r>
+              <w:rPr>
+                <w:rFonts w:ascii="Times New Roman" w:hAnsi="Times New Roman" w:cs="Times New Roman"/>
+                <w:sz w:val="24"/>
+                <w:szCs w:val="24"/>
               </w:rPr>
               <w:t>0,810</w:t>
             </w:r>
@@ -1403,13 +1386,15 @@
               <w:jc w:val="center"/>
               <w:rPr>
                 <w:rFonts w:ascii="Times New Roman" w:hAnsi="Times New Roman" w:cs="Times New Roman"/>
-                <w:sz w:val="28"/>
-              </w:rPr>
-            </w:pPr>
-            <w:r>
-              <w:rPr>
-                <w:rFonts w:ascii="Times New Roman" w:hAnsi="Times New Roman" w:cs="Times New Roman"/>
-                <w:sz w:val="28"/>
+                <w:sz w:val="24"/>
+                <w:szCs w:val="24"/>
+              </w:rPr>
+            </w:pPr>
+            <w:r>
+              <w:rPr>
+                <w:rFonts w:ascii="Times New Roman" w:hAnsi="Times New Roman" w:cs="Times New Roman"/>
+                <w:sz w:val="24"/>
+                <w:szCs w:val="24"/>
               </w:rPr>
               <w:t>640 – 809</w:t>
             </w:r>
@@ -1431,13 +1416,15 @@
               <w:jc w:val="center"/>
               <w:rPr>
                 <w:rFonts w:ascii="Times New Roman" w:hAnsi="Times New Roman" w:cs="Times New Roman"/>
-                <w:sz w:val="28"/>
-              </w:rPr>
-            </w:pPr>
-            <w:r>
-              <w:rPr>
-                <w:rFonts w:ascii="Times New Roman" w:hAnsi="Times New Roman" w:cs="Times New Roman"/>
-                <w:sz w:val="28"/>
+                <w:sz w:val="24"/>
+                <w:szCs w:val="24"/>
+              </w:rPr>
+            </w:pPr>
+            <w:r>
+              <w:rPr>
+                <w:rFonts w:ascii="Times New Roman" w:hAnsi="Times New Roman" w:cs="Times New Roman"/>
+                <w:sz w:val="24"/>
+                <w:szCs w:val="24"/>
               </w:rPr>
               <w:t>5</w:t>
             </w:r>
@@ -1454,13 +1441,15 @@
               <w:jc w:val="center"/>
               <w:rPr>
                 <w:rFonts w:ascii="Times New Roman" w:hAnsi="Times New Roman" w:cs="Times New Roman"/>
-                <w:sz w:val="28"/>
-              </w:rPr>
-            </w:pPr>
-            <w:r>
-              <w:rPr>
-                <w:rFonts w:ascii="Times New Roman" w:hAnsi="Times New Roman" w:cs="Times New Roman"/>
-                <w:sz w:val="28"/>
+                <w:sz w:val="24"/>
+                <w:szCs w:val="24"/>
+              </w:rPr>
+            </w:pPr>
+            <w:r>
+              <w:rPr>
+                <w:rFonts w:ascii="Times New Roman" w:hAnsi="Times New Roman" w:cs="Times New Roman"/>
+                <w:sz w:val="24"/>
+                <w:szCs w:val="24"/>
               </w:rPr>
               <w:t>0,110</w:t>
             </w:r>
@@ -1477,13 +1466,15 @@
               <w:jc w:val="center"/>
               <w:rPr>
                 <w:rFonts w:ascii="Times New Roman" w:hAnsi="Times New Roman" w:cs="Times New Roman"/>
-                <w:sz w:val="28"/>
-              </w:rPr>
-            </w:pPr>
-            <w:r>
-              <w:rPr>
-                <w:rFonts w:ascii="Times New Roman" w:hAnsi="Times New Roman" w:cs="Times New Roman"/>
-                <w:sz w:val="28"/>
+                <w:sz w:val="24"/>
+                <w:szCs w:val="24"/>
+              </w:rPr>
+            </w:pPr>
+            <w:r>
+              <w:rPr>
+                <w:rFonts w:ascii="Times New Roman" w:hAnsi="Times New Roman" w:cs="Times New Roman"/>
+                <w:sz w:val="24"/>
+                <w:szCs w:val="24"/>
               </w:rPr>
               <w:t>0,920</w:t>
             </w:r>
@@ -1500,13 +1491,15 @@
               <w:jc w:val="center"/>
               <w:rPr>
                 <w:rFonts w:ascii="Times New Roman" w:hAnsi="Times New Roman" w:cs="Times New Roman"/>
-                <w:sz w:val="28"/>
-              </w:rPr>
-            </w:pPr>
-            <w:r>
-              <w:rPr>
-                <w:rFonts w:ascii="Times New Roman" w:hAnsi="Times New Roman" w:cs="Times New Roman"/>
-                <w:sz w:val="28"/>
+                <w:sz w:val="24"/>
+                <w:szCs w:val="24"/>
+              </w:rPr>
+            </w:pPr>
+            <w:r>
+              <w:rPr>
+                <w:rFonts w:ascii="Times New Roman" w:hAnsi="Times New Roman" w:cs="Times New Roman"/>
+                <w:sz w:val="24"/>
+                <w:szCs w:val="24"/>
               </w:rPr>
               <w:t>810 – 919</w:t>
             </w:r>
@@ -1528,13 +1521,15 @@
               <w:jc w:val="center"/>
               <w:rPr>
                 <w:rFonts w:ascii="Times New Roman" w:hAnsi="Times New Roman" w:cs="Times New Roman"/>
-                <w:sz w:val="28"/>
-              </w:rPr>
-            </w:pPr>
-            <w:r>
-              <w:rPr>
-                <w:rFonts w:ascii="Times New Roman" w:hAnsi="Times New Roman" w:cs="Times New Roman"/>
-                <w:sz w:val="28"/>
+                <w:sz w:val="24"/>
+                <w:szCs w:val="24"/>
+              </w:rPr>
+            </w:pPr>
+            <w:r>
+              <w:rPr>
+                <w:rFonts w:ascii="Times New Roman" w:hAnsi="Times New Roman" w:cs="Times New Roman"/>
+                <w:sz w:val="24"/>
+                <w:szCs w:val="24"/>
               </w:rPr>
               <w:t>6</w:t>
             </w:r>
@@ -1551,13 +1546,15 @@
               <w:jc w:val="center"/>
               <w:rPr>
                 <w:rFonts w:ascii="Times New Roman" w:hAnsi="Times New Roman" w:cs="Times New Roman"/>
-                <w:sz w:val="28"/>
-              </w:rPr>
-            </w:pPr>
-            <w:r>
-              <w:rPr>
-                <w:rFonts w:ascii="Times New Roman" w:hAnsi="Times New Roman" w:cs="Times New Roman"/>
-                <w:sz w:val="28"/>
+                <w:sz w:val="24"/>
+                <w:szCs w:val="24"/>
+              </w:rPr>
+            </w:pPr>
+            <w:r>
+              <w:rPr>
+                <w:rFonts w:ascii="Times New Roman" w:hAnsi="Times New Roman" w:cs="Times New Roman"/>
+                <w:sz w:val="24"/>
+                <w:szCs w:val="24"/>
               </w:rPr>
               <w:t>0,050</w:t>
             </w:r>
@@ -1574,13 +1571,15 @@
               <w:jc w:val="center"/>
               <w:rPr>
                 <w:rFonts w:ascii="Times New Roman" w:hAnsi="Times New Roman" w:cs="Times New Roman"/>
-                <w:sz w:val="28"/>
-              </w:rPr>
-            </w:pPr>
-            <w:r>
-              <w:rPr>
-                <w:rFonts w:ascii="Times New Roman" w:hAnsi="Times New Roman" w:cs="Times New Roman"/>
-                <w:sz w:val="28"/>
+                <w:sz w:val="24"/>
+                <w:szCs w:val="24"/>
+              </w:rPr>
+            </w:pPr>
+            <w:r>
+              <w:rPr>
+                <w:rFonts w:ascii="Times New Roman" w:hAnsi="Times New Roman" w:cs="Times New Roman"/>
+                <w:sz w:val="24"/>
+                <w:szCs w:val="24"/>
               </w:rPr>
               <w:t>0,970</w:t>
             </w:r>
@@ -1597,13 +1596,15 @@
               <w:jc w:val="center"/>
               <w:rPr>
                 <w:rFonts w:ascii="Times New Roman" w:hAnsi="Times New Roman" w:cs="Times New Roman"/>
-                <w:sz w:val="28"/>
-              </w:rPr>
-            </w:pPr>
-            <w:r>
-              <w:rPr>
-                <w:rFonts w:ascii="Times New Roman" w:hAnsi="Times New Roman" w:cs="Times New Roman"/>
-                <w:sz w:val="28"/>
+                <w:sz w:val="24"/>
+                <w:szCs w:val="24"/>
+              </w:rPr>
+            </w:pPr>
+            <w:r>
+              <w:rPr>
+                <w:rFonts w:ascii="Times New Roman" w:hAnsi="Times New Roman" w:cs="Times New Roman"/>
+                <w:sz w:val="24"/>
+                <w:szCs w:val="24"/>
               </w:rPr>
               <w:t>920 – 969</w:t>
             </w:r>
@@ -1625,13 +1626,15 @@
               <w:jc w:val="center"/>
               <w:rPr>
                 <w:rFonts w:ascii="Times New Roman" w:hAnsi="Times New Roman" w:cs="Times New Roman"/>
-                <w:sz w:val="28"/>
-              </w:rPr>
-            </w:pPr>
-            <w:r>
-              <w:rPr>
-                <w:rFonts w:ascii="Times New Roman" w:hAnsi="Times New Roman" w:cs="Times New Roman"/>
-                <w:sz w:val="28"/>
+                <w:sz w:val="24"/>
+                <w:szCs w:val="24"/>
+              </w:rPr>
+            </w:pPr>
+            <w:r>
+              <w:rPr>
+                <w:rFonts w:ascii="Times New Roman" w:hAnsi="Times New Roman" w:cs="Times New Roman"/>
+                <w:sz w:val="24"/>
+                <w:szCs w:val="24"/>
               </w:rPr>
               <w:t>7</w:t>
             </w:r>
@@ -1648,13 +1651,15 @@
               <w:jc w:val="center"/>
               <w:rPr>
                 <w:rFonts w:ascii="Times New Roman" w:hAnsi="Times New Roman" w:cs="Times New Roman"/>
-                <w:sz w:val="28"/>
-              </w:rPr>
-            </w:pPr>
-            <w:r>
-              <w:rPr>
-                <w:rFonts w:ascii="Times New Roman" w:hAnsi="Times New Roman" w:cs="Times New Roman"/>
-                <w:sz w:val="28"/>
+                <w:sz w:val="24"/>
+                <w:szCs w:val="24"/>
+              </w:rPr>
+            </w:pPr>
+            <w:r>
+              <w:rPr>
+                <w:rFonts w:ascii="Times New Roman" w:hAnsi="Times New Roman" w:cs="Times New Roman"/>
+                <w:sz w:val="24"/>
+                <w:szCs w:val="24"/>
               </w:rPr>
               <w:t>0,030</w:t>
             </w:r>
@@ -1671,13 +1676,15 @@
               <w:jc w:val="center"/>
               <w:rPr>
                 <w:rFonts w:ascii="Times New Roman" w:hAnsi="Times New Roman" w:cs="Times New Roman"/>
-                <w:sz w:val="28"/>
-              </w:rPr>
-            </w:pPr>
-            <w:r>
-              <w:rPr>
-                <w:rFonts w:ascii="Times New Roman" w:hAnsi="Times New Roman" w:cs="Times New Roman"/>
-                <w:sz w:val="28"/>
+                <w:sz w:val="24"/>
+                <w:szCs w:val="24"/>
+              </w:rPr>
+            </w:pPr>
+            <w:r>
+              <w:rPr>
+                <w:rFonts w:ascii="Times New Roman" w:hAnsi="Times New Roman" w:cs="Times New Roman"/>
+                <w:sz w:val="24"/>
+                <w:szCs w:val="24"/>
               </w:rPr>
               <w:t>1,000</w:t>
             </w:r>
@@ -1694,13 +1701,15 @@
               <w:jc w:val="center"/>
               <w:rPr>
                 <w:rFonts w:ascii="Times New Roman" w:hAnsi="Times New Roman" w:cs="Times New Roman"/>
-                <w:sz w:val="28"/>
-              </w:rPr>
-            </w:pPr>
-            <w:r>
-              <w:rPr>
-                <w:rFonts w:ascii="Times New Roman" w:hAnsi="Times New Roman" w:cs="Times New Roman"/>
-                <w:sz w:val="28"/>
+                <w:sz w:val="24"/>
+                <w:szCs w:val="24"/>
+              </w:rPr>
+            </w:pPr>
+            <w:r>
+              <w:rPr>
+                <w:rFonts w:ascii="Times New Roman" w:hAnsi="Times New Roman" w:cs="Times New Roman"/>
+                <w:sz w:val="24"/>
+                <w:szCs w:val="24"/>
               </w:rPr>
               <w:t>970 - 999</w:t>
             </w:r>
@@ -1711,40 +1720,32 @@
     <w:p>
       <w:pPr>
         <w:spacing w:line="360" w:lineRule="auto"/>
-        <w:ind w:firstLine="708"/>
-        <w:rPr>
-          <w:rFonts w:ascii="Times New Roman" w:hAnsi="Times New Roman" w:cs="Times New Roman"/>
-          <w:b/>
-          <w:sz w:val="28"/>
+        <w:rPr>
+          <w:rFonts w:ascii="Times New Roman" w:hAnsi="Times New Roman" w:cs="Times New Roman"/>
+          <w:b/>
+          <w:sz w:val="24"/>
+          <w:szCs w:val="24"/>
         </w:rPr>
       </w:pPr>
     </w:p>
     <w:p>
       <w:pPr>
         <w:spacing w:line="360" w:lineRule="auto"/>
-        <w:ind w:firstLine="708"/>
-        <w:rPr>
-          <w:rFonts w:ascii="Times New Roman" w:hAnsi="Times New Roman" w:cs="Times New Roman"/>
-          <w:b/>
-          <w:sz w:val="28"/>
-        </w:rPr>
-      </w:pPr>
-    </w:p>
-    <w:p>
-      <w:pPr>
-        <w:spacing w:line="360" w:lineRule="auto"/>
-        <w:rPr>
-          <w:rFonts w:ascii="Times New Roman" w:hAnsi="Times New Roman" w:cs="Times New Roman"/>
-          <w:b/>
-          <w:sz w:val="28"/>
+        <w:rPr>
+          <w:rFonts w:ascii="Times New Roman" w:hAnsi="Times New Roman" w:cs="Times New Roman"/>
+          <w:b/>
+          <w:sz w:val="24"/>
+          <w:szCs w:val="24"/>
         </w:rPr>
       </w:pPr>
       <w:r>
         <w:rPr>
           <w:rFonts w:ascii="Times New Roman" w:hAnsi="Times New Roman" w:cs="Times New Roman"/>
           <w:b/>
-          <w:sz w:val="28"/>
-        </w:rPr>
+          <w:sz w:val="24"/>
+          <w:szCs w:val="24"/>
+        </w:rPr>
+        <w:lastRenderedPageBreak/>
         <w:t>Tabla #2</w:t>
       </w:r>
     </w:p>
@@ -1755,11 +1756,11 @@
         <w:tblLook w:val="04A0" w:firstRow="1" w:lastRow="0" w:firstColumn="1" w:lastColumn="0" w:noHBand="0" w:noVBand="1"/>
       </w:tblPr>
       <w:tblGrid>
-        <w:gridCol w:w="2283"/>
-        <w:gridCol w:w="1138"/>
-        <w:gridCol w:w="1138"/>
-        <w:gridCol w:w="1797"/>
-        <w:gridCol w:w="2506"/>
+        <w:gridCol w:w="2408"/>
+        <w:gridCol w:w="1072"/>
+        <w:gridCol w:w="1072"/>
+        <w:gridCol w:w="1668"/>
+        <w:gridCol w:w="2642"/>
       </w:tblGrid>
       <w:tr>
         <w:trPr>
@@ -1778,13 +1779,15 @@
                 <w:rFonts w:ascii="Times New Roman" w:hAnsi="Times New Roman" w:cs="Times New Roman"/>
                 <w:b/>
                 <w:sz w:val="24"/>
-              </w:rPr>
-            </w:pPr>
-            <w:r>
-              <w:rPr>
-                <w:rFonts w:ascii="Times New Roman" w:hAnsi="Times New Roman" w:cs="Times New Roman"/>
-                <w:b/>
-                <w:sz w:val="24"/>
+                <w:szCs w:val="24"/>
+              </w:rPr>
+            </w:pPr>
+            <w:r>
+              <w:rPr>
+                <w:rFonts w:ascii="Times New Roman" w:hAnsi="Times New Roman" w:cs="Times New Roman"/>
+                <w:b/>
+                <w:sz w:val="24"/>
+                <w:szCs w:val="24"/>
               </w:rPr>
               <w:t>Tipo de Carga</w:t>
             </w:r>
@@ -1803,14 +1806,16 @@
                 <w:rFonts w:ascii="Times New Roman" w:hAnsi="Times New Roman" w:cs="Times New Roman"/>
                 <w:b/>
                 <w:sz w:val="24"/>
-                <w:lang w:val="es-VE"/>
-              </w:rPr>
-            </w:pPr>
-            <w:r>
-              <w:rPr>
-                <w:rFonts w:ascii="Times New Roman" w:hAnsi="Times New Roman" w:cs="Times New Roman"/>
-                <w:b/>
-                <w:sz w:val="24"/>
+                <w:szCs w:val="24"/>
+                <w:lang w:val="es-VE"/>
+              </w:rPr>
+            </w:pPr>
+            <w:r>
+              <w:rPr>
+                <w:rFonts w:ascii="Times New Roman" w:hAnsi="Times New Roman" w:cs="Times New Roman"/>
+                <w:b/>
+                <w:sz w:val="24"/>
+                <w:szCs w:val="24"/>
                 <w:lang w:val="es-VE"/>
               </w:rPr>
               <w:t>f(x)</w:t>
@@ -1830,13 +1835,15 @@
                 <w:rFonts w:ascii="Times New Roman" w:hAnsi="Times New Roman" w:cs="Times New Roman"/>
                 <w:b/>
                 <w:sz w:val="24"/>
-              </w:rPr>
-            </w:pPr>
-            <w:r>
-              <w:rPr>
-                <w:rFonts w:ascii="Times New Roman" w:hAnsi="Times New Roman" w:cs="Times New Roman"/>
-                <w:b/>
-                <w:sz w:val="24"/>
+                <w:szCs w:val="24"/>
+              </w:rPr>
+            </w:pPr>
+            <w:r>
+              <w:rPr>
+                <w:rFonts w:ascii="Times New Roman" w:hAnsi="Times New Roman" w:cs="Times New Roman"/>
+                <w:b/>
+                <w:sz w:val="24"/>
+                <w:szCs w:val="24"/>
               </w:rPr>
               <w:t>F(x)</w:t>
             </w:r>
@@ -1855,13 +1862,15 @@
                 <w:rFonts w:ascii="Times New Roman" w:hAnsi="Times New Roman" w:cs="Times New Roman"/>
                 <w:b/>
                 <w:sz w:val="24"/>
-              </w:rPr>
-            </w:pPr>
-            <w:r>
-              <w:rPr>
-                <w:rFonts w:ascii="Times New Roman" w:hAnsi="Times New Roman" w:cs="Times New Roman"/>
-                <w:b/>
-                <w:sz w:val="24"/>
+                <w:szCs w:val="24"/>
+              </w:rPr>
+            </w:pPr>
+            <w:r>
+              <w:rPr>
+                <w:rFonts w:ascii="Times New Roman" w:hAnsi="Times New Roman" w:cs="Times New Roman"/>
+                <w:b/>
+                <w:sz w:val="24"/>
+                <w:szCs w:val="24"/>
               </w:rPr>
               <w:t>i - c</w:t>
             </w:r>
@@ -1880,13 +1889,15 @@
                 <w:rFonts w:ascii="Times New Roman" w:hAnsi="Times New Roman" w:cs="Times New Roman"/>
                 <w:b/>
                 <w:sz w:val="24"/>
-              </w:rPr>
-            </w:pPr>
-            <w:r>
-              <w:rPr>
-                <w:rFonts w:ascii="Times New Roman" w:hAnsi="Times New Roman" w:cs="Times New Roman"/>
-                <w:b/>
-                <w:sz w:val="24"/>
+                <w:szCs w:val="24"/>
+              </w:rPr>
+            </w:pPr>
+            <w:r>
+              <w:rPr>
+                <w:rFonts w:ascii="Times New Roman" w:hAnsi="Times New Roman" w:cs="Times New Roman"/>
+                <w:b/>
+                <w:sz w:val="24"/>
+                <w:szCs w:val="24"/>
               </w:rPr>
               <w:t>Velocidad Kg/H</w:t>
             </w:r>
@@ -1908,13 +1919,15 @@
               <w:jc w:val="center"/>
               <w:rPr>
                 <w:rFonts w:ascii="Times New Roman" w:hAnsi="Times New Roman" w:cs="Times New Roman"/>
-                <w:sz w:val="28"/>
-              </w:rPr>
-            </w:pPr>
-            <w:r>
-              <w:rPr>
-                <w:rFonts w:ascii="Times New Roman" w:hAnsi="Times New Roman" w:cs="Times New Roman"/>
-                <w:sz w:val="28"/>
+                <w:sz w:val="24"/>
+                <w:szCs w:val="24"/>
+              </w:rPr>
+            </w:pPr>
+            <w:r>
+              <w:rPr>
+                <w:rFonts w:ascii="Times New Roman" w:hAnsi="Times New Roman" w:cs="Times New Roman"/>
+                <w:sz w:val="24"/>
+                <w:szCs w:val="24"/>
               </w:rPr>
               <w:t>A</w:t>
             </w:r>
@@ -1931,13 +1944,15 @@
               <w:jc w:val="center"/>
               <w:rPr>
                 <w:rFonts w:ascii="Times New Roman" w:hAnsi="Times New Roman" w:cs="Times New Roman"/>
-                <w:sz w:val="28"/>
-              </w:rPr>
-            </w:pPr>
-            <w:r>
-              <w:rPr>
-                <w:rFonts w:ascii="Times New Roman" w:hAnsi="Times New Roman" w:cs="Times New Roman"/>
-                <w:sz w:val="28"/>
+                <w:sz w:val="24"/>
+                <w:szCs w:val="24"/>
+              </w:rPr>
+            </w:pPr>
+            <w:r>
+              <w:rPr>
+                <w:rFonts w:ascii="Times New Roman" w:hAnsi="Times New Roman" w:cs="Times New Roman"/>
+                <w:sz w:val="24"/>
+                <w:szCs w:val="24"/>
               </w:rPr>
               <w:t>0,400</w:t>
             </w:r>
@@ -1954,13 +1969,15 @@
               <w:jc w:val="center"/>
               <w:rPr>
                 <w:rFonts w:ascii="Times New Roman" w:hAnsi="Times New Roman" w:cs="Times New Roman"/>
-                <w:sz w:val="28"/>
-              </w:rPr>
-            </w:pPr>
-            <w:r>
-              <w:rPr>
-                <w:rFonts w:ascii="Times New Roman" w:hAnsi="Times New Roman" w:cs="Times New Roman"/>
-                <w:sz w:val="28"/>
+                <w:sz w:val="24"/>
+                <w:szCs w:val="24"/>
+              </w:rPr>
+            </w:pPr>
+            <w:r>
+              <w:rPr>
+                <w:rFonts w:ascii="Times New Roman" w:hAnsi="Times New Roman" w:cs="Times New Roman"/>
+                <w:sz w:val="24"/>
+                <w:szCs w:val="24"/>
               </w:rPr>
               <w:t>0,400</w:t>
             </w:r>
@@ -1977,13 +1994,15 @@
               <w:jc w:val="center"/>
               <w:rPr>
                 <w:rFonts w:ascii="Times New Roman" w:hAnsi="Times New Roman" w:cs="Times New Roman"/>
-                <w:sz w:val="28"/>
-              </w:rPr>
-            </w:pPr>
-            <w:r>
-              <w:rPr>
-                <w:rFonts w:ascii="Times New Roman" w:hAnsi="Times New Roman" w:cs="Times New Roman"/>
-                <w:sz w:val="28"/>
+                <w:sz w:val="24"/>
+                <w:szCs w:val="24"/>
+              </w:rPr>
+            </w:pPr>
+            <w:r>
+              <w:rPr>
+                <w:rFonts w:ascii="Times New Roman" w:hAnsi="Times New Roman" w:cs="Times New Roman"/>
+                <w:sz w:val="24"/>
+                <w:szCs w:val="24"/>
               </w:rPr>
               <w:t xml:space="preserve">000 – 399 </w:t>
             </w:r>
@@ -1999,13 +2018,15 @@
               <w:jc w:val="center"/>
               <w:rPr>
                 <w:rFonts w:ascii="Times New Roman" w:hAnsi="Times New Roman" w:cs="Times New Roman"/>
-                <w:sz w:val="28"/>
-              </w:rPr>
-            </w:pPr>
-            <w:r>
-              <w:rPr>
-                <w:rFonts w:ascii="Times New Roman" w:hAnsi="Times New Roman" w:cs="Times New Roman"/>
-                <w:sz w:val="28"/>
+                <w:sz w:val="24"/>
+                <w:szCs w:val="24"/>
+              </w:rPr>
+            </w:pPr>
+            <w:r>
+              <w:rPr>
+                <w:rFonts w:ascii="Times New Roman" w:hAnsi="Times New Roman" w:cs="Times New Roman"/>
+                <w:sz w:val="24"/>
+                <w:szCs w:val="24"/>
               </w:rPr>
               <w:t>4.000</w:t>
             </w:r>
@@ -2027,13 +2048,15 @@
               <w:jc w:val="center"/>
               <w:rPr>
                 <w:rFonts w:ascii="Times New Roman" w:hAnsi="Times New Roman" w:cs="Times New Roman"/>
-                <w:sz w:val="28"/>
-              </w:rPr>
-            </w:pPr>
-            <w:r>
-              <w:rPr>
-                <w:rFonts w:ascii="Times New Roman" w:hAnsi="Times New Roman" w:cs="Times New Roman"/>
-                <w:sz w:val="28"/>
+                <w:sz w:val="24"/>
+                <w:szCs w:val="24"/>
+              </w:rPr>
+            </w:pPr>
+            <w:r>
+              <w:rPr>
+                <w:rFonts w:ascii="Times New Roman" w:hAnsi="Times New Roman" w:cs="Times New Roman"/>
+                <w:sz w:val="24"/>
+                <w:szCs w:val="24"/>
               </w:rPr>
               <w:t>B</w:t>
             </w:r>
@@ -2050,13 +2073,15 @@
               <w:jc w:val="center"/>
               <w:rPr>
                 <w:rFonts w:ascii="Times New Roman" w:hAnsi="Times New Roman" w:cs="Times New Roman"/>
-                <w:sz w:val="28"/>
-              </w:rPr>
-            </w:pPr>
-            <w:r>
-              <w:rPr>
-                <w:rFonts w:ascii="Times New Roman" w:hAnsi="Times New Roman" w:cs="Times New Roman"/>
-                <w:sz w:val="28"/>
+                <w:sz w:val="24"/>
+                <w:szCs w:val="24"/>
+              </w:rPr>
+            </w:pPr>
+            <w:r>
+              <w:rPr>
+                <w:rFonts w:ascii="Times New Roman" w:hAnsi="Times New Roman" w:cs="Times New Roman"/>
+                <w:sz w:val="24"/>
+                <w:szCs w:val="24"/>
               </w:rPr>
               <w:t>0,350</w:t>
             </w:r>
@@ -2073,13 +2098,15 @@
               <w:jc w:val="center"/>
               <w:rPr>
                 <w:rFonts w:ascii="Times New Roman" w:hAnsi="Times New Roman" w:cs="Times New Roman"/>
-                <w:sz w:val="28"/>
-              </w:rPr>
-            </w:pPr>
-            <w:r>
-              <w:rPr>
-                <w:rFonts w:ascii="Times New Roman" w:hAnsi="Times New Roman" w:cs="Times New Roman"/>
-                <w:sz w:val="28"/>
+                <w:sz w:val="24"/>
+                <w:szCs w:val="24"/>
+              </w:rPr>
+            </w:pPr>
+            <w:r>
+              <w:rPr>
+                <w:rFonts w:ascii="Times New Roman" w:hAnsi="Times New Roman" w:cs="Times New Roman"/>
+                <w:sz w:val="24"/>
+                <w:szCs w:val="24"/>
               </w:rPr>
               <w:t>0,750</w:t>
             </w:r>
@@ -2096,13 +2123,15 @@
               <w:jc w:val="center"/>
               <w:rPr>
                 <w:rFonts w:ascii="Times New Roman" w:hAnsi="Times New Roman" w:cs="Times New Roman"/>
-                <w:sz w:val="28"/>
-              </w:rPr>
-            </w:pPr>
-            <w:r>
-              <w:rPr>
-                <w:rFonts w:ascii="Times New Roman" w:hAnsi="Times New Roman" w:cs="Times New Roman"/>
-                <w:sz w:val="28"/>
+                <w:sz w:val="24"/>
+                <w:szCs w:val="24"/>
+              </w:rPr>
+            </w:pPr>
+            <w:r>
+              <w:rPr>
+                <w:rFonts w:ascii="Times New Roman" w:hAnsi="Times New Roman" w:cs="Times New Roman"/>
+                <w:sz w:val="24"/>
+                <w:szCs w:val="24"/>
               </w:rPr>
               <w:t xml:space="preserve">400 – 749 </w:t>
             </w:r>
@@ -2118,13 +2147,15 @@
               <w:jc w:val="center"/>
               <w:rPr>
                 <w:rFonts w:ascii="Times New Roman" w:hAnsi="Times New Roman" w:cs="Times New Roman"/>
-                <w:sz w:val="28"/>
-              </w:rPr>
-            </w:pPr>
-            <w:r>
-              <w:rPr>
-                <w:rFonts w:ascii="Times New Roman" w:hAnsi="Times New Roman" w:cs="Times New Roman"/>
-                <w:sz w:val="28"/>
+                <w:sz w:val="24"/>
+                <w:szCs w:val="24"/>
+              </w:rPr>
+            </w:pPr>
+            <w:r>
+              <w:rPr>
+                <w:rFonts w:ascii="Times New Roman" w:hAnsi="Times New Roman" w:cs="Times New Roman"/>
+                <w:sz w:val="24"/>
+                <w:szCs w:val="24"/>
               </w:rPr>
               <w:t>3.500</w:t>
             </w:r>
@@ -2146,13 +2177,15 @@
               <w:jc w:val="center"/>
               <w:rPr>
                 <w:rFonts w:ascii="Times New Roman" w:hAnsi="Times New Roman" w:cs="Times New Roman"/>
-                <w:sz w:val="28"/>
-              </w:rPr>
-            </w:pPr>
-            <w:r>
-              <w:rPr>
-                <w:rFonts w:ascii="Times New Roman" w:hAnsi="Times New Roman" w:cs="Times New Roman"/>
-                <w:sz w:val="28"/>
+                <w:sz w:val="24"/>
+                <w:szCs w:val="24"/>
+              </w:rPr>
+            </w:pPr>
+            <w:r>
+              <w:rPr>
+                <w:rFonts w:ascii="Times New Roman" w:hAnsi="Times New Roman" w:cs="Times New Roman"/>
+                <w:sz w:val="24"/>
+                <w:szCs w:val="24"/>
               </w:rPr>
               <w:t>C</w:t>
             </w:r>
@@ -2169,13 +2202,15 @@
               <w:jc w:val="center"/>
               <w:rPr>
                 <w:rFonts w:ascii="Times New Roman" w:hAnsi="Times New Roman" w:cs="Times New Roman"/>
-                <w:sz w:val="28"/>
-              </w:rPr>
-            </w:pPr>
-            <w:r>
-              <w:rPr>
-                <w:rFonts w:ascii="Times New Roman" w:hAnsi="Times New Roman" w:cs="Times New Roman"/>
-                <w:sz w:val="28"/>
+                <w:sz w:val="24"/>
+                <w:szCs w:val="24"/>
+              </w:rPr>
+            </w:pPr>
+            <w:r>
+              <w:rPr>
+                <w:rFonts w:ascii="Times New Roman" w:hAnsi="Times New Roman" w:cs="Times New Roman"/>
+                <w:sz w:val="24"/>
+                <w:szCs w:val="24"/>
               </w:rPr>
               <w:t>0,250</w:t>
             </w:r>
@@ -2192,13 +2227,15 @@
               <w:jc w:val="center"/>
               <w:rPr>
                 <w:rFonts w:ascii="Times New Roman" w:hAnsi="Times New Roman" w:cs="Times New Roman"/>
-                <w:sz w:val="28"/>
-              </w:rPr>
-            </w:pPr>
-            <w:r>
-              <w:rPr>
-                <w:rFonts w:ascii="Times New Roman" w:hAnsi="Times New Roman" w:cs="Times New Roman"/>
-                <w:sz w:val="28"/>
+                <w:sz w:val="24"/>
+                <w:szCs w:val="24"/>
+              </w:rPr>
+            </w:pPr>
+            <w:r>
+              <w:rPr>
+                <w:rFonts w:ascii="Times New Roman" w:hAnsi="Times New Roman" w:cs="Times New Roman"/>
+                <w:sz w:val="24"/>
+                <w:szCs w:val="24"/>
               </w:rPr>
               <w:t>1,000</w:t>
             </w:r>
@@ -2215,13 +2252,15 @@
               <w:jc w:val="center"/>
               <w:rPr>
                 <w:rFonts w:ascii="Times New Roman" w:hAnsi="Times New Roman" w:cs="Times New Roman"/>
-                <w:sz w:val="28"/>
-              </w:rPr>
-            </w:pPr>
-            <w:r>
-              <w:rPr>
-                <w:rFonts w:ascii="Times New Roman" w:hAnsi="Times New Roman" w:cs="Times New Roman"/>
-                <w:sz w:val="28"/>
+                <w:sz w:val="24"/>
+                <w:szCs w:val="24"/>
+              </w:rPr>
+            </w:pPr>
+            <w:r>
+              <w:rPr>
+                <w:rFonts w:ascii="Times New Roman" w:hAnsi="Times New Roman" w:cs="Times New Roman"/>
+                <w:sz w:val="24"/>
+                <w:szCs w:val="24"/>
               </w:rPr>
               <w:t xml:space="preserve">750 – 999 </w:t>
             </w:r>
@@ -2237,18 +2276,18 @@
               <w:jc w:val="center"/>
               <w:rPr>
                 <w:rFonts w:ascii="Times New Roman" w:hAnsi="Times New Roman" w:cs="Times New Roman"/>
-                <w:sz w:val="28"/>
-              </w:rPr>
-            </w:pPr>
-            <w:r>
-              <w:rPr>
-                <w:rFonts w:ascii="Times New Roman" w:hAnsi="Times New Roman" w:cs="Times New Roman"/>
-                <w:sz w:val="28"/>
+                <w:sz w:val="24"/>
+                <w:szCs w:val="24"/>
+              </w:rPr>
+            </w:pPr>
+            <w:r>
+              <w:rPr>
+                <w:rFonts w:ascii="Times New Roman" w:hAnsi="Times New Roman" w:cs="Times New Roman"/>
+                <w:sz w:val="24"/>
+                <w:szCs w:val="24"/>
               </w:rPr>
               <w:t>2.500</w:t>
             </w:r>
-            <w:bookmarkStart w:id="0" w:name="_GoBack"/>
-            <w:bookmarkEnd w:id="0"/>
           </w:p>
         </w:tc>
       </w:tr>
@@ -2260,69 +2299,28 @@
         <w:jc w:val="both"/>
         <w:rPr>
           <w:rFonts w:ascii="Times New Roman" w:hAnsi="Times New Roman" w:cs="Times New Roman"/>
-          <w:sz w:val="28"/>
+          <w:sz w:val="24"/>
+          <w:szCs w:val="24"/>
         </w:rPr>
       </w:pPr>
     </w:p>
     <w:p>
       <w:pPr>
         <w:spacing w:line="360" w:lineRule="auto"/>
-        <w:ind w:firstLine="708"/>
         <w:jc w:val="both"/>
         <w:rPr>
           <w:rFonts w:ascii="Times New Roman" w:hAnsi="Times New Roman" w:cs="Times New Roman"/>
-          <w:sz w:val="28"/>
-        </w:rPr>
-      </w:pPr>
-    </w:p>
-    <w:p>
-      <w:pPr>
-        <w:spacing w:line="360" w:lineRule="auto"/>
-        <w:ind w:firstLine="708"/>
-        <w:jc w:val="both"/>
-        <w:rPr>
-          <w:rFonts w:ascii="Times New Roman" w:hAnsi="Times New Roman" w:cs="Times New Roman"/>
-          <w:sz w:val="28"/>
-        </w:rPr>
-      </w:pPr>
-    </w:p>
-    <w:p>
-      <w:pPr>
-        <w:spacing w:line="360" w:lineRule="auto"/>
-        <w:ind w:firstLine="708"/>
-        <w:jc w:val="both"/>
-        <w:rPr>
-          <w:rFonts w:ascii="Times New Roman" w:hAnsi="Times New Roman" w:cs="Times New Roman"/>
-          <w:sz w:val="28"/>
-        </w:rPr>
-      </w:pPr>
-    </w:p>
-    <w:p>
-      <w:pPr>
-        <w:spacing w:line="360" w:lineRule="auto"/>
-        <w:ind w:firstLine="708"/>
-        <w:jc w:val="both"/>
-        <w:rPr>
-          <w:rFonts w:ascii="Times New Roman" w:hAnsi="Times New Roman" w:cs="Times New Roman"/>
-          <w:sz w:val="28"/>
-        </w:rPr>
-      </w:pPr>
-    </w:p>
-    <w:p>
-      <w:pPr>
-        <w:spacing w:line="360" w:lineRule="auto"/>
-        <w:jc w:val="both"/>
-        <w:rPr>
-          <w:rFonts w:ascii="Times New Roman" w:hAnsi="Times New Roman" w:cs="Times New Roman"/>
-          <w:b/>
-          <w:sz w:val="28"/>
+          <w:b/>
+          <w:sz w:val="24"/>
+          <w:szCs w:val="24"/>
         </w:rPr>
       </w:pPr>
       <w:r>
         <w:rPr>
           <w:rFonts w:ascii="Times New Roman" w:hAnsi="Times New Roman" w:cs="Times New Roman"/>
           <w:b/>
-          <w:sz w:val="28"/>
+          <w:sz w:val="24"/>
+          <w:szCs w:val="24"/>
         </w:rPr>
         <w:t>Tabla #3</w:t>
       </w:r>
@@ -2334,10 +2332,10 @@
         <w:tblLook w:val="04A0" w:firstRow="1" w:lastRow="0" w:firstColumn="1" w:lastColumn="0" w:noHBand="0" w:noVBand="1"/>
       </w:tblPr>
       <w:tblGrid>
-        <w:gridCol w:w="2760"/>
-        <w:gridCol w:w="1649"/>
-        <w:gridCol w:w="1649"/>
-        <w:gridCol w:w="2604"/>
+        <w:gridCol w:w="2988"/>
+        <w:gridCol w:w="1596"/>
+        <w:gridCol w:w="1596"/>
+        <w:gridCol w:w="2482"/>
       </w:tblGrid>
       <w:tr>
         <w:trPr>
@@ -2356,13 +2354,15 @@
                 <w:rFonts w:ascii="Times New Roman" w:hAnsi="Times New Roman" w:cs="Times New Roman"/>
                 <w:b/>
                 <w:sz w:val="24"/>
-              </w:rPr>
-            </w:pPr>
-            <w:r>
-              <w:rPr>
-                <w:rFonts w:ascii="Times New Roman" w:hAnsi="Times New Roman" w:cs="Times New Roman"/>
-                <w:b/>
-                <w:sz w:val="24"/>
+                <w:szCs w:val="24"/>
+              </w:rPr>
+            </w:pPr>
+            <w:r>
+              <w:rPr>
+                <w:rFonts w:ascii="Times New Roman" w:hAnsi="Times New Roman" w:cs="Times New Roman"/>
+                <w:b/>
+                <w:sz w:val="24"/>
+                <w:szCs w:val="24"/>
               </w:rPr>
               <w:t>Kilogramos</w:t>
             </w:r>
@@ -2381,14 +2381,16 @@
                 <w:rFonts w:ascii="Times New Roman" w:hAnsi="Times New Roman" w:cs="Times New Roman"/>
                 <w:b/>
                 <w:sz w:val="24"/>
-                <w:lang w:val="es-VE"/>
-              </w:rPr>
-            </w:pPr>
-            <w:r>
-              <w:rPr>
-                <w:rFonts w:ascii="Times New Roman" w:hAnsi="Times New Roman" w:cs="Times New Roman"/>
-                <w:b/>
-                <w:sz w:val="24"/>
+                <w:szCs w:val="24"/>
+                <w:lang w:val="es-VE"/>
+              </w:rPr>
+            </w:pPr>
+            <w:r>
+              <w:rPr>
+                <w:rFonts w:ascii="Times New Roman" w:hAnsi="Times New Roman" w:cs="Times New Roman"/>
+                <w:b/>
+                <w:sz w:val="24"/>
+                <w:szCs w:val="24"/>
                 <w:lang w:val="es-VE"/>
               </w:rPr>
               <w:t>f(x)</w:t>
@@ -2408,13 +2410,15 @@
                 <w:rFonts w:ascii="Times New Roman" w:hAnsi="Times New Roman" w:cs="Times New Roman"/>
                 <w:b/>
                 <w:sz w:val="24"/>
-              </w:rPr>
-            </w:pPr>
-            <w:r>
-              <w:rPr>
-                <w:rFonts w:ascii="Times New Roman" w:hAnsi="Times New Roman" w:cs="Times New Roman"/>
-                <w:b/>
-                <w:sz w:val="24"/>
+                <w:szCs w:val="24"/>
+              </w:rPr>
+            </w:pPr>
+            <w:r>
+              <w:rPr>
+                <w:rFonts w:ascii="Times New Roman" w:hAnsi="Times New Roman" w:cs="Times New Roman"/>
+                <w:b/>
+                <w:sz w:val="24"/>
+                <w:szCs w:val="24"/>
               </w:rPr>
               <w:t>F(x)</w:t>
             </w:r>
@@ -2433,13 +2437,15 @@
                 <w:rFonts w:ascii="Times New Roman" w:hAnsi="Times New Roman" w:cs="Times New Roman"/>
                 <w:b/>
                 <w:sz w:val="24"/>
-              </w:rPr>
-            </w:pPr>
-            <w:r>
-              <w:rPr>
-                <w:rFonts w:ascii="Times New Roman" w:hAnsi="Times New Roman" w:cs="Times New Roman"/>
-                <w:b/>
-                <w:sz w:val="24"/>
+                <w:szCs w:val="24"/>
+              </w:rPr>
+            </w:pPr>
+            <w:r>
+              <w:rPr>
+                <w:rFonts w:ascii="Times New Roman" w:hAnsi="Times New Roman" w:cs="Times New Roman"/>
+                <w:b/>
+                <w:sz w:val="24"/>
+                <w:szCs w:val="24"/>
               </w:rPr>
               <w:t>i - c</w:t>
             </w:r>
@@ -2461,13 +2467,15 @@
               <w:jc w:val="center"/>
               <w:rPr>
                 <w:rFonts w:ascii="Times New Roman" w:hAnsi="Times New Roman" w:cs="Times New Roman"/>
-                <w:sz w:val="28"/>
-              </w:rPr>
-            </w:pPr>
-            <w:r>
-              <w:rPr>
-                <w:rFonts w:ascii="Times New Roman" w:hAnsi="Times New Roman" w:cs="Times New Roman"/>
-                <w:sz w:val="28"/>
+                <w:sz w:val="24"/>
+                <w:szCs w:val="24"/>
+              </w:rPr>
+            </w:pPr>
+            <w:r>
+              <w:rPr>
+                <w:rFonts w:ascii="Times New Roman" w:hAnsi="Times New Roman" w:cs="Times New Roman"/>
+                <w:sz w:val="24"/>
+                <w:szCs w:val="24"/>
               </w:rPr>
               <w:t>5.000</w:t>
             </w:r>
@@ -2484,13 +2492,15 @@
               <w:jc w:val="center"/>
               <w:rPr>
                 <w:rFonts w:ascii="Times New Roman" w:hAnsi="Times New Roman" w:cs="Times New Roman"/>
-                <w:sz w:val="28"/>
-              </w:rPr>
-            </w:pPr>
-            <w:r>
-              <w:rPr>
-                <w:rFonts w:ascii="Times New Roman" w:hAnsi="Times New Roman" w:cs="Times New Roman"/>
-                <w:sz w:val="28"/>
+                <w:sz w:val="24"/>
+                <w:szCs w:val="24"/>
+              </w:rPr>
+            </w:pPr>
+            <w:r>
+              <w:rPr>
+                <w:rFonts w:ascii="Times New Roman" w:hAnsi="Times New Roman" w:cs="Times New Roman"/>
+                <w:sz w:val="24"/>
+                <w:szCs w:val="24"/>
               </w:rPr>
               <w:t>0,080</w:t>
             </w:r>
@@ -2507,13 +2517,15 @@
               <w:jc w:val="center"/>
               <w:rPr>
                 <w:rFonts w:ascii="Times New Roman" w:hAnsi="Times New Roman" w:cs="Times New Roman"/>
-                <w:sz w:val="28"/>
-              </w:rPr>
-            </w:pPr>
-            <w:r>
-              <w:rPr>
-                <w:rFonts w:ascii="Times New Roman" w:hAnsi="Times New Roman" w:cs="Times New Roman"/>
-                <w:sz w:val="28"/>
+                <w:sz w:val="24"/>
+                <w:szCs w:val="24"/>
+              </w:rPr>
+            </w:pPr>
+            <w:r>
+              <w:rPr>
+                <w:rFonts w:ascii="Times New Roman" w:hAnsi="Times New Roman" w:cs="Times New Roman"/>
+                <w:sz w:val="24"/>
+                <w:szCs w:val="24"/>
               </w:rPr>
               <w:t>0,080</w:t>
             </w:r>
@@ -2530,13 +2542,15 @@
               <w:jc w:val="center"/>
               <w:rPr>
                 <w:rFonts w:ascii="Times New Roman" w:hAnsi="Times New Roman" w:cs="Times New Roman"/>
-                <w:sz w:val="28"/>
-              </w:rPr>
-            </w:pPr>
-            <w:r>
-              <w:rPr>
-                <w:rFonts w:ascii="Times New Roman" w:hAnsi="Times New Roman" w:cs="Times New Roman"/>
-                <w:sz w:val="28"/>
+                <w:sz w:val="24"/>
+                <w:szCs w:val="24"/>
+              </w:rPr>
+            </w:pPr>
+            <w:r>
+              <w:rPr>
+                <w:rFonts w:ascii="Times New Roman" w:hAnsi="Times New Roman" w:cs="Times New Roman"/>
+                <w:sz w:val="24"/>
+                <w:szCs w:val="24"/>
               </w:rPr>
               <w:t>000 – 079</w:t>
             </w:r>
@@ -2558,13 +2572,15 @@
               <w:jc w:val="center"/>
               <w:rPr>
                 <w:rFonts w:ascii="Times New Roman" w:hAnsi="Times New Roman" w:cs="Times New Roman"/>
-                <w:sz w:val="28"/>
-              </w:rPr>
-            </w:pPr>
-            <w:r>
-              <w:rPr>
-                <w:rFonts w:ascii="Times New Roman" w:hAnsi="Times New Roman" w:cs="Times New Roman"/>
-                <w:sz w:val="28"/>
+                <w:sz w:val="24"/>
+                <w:szCs w:val="24"/>
+              </w:rPr>
+            </w:pPr>
+            <w:r>
+              <w:rPr>
+                <w:rFonts w:ascii="Times New Roman" w:hAnsi="Times New Roman" w:cs="Times New Roman"/>
+                <w:sz w:val="24"/>
+                <w:szCs w:val="24"/>
               </w:rPr>
               <w:t>10.000</w:t>
             </w:r>
@@ -2581,13 +2597,15 @@
               <w:jc w:val="center"/>
               <w:rPr>
                 <w:rFonts w:ascii="Times New Roman" w:hAnsi="Times New Roman" w:cs="Times New Roman"/>
-                <w:sz w:val="28"/>
-              </w:rPr>
-            </w:pPr>
-            <w:r>
-              <w:rPr>
-                <w:rFonts w:ascii="Times New Roman" w:hAnsi="Times New Roman" w:cs="Times New Roman"/>
-                <w:sz w:val="28"/>
+                <w:sz w:val="24"/>
+                <w:szCs w:val="24"/>
+              </w:rPr>
+            </w:pPr>
+            <w:r>
+              <w:rPr>
+                <w:rFonts w:ascii="Times New Roman" w:hAnsi="Times New Roman" w:cs="Times New Roman"/>
+                <w:sz w:val="24"/>
+                <w:szCs w:val="24"/>
               </w:rPr>
               <w:t>0,110</w:t>
             </w:r>
@@ -2604,20 +2622,23 @@
               <w:jc w:val="center"/>
               <w:rPr>
                 <w:rFonts w:ascii="Times New Roman" w:hAnsi="Times New Roman" w:cs="Times New Roman"/>
-                <w:sz w:val="28"/>
-              </w:rPr>
-            </w:pPr>
-            <w:r>
-              <w:rPr>
-                <w:rFonts w:ascii="Times New Roman" w:hAnsi="Times New Roman" w:cs="Times New Roman"/>
-                <w:sz w:val="28"/>
+                <w:sz w:val="24"/>
+                <w:szCs w:val="24"/>
+              </w:rPr>
+            </w:pPr>
+            <w:r>
+              <w:rPr>
+                <w:rFonts w:ascii="Times New Roman" w:hAnsi="Times New Roman" w:cs="Times New Roman"/>
+                <w:sz w:val="24"/>
+                <w:szCs w:val="24"/>
               </w:rPr>
               <w:t>0,19</w:t>
             </w:r>
             <w:r>
               <w:rPr>
                 <w:rFonts w:ascii="Times New Roman" w:hAnsi="Times New Roman" w:cs="Times New Roman"/>
-                <w:sz w:val="28"/>
+                <w:sz w:val="24"/>
+                <w:szCs w:val="24"/>
               </w:rPr>
               <w:t>0</w:t>
             </w:r>
@@ -2634,13 +2655,15 @@
               <w:jc w:val="center"/>
               <w:rPr>
                 <w:rFonts w:ascii="Times New Roman" w:hAnsi="Times New Roman" w:cs="Times New Roman"/>
-                <w:sz w:val="28"/>
-              </w:rPr>
-            </w:pPr>
-            <w:r>
-              <w:rPr>
-                <w:rFonts w:ascii="Times New Roman" w:hAnsi="Times New Roman" w:cs="Times New Roman"/>
-                <w:sz w:val="28"/>
+                <w:sz w:val="24"/>
+                <w:szCs w:val="24"/>
+              </w:rPr>
+            </w:pPr>
+            <w:r>
+              <w:rPr>
+                <w:rFonts w:ascii="Times New Roman" w:hAnsi="Times New Roman" w:cs="Times New Roman"/>
+                <w:sz w:val="24"/>
+                <w:szCs w:val="24"/>
               </w:rPr>
               <w:t xml:space="preserve">080 – 189 </w:t>
             </w:r>
@@ -2662,13 +2685,15 @@
               <w:jc w:val="center"/>
               <w:rPr>
                 <w:rFonts w:ascii="Times New Roman" w:hAnsi="Times New Roman" w:cs="Times New Roman"/>
-                <w:sz w:val="28"/>
-              </w:rPr>
-            </w:pPr>
-            <w:r>
-              <w:rPr>
-                <w:rFonts w:ascii="Times New Roman" w:hAnsi="Times New Roman" w:cs="Times New Roman"/>
-                <w:sz w:val="28"/>
+                <w:sz w:val="24"/>
+                <w:szCs w:val="24"/>
+              </w:rPr>
+            </w:pPr>
+            <w:r>
+              <w:rPr>
+                <w:rFonts w:ascii="Times New Roman" w:hAnsi="Times New Roman" w:cs="Times New Roman"/>
+                <w:sz w:val="24"/>
+                <w:szCs w:val="24"/>
               </w:rPr>
               <w:t>15.000</w:t>
             </w:r>
@@ -2685,13 +2710,15 @@
               <w:jc w:val="center"/>
               <w:rPr>
                 <w:rFonts w:ascii="Times New Roman" w:hAnsi="Times New Roman" w:cs="Times New Roman"/>
-                <w:sz w:val="28"/>
-              </w:rPr>
-            </w:pPr>
-            <w:r>
-              <w:rPr>
-                <w:rFonts w:ascii="Times New Roman" w:hAnsi="Times New Roman" w:cs="Times New Roman"/>
-                <w:sz w:val="28"/>
+                <w:sz w:val="24"/>
+                <w:szCs w:val="24"/>
+              </w:rPr>
+            </w:pPr>
+            <w:r>
+              <w:rPr>
+                <w:rFonts w:ascii="Times New Roman" w:hAnsi="Times New Roman" w:cs="Times New Roman"/>
+                <w:sz w:val="24"/>
+                <w:szCs w:val="24"/>
               </w:rPr>
               <w:t>0,150</w:t>
             </w:r>
@@ -2708,13 +2735,15 @@
               <w:jc w:val="center"/>
               <w:rPr>
                 <w:rFonts w:ascii="Times New Roman" w:hAnsi="Times New Roman" w:cs="Times New Roman"/>
-                <w:sz w:val="28"/>
-              </w:rPr>
-            </w:pPr>
-            <w:r>
-              <w:rPr>
-                <w:rFonts w:ascii="Times New Roman" w:hAnsi="Times New Roman" w:cs="Times New Roman"/>
-                <w:sz w:val="28"/>
+                <w:sz w:val="24"/>
+                <w:szCs w:val="24"/>
+              </w:rPr>
+            </w:pPr>
+            <w:r>
+              <w:rPr>
+                <w:rFonts w:ascii="Times New Roman" w:hAnsi="Times New Roman" w:cs="Times New Roman"/>
+                <w:sz w:val="24"/>
+                <w:szCs w:val="24"/>
               </w:rPr>
               <w:t>0,340</w:t>
             </w:r>
@@ -2731,13 +2760,15 @@
               <w:jc w:val="center"/>
               <w:rPr>
                 <w:rFonts w:ascii="Times New Roman" w:hAnsi="Times New Roman" w:cs="Times New Roman"/>
-                <w:sz w:val="28"/>
-              </w:rPr>
-            </w:pPr>
-            <w:r>
-              <w:rPr>
-                <w:rFonts w:ascii="Times New Roman" w:hAnsi="Times New Roman" w:cs="Times New Roman"/>
-                <w:sz w:val="28"/>
+                <w:sz w:val="24"/>
+                <w:szCs w:val="24"/>
+              </w:rPr>
+            </w:pPr>
+            <w:r>
+              <w:rPr>
+                <w:rFonts w:ascii="Times New Roman" w:hAnsi="Times New Roman" w:cs="Times New Roman"/>
+                <w:sz w:val="24"/>
+                <w:szCs w:val="24"/>
               </w:rPr>
               <w:t>190 – 339</w:t>
             </w:r>
@@ -2759,13 +2790,15 @@
               <w:jc w:val="center"/>
               <w:rPr>
                 <w:rFonts w:ascii="Times New Roman" w:hAnsi="Times New Roman" w:cs="Times New Roman"/>
-                <w:sz w:val="28"/>
-              </w:rPr>
-            </w:pPr>
-            <w:r>
-              <w:rPr>
-                <w:rFonts w:ascii="Times New Roman" w:hAnsi="Times New Roman" w:cs="Times New Roman"/>
-                <w:sz w:val="28"/>
+                <w:sz w:val="24"/>
+                <w:szCs w:val="24"/>
+              </w:rPr>
+            </w:pPr>
+            <w:r>
+              <w:rPr>
+                <w:rFonts w:ascii="Times New Roman" w:hAnsi="Times New Roman" w:cs="Times New Roman"/>
+                <w:sz w:val="24"/>
+                <w:szCs w:val="24"/>
               </w:rPr>
               <w:t>20.000</w:t>
             </w:r>
@@ -2782,13 +2815,15 @@
               <w:jc w:val="center"/>
               <w:rPr>
                 <w:rFonts w:ascii="Times New Roman" w:hAnsi="Times New Roman" w:cs="Times New Roman"/>
-                <w:sz w:val="28"/>
-              </w:rPr>
-            </w:pPr>
-            <w:r>
-              <w:rPr>
-                <w:rFonts w:ascii="Times New Roman" w:hAnsi="Times New Roman" w:cs="Times New Roman"/>
-                <w:sz w:val="28"/>
+                <w:sz w:val="24"/>
+                <w:szCs w:val="24"/>
+              </w:rPr>
+            </w:pPr>
+            <w:r>
+              <w:rPr>
+                <w:rFonts w:ascii="Times New Roman" w:hAnsi="Times New Roman" w:cs="Times New Roman"/>
+                <w:sz w:val="24"/>
+                <w:szCs w:val="24"/>
               </w:rPr>
               <w:t>0,230</w:t>
             </w:r>
@@ -2805,13 +2840,15 @@
               <w:jc w:val="center"/>
               <w:rPr>
                 <w:rFonts w:ascii="Times New Roman" w:hAnsi="Times New Roman" w:cs="Times New Roman"/>
-                <w:sz w:val="28"/>
-              </w:rPr>
-            </w:pPr>
-            <w:r>
-              <w:rPr>
-                <w:rFonts w:ascii="Times New Roman" w:hAnsi="Times New Roman" w:cs="Times New Roman"/>
-                <w:sz w:val="28"/>
+                <w:sz w:val="24"/>
+                <w:szCs w:val="24"/>
+              </w:rPr>
+            </w:pPr>
+            <w:r>
+              <w:rPr>
+                <w:rFonts w:ascii="Times New Roman" w:hAnsi="Times New Roman" w:cs="Times New Roman"/>
+                <w:sz w:val="24"/>
+                <w:szCs w:val="24"/>
               </w:rPr>
               <w:t>0,570</w:t>
             </w:r>
@@ -2828,13 +2865,15 @@
               <w:jc w:val="center"/>
               <w:rPr>
                 <w:rFonts w:ascii="Times New Roman" w:hAnsi="Times New Roman" w:cs="Times New Roman"/>
-                <w:sz w:val="28"/>
-              </w:rPr>
-            </w:pPr>
-            <w:r>
-              <w:rPr>
-                <w:rFonts w:ascii="Times New Roman" w:hAnsi="Times New Roman" w:cs="Times New Roman"/>
-                <w:sz w:val="28"/>
+                <w:sz w:val="24"/>
+                <w:szCs w:val="24"/>
+              </w:rPr>
+            </w:pPr>
+            <w:r>
+              <w:rPr>
+                <w:rFonts w:ascii="Times New Roman" w:hAnsi="Times New Roman" w:cs="Times New Roman"/>
+                <w:sz w:val="24"/>
+                <w:szCs w:val="24"/>
               </w:rPr>
               <w:t xml:space="preserve">340 – 569 </w:t>
             </w:r>
@@ -2856,13 +2895,15 @@
               <w:jc w:val="center"/>
               <w:rPr>
                 <w:rFonts w:ascii="Times New Roman" w:hAnsi="Times New Roman" w:cs="Times New Roman"/>
-                <w:sz w:val="28"/>
-              </w:rPr>
-            </w:pPr>
-            <w:r>
-              <w:rPr>
-                <w:rFonts w:ascii="Times New Roman" w:hAnsi="Times New Roman" w:cs="Times New Roman"/>
-                <w:sz w:val="28"/>
+                <w:sz w:val="24"/>
+                <w:szCs w:val="24"/>
+              </w:rPr>
+            </w:pPr>
+            <w:r>
+              <w:rPr>
+                <w:rFonts w:ascii="Times New Roman" w:hAnsi="Times New Roman" w:cs="Times New Roman"/>
+                <w:sz w:val="24"/>
+                <w:szCs w:val="24"/>
               </w:rPr>
               <w:t>25.000</w:t>
             </w:r>
@@ -2879,13 +2920,15 @@
               <w:jc w:val="center"/>
               <w:rPr>
                 <w:rFonts w:ascii="Times New Roman" w:hAnsi="Times New Roman" w:cs="Times New Roman"/>
-                <w:sz w:val="28"/>
-              </w:rPr>
-            </w:pPr>
-            <w:r>
-              <w:rPr>
-                <w:rFonts w:ascii="Times New Roman" w:hAnsi="Times New Roman" w:cs="Times New Roman"/>
-                <w:sz w:val="28"/>
+                <w:sz w:val="24"/>
+                <w:szCs w:val="24"/>
+              </w:rPr>
+            </w:pPr>
+            <w:r>
+              <w:rPr>
+                <w:rFonts w:ascii="Times New Roman" w:hAnsi="Times New Roman" w:cs="Times New Roman"/>
+                <w:sz w:val="24"/>
+                <w:szCs w:val="24"/>
               </w:rPr>
               <w:t>0,200</w:t>
             </w:r>
@@ -2902,13 +2945,15 @@
               <w:jc w:val="center"/>
               <w:rPr>
                 <w:rFonts w:ascii="Times New Roman" w:hAnsi="Times New Roman" w:cs="Times New Roman"/>
-                <w:sz w:val="28"/>
-              </w:rPr>
-            </w:pPr>
-            <w:r>
-              <w:rPr>
-                <w:rFonts w:ascii="Times New Roman" w:hAnsi="Times New Roman" w:cs="Times New Roman"/>
-                <w:sz w:val="28"/>
+                <w:sz w:val="24"/>
+                <w:szCs w:val="24"/>
+              </w:rPr>
+            </w:pPr>
+            <w:r>
+              <w:rPr>
+                <w:rFonts w:ascii="Times New Roman" w:hAnsi="Times New Roman" w:cs="Times New Roman"/>
+                <w:sz w:val="24"/>
+                <w:szCs w:val="24"/>
               </w:rPr>
               <w:t>0,770</w:t>
             </w:r>
@@ -2925,13 +2970,15 @@
               <w:jc w:val="center"/>
               <w:rPr>
                 <w:rFonts w:ascii="Times New Roman" w:hAnsi="Times New Roman" w:cs="Times New Roman"/>
-                <w:sz w:val="28"/>
-              </w:rPr>
-            </w:pPr>
-            <w:r>
-              <w:rPr>
-                <w:rFonts w:ascii="Times New Roman" w:hAnsi="Times New Roman" w:cs="Times New Roman"/>
-                <w:sz w:val="28"/>
+                <w:sz w:val="24"/>
+                <w:szCs w:val="24"/>
+              </w:rPr>
+            </w:pPr>
+            <w:r>
+              <w:rPr>
+                <w:rFonts w:ascii="Times New Roman" w:hAnsi="Times New Roman" w:cs="Times New Roman"/>
+                <w:sz w:val="24"/>
+                <w:szCs w:val="24"/>
               </w:rPr>
               <w:t xml:space="preserve">570 – 769 </w:t>
             </w:r>
@@ -2953,13 +3000,15 @@
               <w:jc w:val="center"/>
               <w:rPr>
                 <w:rFonts w:ascii="Times New Roman" w:hAnsi="Times New Roman" w:cs="Times New Roman"/>
-                <w:sz w:val="28"/>
-              </w:rPr>
-            </w:pPr>
-            <w:r>
-              <w:rPr>
-                <w:rFonts w:ascii="Times New Roman" w:hAnsi="Times New Roman" w:cs="Times New Roman"/>
-                <w:sz w:val="28"/>
+                <w:sz w:val="24"/>
+                <w:szCs w:val="24"/>
+              </w:rPr>
+            </w:pPr>
+            <w:r>
+              <w:rPr>
+                <w:rFonts w:ascii="Times New Roman" w:hAnsi="Times New Roman" w:cs="Times New Roman"/>
+                <w:sz w:val="24"/>
+                <w:szCs w:val="24"/>
               </w:rPr>
               <w:t>30.000</w:t>
             </w:r>
@@ -2976,13 +3025,15 @@
               <w:jc w:val="center"/>
               <w:rPr>
                 <w:rFonts w:ascii="Times New Roman" w:hAnsi="Times New Roman" w:cs="Times New Roman"/>
-                <w:sz w:val="28"/>
-              </w:rPr>
-            </w:pPr>
-            <w:r>
-              <w:rPr>
-                <w:rFonts w:ascii="Times New Roman" w:hAnsi="Times New Roman" w:cs="Times New Roman"/>
-                <w:sz w:val="28"/>
+                <w:sz w:val="24"/>
+                <w:szCs w:val="24"/>
+              </w:rPr>
+            </w:pPr>
+            <w:r>
+              <w:rPr>
+                <w:rFonts w:ascii="Times New Roman" w:hAnsi="Times New Roman" w:cs="Times New Roman"/>
+                <w:sz w:val="24"/>
+                <w:szCs w:val="24"/>
               </w:rPr>
               <w:t>0,130</w:t>
             </w:r>
@@ -2999,13 +3050,15 @@
               <w:jc w:val="center"/>
               <w:rPr>
                 <w:rFonts w:ascii="Times New Roman" w:hAnsi="Times New Roman" w:cs="Times New Roman"/>
-                <w:sz w:val="28"/>
-              </w:rPr>
-            </w:pPr>
-            <w:r>
-              <w:rPr>
-                <w:rFonts w:ascii="Times New Roman" w:hAnsi="Times New Roman" w:cs="Times New Roman"/>
-                <w:sz w:val="28"/>
+                <w:sz w:val="24"/>
+                <w:szCs w:val="24"/>
+              </w:rPr>
+            </w:pPr>
+            <w:r>
+              <w:rPr>
+                <w:rFonts w:ascii="Times New Roman" w:hAnsi="Times New Roman" w:cs="Times New Roman"/>
+                <w:sz w:val="24"/>
+                <w:szCs w:val="24"/>
               </w:rPr>
               <w:t>0,900</w:t>
             </w:r>
@@ -3022,13 +3075,15 @@
               <w:jc w:val="center"/>
               <w:rPr>
                 <w:rFonts w:ascii="Times New Roman" w:hAnsi="Times New Roman" w:cs="Times New Roman"/>
-                <w:sz w:val="28"/>
-              </w:rPr>
-            </w:pPr>
-            <w:r>
-              <w:rPr>
-                <w:rFonts w:ascii="Times New Roman" w:hAnsi="Times New Roman" w:cs="Times New Roman"/>
-                <w:sz w:val="28"/>
+                <w:sz w:val="24"/>
+                <w:szCs w:val="24"/>
+              </w:rPr>
+            </w:pPr>
+            <w:r>
+              <w:rPr>
+                <w:rFonts w:ascii="Times New Roman" w:hAnsi="Times New Roman" w:cs="Times New Roman"/>
+                <w:sz w:val="24"/>
+                <w:szCs w:val="24"/>
               </w:rPr>
               <w:t xml:space="preserve">770 – 889 </w:t>
             </w:r>
@@ -3050,13 +3105,15 @@
               <w:jc w:val="center"/>
               <w:rPr>
                 <w:rFonts w:ascii="Times New Roman" w:hAnsi="Times New Roman" w:cs="Times New Roman"/>
-                <w:sz w:val="28"/>
-              </w:rPr>
-            </w:pPr>
-            <w:r>
-              <w:rPr>
-                <w:rFonts w:ascii="Times New Roman" w:hAnsi="Times New Roman" w:cs="Times New Roman"/>
-                <w:sz w:val="28"/>
+                <w:sz w:val="24"/>
+                <w:szCs w:val="24"/>
+              </w:rPr>
+            </w:pPr>
+            <w:r>
+              <w:rPr>
+                <w:rFonts w:ascii="Times New Roman" w:hAnsi="Times New Roman" w:cs="Times New Roman"/>
+                <w:sz w:val="24"/>
+                <w:szCs w:val="24"/>
               </w:rPr>
               <w:t>35.000</w:t>
             </w:r>
@@ -3073,13 +3130,15 @@
               <w:jc w:val="center"/>
               <w:rPr>
                 <w:rFonts w:ascii="Times New Roman" w:hAnsi="Times New Roman" w:cs="Times New Roman"/>
-                <w:sz w:val="28"/>
-              </w:rPr>
-            </w:pPr>
-            <w:r>
-              <w:rPr>
-                <w:rFonts w:ascii="Times New Roman" w:hAnsi="Times New Roman" w:cs="Times New Roman"/>
-                <w:sz w:val="28"/>
+                <w:sz w:val="24"/>
+                <w:szCs w:val="24"/>
+              </w:rPr>
+            </w:pPr>
+            <w:r>
+              <w:rPr>
+                <w:rFonts w:ascii="Times New Roman" w:hAnsi="Times New Roman" w:cs="Times New Roman"/>
+                <w:sz w:val="24"/>
+                <w:szCs w:val="24"/>
               </w:rPr>
               <w:t>0,100</w:t>
             </w:r>
@@ -3096,13 +3155,15 @@
               <w:jc w:val="center"/>
               <w:rPr>
                 <w:rFonts w:ascii="Times New Roman" w:hAnsi="Times New Roman" w:cs="Times New Roman"/>
-                <w:sz w:val="28"/>
-              </w:rPr>
-            </w:pPr>
-            <w:r>
-              <w:rPr>
-                <w:rFonts w:ascii="Times New Roman" w:hAnsi="Times New Roman" w:cs="Times New Roman"/>
-                <w:sz w:val="28"/>
+                <w:sz w:val="24"/>
+                <w:szCs w:val="24"/>
+              </w:rPr>
+            </w:pPr>
+            <w:r>
+              <w:rPr>
+                <w:rFonts w:ascii="Times New Roman" w:hAnsi="Times New Roman" w:cs="Times New Roman"/>
+                <w:sz w:val="24"/>
+                <w:szCs w:val="24"/>
               </w:rPr>
               <w:t>1,000</w:t>
             </w:r>
@@ -3119,13 +3180,15 @@
               <w:jc w:val="center"/>
               <w:rPr>
                 <w:rFonts w:ascii="Times New Roman" w:hAnsi="Times New Roman" w:cs="Times New Roman"/>
-                <w:sz w:val="28"/>
-              </w:rPr>
-            </w:pPr>
-            <w:r>
-              <w:rPr>
-                <w:rFonts w:ascii="Times New Roman" w:hAnsi="Times New Roman" w:cs="Times New Roman"/>
-                <w:sz w:val="28"/>
+                <w:sz w:val="24"/>
+                <w:szCs w:val="24"/>
+              </w:rPr>
+            </w:pPr>
+            <w:r>
+              <w:rPr>
+                <w:rFonts w:ascii="Times New Roman" w:hAnsi="Times New Roman" w:cs="Times New Roman"/>
+                <w:sz w:val="24"/>
+                <w:szCs w:val="24"/>
               </w:rPr>
               <w:t>900 - 999</w:t>
             </w:r>
@@ -3140,7 +3203,1465 @@
         <w:jc w:val="both"/>
         <w:rPr>
           <w:rFonts w:ascii="Times New Roman" w:hAnsi="Times New Roman" w:cs="Times New Roman"/>
+          <w:sz w:val="24"/>
+          <w:szCs w:val="24"/>
+        </w:rPr>
+      </w:pPr>
+    </w:p>
+    <w:p>
+      <w:pPr>
+        <w:spacing w:line="360" w:lineRule="auto"/>
+        <w:ind w:firstLine="708"/>
+        <w:jc w:val="both"/>
+        <w:rPr>
+          <w:rFonts w:ascii="Times New Roman" w:hAnsi="Times New Roman" w:cs="Times New Roman"/>
+          <w:sz w:val="24"/>
+          <w:szCs w:val="24"/>
+        </w:rPr>
+      </w:pPr>
+      <w:r>
+        <w:rPr>
+          <w:rFonts w:ascii="Times New Roman" w:hAnsi="Times New Roman" w:cs="Times New Roman"/>
+          <w:sz w:val="24"/>
+          <w:szCs w:val="24"/>
+        </w:rPr>
+        <w:t xml:space="preserve">Durante la resolución de </w:t>
+      </w:r>
+      <w:r>
+        <w:rPr>
+          <w:rFonts w:ascii="Times New Roman" w:hAnsi="Times New Roman" w:cs="Times New Roman"/>
+          <w:sz w:val="24"/>
+          <w:szCs w:val="24"/>
+        </w:rPr>
+        <w:t>este</w:t>
+      </w:r>
+      <w:r>
+        <w:rPr>
+          <w:rFonts w:ascii="Times New Roman" w:hAnsi="Times New Roman" w:cs="Times New Roman"/>
+          <w:sz w:val="24"/>
+          <w:szCs w:val="24"/>
+        </w:rPr>
+        <w:t xml:space="preserve"> problema se tomaron diversos parámetros para generar los números pseudo-aleatorios con diferentes métodos</w:t>
+      </w:r>
+      <w:r>
+        <w:rPr>
+          <w:rFonts w:ascii="Times New Roman" w:hAnsi="Times New Roman" w:cs="Times New Roman"/>
+          <w:sz w:val="24"/>
+          <w:szCs w:val="24"/>
+        </w:rPr>
+        <w:t xml:space="preserve"> generadores</w:t>
+      </w:r>
+      <w:r>
+        <w:rPr>
+          <w:rFonts w:ascii="Times New Roman" w:hAnsi="Times New Roman" w:cs="Times New Roman"/>
+          <w:sz w:val="24"/>
+          <w:szCs w:val="24"/>
+        </w:rPr>
+        <w:t xml:space="preserve">.  El método aplicado para el ejercicio expuesto fue el </w:t>
+      </w:r>
+      <w:r>
+        <w:rPr>
+          <w:rFonts w:ascii="Times New Roman" w:hAnsi="Times New Roman" w:cs="Times New Roman"/>
+          <w:b/>
+          <w:sz w:val="24"/>
+          <w:szCs w:val="24"/>
+        </w:rPr>
+        <w:t xml:space="preserve">Congruencial Mixto. </w:t>
+      </w:r>
+      <w:r>
+        <w:rPr>
+          <w:rFonts w:ascii="Times New Roman" w:hAnsi="Times New Roman" w:cs="Times New Roman"/>
+          <w:sz w:val="24"/>
+          <w:szCs w:val="24"/>
+        </w:rPr>
+        <w:t xml:space="preserve">Para cada método se utilizaron los siguientes parámetros: </w:t>
+      </w:r>
+      <w:bookmarkStart w:id="0" w:name="_GoBack"/>
+      <w:bookmarkEnd w:id="0"/>
+    </w:p>
+    <w:p>
+      <w:pPr>
+        <w:spacing w:line="360" w:lineRule="auto"/>
+        <w:ind w:firstLine="708"/>
+        <w:jc w:val="both"/>
+        <w:rPr>
+          <w:rFonts w:ascii="Times New Roman" w:hAnsi="Times New Roman" w:cs="Times New Roman"/>
+          <w:sz w:val="24"/>
+          <w:szCs w:val="24"/>
+        </w:rPr>
+      </w:pPr>
+    </w:p>
+    <w:p>
+      <w:pPr>
+        <w:pStyle w:val="Prrafodelista"/>
+        <w:numPr>
+          <w:ilvl w:val="0"/>
+          <w:numId w:val="2"/>
+        </w:numPr>
+        <w:spacing w:line="360" w:lineRule="auto"/>
+        <w:jc w:val="both"/>
+        <w:rPr>
+          <w:rFonts w:ascii="Times New Roman" w:hAnsi="Times New Roman" w:cs="Times New Roman"/>
+          <w:b/>
+          <w:sz w:val="24"/>
+          <w:szCs w:val="24"/>
+        </w:rPr>
+      </w:pPr>
+      <w:r>
+        <w:rPr>
+          <w:rFonts w:ascii="Times New Roman" w:hAnsi="Times New Roman" w:cs="Times New Roman"/>
+          <w:b/>
+          <w:sz w:val="24"/>
+          <w:szCs w:val="24"/>
+        </w:rPr>
+        <w:t>Método del cuadrado medio:</w:t>
+      </w:r>
+    </w:p>
+    <w:tbl>
+      <w:tblPr>
+        <w:tblStyle w:val="Tablaconcuadrcula"/>
+        <w:tblpPr w:leftFromText="141" w:rightFromText="141" w:vertAnchor="text" w:horzAnchor="margin" w:tblpXSpec="center" w:tblpY="49"/>
+        <w:tblW w:w="0" w:type="auto"/>
+        <w:tblLook w:val="04A0" w:firstRow="1" w:lastRow="0" w:firstColumn="1" w:lastColumn="0" w:noHBand="0" w:noVBand="1"/>
+      </w:tblPr>
+      <w:tblGrid>
+        <w:gridCol w:w="2179"/>
+        <w:gridCol w:w="2179"/>
+      </w:tblGrid>
+      <w:tr>
+        <w:trPr>
+          <w:trHeight w:val="420"/>
+        </w:trPr>
+        <w:tc>
+          <w:tcPr>
+            <w:tcW w:w="2179" w:type="dxa"/>
+            <w:vAlign w:val="center"/>
+          </w:tcPr>
+          <w:p>
+            <w:pPr>
+              <w:spacing w:line="360" w:lineRule="auto"/>
+              <w:jc w:val="center"/>
+              <w:rPr>
+                <w:rFonts w:ascii="Times New Roman" w:hAnsi="Times New Roman" w:cs="Times New Roman"/>
+                <w:b/>
+                <w:sz w:val="24"/>
+                <w:szCs w:val="24"/>
+                <w:lang w:val="es-VE"/>
+              </w:rPr>
+            </w:pPr>
+            <w:r>
+              <w:rPr>
+                <w:rFonts w:ascii="Times New Roman" w:hAnsi="Times New Roman" w:cs="Times New Roman"/>
+                <w:b/>
+                <w:sz w:val="24"/>
+                <w:szCs w:val="24"/>
+                <w:lang w:val="es-VE"/>
+              </w:rPr>
+              <w:t>K</w:t>
+            </w:r>
+          </w:p>
+        </w:tc>
+        <w:tc>
+          <w:tcPr>
+            <w:tcW w:w="2179" w:type="dxa"/>
+            <w:vAlign w:val="center"/>
+          </w:tcPr>
+          <w:p>
+            <w:pPr>
+              <w:spacing w:line="360" w:lineRule="auto"/>
+              <w:jc w:val="center"/>
+              <w:rPr>
+                <w:rFonts w:ascii="Times New Roman" w:hAnsi="Times New Roman" w:cs="Times New Roman"/>
+                <w:b/>
+                <w:sz w:val="24"/>
+                <w:szCs w:val="24"/>
+                <w:vertAlign w:val="subscript"/>
+                <w:lang w:val="es-VE"/>
+              </w:rPr>
+            </w:pPr>
+            <w:r>
+              <w:rPr>
+                <w:rFonts w:ascii="Times New Roman" w:hAnsi="Times New Roman" w:cs="Times New Roman"/>
+                <w:b/>
+                <w:sz w:val="24"/>
+                <w:szCs w:val="24"/>
+                <w:lang w:val="es-VE"/>
+              </w:rPr>
+              <w:t>X</w:t>
+            </w:r>
+            <w:r>
+              <w:rPr>
+                <w:rFonts w:ascii="Times New Roman" w:hAnsi="Times New Roman" w:cs="Times New Roman"/>
+                <w:b/>
+                <w:sz w:val="24"/>
+                <w:szCs w:val="24"/>
+                <w:vertAlign w:val="subscript"/>
+                <w:lang w:val="es-VE"/>
+              </w:rPr>
+              <w:t>n</w:t>
+            </w:r>
+          </w:p>
+        </w:tc>
+      </w:tr>
+      <w:tr>
+        <w:trPr>
+          <w:trHeight w:val="425"/>
+        </w:trPr>
+        <w:tc>
+          <w:tcPr>
+            <w:tcW w:w="2179" w:type="dxa"/>
+            <w:vAlign w:val="center"/>
+          </w:tcPr>
+          <w:p>
+            <w:pPr>
+              <w:spacing w:line="360" w:lineRule="auto"/>
+              <w:jc w:val="center"/>
+              <w:rPr>
+                <w:rFonts w:ascii="Times New Roman" w:hAnsi="Times New Roman" w:cs="Times New Roman"/>
+                <w:sz w:val="24"/>
+                <w:szCs w:val="24"/>
+                <w:lang w:val="es-VE"/>
+              </w:rPr>
+            </w:pPr>
+            <w:r>
+              <w:rPr>
+                <w:rFonts w:ascii="Times New Roman" w:hAnsi="Times New Roman" w:cs="Times New Roman"/>
+                <w:sz w:val="24"/>
+                <w:szCs w:val="24"/>
+                <w:lang w:val="es-VE"/>
+              </w:rPr>
+              <w:t>3</w:t>
+            </w:r>
+          </w:p>
+        </w:tc>
+        <w:tc>
+          <w:tcPr>
+            <w:tcW w:w="2179" w:type="dxa"/>
+            <w:vAlign w:val="center"/>
+          </w:tcPr>
+          <w:p>
+            <w:pPr>
+              <w:spacing w:line="360" w:lineRule="auto"/>
+              <w:jc w:val="center"/>
+              <w:rPr>
+                <w:rFonts w:ascii="Times New Roman" w:hAnsi="Times New Roman" w:cs="Times New Roman"/>
+                <w:sz w:val="24"/>
+                <w:szCs w:val="24"/>
+                <w:lang w:val="es-VE"/>
+              </w:rPr>
+            </w:pPr>
+            <w:r>
+              <w:rPr>
+                <w:rFonts w:ascii="Times New Roman" w:hAnsi="Times New Roman" w:cs="Times New Roman"/>
+                <w:sz w:val="24"/>
+                <w:szCs w:val="24"/>
+                <w:lang w:val="es-VE"/>
+              </w:rPr>
+              <w:t>320</w:t>
+            </w:r>
+          </w:p>
+        </w:tc>
+      </w:tr>
+    </w:tbl>
+    <w:p>
+      <w:pPr>
+        <w:spacing w:line="360" w:lineRule="auto"/>
+        <w:ind w:left="360"/>
+        <w:jc w:val="both"/>
+        <w:rPr>
+          <w:rFonts w:ascii="Times New Roman" w:hAnsi="Times New Roman" w:cs="Times New Roman"/>
+          <w:sz w:val="24"/>
+          <w:szCs w:val="24"/>
+        </w:rPr>
+      </w:pPr>
+    </w:p>
+    <w:p>
+      <w:pPr>
+        <w:spacing w:line="360" w:lineRule="auto"/>
+        <w:ind w:left="360"/>
+        <w:jc w:val="both"/>
+        <w:rPr>
+          <w:rFonts w:ascii="Times New Roman" w:hAnsi="Times New Roman" w:cs="Times New Roman"/>
+          <w:b/>
+          <w:sz w:val="24"/>
+          <w:szCs w:val="24"/>
+          <w:lang w:val="es-VE"/>
+        </w:rPr>
+      </w:pPr>
+    </w:p>
+    <w:p>
+      <w:pPr>
+        <w:spacing w:line="360" w:lineRule="auto"/>
+        <w:ind w:left="360"/>
+        <w:jc w:val="both"/>
+        <w:rPr>
+          <w:rFonts w:ascii="Times New Roman" w:hAnsi="Times New Roman" w:cs="Times New Roman"/>
+          <w:b/>
+          <w:sz w:val="24"/>
+          <w:szCs w:val="24"/>
+          <w:lang w:val="es-VE"/>
+        </w:rPr>
+      </w:pPr>
+    </w:p>
+    <w:p>
+      <w:pPr>
+        <w:pStyle w:val="Prrafodelista"/>
+        <w:numPr>
+          <w:ilvl w:val="0"/>
+          <w:numId w:val="2"/>
+        </w:numPr>
+        <w:spacing w:line="360" w:lineRule="auto"/>
+        <w:jc w:val="both"/>
+        <w:rPr>
+          <w:rFonts w:ascii="Times New Roman" w:hAnsi="Times New Roman" w:cs="Times New Roman"/>
+          <w:b/>
+          <w:sz w:val="24"/>
+          <w:szCs w:val="24"/>
+        </w:rPr>
+      </w:pPr>
+      <w:r>
+        <w:rPr>
+          <w:rFonts w:ascii="Times New Roman" w:hAnsi="Times New Roman" w:cs="Times New Roman"/>
+          <w:b/>
+          <w:sz w:val="24"/>
+          <w:szCs w:val="24"/>
+        </w:rPr>
+        <w:lastRenderedPageBreak/>
+        <w:t>Método del producto medio:</w:t>
+      </w:r>
+    </w:p>
+    <w:tbl>
+      <w:tblPr>
+        <w:tblStyle w:val="Tablaconcuadrcula"/>
+        <w:tblpPr w:leftFromText="141" w:rightFromText="141" w:vertAnchor="text" w:horzAnchor="margin" w:tblpXSpec="center" w:tblpY="49"/>
+        <w:tblW w:w="0" w:type="auto"/>
+        <w:tblLook w:val="04A0" w:firstRow="1" w:lastRow="0" w:firstColumn="1" w:lastColumn="0" w:noHBand="0" w:noVBand="1"/>
+      </w:tblPr>
+      <w:tblGrid>
+        <w:gridCol w:w="1888"/>
+        <w:gridCol w:w="1888"/>
+        <w:gridCol w:w="1888"/>
+      </w:tblGrid>
+      <w:tr>
+        <w:trPr>
+          <w:trHeight w:val="422"/>
+        </w:trPr>
+        <w:tc>
+          <w:tcPr>
+            <w:tcW w:w="1888" w:type="dxa"/>
+            <w:vAlign w:val="center"/>
+          </w:tcPr>
+          <w:p>
+            <w:pPr>
+              <w:spacing w:line="360" w:lineRule="auto"/>
+              <w:jc w:val="center"/>
+              <w:rPr>
+                <w:rFonts w:ascii="Times New Roman" w:hAnsi="Times New Roman" w:cs="Times New Roman"/>
+                <w:b/>
+                <w:sz w:val="24"/>
+                <w:szCs w:val="24"/>
+                <w:lang w:val="es-VE"/>
+              </w:rPr>
+            </w:pPr>
+            <w:r>
+              <w:rPr>
+                <w:rFonts w:ascii="Times New Roman" w:hAnsi="Times New Roman" w:cs="Times New Roman"/>
+                <w:b/>
+                <w:sz w:val="24"/>
+                <w:szCs w:val="24"/>
+                <w:lang w:val="es-VE"/>
+              </w:rPr>
+              <w:t>K</w:t>
+            </w:r>
+          </w:p>
+        </w:tc>
+        <w:tc>
+          <w:tcPr>
+            <w:tcW w:w="1888" w:type="dxa"/>
+            <w:vAlign w:val="center"/>
+          </w:tcPr>
+          <w:p>
+            <w:pPr>
+              <w:spacing w:line="360" w:lineRule="auto"/>
+              <w:jc w:val="center"/>
+              <w:rPr>
+                <w:rFonts w:ascii="Times New Roman" w:hAnsi="Times New Roman" w:cs="Times New Roman"/>
+                <w:b/>
+                <w:sz w:val="24"/>
+                <w:szCs w:val="24"/>
+                <w:vertAlign w:val="subscript"/>
+                <w:lang w:val="es-VE"/>
+              </w:rPr>
+            </w:pPr>
+            <w:r>
+              <w:rPr>
+                <w:rFonts w:ascii="Times New Roman" w:hAnsi="Times New Roman" w:cs="Times New Roman"/>
+                <w:b/>
+                <w:sz w:val="24"/>
+                <w:szCs w:val="24"/>
+                <w:lang w:val="es-VE"/>
+              </w:rPr>
+              <w:t>X</w:t>
+            </w:r>
+            <w:r>
+              <w:rPr>
+                <w:rFonts w:ascii="Times New Roman" w:hAnsi="Times New Roman" w:cs="Times New Roman"/>
+                <w:b/>
+                <w:sz w:val="24"/>
+                <w:szCs w:val="24"/>
+                <w:vertAlign w:val="subscript"/>
+                <w:lang w:val="es-VE"/>
+              </w:rPr>
+              <w:t>0</w:t>
+            </w:r>
+          </w:p>
+        </w:tc>
+        <w:tc>
+          <w:tcPr>
+            <w:tcW w:w="1888" w:type="dxa"/>
+            <w:vAlign w:val="center"/>
+          </w:tcPr>
+          <w:p>
+            <w:pPr>
+              <w:spacing w:line="360" w:lineRule="auto"/>
+              <w:jc w:val="center"/>
+              <w:rPr>
+                <w:rFonts w:ascii="Times New Roman" w:hAnsi="Times New Roman" w:cs="Times New Roman"/>
+                <w:b/>
+                <w:sz w:val="24"/>
+                <w:szCs w:val="24"/>
+                <w:vertAlign w:val="subscript"/>
+                <w:lang w:val="es-VE"/>
+              </w:rPr>
+            </w:pPr>
+            <w:r>
+              <w:rPr>
+                <w:rFonts w:ascii="Times New Roman" w:hAnsi="Times New Roman" w:cs="Times New Roman"/>
+                <w:b/>
+                <w:sz w:val="24"/>
+                <w:szCs w:val="24"/>
+                <w:lang w:val="es-VE"/>
+              </w:rPr>
+              <w:t>X</w:t>
+            </w:r>
+            <w:r>
+              <w:rPr>
+                <w:rFonts w:ascii="Times New Roman" w:hAnsi="Times New Roman" w:cs="Times New Roman"/>
+                <w:b/>
+                <w:sz w:val="24"/>
+                <w:szCs w:val="24"/>
+                <w:vertAlign w:val="subscript"/>
+                <w:lang w:val="es-VE"/>
+              </w:rPr>
+              <w:t>1</w:t>
+            </w:r>
+          </w:p>
+        </w:tc>
+      </w:tr>
+      <w:tr>
+        <w:trPr>
+          <w:trHeight w:val="486"/>
+        </w:trPr>
+        <w:tc>
+          <w:tcPr>
+            <w:tcW w:w="1888" w:type="dxa"/>
+            <w:vAlign w:val="center"/>
+          </w:tcPr>
+          <w:p>
+            <w:pPr>
+              <w:spacing w:line="360" w:lineRule="auto"/>
+              <w:jc w:val="center"/>
+              <w:rPr>
+                <w:rFonts w:ascii="Times New Roman" w:hAnsi="Times New Roman" w:cs="Times New Roman"/>
+                <w:sz w:val="24"/>
+                <w:szCs w:val="24"/>
+                <w:lang w:val="es-VE"/>
+              </w:rPr>
+            </w:pPr>
+            <w:r>
+              <w:rPr>
+                <w:rFonts w:ascii="Times New Roman" w:hAnsi="Times New Roman" w:cs="Times New Roman"/>
+                <w:sz w:val="24"/>
+                <w:szCs w:val="24"/>
+                <w:lang w:val="es-VE"/>
+              </w:rPr>
+              <w:t>3</w:t>
+            </w:r>
+          </w:p>
+        </w:tc>
+        <w:tc>
+          <w:tcPr>
+            <w:tcW w:w="1888" w:type="dxa"/>
+            <w:vAlign w:val="center"/>
+          </w:tcPr>
+          <w:p>
+            <w:pPr>
+              <w:spacing w:line="360" w:lineRule="auto"/>
+              <w:jc w:val="center"/>
+              <w:rPr>
+                <w:rFonts w:ascii="Times New Roman" w:hAnsi="Times New Roman" w:cs="Times New Roman"/>
+                <w:sz w:val="24"/>
+                <w:szCs w:val="24"/>
+                <w:lang w:val="es-VE"/>
+              </w:rPr>
+            </w:pPr>
+            <w:r>
+              <w:rPr>
+                <w:rFonts w:ascii="Times New Roman" w:hAnsi="Times New Roman" w:cs="Times New Roman"/>
+                <w:sz w:val="24"/>
+                <w:szCs w:val="24"/>
+                <w:lang w:val="es-VE"/>
+              </w:rPr>
+              <w:t>320</w:t>
+            </w:r>
+          </w:p>
+        </w:tc>
+        <w:tc>
+          <w:tcPr>
+            <w:tcW w:w="1888" w:type="dxa"/>
+            <w:vAlign w:val="center"/>
+          </w:tcPr>
+          <w:p>
+            <w:pPr>
+              <w:spacing w:line="360" w:lineRule="auto"/>
+              <w:jc w:val="center"/>
+              <w:rPr>
+                <w:rFonts w:ascii="Times New Roman" w:hAnsi="Times New Roman" w:cs="Times New Roman"/>
+                <w:sz w:val="24"/>
+                <w:szCs w:val="24"/>
+                <w:lang w:val="es-VE"/>
+              </w:rPr>
+            </w:pPr>
+            <w:r>
+              <w:rPr>
+                <w:rFonts w:ascii="Times New Roman" w:hAnsi="Times New Roman" w:cs="Times New Roman"/>
+                <w:sz w:val="24"/>
+                <w:szCs w:val="24"/>
+                <w:lang w:val="es-VE"/>
+              </w:rPr>
+              <w:t>265</w:t>
+            </w:r>
+          </w:p>
+        </w:tc>
+      </w:tr>
+    </w:tbl>
+    <w:p>
+      <w:pPr>
+        <w:spacing w:line="360" w:lineRule="auto"/>
+        <w:ind w:left="360"/>
+        <w:jc w:val="both"/>
+        <w:rPr>
+          <w:rFonts w:ascii="Times New Roman" w:hAnsi="Times New Roman" w:cs="Times New Roman"/>
+          <w:b/>
+          <w:sz w:val="24"/>
+          <w:szCs w:val="24"/>
+        </w:rPr>
+      </w:pPr>
+    </w:p>
+    <w:p>
+      <w:pPr>
+        <w:rPr>
+          <w:rFonts w:ascii="Times New Roman" w:hAnsi="Times New Roman" w:cs="Times New Roman"/>
+          <w:sz w:val="24"/>
+          <w:szCs w:val="24"/>
+        </w:rPr>
+      </w:pPr>
+    </w:p>
+    <w:p>
+      <w:pPr>
+        <w:rPr>
+          <w:rFonts w:ascii="Times New Roman" w:hAnsi="Times New Roman" w:cs="Times New Roman"/>
+          <w:sz w:val="24"/>
+          <w:szCs w:val="24"/>
+        </w:rPr>
+      </w:pPr>
+    </w:p>
+    <w:p>
+      <w:pPr>
+        <w:pStyle w:val="Prrafodelista"/>
+        <w:numPr>
+          <w:ilvl w:val="0"/>
+          <w:numId w:val="2"/>
+        </w:numPr>
+        <w:rPr>
+          <w:rFonts w:ascii="Times New Roman" w:hAnsi="Times New Roman" w:cs="Times New Roman"/>
+          <w:b/>
+          <w:sz w:val="24"/>
+          <w:szCs w:val="24"/>
+        </w:rPr>
+      </w:pPr>
+      <w:r>
+        <w:rPr>
+          <w:rFonts w:ascii="Times New Roman" w:hAnsi="Times New Roman" w:cs="Times New Roman"/>
+          <w:b/>
+          <w:sz w:val="24"/>
+          <w:szCs w:val="24"/>
+        </w:rPr>
+        <w:t xml:space="preserve">Método del producto medio variado: </w:t>
+      </w:r>
+    </w:p>
+    <w:p>
+      <w:pPr>
+        <w:pStyle w:val="Prrafodelista"/>
+        <w:rPr>
+          <w:rFonts w:ascii="Times New Roman" w:hAnsi="Times New Roman" w:cs="Times New Roman"/>
+          <w:b/>
+          <w:sz w:val="24"/>
+          <w:szCs w:val="24"/>
+        </w:rPr>
+      </w:pPr>
+    </w:p>
+    <w:tbl>
+      <w:tblPr>
+        <w:tblStyle w:val="Tablaconcuadrcula"/>
+        <w:tblpPr w:leftFromText="141" w:rightFromText="141" w:vertAnchor="text" w:horzAnchor="margin" w:tblpXSpec="center" w:tblpY="49"/>
+        <w:tblW w:w="0" w:type="auto"/>
+        <w:tblLook w:val="04A0" w:firstRow="1" w:lastRow="0" w:firstColumn="1" w:lastColumn="0" w:noHBand="0" w:noVBand="1"/>
+      </w:tblPr>
+      <w:tblGrid>
+        <w:gridCol w:w="1870"/>
+        <w:gridCol w:w="1870"/>
+        <w:gridCol w:w="1870"/>
+      </w:tblGrid>
+      <w:tr>
+        <w:trPr>
+          <w:trHeight w:val="273"/>
+        </w:trPr>
+        <w:tc>
+          <w:tcPr>
+            <w:tcW w:w="1870" w:type="dxa"/>
+            <w:vAlign w:val="center"/>
+          </w:tcPr>
+          <w:p>
+            <w:pPr>
+              <w:spacing w:line="360" w:lineRule="auto"/>
+              <w:jc w:val="center"/>
+              <w:rPr>
+                <w:rFonts w:ascii="Times New Roman" w:hAnsi="Times New Roman" w:cs="Times New Roman"/>
+                <w:b/>
+                <w:sz w:val="24"/>
+                <w:szCs w:val="24"/>
+                <w:lang w:val="es-VE"/>
+              </w:rPr>
+            </w:pPr>
+            <w:r>
+              <w:rPr>
+                <w:rFonts w:ascii="Times New Roman" w:hAnsi="Times New Roman" w:cs="Times New Roman"/>
+                <w:b/>
+                <w:sz w:val="24"/>
+                <w:szCs w:val="24"/>
+                <w:lang w:val="es-VE"/>
+              </w:rPr>
+              <w:t>K</w:t>
+            </w:r>
+          </w:p>
+        </w:tc>
+        <w:tc>
+          <w:tcPr>
+            <w:tcW w:w="1870" w:type="dxa"/>
+            <w:vAlign w:val="center"/>
+          </w:tcPr>
+          <w:p>
+            <w:pPr>
+              <w:spacing w:line="360" w:lineRule="auto"/>
+              <w:jc w:val="center"/>
+              <w:rPr>
+                <w:rFonts w:ascii="Times New Roman" w:hAnsi="Times New Roman" w:cs="Times New Roman"/>
+                <w:b/>
+                <w:sz w:val="24"/>
+                <w:szCs w:val="24"/>
+                <w:vertAlign w:val="subscript"/>
+                <w:lang w:val="es-VE"/>
+              </w:rPr>
+            </w:pPr>
+            <w:r>
+              <w:rPr>
+                <w:rFonts w:ascii="Times New Roman" w:hAnsi="Times New Roman" w:cs="Times New Roman"/>
+                <w:b/>
+                <w:sz w:val="24"/>
+                <w:szCs w:val="24"/>
+                <w:lang w:val="es-VE"/>
+              </w:rPr>
+              <w:t>X</w:t>
+            </w:r>
+            <w:r>
+              <w:rPr>
+                <w:rFonts w:ascii="Times New Roman" w:hAnsi="Times New Roman" w:cs="Times New Roman"/>
+                <w:b/>
+                <w:sz w:val="24"/>
+                <w:szCs w:val="24"/>
+                <w:vertAlign w:val="subscript"/>
+                <w:lang w:val="es-VE"/>
+              </w:rPr>
+              <w:t>0</w:t>
+            </w:r>
+          </w:p>
+        </w:tc>
+        <w:tc>
+          <w:tcPr>
+            <w:tcW w:w="1870" w:type="dxa"/>
+            <w:vAlign w:val="center"/>
+          </w:tcPr>
+          <w:p>
+            <w:pPr>
+              <w:spacing w:line="360" w:lineRule="auto"/>
+              <w:jc w:val="center"/>
+              <w:rPr>
+                <w:rFonts w:ascii="Times New Roman" w:hAnsi="Times New Roman" w:cs="Times New Roman"/>
+                <w:b/>
+                <w:sz w:val="24"/>
+                <w:szCs w:val="24"/>
+                <w:vertAlign w:val="subscript"/>
+                <w:lang w:val="es-VE"/>
+              </w:rPr>
+            </w:pPr>
+            <w:r>
+              <w:rPr>
+                <w:rFonts w:ascii="Times New Roman" w:hAnsi="Times New Roman" w:cs="Times New Roman"/>
+                <w:b/>
+                <w:sz w:val="24"/>
+                <w:szCs w:val="24"/>
+                <w:lang w:val="es-VE"/>
+              </w:rPr>
+              <w:t>X</w:t>
+            </w:r>
+            <w:r>
+              <w:rPr>
+                <w:rFonts w:ascii="Times New Roman" w:hAnsi="Times New Roman" w:cs="Times New Roman"/>
+                <w:b/>
+                <w:sz w:val="24"/>
+                <w:szCs w:val="24"/>
+                <w:vertAlign w:val="subscript"/>
+                <w:lang w:val="es-VE"/>
+              </w:rPr>
+              <w:t>1</w:t>
+            </w:r>
+          </w:p>
+        </w:tc>
+      </w:tr>
+      <w:tr>
+        <w:trPr>
+          <w:trHeight w:val="425"/>
+        </w:trPr>
+        <w:tc>
+          <w:tcPr>
+            <w:tcW w:w="1870" w:type="dxa"/>
+            <w:vAlign w:val="center"/>
+          </w:tcPr>
+          <w:p>
+            <w:pPr>
+              <w:spacing w:line="360" w:lineRule="auto"/>
+              <w:jc w:val="center"/>
+              <w:rPr>
+                <w:rFonts w:ascii="Times New Roman" w:hAnsi="Times New Roman" w:cs="Times New Roman"/>
+                <w:sz w:val="24"/>
+                <w:szCs w:val="24"/>
+                <w:lang w:val="es-VE"/>
+              </w:rPr>
+            </w:pPr>
+            <w:r>
+              <w:rPr>
+                <w:rFonts w:ascii="Times New Roman" w:hAnsi="Times New Roman" w:cs="Times New Roman"/>
+                <w:sz w:val="24"/>
+                <w:szCs w:val="24"/>
+                <w:lang w:val="es-VE"/>
+              </w:rPr>
+              <w:t>3</w:t>
+            </w:r>
+          </w:p>
+        </w:tc>
+        <w:tc>
+          <w:tcPr>
+            <w:tcW w:w="1870" w:type="dxa"/>
+            <w:vAlign w:val="center"/>
+          </w:tcPr>
+          <w:p>
+            <w:pPr>
+              <w:spacing w:line="360" w:lineRule="auto"/>
+              <w:jc w:val="center"/>
+              <w:rPr>
+                <w:rFonts w:ascii="Times New Roman" w:hAnsi="Times New Roman" w:cs="Times New Roman"/>
+                <w:sz w:val="24"/>
+                <w:szCs w:val="24"/>
+                <w:lang w:val="es-VE"/>
+              </w:rPr>
+            </w:pPr>
+            <w:r>
+              <w:rPr>
+                <w:rFonts w:ascii="Times New Roman" w:hAnsi="Times New Roman" w:cs="Times New Roman"/>
+                <w:sz w:val="24"/>
+                <w:szCs w:val="24"/>
+                <w:lang w:val="es-VE"/>
+              </w:rPr>
+              <w:t>320</w:t>
+            </w:r>
+          </w:p>
+        </w:tc>
+        <w:tc>
+          <w:tcPr>
+            <w:tcW w:w="1870" w:type="dxa"/>
+            <w:vAlign w:val="center"/>
+          </w:tcPr>
+          <w:p>
+            <w:pPr>
+              <w:spacing w:line="360" w:lineRule="auto"/>
+              <w:jc w:val="center"/>
+              <w:rPr>
+                <w:rFonts w:ascii="Times New Roman" w:hAnsi="Times New Roman" w:cs="Times New Roman"/>
+                <w:sz w:val="24"/>
+                <w:szCs w:val="24"/>
+                <w:lang w:val="es-VE"/>
+              </w:rPr>
+            </w:pPr>
+            <w:r>
+              <w:rPr>
+                <w:rFonts w:ascii="Times New Roman" w:hAnsi="Times New Roman" w:cs="Times New Roman"/>
+                <w:sz w:val="24"/>
+                <w:szCs w:val="24"/>
+                <w:lang w:val="es-VE"/>
+              </w:rPr>
+              <w:t>265</w:t>
+            </w:r>
+          </w:p>
+        </w:tc>
+      </w:tr>
+    </w:tbl>
+    <w:p>
+      <w:pPr>
+        <w:pStyle w:val="Prrafodelista"/>
+        <w:rPr>
+          <w:rFonts w:ascii="Times New Roman" w:hAnsi="Times New Roman" w:cs="Times New Roman"/>
+          <w:b/>
+          <w:sz w:val="24"/>
+          <w:szCs w:val="24"/>
+        </w:rPr>
+      </w:pPr>
+    </w:p>
+    <w:p>
+      <w:pPr>
+        <w:rPr>
+          <w:sz w:val="24"/>
+          <w:szCs w:val="24"/>
+        </w:rPr>
+      </w:pPr>
+    </w:p>
+    <w:p>
+      <w:pPr>
+        <w:rPr>
+          <w:sz w:val="24"/>
+          <w:szCs w:val="24"/>
+        </w:rPr>
+      </w:pPr>
+    </w:p>
+    <w:p>
+      <w:pPr>
+        <w:pStyle w:val="Prrafodelista"/>
+        <w:numPr>
+          <w:ilvl w:val="0"/>
+          <w:numId w:val="2"/>
+        </w:numPr>
+        <w:rPr>
+          <w:rFonts w:ascii="Times New Roman" w:hAnsi="Times New Roman" w:cs="Times New Roman"/>
+          <w:b/>
+          <w:sz w:val="24"/>
+          <w:szCs w:val="24"/>
+        </w:rPr>
+      </w:pPr>
+      <w:r>
+        <w:rPr>
+          <w:rFonts w:ascii="Times New Roman" w:hAnsi="Times New Roman" w:cs="Times New Roman"/>
+          <w:b/>
+          <w:sz w:val="24"/>
+          <w:szCs w:val="24"/>
+        </w:rPr>
+        <w:t>Método congruencial m</w:t>
+      </w:r>
+      <w:r>
+        <w:rPr>
+          <w:rFonts w:ascii="Times New Roman" w:hAnsi="Times New Roman" w:cs="Times New Roman"/>
+          <w:b/>
+          <w:sz w:val="24"/>
+          <w:szCs w:val="24"/>
+        </w:rPr>
+        <w:t>ultiplicativo</w:t>
+      </w:r>
+      <w:r>
+        <w:rPr>
+          <w:rFonts w:ascii="Times New Roman" w:hAnsi="Times New Roman" w:cs="Times New Roman"/>
+          <w:b/>
+          <w:sz w:val="24"/>
+          <w:szCs w:val="24"/>
+        </w:rPr>
+        <w:t>:</w:t>
+      </w:r>
+    </w:p>
+    <w:tbl>
+      <w:tblPr>
+        <w:tblStyle w:val="Tablaconcuadrcula"/>
+        <w:tblpPr w:leftFromText="141" w:rightFromText="141" w:vertAnchor="text" w:horzAnchor="margin" w:tblpXSpec="center" w:tblpY="49"/>
+        <w:tblW w:w="0" w:type="auto"/>
+        <w:tblLook w:val="04A0" w:firstRow="1" w:lastRow="0" w:firstColumn="1" w:lastColumn="0" w:noHBand="0" w:noVBand="1"/>
+      </w:tblPr>
+      <w:tblGrid>
+        <w:gridCol w:w="1870"/>
+        <w:gridCol w:w="1870"/>
+        <w:gridCol w:w="1870"/>
+      </w:tblGrid>
+      <w:tr>
+        <w:trPr>
+          <w:trHeight w:val="420"/>
+        </w:trPr>
+        <w:tc>
+          <w:tcPr>
+            <w:tcW w:w="1870" w:type="dxa"/>
+            <w:vAlign w:val="center"/>
+          </w:tcPr>
+          <w:p>
+            <w:pPr>
+              <w:spacing w:line="360" w:lineRule="auto"/>
+              <w:jc w:val="center"/>
+              <w:rPr>
+                <w:rFonts w:ascii="Times New Roman" w:hAnsi="Times New Roman" w:cs="Times New Roman"/>
+                <w:b/>
+                <w:sz w:val="24"/>
+                <w:szCs w:val="24"/>
+                <w:lang w:val="es-VE"/>
+              </w:rPr>
+            </w:pPr>
+            <w:r>
+              <w:rPr>
+                <w:rFonts w:ascii="Times New Roman" w:hAnsi="Times New Roman" w:cs="Times New Roman"/>
+                <w:b/>
+                <w:sz w:val="24"/>
+                <w:szCs w:val="24"/>
+                <w:lang w:val="es-VE"/>
+              </w:rPr>
+              <w:t>X</w:t>
+            </w:r>
+            <w:r>
+              <w:rPr>
+                <w:rFonts w:ascii="Times New Roman" w:hAnsi="Times New Roman" w:cs="Times New Roman"/>
+                <w:b/>
+                <w:sz w:val="24"/>
+                <w:szCs w:val="24"/>
+                <w:vertAlign w:val="subscript"/>
+                <w:lang w:val="es-VE"/>
+              </w:rPr>
+              <w:t>0</w:t>
+            </w:r>
+          </w:p>
+        </w:tc>
+        <w:tc>
+          <w:tcPr>
+            <w:tcW w:w="1870" w:type="dxa"/>
+            <w:vAlign w:val="center"/>
+          </w:tcPr>
+          <w:p>
+            <w:pPr>
+              <w:spacing w:line="360" w:lineRule="auto"/>
+              <w:jc w:val="center"/>
+              <w:rPr>
+                <w:rFonts w:ascii="Times New Roman" w:hAnsi="Times New Roman" w:cs="Times New Roman"/>
+                <w:b/>
+                <w:sz w:val="24"/>
+                <w:szCs w:val="24"/>
+                <w:vertAlign w:val="subscript"/>
+                <w:lang w:val="es-VE"/>
+              </w:rPr>
+            </w:pPr>
+            <w:r>
+              <w:rPr>
+                <w:rFonts w:ascii="Times New Roman" w:hAnsi="Times New Roman" w:cs="Times New Roman"/>
+                <w:b/>
+                <w:sz w:val="24"/>
+                <w:szCs w:val="24"/>
+                <w:lang w:val="es-VE"/>
+              </w:rPr>
+              <w:t>a</w:t>
+            </w:r>
+          </w:p>
+        </w:tc>
+        <w:tc>
+          <w:tcPr>
+            <w:tcW w:w="1870" w:type="dxa"/>
+            <w:vAlign w:val="center"/>
+          </w:tcPr>
+          <w:p>
+            <w:pPr>
+              <w:spacing w:line="360" w:lineRule="auto"/>
+              <w:jc w:val="center"/>
+              <w:rPr>
+                <w:rFonts w:ascii="Times New Roman" w:hAnsi="Times New Roman" w:cs="Times New Roman"/>
+                <w:b/>
+                <w:sz w:val="24"/>
+                <w:szCs w:val="24"/>
+                <w:vertAlign w:val="subscript"/>
+                <w:lang w:val="es-VE"/>
+              </w:rPr>
+            </w:pPr>
+            <w:r>
+              <w:rPr>
+                <w:rFonts w:ascii="Times New Roman" w:hAnsi="Times New Roman" w:cs="Times New Roman"/>
+                <w:b/>
+                <w:sz w:val="24"/>
+                <w:szCs w:val="24"/>
+                <w:lang w:val="es-VE"/>
+              </w:rPr>
+              <w:t>m</w:t>
+            </w:r>
+          </w:p>
+        </w:tc>
+      </w:tr>
+      <w:tr>
+        <w:trPr>
+          <w:trHeight w:val="425"/>
+        </w:trPr>
+        <w:tc>
+          <w:tcPr>
+            <w:tcW w:w="1870" w:type="dxa"/>
+            <w:vAlign w:val="center"/>
+          </w:tcPr>
+          <w:p>
+            <w:pPr>
+              <w:spacing w:line="360" w:lineRule="auto"/>
+              <w:jc w:val="center"/>
+              <w:rPr>
+                <w:rFonts w:ascii="Times New Roman" w:hAnsi="Times New Roman" w:cs="Times New Roman"/>
+                <w:sz w:val="24"/>
+                <w:szCs w:val="24"/>
+                <w:lang w:val="es-VE"/>
+              </w:rPr>
+            </w:pPr>
+            <w:r>
+              <w:rPr>
+                <w:rFonts w:ascii="Times New Roman" w:hAnsi="Times New Roman" w:cs="Times New Roman"/>
+                <w:sz w:val="24"/>
+                <w:szCs w:val="24"/>
+                <w:lang w:val="es-VE"/>
+              </w:rPr>
+              <w:t>9</w:t>
+            </w:r>
+          </w:p>
+        </w:tc>
+        <w:tc>
+          <w:tcPr>
+            <w:tcW w:w="1870" w:type="dxa"/>
+            <w:vAlign w:val="center"/>
+          </w:tcPr>
+          <w:p>
+            <w:pPr>
+              <w:spacing w:line="360" w:lineRule="auto"/>
+              <w:jc w:val="center"/>
+              <w:rPr>
+                <w:rFonts w:ascii="Times New Roman" w:hAnsi="Times New Roman" w:cs="Times New Roman"/>
+                <w:sz w:val="24"/>
+                <w:szCs w:val="24"/>
+                <w:lang w:val="es-VE"/>
+              </w:rPr>
+            </w:pPr>
+            <w:r>
+              <w:rPr>
+                <w:rFonts w:ascii="Times New Roman" w:hAnsi="Times New Roman" w:cs="Times New Roman"/>
+                <w:sz w:val="24"/>
+                <w:szCs w:val="24"/>
+                <w:lang w:val="es-VE"/>
+              </w:rPr>
+              <w:t>13</w:t>
+            </w:r>
+          </w:p>
+        </w:tc>
+        <w:tc>
+          <w:tcPr>
+            <w:tcW w:w="1870" w:type="dxa"/>
+            <w:vAlign w:val="center"/>
+          </w:tcPr>
+          <w:p>
+            <w:pPr>
+              <w:spacing w:line="360" w:lineRule="auto"/>
+              <w:jc w:val="center"/>
+              <w:rPr>
+                <w:rFonts w:ascii="Times New Roman" w:hAnsi="Times New Roman" w:cs="Times New Roman"/>
+                <w:sz w:val="24"/>
+                <w:szCs w:val="24"/>
+                <w:lang w:val="es-VE"/>
+              </w:rPr>
+            </w:pPr>
+            <w:r>
+              <w:rPr>
+                <w:rFonts w:ascii="Times New Roman" w:hAnsi="Times New Roman" w:cs="Times New Roman"/>
+                <w:sz w:val="24"/>
+                <w:szCs w:val="24"/>
+                <w:lang w:val="es-VE"/>
+              </w:rPr>
+              <w:t>128</w:t>
+            </w:r>
+          </w:p>
+        </w:tc>
+      </w:tr>
+    </w:tbl>
+    <w:p>
+      <w:pPr>
+        <w:rPr>
+          <w:sz w:val="24"/>
+          <w:szCs w:val="24"/>
+        </w:rPr>
+      </w:pPr>
+    </w:p>
+    <w:p>
+      <w:pPr>
+        <w:rPr>
+          <w:sz w:val="24"/>
+          <w:szCs w:val="24"/>
+        </w:rPr>
+      </w:pPr>
+    </w:p>
+    <w:p>
+      <w:pPr>
+        <w:rPr>
+          <w:sz w:val="24"/>
+          <w:szCs w:val="24"/>
+        </w:rPr>
+      </w:pPr>
+    </w:p>
+    <w:p>
+      <w:pPr>
+        <w:pStyle w:val="Prrafodelista"/>
+        <w:numPr>
+          <w:ilvl w:val="0"/>
+          <w:numId w:val="2"/>
+        </w:numPr>
+        <w:rPr>
+          <w:rFonts w:ascii="Times New Roman" w:hAnsi="Times New Roman" w:cs="Times New Roman"/>
+          <w:b/>
+          <w:sz w:val="24"/>
+          <w:szCs w:val="24"/>
+        </w:rPr>
+      </w:pPr>
+      <w:r>
+        <w:rPr>
+          <w:rFonts w:ascii="Times New Roman" w:hAnsi="Times New Roman" w:cs="Times New Roman"/>
+          <w:b/>
+          <w:sz w:val="24"/>
+          <w:szCs w:val="24"/>
+        </w:rPr>
+        <w:t>Método congruencial mixto:</w:t>
+      </w:r>
+    </w:p>
+    <w:p>
+      <w:pPr>
+        <w:pStyle w:val="Prrafodelista"/>
+        <w:rPr>
+          <w:rFonts w:ascii="Times New Roman" w:hAnsi="Times New Roman" w:cs="Times New Roman"/>
+          <w:b/>
+          <w:sz w:val="24"/>
+          <w:szCs w:val="24"/>
+        </w:rPr>
+      </w:pPr>
+    </w:p>
+    <w:tbl>
+      <w:tblPr>
+        <w:tblStyle w:val="Tablaconcuadrcula"/>
+        <w:tblpPr w:leftFromText="141" w:rightFromText="141" w:vertAnchor="text" w:horzAnchor="margin" w:tblpXSpec="center" w:tblpY="49"/>
+        <w:tblW w:w="0" w:type="auto"/>
+        <w:tblLook w:val="04A0" w:firstRow="1" w:lastRow="0" w:firstColumn="1" w:lastColumn="0" w:noHBand="0" w:noVBand="1"/>
+      </w:tblPr>
+      <w:tblGrid>
+        <w:gridCol w:w="1427"/>
+        <w:gridCol w:w="1427"/>
+        <w:gridCol w:w="1427"/>
+        <w:gridCol w:w="1427"/>
+      </w:tblGrid>
+      <w:tr>
+        <w:trPr>
+          <w:trHeight w:val="358"/>
+        </w:trPr>
+        <w:tc>
+          <w:tcPr>
+            <w:tcW w:w="1427" w:type="dxa"/>
+            <w:vAlign w:val="center"/>
+          </w:tcPr>
+          <w:p>
+            <w:pPr>
+              <w:spacing w:line="360" w:lineRule="auto"/>
+              <w:jc w:val="center"/>
+              <w:rPr>
+                <w:rFonts w:ascii="Times New Roman" w:hAnsi="Times New Roman" w:cs="Times New Roman"/>
+                <w:b/>
+                <w:sz w:val="24"/>
+                <w:szCs w:val="24"/>
+                <w:lang w:val="es-VE"/>
+              </w:rPr>
+            </w:pPr>
+            <w:r>
+              <w:rPr>
+                <w:rFonts w:ascii="Times New Roman" w:hAnsi="Times New Roman" w:cs="Times New Roman"/>
+                <w:b/>
+                <w:sz w:val="24"/>
+                <w:szCs w:val="24"/>
+                <w:lang w:val="es-VE"/>
+              </w:rPr>
+              <w:t>X</w:t>
+            </w:r>
+            <w:r>
+              <w:rPr>
+                <w:rFonts w:ascii="Times New Roman" w:hAnsi="Times New Roman" w:cs="Times New Roman"/>
+                <w:b/>
+                <w:sz w:val="24"/>
+                <w:szCs w:val="24"/>
+                <w:vertAlign w:val="subscript"/>
+                <w:lang w:val="es-VE"/>
+              </w:rPr>
+              <w:t>0</w:t>
+            </w:r>
+          </w:p>
+        </w:tc>
+        <w:tc>
+          <w:tcPr>
+            <w:tcW w:w="1427" w:type="dxa"/>
+            <w:vAlign w:val="center"/>
+          </w:tcPr>
+          <w:p>
+            <w:pPr>
+              <w:spacing w:line="360" w:lineRule="auto"/>
+              <w:jc w:val="center"/>
+              <w:rPr>
+                <w:rFonts w:ascii="Times New Roman" w:hAnsi="Times New Roman" w:cs="Times New Roman"/>
+                <w:b/>
+                <w:sz w:val="24"/>
+                <w:szCs w:val="24"/>
+                <w:vertAlign w:val="subscript"/>
+                <w:lang w:val="es-VE"/>
+              </w:rPr>
+            </w:pPr>
+            <w:r>
+              <w:rPr>
+                <w:rFonts w:ascii="Times New Roman" w:hAnsi="Times New Roman" w:cs="Times New Roman"/>
+                <w:b/>
+                <w:sz w:val="24"/>
+                <w:szCs w:val="24"/>
+                <w:lang w:val="es-VE"/>
+              </w:rPr>
+              <w:t>a</w:t>
+            </w:r>
+          </w:p>
+        </w:tc>
+        <w:tc>
+          <w:tcPr>
+            <w:tcW w:w="1427" w:type="dxa"/>
+          </w:tcPr>
+          <w:p>
+            <w:pPr>
+              <w:spacing w:line="360" w:lineRule="auto"/>
+              <w:jc w:val="center"/>
+              <w:rPr>
+                <w:rFonts w:ascii="Times New Roman" w:hAnsi="Times New Roman" w:cs="Times New Roman"/>
+                <w:b/>
+                <w:sz w:val="24"/>
+                <w:szCs w:val="24"/>
+                <w:vertAlign w:val="subscript"/>
+                <w:lang w:val="es-VE"/>
+              </w:rPr>
+            </w:pPr>
+            <w:r>
+              <w:rPr>
+                <w:rFonts w:ascii="Times New Roman" w:hAnsi="Times New Roman" w:cs="Times New Roman"/>
+                <w:b/>
+                <w:sz w:val="24"/>
+                <w:szCs w:val="24"/>
+                <w:lang w:val="es-VE"/>
+              </w:rPr>
+              <w:t>m</w:t>
+            </w:r>
+          </w:p>
+        </w:tc>
+        <w:tc>
+          <w:tcPr>
+            <w:tcW w:w="1427" w:type="dxa"/>
+          </w:tcPr>
+          <w:p>
+            <w:pPr>
+              <w:spacing w:line="360" w:lineRule="auto"/>
+              <w:jc w:val="center"/>
+              <w:rPr>
+                <w:rFonts w:ascii="Times New Roman" w:hAnsi="Times New Roman" w:cs="Times New Roman"/>
+                <w:b/>
+                <w:sz w:val="24"/>
+                <w:szCs w:val="24"/>
+                <w:lang w:val="es-VE"/>
+              </w:rPr>
+            </w:pPr>
+            <w:r>
+              <w:rPr>
+                <w:rFonts w:ascii="Times New Roman" w:hAnsi="Times New Roman" w:cs="Times New Roman"/>
+                <w:b/>
+                <w:sz w:val="24"/>
+                <w:szCs w:val="24"/>
+                <w:lang w:val="es-VE"/>
+              </w:rPr>
+              <w:t>c</w:t>
+            </w:r>
+          </w:p>
+        </w:tc>
+      </w:tr>
+      <w:tr>
+        <w:trPr>
+          <w:trHeight w:val="363"/>
+        </w:trPr>
+        <w:tc>
+          <w:tcPr>
+            <w:tcW w:w="1427" w:type="dxa"/>
+            <w:vAlign w:val="center"/>
+          </w:tcPr>
+          <w:p>
+            <w:pPr>
+              <w:spacing w:line="360" w:lineRule="auto"/>
+              <w:jc w:val="center"/>
+              <w:rPr>
+                <w:rFonts w:ascii="Times New Roman" w:hAnsi="Times New Roman" w:cs="Times New Roman"/>
+                <w:sz w:val="24"/>
+                <w:szCs w:val="24"/>
+                <w:lang w:val="es-VE"/>
+              </w:rPr>
+            </w:pPr>
+            <w:r>
+              <w:rPr>
+                <w:rFonts w:ascii="Times New Roman" w:hAnsi="Times New Roman" w:cs="Times New Roman"/>
+                <w:sz w:val="24"/>
+                <w:szCs w:val="24"/>
+                <w:lang w:val="es-VE"/>
+              </w:rPr>
+              <w:t>7</w:t>
+            </w:r>
+          </w:p>
+        </w:tc>
+        <w:tc>
+          <w:tcPr>
+            <w:tcW w:w="1427" w:type="dxa"/>
+            <w:vAlign w:val="center"/>
+          </w:tcPr>
+          <w:p>
+            <w:pPr>
+              <w:spacing w:line="360" w:lineRule="auto"/>
+              <w:jc w:val="center"/>
+              <w:rPr>
+                <w:rFonts w:ascii="Times New Roman" w:hAnsi="Times New Roman" w:cs="Times New Roman"/>
+                <w:sz w:val="24"/>
+                <w:szCs w:val="24"/>
+                <w:lang w:val="es-VE"/>
+              </w:rPr>
+            </w:pPr>
+            <w:r>
+              <w:rPr>
+                <w:rFonts w:ascii="Times New Roman" w:hAnsi="Times New Roman" w:cs="Times New Roman"/>
+                <w:sz w:val="24"/>
+                <w:szCs w:val="24"/>
+                <w:lang w:val="es-VE"/>
+              </w:rPr>
+              <w:t>569</w:t>
+            </w:r>
+          </w:p>
+        </w:tc>
+        <w:tc>
+          <w:tcPr>
+            <w:tcW w:w="1427" w:type="dxa"/>
+          </w:tcPr>
+          <w:p>
+            <w:pPr>
+              <w:spacing w:line="360" w:lineRule="auto"/>
+              <w:jc w:val="center"/>
+              <w:rPr>
+                <w:rFonts w:ascii="Times New Roman" w:hAnsi="Times New Roman" w:cs="Times New Roman"/>
+                <w:sz w:val="24"/>
+                <w:szCs w:val="24"/>
+                <w:lang w:val="es-VE"/>
+              </w:rPr>
+            </w:pPr>
+            <w:r>
+              <w:rPr>
+                <w:rFonts w:ascii="Times New Roman" w:hAnsi="Times New Roman" w:cs="Times New Roman"/>
+                <w:sz w:val="24"/>
+                <w:szCs w:val="24"/>
+                <w:lang w:val="es-VE"/>
+              </w:rPr>
+              <w:t>1000</w:t>
+            </w:r>
+          </w:p>
+        </w:tc>
+        <w:tc>
+          <w:tcPr>
+            <w:tcW w:w="1427" w:type="dxa"/>
+          </w:tcPr>
+          <w:p>
+            <w:pPr>
+              <w:spacing w:line="360" w:lineRule="auto"/>
+              <w:jc w:val="center"/>
+              <w:rPr>
+                <w:rFonts w:ascii="Times New Roman" w:hAnsi="Times New Roman" w:cs="Times New Roman"/>
+                <w:sz w:val="24"/>
+                <w:szCs w:val="24"/>
+                <w:lang w:val="es-VE"/>
+              </w:rPr>
+            </w:pPr>
+            <w:r>
+              <w:rPr>
+                <w:rFonts w:ascii="Times New Roman" w:hAnsi="Times New Roman" w:cs="Times New Roman"/>
+                <w:sz w:val="24"/>
+                <w:szCs w:val="24"/>
+                <w:lang w:val="es-VE"/>
+              </w:rPr>
+              <w:t>977</w:t>
+            </w:r>
+          </w:p>
+        </w:tc>
+      </w:tr>
+    </w:tbl>
+    <w:p>
+      <w:pPr>
+        <w:pStyle w:val="Prrafodelista"/>
+        <w:rPr>
+          <w:rFonts w:ascii="Times New Roman" w:hAnsi="Times New Roman" w:cs="Times New Roman"/>
+          <w:b/>
+          <w:sz w:val="24"/>
+          <w:szCs w:val="24"/>
+        </w:rPr>
+      </w:pPr>
+    </w:p>
+    <w:p/>
+    <w:p/>
+    <w:p/>
+    <w:p>
+      <w:pPr>
+        <w:tabs>
+          <w:tab w:val="left" w:pos="7685"/>
+        </w:tabs>
+        <w:jc w:val="center"/>
+        <w:rPr>
+          <w:rFonts w:ascii="Times New Roman" w:hAnsi="Times New Roman" w:cs="Times New Roman"/>
+          <w:b/>
           <w:sz w:val="28"/>
+          <w:szCs w:val="24"/>
+        </w:rPr>
+      </w:pPr>
+      <w:r>
+        <w:rPr>
+          <w:rFonts w:ascii="Times New Roman" w:hAnsi="Times New Roman" w:cs="Times New Roman"/>
+          <w:b/>
+          <w:sz w:val="28"/>
+          <w:szCs w:val="24"/>
+        </w:rPr>
+        <w:t>Resolución del problema</w:t>
+      </w:r>
+    </w:p>
+    <w:p>
+      <w:pPr>
+        <w:tabs>
+          <w:tab w:val="left" w:pos="7685"/>
+        </w:tabs>
+        <w:rPr>
+          <w:rFonts w:ascii="Times New Roman" w:hAnsi="Times New Roman" w:cs="Times New Roman"/>
+          <w:b/>
+          <w:sz w:val="28"/>
+          <w:szCs w:val="24"/>
         </w:rPr>
       </w:pPr>
     </w:p>
@@ -3244,8 +4765,124 @@
       </w:pPr>
     </w:lvl>
   </w:abstractNum>
+  <w:abstractNum w:abstractNumId="1" w15:restartNumberingAfterBreak="0">
+    <w:nsid w:val="1C9236F7"/>
+    <w:multiLevelType w:val="hybridMultilevel"/>
+    <w:tmpl w:val="123CE50A"/>
+    <w:lvl w:ilvl="0" w:tplc="C80C2718">
+      <w:start w:val="900"/>
+      <w:numFmt w:val="bullet"/>
+      <w:lvlText w:val=""/>
+      <w:lvlJc w:val="left"/>
+      <w:pPr>
+        <w:ind w:left="720" w:hanging="360"/>
+      </w:pPr>
+      <w:rPr>
+        <w:rFonts w:ascii="Symbol" w:eastAsiaTheme="minorHAnsi" w:hAnsi="Symbol" w:cs="Times New Roman" w:hint="default"/>
+      </w:rPr>
+    </w:lvl>
+    <w:lvl w:ilvl="1" w:tplc="0C0A0003" w:tentative="1">
+      <w:start w:val="1"/>
+      <w:numFmt w:val="bullet"/>
+      <w:lvlText w:val="o"/>
+      <w:lvlJc w:val="left"/>
+      <w:pPr>
+        <w:ind w:left="1440" w:hanging="360"/>
+      </w:pPr>
+      <w:rPr>
+        <w:rFonts w:ascii="Courier New" w:hAnsi="Courier New" w:cs="Courier New" w:hint="default"/>
+      </w:rPr>
+    </w:lvl>
+    <w:lvl w:ilvl="2" w:tplc="0C0A0005" w:tentative="1">
+      <w:start w:val="1"/>
+      <w:numFmt w:val="bullet"/>
+      <w:lvlText w:val=""/>
+      <w:lvlJc w:val="left"/>
+      <w:pPr>
+        <w:ind w:left="2160" w:hanging="360"/>
+      </w:pPr>
+      <w:rPr>
+        <w:rFonts w:ascii="Wingdings" w:hAnsi="Wingdings" w:hint="default"/>
+      </w:rPr>
+    </w:lvl>
+    <w:lvl w:ilvl="3" w:tplc="0C0A0001" w:tentative="1">
+      <w:start w:val="1"/>
+      <w:numFmt w:val="bullet"/>
+      <w:lvlText w:val=""/>
+      <w:lvlJc w:val="left"/>
+      <w:pPr>
+        <w:ind w:left="2880" w:hanging="360"/>
+      </w:pPr>
+      <w:rPr>
+        <w:rFonts w:ascii="Symbol" w:hAnsi="Symbol" w:hint="default"/>
+      </w:rPr>
+    </w:lvl>
+    <w:lvl w:ilvl="4" w:tplc="0C0A0003" w:tentative="1">
+      <w:start w:val="1"/>
+      <w:numFmt w:val="bullet"/>
+      <w:lvlText w:val="o"/>
+      <w:lvlJc w:val="left"/>
+      <w:pPr>
+        <w:ind w:left="3600" w:hanging="360"/>
+      </w:pPr>
+      <w:rPr>
+        <w:rFonts w:ascii="Courier New" w:hAnsi="Courier New" w:cs="Courier New" w:hint="default"/>
+      </w:rPr>
+    </w:lvl>
+    <w:lvl w:ilvl="5" w:tplc="0C0A0005" w:tentative="1">
+      <w:start w:val="1"/>
+      <w:numFmt w:val="bullet"/>
+      <w:lvlText w:val=""/>
+      <w:lvlJc w:val="left"/>
+      <w:pPr>
+        <w:ind w:left="4320" w:hanging="360"/>
+      </w:pPr>
+      <w:rPr>
+        <w:rFonts w:ascii="Wingdings" w:hAnsi="Wingdings" w:hint="default"/>
+      </w:rPr>
+    </w:lvl>
+    <w:lvl w:ilvl="6" w:tplc="0C0A0001" w:tentative="1">
+      <w:start w:val="1"/>
+      <w:numFmt w:val="bullet"/>
+      <w:lvlText w:val=""/>
+      <w:lvlJc w:val="left"/>
+      <w:pPr>
+        <w:ind w:left="5040" w:hanging="360"/>
+      </w:pPr>
+      <w:rPr>
+        <w:rFonts w:ascii="Symbol" w:hAnsi="Symbol" w:hint="default"/>
+      </w:rPr>
+    </w:lvl>
+    <w:lvl w:ilvl="7" w:tplc="0C0A0003" w:tentative="1">
+      <w:start w:val="1"/>
+      <w:numFmt w:val="bullet"/>
+      <w:lvlText w:val="o"/>
+      <w:lvlJc w:val="left"/>
+      <w:pPr>
+        <w:ind w:left="5760" w:hanging="360"/>
+      </w:pPr>
+      <w:rPr>
+        <w:rFonts w:ascii="Courier New" w:hAnsi="Courier New" w:cs="Courier New" w:hint="default"/>
+      </w:rPr>
+    </w:lvl>
+    <w:lvl w:ilvl="8" w:tplc="0C0A0005" w:tentative="1">
+      <w:start w:val="1"/>
+      <w:numFmt w:val="bullet"/>
+      <w:lvlText w:val=""/>
+      <w:lvlJc w:val="left"/>
+      <w:pPr>
+        <w:ind w:left="6480" w:hanging="360"/>
+      </w:pPr>
+      <w:rPr>
+        <w:rFonts w:ascii="Wingdings" w:hAnsi="Wingdings" w:hint="default"/>
+      </w:rPr>
+    </w:lvl>
+  </w:abstractNum>
   <w:num w:numId="1">
     <w:abstractNumId w:val="0"/>
+  </w:num>
+  <w:num w:numId="2">
+    <w:abstractNumId w:val="1"/>
   </w:num>
 </w:numbering>
 </file>

</xml_diff>

<commit_message>
Results table. Completed! :D
</commit_message>
<xml_diff>
--- a/Informe - Proyecto 1.docx
+++ b/Informe - Proyecto 1.docx
@@ -3530,17 +3530,7 @@
                 <w:szCs w:val="24"/>
                 <w:lang w:val="es-VE"/>
               </w:rPr>
-              <w:t xml:space="preserve"> </w:t>
-            </w:r>
-            <w:r>
-              <w:rPr>
-                <w:rFonts w:ascii="Times New Roman" w:hAnsi="Times New Roman" w:cs="Times New Roman"/>
-                <w:b/>
-                <w:sz w:val="24"/>
-                <w:szCs w:val="24"/>
-                <w:lang w:val="es-VE"/>
-              </w:rPr>
-              <w:t>X</w:t>
+              <w:t xml:space="preserve"> X</w:t>
             </w:r>
             <w:r>
               <w:rPr>
@@ -3551,18 +3541,7 @@
                 <w:vertAlign w:val="subscript"/>
                 <w:lang w:val="es-VE"/>
               </w:rPr>
-              <w:t>n</w:t>
-            </w:r>
-            <w:r>
-              <w:rPr>
-                <w:rFonts w:ascii="Times New Roman" w:hAnsi="Times New Roman" w:cs="Times New Roman"/>
-                <w:b/>
-                <w:sz w:val="24"/>
-                <w:szCs w:val="24"/>
-                <w:vertAlign w:val="subscript"/>
-                <w:lang w:val="es-VE"/>
-              </w:rPr>
-              <w:t xml:space="preserve">   </w:t>
+              <w:t xml:space="preserve">n   </w:t>
             </w:r>
             <w:r>
               <w:rPr>
@@ -10151,6 +10130,14 @@
                 <w:szCs w:val="24"/>
               </w:rPr>
             </w:pPr>
+            <w:r>
+              <w:rPr>
+                <w:rFonts w:ascii="Times New Roman" w:hAnsi="Times New Roman" w:cs="Times New Roman"/>
+                <w:sz w:val="24"/>
+                <w:szCs w:val="24"/>
+              </w:rPr>
+              <w:t>0,010</w:t>
+            </w:r>
           </w:p>
         </w:tc>
         <w:tc>
@@ -10168,6 +10155,14 @@
                 <w:szCs w:val="24"/>
               </w:rPr>
             </w:pPr>
+            <w:r>
+              <w:rPr>
+                <w:rFonts w:ascii="Times New Roman" w:hAnsi="Times New Roman" w:cs="Times New Roman"/>
+                <w:sz w:val="24"/>
+                <w:szCs w:val="24"/>
+              </w:rPr>
+              <w:t>5 mil</w:t>
+            </w:r>
           </w:p>
         </w:tc>
         <w:tc>
@@ -10185,6 +10180,14 @@
                 <w:szCs w:val="24"/>
               </w:rPr>
             </w:pPr>
+            <w:r>
+              <w:rPr>
+                <w:rFonts w:ascii="Times New Roman" w:hAnsi="Times New Roman" w:cs="Times New Roman"/>
+                <w:sz w:val="24"/>
+                <w:szCs w:val="24"/>
+              </w:rPr>
+              <w:t>0,727</w:t>
+            </w:r>
           </w:p>
         </w:tc>
         <w:tc>
@@ -10202,6 +10205,14 @@
                 <w:szCs w:val="24"/>
               </w:rPr>
             </w:pPr>
+            <w:r>
+              <w:rPr>
+                <w:rFonts w:ascii="Times New Roman" w:hAnsi="Times New Roman" w:cs="Times New Roman"/>
+                <w:sz w:val="24"/>
+                <w:szCs w:val="24"/>
+              </w:rPr>
+              <w:t>B</w:t>
+            </w:r>
           </w:p>
         </w:tc>
         <w:tc>
@@ -10219,6 +10230,14 @@
                 <w:szCs w:val="24"/>
               </w:rPr>
             </w:pPr>
+            <w:r>
+              <w:rPr>
+                <w:rFonts w:ascii="Times New Roman" w:hAnsi="Times New Roman" w:cs="Times New Roman"/>
+                <w:sz w:val="24"/>
+                <w:szCs w:val="24"/>
+              </w:rPr>
+              <w:t>3500</w:t>
+            </w:r>
           </w:p>
         </w:tc>
         <w:tc>
@@ -10236,6 +10255,14 @@
                 <w:szCs w:val="24"/>
               </w:rPr>
             </w:pPr>
+            <w:r>
+              <w:rPr>
+                <w:rFonts w:ascii="Times New Roman" w:hAnsi="Times New Roman" w:cs="Times New Roman"/>
+                <w:sz w:val="24"/>
+                <w:szCs w:val="24"/>
+              </w:rPr>
+              <w:t>1,5</w:t>
+            </w:r>
           </w:p>
         </w:tc>
       </w:tr>
@@ -10301,6 +10328,14 @@
                 <w:szCs w:val="24"/>
               </w:rPr>
             </w:pPr>
+            <w:r>
+              <w:rPr>
+                <w:rFonts w:ascii="Times New Roman" w:hAnsi="Times New Roman" w:cs="Times New Roman"/>
+                <w:sz w:val="24"/>
+                <w:szCs w:val="24"/>
+              </w:rPr>
+              <w:t>0,031</w:t>
+            </w:r>
           </w:p>
         </w:tc>
         <w:tc>
@@ -10318,6 +10353,14 @@
                 <w:szCs w:val="24"/>
               </w:rPr>
             </w:pPr>
+            <w:r>
+              <w:rPr>
+                <w:rFonts w:ascii="Times New Roman" w:hAnsi="Times New Roman" w:cs="Times New Roman"/>
+                <w:sz w:val="24"/>
+                <w:szCs w:val="24"/>
+              </w:rPr>
+              <w:t>5 mil</w:t>
+            </w:r>
           </w:p>
         </w:tc>
         <w:tc>
@@ -10335,6 +10378,14 @@
                 <w:szCs w:val="24"/>
               </w:rPr>
             </w:pPr>
+            <w:r>
+              <w:rPr>
+                <w:rFonts w:ascii="Times New Roman" w:hAnsi="Times New Roman" w:cs="Times New Roman"/>
+                <w:sz w:val="24"/>
+                <w:szCs w:val="24"/>
+              </w:rPr>
+              <w:t>0,768</w:t>
+            </w:r>
           </w:p>
         </w:tc>
         <w:tc>
@@ -10352,6 +10403,14 @@
                 <w:szCs w:val="24"/>
               </w:rPr>
             </w:pPr>
+            <w:r>
+              <w:rPr>
+                <w:rFonts w:ascii="Times New Roman" w:hAnsi="Times New Roman" w:cs="Times New Roman"/>
+                <w:sz w:val="24"/>
+                <w:szCs w:val="24"/>
+              </w:rPr>
+              <w:t>C</w:t>
+            </w:r>
           </w:p>
         </w:tc>
         <w:tc>
@@ -10369,6 +10428,14 @@
                 <w:szCs w:val="24"/>
               </w:rPr>
             </w:pPr>
+            <w:r>
+              <w:rPr>
+                <w:rFonts w:ascii="Times New Roman" w:hAnsi="Times New Roman" w:cs="Times New Roman"/>
+                <w:sz w:val="24"/>
+                <w:szCs w:val="24"/>
+              </w:rPr>
+              <w:t>2500</w:t>
+            </w:r>
           </w:p>
         </w:tc>
         <w:tc>
@@ -10386,6 +10453,14 @@
                 <w:szCs w:val="24"/>
               </w:rPr>
             </w:pPr>
+            <w:r>
+              <w:rPr>
+                <w:rFonts w:ascii="Times New Roman" w:hAnsi="Times New Roman" w:cs="Times New Roman"/>
+                <w:sz w:val="24"/>
+                <w:szCs w:val="24"/>
+              </w:rPr>
+              <w:t>2</w:t>
+            </w:r>
           </w:p>
         </w:tc>
       </w:tr>
@@ -10459,6 +10534,14 @@
                 <w:szCs w:val="24"/>
               </w:rPr>
             </w:pPr>
+            <w:r>
+              <w:rPr>
+                <w:rFonts w:ascii="Times New Roman" w:hAnsi="Times New Roman" w:cs="Times New Roman"/>
+                <w:sz w:val="24"/>
+                <w:szCs w:val="24"/>
+              </w:rPr>
+              <w:t>0,312</w:t>
+            </w:r>
           </w:p>
         </w:tc>
         <w:tc>
@@ -10476,6 +10559,14 @@
                 <w:szCs w:val="24"/>
               </w:rPr>
             </w:pPr>
+            <w:r>
+              <w:rPr>
+                <w:rFonts w:ascii="Times New Roman" w:hAnsi="Times New Roman" w:cs="Times New Roman"/>
+                <w:sz w:val="24"/>
+                <w:szCs w:val="24"/>
+              </w:rPr>
+              <w:t>15 mil</w:t>
+            </w:r>
           </w:p>
         </w:tc>
         <w:tc>
@@ -10493,6 +10584,14 @@
                 <w:szCs w:val="24"/>
               </w:rPr>
             </w:pPr>
+            <w:r>
+              <w:rPr>
+                <w:rFonts w:ascii="Times New Roman" w:hAnsi="Times New Roman" w:cs="Times New Roman"/>
+                <w:sz w:val="24"/>
+                <w:szCs w:val="24"/>
+              </w:rPr>
+              <w:t>0,269</w:t>
+            </w:r>
           </w:p>
         </w:tc>
         <w:tc>
@@ -10510,6 +10609,14 @@
                 <w:szCs w:val="24"/>
               </w:rPr>
             </w:pPr>
+            <w:r>
+              <w:rPr>
+                <w:rFonts w:ascii="Times New Roman" w:hAnsi="Times New Roman" w:cs="Times New Roman"/>
+                <w:sz w:val="24"/>
+                <w:szCs w:val="24"/>
+              </w:rPr>
+              <w:t>A</w:t>
+            </w:r>
           </w:p>
         </w:tc>
         <w:tc>
@@ -10527,6 +10634,14 @@
                 <w:szCs w:val="24"/>
               </w:rPr>
             </w:pPr>
+            <w:r>
+              <w:rPr>
+                <w:rFonts w:ascii="Times New Roman" w:hAnsi="Times New Roman" w:cs="Times New Roman"/>
+                <w:sz w:val="24"/>
+                <w:szCs w:val="24"/>
+              </w:rPr>
+              <w:t>4000</w:t>
+            </w:r>
           </w:p>
         </w:tc>
         <w:tc>
@@ -10544,6 +10659,14 @@
                 <w:szCs w:val="24"/>
               </w:rPr>
             </w:pPr>
+            <w:r>
+              <w:rPr>
+                <w:rFonts w:ascii="Times New Roman" w:hAnsi="Times New Roman" w:cs="Times New Roman"/>
+                <w:sz w:val="24"/>
+                <w:szCs w:val="24"/>
+              </w:rPr>
+              <w:t>3,8</w:t>
+            </w:r>
           </w:p>
         </w:tc>
       </w:tr>
@@ -10609,6 +10732,14 @@
                 <w:szCs w:val="24"/>
               </w:rPr>
             </w:pPr>
+            <w:r>
+              <w:rPr>
+                <w:rFonts w:ascii="Times New Roman" w:hAnsi="Times New Roman" w:cs="Times New Roman"/>
+                <w:sz w:val="24"/>
+                <w:szCs w:val="24"/>
+              </w:rPr>
+              <w:t>0,453</w:t>
+            </w:r>
           </w:p>
         </w:tc>
         <w:tc>
@@ -10626,6 +10757,14 @@
                 <w:szCs w:val="24"/>
               </w:rPr>
             </w:pPr>
+            <w:r>
+              <w:rPr>
+                <w:rFonts w:ascii="Times New Roman" w:hAnsi="Times New Roman" w:cs="Times New Roman"/>
+                <w:sz w:val="24"/>
+                <w:szCs w:val="24"/>
+              </w:rPr>
+              <w:t>20 mil</w:t>
+            </w:r>
           </w:p>
         </w:tc>
         <w:tc>
@@ -10643,6 +10782,14 @@
                 <w:szCs w:val="24"/>
               </w:rPr>
             </w:pPr>
+            <w:r>
+              <w:rPr>
+                <w:rFonts w:ascii="Times New Roman" w:hAnsi="Times New Roman" w:cs="Times New Roman"/>
+                <w:sz w:val="24"/>
+                <w:szCs w:val="24"/>
+              </w:rPr>
+              <w:t>0,830</w:t>
+            </w:r>
           </w:p>
         </w:tc>
         <w:tc>
@@ -10660,6 +10807,14 @@
                 <w:szCs w:val="24"/>
               </w:rPr>
             </w:pPr>
+            <w:r>
+              <w:rPr>
+                <w:rFonts w:ascii="Times New Roman" w:hAnsi="Times New Roman" w:cs="Times New Roman"/>
+                <w:sz w:val="24"/>
+                <w:szCs w:val="24"/>
+              </w:rPr>
+              <w:t>C</w:t>
+            </w:r>
           </w:p>
         </w:tc>
         <w:tc>
@@ -10677,6 +10832,14 @@
                 <w:szCs w:val="24"/>
               </w:rPr>
             </w:pPr>
+            <w:r>
+              <w:rPr>
+                <w:rFonts w:ascii="Times New Roman" w:hAnsi="Times New Roman" w:cs="Times New Roman"/>
+                <w:sz w:val="24"/>
+                <w:szCs w:val="24"/>
+              </w:rPr>
+              <w:t>2500</w:t>
+            </w:r>
           </w:p>
         </w:tc>
         <w:tc>
@@ -10694,6 +10857,14 @@
                 <w:szCs w:val="24"/>
               </w:rPr>
             </w:pPr>
+            <w:r>
+              <w:rPr>
+                <w:rFonts w:ascii="Times New Roman" w:hAnsi="Times New Roman" w:cs="Times New Roman"/>
+                <w:sz w:val="24"/>
+                <w:szCs w:val="24"/>
+              </w:rPr>
+              <w:t>8</w:t>
+            </w:r>
           </w:p>
         </w:tc>
       </w:tr>
@@ -10759,6 +10930,14 @@
                 <w:szCs w:val="24"/>
               </w:rPr>
             </w:pPr>
+            <w:r>
+              <w:rPr>
+                <w:rFonts w:ascii="Times New Roman" w:hAnsi="Times New Roman" w:cs="Times New Roman"/>
+                <w:sz w:val="24"/>
+                <w:szCs w:val="24"/>
+              </w:rPr>
+              <w:t>0,054</w:t>
+            </w:r>
           </w:p>
         </w:tc>
         <w:tc>
@@ -10776,6 +10955,14 @@
                 <w:szCs w:val="24"/>
               </w:rPr>
             </w:pPr>
+            <w:r>
+              <w:rPr>
+                <w:rFonts w:ascii="Times New Roman" w:hAnsi="Times New Roman" w:cs="Times New Roman"/>
+                <w:sz w:val="24"/>
+                <w:szCs w:val="24"/>
+              </w:rPr>
+              <w:t>5 mil</w:t>
+            </w:r>
           </w:p>
         </w:tc>
         <w:tc>
@@ -10793,6 +10980,14 @@
                 <w:szCs w:val="24"/>
               </w:rPr>
             </w:pPr>
+            <w:r>
+              <w:rPr>
+                <w:rFonts w:ascii="Times New Roman" w:hAnsi="Times New Roman" w:cs="Times New Roman"/>
+                <w:sz w:val="24"/>
+                <w:szCs w:val="24"/>
+              </w:rPr>
+              <w:t>0,051</w:t>
+            </w:r>
           </w:p>
         </w:tc>
         <w:tc>
@@ -10810,6 +11005,14 @@
                 <w:szCs w:val="24"/>
               </w:rPr>
             </w:pPr>
+            <w:r>
+              <w:rPr>
+                <w:rFonts w:ascii="Times New Roman" w:hAnsi="Times New Roman" w:cs="Times New Roman"/>
+                <w:sz w:val="24"/>
+                <w:szCs w:val="24"/>
+              </w:rPr>
+              <w:t>A</w:t>
+            </w:r>
           </w:p>
         </w:tc>
         <w:tc>
@@ -10827,6 +11030,14 @@
                 <w:szCs w:val="24"/>
               </w:rPr>
             </w:pPr>
+            <w:r>
+              <w:rPr>
+                <w:rFonts w:ascii="Times New Roman" w:hAnsi="Times New Roman" w:cs="Times New Roman"/>
+                <w:sz w:val="24"/>
+                <w:szCs w:val="24"/>
+              </w:rPr>
+              <w:t>4000</w:t>
+            </w:r>
           </w:p>
         </w:tc>
         <w:tc>
@@ -10844,6 +11055,14 @@
                 <w:szCs w:val="24"/>
               </w:rPr>
             </w:pPr>
+            <w:r>
+              <w:rPr>
+                <w:rFonts w:ascii="Times New Roman" w:hAnsi="Times New Roman" w:cs="Times New Roman"/>
+                <w:sz w:val="24"/>
+                <w:szCs w:val="24"/>
+              </w:rPr>
+              <w:t>1,3</w:t>
+            </w:r>
           </w:p>
         </w:tc>
       </w:tr>
@@ -10917,6 +11136,14 @@
                 <w:szCs w:val="24"/>
               </w:rPr>
             </w:pPr>
+            <w:r>
+              <w:rPr>
+                <w:rFonts w:ascii="Times New Roman" w:hAnsi="Times New Roman" w:cs="Times New Roman"/>
+                <w:sz w:val="24"/>
+                <w:szCs w:val="24"/>
+              </w:rPr>
+              <w:t>0,715</w:t>
+            </w:r>
           </w:p>
         </w:tc>
         <w:tc>
@@ -10934,6 +11161,14 @@
                 <w:szCs w:val="24"/>
               </w:rPr>
             </w:pPr>
+            <w:r>
+              <w:rPr>
+                <w:rFonts w:ascii="Times New Roman" w:hAnsi="Times New Roman" w:cs="Times New Roman"/>
+                <w:sz w:val="24"/>
+                <w:szCs w:val="24"/>
+              </w:rPr>
+              <w:t>25 mil</w:t>
+            </w:r>
           </w:p>
         </w:tc>
         <w:tc>
@@ -10951,6 +11186,14 @@
                 <w:szCs w:val="24"/>
               </w:rPr>
             </w:pPr>
+            <w:r>
+              <w:rPr>
+                <w:rFonts w:ascii="Times New Roman" w:hAnsi="Times New Roman" w:cs="Times New Roman"/>
+                <w:sz w:val="24"/>
+                <w:szCs w:val="24"/>
+              </w:rPr>
+              <w:t>0,532</w:t>
+            </w:r>
           </w:p>
         </w:tc>
         <w:tc>
@@ -10968,6 +11211,14 @@
                 <w:szCs w:val="24"/>
               </w:rPr>
             </w:pPr>
+            <w:r>
+              <w:rPr>
+                <w:rFonts w:ascii="Times New Roman" w:hAnsi="Times New Roman" w:cs="Times New Roman"/>
+                <w:sz w:val="24"/>
+                <w:szCs w:val="24"/>
+              </w:rPr>
+              <w:t>B</w:t>
+            </w:r>
           </w:p>
         </w:tc>
         <w:tc>
@@ -10985,6 +11236,14 @@
                 <w:szCs w:val="24"/>
               </w:rPr>
             </w:pPr>
+            <w:r>
+              <w:rPr>
+                <w:rFonts w:ascii="Times New Roman" w:hAnsi="Times New Roman" w:cs="Times New Roman"/>
+                <w:sz w:val="24"/>
+                <w:szCs w:val="24"/>
+              </w:rPr>
+              <w:t>3500</w:t>
+            </w:r>
           </w:p>
         </w:tc>
         <w:tc>
@@ -11002,6 +11261,14 @@
                 <w:szCs w:val="24"/>
               </w:rPr>
             </w:pPr>
+            <w:r>
+              <w:rPr>
+                <w:rFonts w:ascii="Times New Roman" w:hAnsi="Times New Roman" w:cs="Times New Roman"/>
+                <w:sz w:val="24"/>
+                <w:szCs w:val="24"/>
+              </w:rPr>
+              <w:t>7,2</w:t>
+            </w:r>
           </w:p>
         </w:tc>
       </w:tr>
@@ -11067,6 +11334,14 @@
                 <w:szCs w:val="24"/>
               </w:rPr>
             </w:pPr>
+            <w:r>
+              <w:rPr>
+                <w:rFonts w:ascii="Times New Roman" w:hAnsi="Times New Roman" w:cs="Times New Roman"/>
+                <w:sz w:val="24"/>
+                <w:szCs w:val="24"/>
+              </w:rPr>
+              <w:t>0,036</w:t>
+            </w:r>
           </w:p>
         </w:tc>
         <w:tc>
@@ -11084,6 +11359,14 @@
                 <w:szCs w:val="24"/>
               </w:rPr>
             </w:pPr>
+            <w:r>
+              <w:rPr>
+                <w:rFonts w:ascii="Times New Roman" w:hAnsi="Times New Roman" w:cs="Times New Roman"/>
+                <w:sz w:val="24"/>
+                <w:szCs w:val="24"/>
+              </w:rPr>
+              <w:t>5 mil</w:t>
+            </w:r>
           </w:p>
         </w:tc>
         <w:tc>
@@ -11101,6 +11384,14 @@
                 <w:szCs w:val="24"/>
               </w:rPr>
             </w:pPr>
+            <w:r>
+              <w:rPr>
+                <w:rFonts w:ascii="Times New Roman" w:hAnsi="Times New Roman" w:cs="Times New Roman"/>
+                <w:sz w:val="24"/>
+                <w:szCs w:val="24"/>
+              </w:rPr>
+              <w:t>0,873</w:t>
+            </w:r>
           </w:p>
         </w:tc>
         <w:tc>
@@ -11118,6 +11409,14 @@
                 <w:szCs w:val="24"/>
               </w:rPr>
             </w:pPr>
+            <w:r>
+              <w:rPr>
+                <w:rFonts w:ascii="Times New Roman" w:hAnsi="Times New Roman" w:cs="Times New Roman"/>
+                <w:sz w:val="24"/>
+                <w:szCs w:val="24"/>
+              </w:rPr>
+              <w:t>C</w:t>
+            </w:r>
           </w:p>
         </w:tc>
         <w:tc>
@@ -11135,6 +11434,14 @@
                 <w:szCs w:val="24"/>
               </w:rPr>
             </w:pPr>
+            <w:r>
+              <w:rPr>
+                <w:rFonts w:ascii="Times New Roman" w:hAnsi="Times New Roman" w:cs="Times New Roman"/>
+                <w:sz w:val="24"/>
+                <w:szCs w:val="24"/>
+              </w:rPr>
+              <w:t>2500</w:t>
+            </w:r>
           </w:p>
         </w:tc>
         <w:tc>
@@ -11152,6 +11459,14 @@
                 <w:szCs w:val="24"/>
               </w:rPr>
             </w:pPr>
+            <w:r>
+              <w:rPr>
+                <w:rFonts w:ascii="Times New Roman" w:hAnsi="Times New Roman" w:cs="Times New Roman"/>
+                <w:sz w:val="24"/>
+                <w:szCs w:val="24"/>
+              </w:rPr>
+              <w:t>2</w:t>
+            </w:r>
           </w:p>
         </w:tc>
       </w:tr>
@@ -11224,6 +11539,16 @@
                 <w:szCs w:val="24"/>
               </w:rPr>
             </w:pPr>
+            <w:r>
+              <w:rPr>
+                <w:rFonts w:ascii="Times New Roman" w:hAnsi="Times New Roman" w:cs="Times New Roman"/>
+                <w:sz w:val="24"/>
+                <w:szCs w:val="24"/>
+              </w:rPr>
+              <w:t>0,617</w:t>
+            </w:r>
+            <w:bookmarkStart w:id="0" w:name="_GoBack"/>
+            <w:bookmarkEnd w:id="0"/>
           </w:p>
         </w:tc>
         <w:tc>
@@ -11241,6 +11566,14 @@
                 <w:szCs w:val="24"/>
               </w:rPr>
             </w:pPr>
+            <w:r>
+              <w:rPr>
+                <w:rFonts w:ascii="Times New Roman" w:hAnsi="Times New Roman" w:cs="Times New Roman"/>
+                <w:sz w:val="24"/>
+                <w:szCs w:val="24"/>
+              </w:rPr>
+              <w:t>25 mil</w:t>
+            </w:r>
           </w:p>
         </w:tc>
         <w:tc>
@@ -11258,6 +11591,14 @@
                 <w:szCs w:val="24"/>
               </w:rPr>
             </w:pPr>
+            <w:r>
+              <w:rPr>
+                <w:rFonts w:ascii="Times New Roman" w:hAnsi="Times New Roman" w:cs="Times New Roman"/>
+                <w:sz w:val="24"/>
+                <w:szCs w:val="24"/>
+              </w:rPr>
+              <w:t>0,674</w:t>
+            </w:r>
           </w:p>
         </w:tc>
         <w:tc>
@@ -11275,6 +11616,14 @@
                 <w:szCs w:val="24"/>
               </w:rPr>
             </w:pPr>
+            <w:r>
+              <w:rPr>
+                <w:rFonts w:ascii="Times New Roman" w:hAnsi="Times New Roman" w:cs="Times New Roman"/>
+                <w:sz w:val="24"/>
+                <w:szCs w:val="24"/>
+              </w:rPr>
+              <w:t>B</w:t>
+            </w:r>
           </w:p>
         </w:tc>
         <w:tc>
@@ -11292,6 +11641,14 @@
                 <w:szCs w:val="24"/>
               </w:rPr>
             </w:pPr>
+            <w:r>
+              <w:rPr>
+                <w:rFonts w:ascii="Times New Roman" w:hAnsi="Times New Roman" w:cs="Times New Roman"/>
+                <w:sz w:val="24"/>
+                <w:szCs w:val="24"/>
+              </w:rPr>
+              <w:t>3500</w:t>
+            </w:r>
           </w:p>
         </w:tc>
         <w:tc>
@@ -11309,6 +11666,14 @@
                 <w:szCs w:val="24"/>
               </w:rPr>
             </w:pPr>
+            <w:r>
+              <w:rPr>
+                <w:rFonts w:ascii="Times New Roman" w:hAnsi="Times New Roman" w:cs="Times New Roman"/>
+                <w:sz w:val="24"/>
+                <w:szCs w:val="24"/>
+              </w:rPr>
+              <w:t>7,2</w:t>
+            </w:r>
           </w:p>
         </w:tc>
       </w:tr>
@@ -11368,8 +11733,6 @@
           <w:szCs w:val="24"/>
         </w:rPr>
       </w:pPr>
-      <w:bookmarkStart w:id="0" w:name="_GoBack"/>
-      <w:bookmarkEnd w:id="0"/>
     </w:p>
     <w:p>
       <w:pPr>

</xml_diff>

<commit_message>
Pseudos-ramdon number Table. Completed!
</commit_message>
<xml_diff>
--- a/Informe - Proyecto 1.docx
+++ b/Informe - Proyecto 1.docx
@@ -3341,7 +3341,6 @@
     <w:p>
       <w:pPr>
         <w:spacing w:line="360" w:lineRule="auto"/>
-        <w:ind w:firstLine="708"/>
         <w:rPr>
           <w:rFonts w:ascii="Times New Roman" w:hAnsi="Times New Roman" w:cs="Times New Roman"/>
           <w:b/>
@@ -3349,7 +3348,245 @@
           <w:szCs w:val="24"/>
         </w:rPr>
       </w:pPr>
+      <w:r>
+        <w:rPr>
+          <w:rFonts w:ascii="Times New Roman" w:hAnsi="Times New Roman" w:cs="Times New Roman"/>
+          <w:b/>
+          <w:sz w:val="24"/>
+          <w:szCs w:val="24"/>
+        </w:rPr>
+        <w:t xml:space="preserve">Tabla de </w:t>
+      </w:r>
+      <w:r>
+        <w:rPr>
+          <w:rFonts w:ascii="Times New Roman" w:hAnsi="Times New Roman" w:cs="Times New Roman"/>
+          <w:b/>
+          <w:sz w:val="24"/>
+          <w:szCs w:val="24"/>
+        </w:rPr>
+        <w:t>#4. N</w:t>
+      </w:r>
+      <w:r>
+        <w:rPr>
+          <w:rFonts w:ascii="Times New Roman" w:hAnsi="Times New Roman" w:cs="Times New Roman"/>
+          <w:b/>
+          <w:sz w:val="24"/>
+          <w:szCs w:val="24"/>
+        </w:rPr>
+        <w:t>úmeros pseudo-aleatorios</w:t>
+      </w:r>
+      <w:r>
+        <w:rPr>
+          <w:rFonts w:ascii="Times New Roman" w:hAnsi="Times New Roman" w:cs="Times New Roman"/>
+          <w:b/>
+          <w:sz w:val="24"/>
+          <w:szCs w:val="24"/>
+        </w:rPr>
+        <w:t xml:space="preserve"> (método congruencial mixto)</w:t>
+      </w:r>
+      <w:r>
+        <w:rPr>
+          <w:rFonts w:ascii="Times New Roman" w:hAnsi="Times New Roman" w:cs="Times New Roman"/>
+          <w:b/>
+          <w:sz w:val="24"/>
+          <w:szCs w:val="24"/>
+        </w:rPr>
+        <w:t>:</w:t>
+      </w:r>
     </w:p>
+    <w:tbl>
+      <w:tblPr>
+        <w:tblStyle w:val="Tablaconcuadrcula"/>
+        <w:tblpPr w:leftFromText="141" w:rightFromText="141" w:vertAnchor="text" w:horzAnchor="margin" w:tblpXSpec="center" w:tblpY="293"/>
+        <w:tblW w:w="0" w:type="auto"/>
+        <w:tblLook w:val="04A0" w:firstRow="1" w:lastRow="0" w:firstColumn="1" w:lastColumn="0" w:noHBand="0" w:noVBand="1"/>
+      </w:tblPr>
+      <w:tblGrid>
+        <w:gridCol w:w="1427"/>
+        <w:gridCol w:w="1427"/>
+        <w:gridCol w:w="1427"/>
+        <w:gridCol w:w="1427"/>
+      </w:tblGrid>
+      <w:tr>
+        <w:trPr>
+          <w:trHeight w:val="358"/>
+        </w:trPr>
+        <w:tc>
+          <w:tcPr>
+            <w:tcW w:w="1427" w:type="dxa"/>
+            <w:vAlign w:val="center"/>
+          </w:tcPr>
+          <w:p>
+            <w:pPr>
+              <w:spacing w:line="360" w:lineRule="auto"/>
+              <w:jc w:val="center"/>
+              <w:rPr>
+                <w:rFonts w:ascii="Times New Roman" w:hAnsi="Times New Roman" w:cs="Times New Roman"/>
+                <w:b/>
+                <w:sz w:val="24"/>
+                <w:szCs w:val="24"/>
+                <w:lang w:val="es-VE"/>
+              </w:rPr>
+            </w:pPr>
+            <w:r>
+              <w:rPr>
+                <w:rFonts w:ascii="Times New Roman" w:hAnsi="Times New Roman" w:cs="Times New Roman"/>
+                <w:b/>
+                <w:sz w:val="24"/>
+                <w:szCs w:val="24"/>
+                <w:lang w:val="es-VE"/>
+              </w:rPr>
+              <w:t>X</w:t>
+            </w:r>
+            <w:r>
+              <w:rPr>
+                <w:rFonts w:ascii="Times New Roman" w:hAnsi="Times New Roman" w:cs="Times New Roman"/>
+                <w:b/>
+                <w:sz w:val="24"/>
+                <w:szCs w:val="24"/>
+                <w:vertAlign w:val="subscript"/>
+                <w:lang w:val="es-VE"/>
+              </w:rPr>
+              <w:t>0</w:t>
+            </w:r>
+            <w:r>
+              <w:rPr>
+                <w:rFonts w:ascii="Times New Roman" w:hAnsi="Times New Roman" w:cs="Times New Roman"/>
+                <w:b/>
+                <w:sz w:val="24"/>
+                <w:szCs w:val="24"/>
+                <w:vertAlign w:val="subscript"/>
+                <w:lang w:val="es-VE"/>
+              </w:rPr>
+              <w:t xml:space="preserve"> = </w:t>
+            </w:r>
+            <w:r>
+              <w:rPr>
+                <w:rFonts w:ascii="Times New Roman" w:hAnsi="Times New Roman" w:cs="Times New Roman"/>
+                <w:sz w:val="24"/>
+                <w:szCs w:val="24"/>
+                <w:lang w:val="es-VE"/>
+              </w:rPr>
+              <w:t>11</w:t>
+            </w:r>
+          </w:p>
+        </w:tc>
+        <w:tc>
+          <w:tcPr>
+            <w:tcW w:w="1427" w:type="dxa"/>
+            <w:vAlign w:val="center"/>
+          </w:tcPr>
+          <w:p>
+            <w:pPr>
+              <w:spacing w:line="360" w:lineRule="auto"/>
+              <w:jc w:val="center"/>
+              <w:rPr>
+                <w:rFonts w:ascii="Times New Roman" w:hAnsi="Times New Roman" w:cs="Times New Roman"/>
+                <w:b/>
+                <w:sz w:val="24"/>
+                <w:szCs w:val="24"/>
+                <w:vertAlign w:val="subscript"/>
+                <w:lang w:val="es-VE"/>
+              </w:rPr>
+            </w:pPr>
+            <w:r>
+              <w:rPr>
+                <w:rFonts w:ascii="Times New Roman" w:hAnsi="Times New Roman" w:cs="Times New Roman"/>
+                <w:b/>
+                <w:sz w:val="24"/>
+                <w:szCs w:val="24"/>
+                <w:lang w:val="es-VE"/>
+              </w:rPr>
+              <w:t xml:space="preserve">a = </w:t>
+            </w:r>
+            <w:r>
+              <w:rPr>
+                <w:rFonts w:ascii="Times New Roman" w:hAnsi="Times New Roman" w:cs="Times New Roman"/>
+                <w:sz w:val="24"/>
+                <w:szCs w:val="24"/>
+                <w:lang w:val="es-VE"/>
+              </w:rPr>
+              <w:t>061</w:t>
+            </w:r>
+          </w:p>
+        </w:tc>
+        <w:tc>
+          <w:tcPr>
+            <w:tcW w:w="1427" w:type="dxa"/>
+          </w:tcPr>
+          <w:p>
+            <w:pPr>
+              <w:spacing w:line="360" w:lineRule="auto"/>
+              <w:jc w:val="center"/>
+              <w:rPr>
+                <w:rFonts w:ascii="Times New Roman" w:hAnsi="Times New Roman" w:cs="Times New Roman"/>
+                <w:b/>
+                <w:sz w:val="24"/>
+                <w:szCs w:val="24"/>
+                <w:vertAlign w:val="subscript"/>
+                <w:lang w:val="es-VE"/>
+              </w:rPr>
+            </w:pPr>
+            <w:r>
+              <w:rPr>
+                <w:rFonts w:ascii="Times New Roman" w:hAnsi="Times New Roman" w:cs="Times New Roman"/>
+                <w:b/>
+                <w:sz w:val="24"/>
+                <w:szCs w:val="24"/>
+                <w:lang w:val="es-VE"/>
+              </w:rPr>
+              <w:t xml:space="preserve">m = </w:t>
+            </w:r>
+            <w:r>
+              <w:rPr>
+                <w:rFonts w:ascii="Times New Roman" w:hAnsi="Times New Roman" w:cs="Times New Roman"/>
+                <w:sz w:val="24"/>
+                <w:szCs w:val="24"/>
+                <w:lang w:val="es-VE"/>
+              </w:rPr>
+              <w:t>1000</w:t>
+            </w:r>
+          </w:p>
+        </w:tc>
+        <w:tc>
+          <w:tcPr>
+            <w:tcW w:w="1427" w:type="dxa"/>
+          </w:tcPr>
+          <w:p>
+            <w:pPr>
+              <w:spacing w:line="360" w:lineRule="auto"/>
+              <w:jc w:val="center"/>
+              <w:rPr>
+                <w:rFonts w:ascii="Times New Roman" w:hAnsi="Times New Roman" w:cs="Times New Roman"/>
+                <w:b/>
+                <w:sz w:val="24"/>
+                <w:szCs w:val="24"/>
+                <w:lang w:val="es-VE"/>
+              </w:rPr>
+            </w:pPr>
+            <w:r>
+              <w:rPr>
+                <w:rFonts w:ascii="Times New Roman" w:hAnsi="Times New Roman" w:cs="Times New Roman"/>
+                <w:b/>
+                <w:sz w:val="24"/>
+                <w:szCs w:val="24"/>
+                <w:lang w:val="es-VE"/>
+              </w:rPr>
+              <w:t xml:space="preserve">c = </w:t>
+            </w:r>
+            <w:r>
+              <w:rPr>
+                <w:rFonts w:ascii="Times New Roman" w:hAnsi="Times New Roman" w:cs="Times New Roman"/>
+                <w:sz w:val="24"/>
+                <w:szCs w:val="24"/>
+                <w:lang w:val="es-VE"/>
+              </w:rPr>
+              <w:t>421</w:t>
+            </w:r>
+          </w:p>
+        </w:tc>
+      </w:tr>
+    </w:tbl>
     <w:p>
       <w:pPr>
         <w:spacing w:line="360" w:lineRule="auto"/>
@@ -3360,51 +3597,6 @@
           <w:szCs w:val="24"/>
         </w:rPr>
       </w:pPr>
-      <w:r>
-        <w:rPr>
-          <w:rFonts w:ascii="Times New Roman" w:hAnsi="Times New Roman" w:cs="Times New Roman"/>
-          <w:b/>
-          <w:sz w:val="24"/>
-          <w:szCs w:val="24"/>
-        </w:rPr>
-        <w:t xml:space="preserve">Tabla de </w:t>
-      </w:r>
-      <w:r>
-        <w:rPr>
-          <w:rFonts w:ascii="Times New Roman" w:hAnsi="Times New Roman" w:cs="Times New Roman"/>
-          <w:b/>
-          <w:sz w:val="24"/>
-          <w:szCs w:val="24"/>
-        </w:rPr>
-        <w:t>#4. N</w:t>
-      </w:r>
-      <w:r>
-        <w:rPr>
-          <w:rFonts w:ascii="Times New Roman" w:hAnsi="Times New Roman" w:cs="Times New Roman"/>
-          <w:b/>
-          <w:sz w:val="24"/>
-          <w:szCs w:val="24"/>
-        </w:rPr>
-        <w:t>úmeros pseudo-aleatorios</w:t>
-      </w:r>
-      <w:r>
-        <w:rPr>
-          <w:rFonts w:ascii="Times New Roman" w:hAnsi="Times New Roman" w:cs="Times New Roman"/>
-          <w:b/>
-          <w:sz w:val="24"/>
-          <w:szCs w:val="24"/>
-        </w:rPr>
-        <w:t xml:space="preserve"> (método congruencial mixto)</w:t>
-      </w:r>
-      <w:r>
-        <w:rPr>
-          <w:rFonts w:ascii="Times New Roman" w:hAnsi="Times New Roman" w:cs="Times New Roman"/>
-          <w:b/>
-          <w:sz w:val="24"/>
-          <w:szCs w:val="24"/>
-        </w:rPr>
-        <w:t>:</w:t>
-      </w:r>
     </w:p>
     <w:p>
       <w:pPr>
@@ -4217,6 +4409,14 @@
                 <w:szCs w:val="24"/>
               </w:rPr>
             </w:pPr>
+            <w:r>
+              <w:rPr>
+                <w:rFonts w:ascii="Times New Roman" w:hAnsi="Times New Roman" w:cs="Times New Roman"/>
+                <w:sz w:val="24"/>
+                <w:szCs w:val="24"/>
+              </w:rPr>
+              <w:t>895</w:t>
+            </w:r>
           </w:p>
         </w:tc>
         <w:tc>
@@ -4234,6 +4434,14 @@
                 <w:szCs w:val="24"/>
               </w:rPr>
             </w:pPr>
+            <w:r>
+              <w:rPr>
+                <w:rFonts w:ascii="Times New Roman" w:hAnsi="Times New Roman" w:cs="Times New Roman"/>
+                <w:sz w:val="24"/>
+                <w:szCs w:val="24"/>
+              </w:rPr>
+              <w:t>55016</w:t>
+            </w:r>
           </w:p>
         </w:tc>
         <w:tc>
@@ -4251,6 +4459,14 @@
                 <w:szCs w:val="24"/>
               </w:rPr>
             </w:pPr>
+            <w:r>
+              <w:rPr>
+                <w:rFonts w:ascii="Times New Roman" w:hAnsi="Times New Roman" w:cs="Times New Roman"/>
+                <w:sz w:val="24"/>
+                <w:szCs w:val="24"/>
+              </w:rPr>
+              <w:t>016</w:t>
+            </w:r>
           </w:p>
         </w:tc>
         <w:tc>
@@ -4268,6 +4484,14 @@
                 <w:szCs w:val="24"/>
               </w:rPr>
             </w:pPr>
+            <w:r>
+              <w:rPr>
+                <w:rFonts w:ascii="Times New Roman" w:hAnsi="Times New Roman" w:cs="Times New Roman"/>
+                <w:sz w:val="24"/>
+                <w:szCs w:val="24"/>
+              </w:rPr>
+              <w:t>0,895</w:t>
+            </w:r>
           </w:p>
         </w:tc>
       </w:tr>
@@ -4312,6 +4536,14 @@
                 <w:szCs w:val="24"/>
               </w:rPr>
             </w:pPr>
+            <w:r>
+              <w:rPr>
+                <w:rFonts w:ascii="Times New Roman" w:hAnsi="Times New Roman" w:cs="Times New Roman"/>
+                <w:sz w:val="24"/>
+                <w:szCs w:val="24"/>
+              </w:rPr>
+              <w:t>016</w:t>
+            </w:r>
           </w:p>
         </w:tc>
         <w:tc>
@@ -4329,6 +4561,14 @@
                 <w:szCs w:val="24"/>
               </w:rPr>
             </w:pPr>
+            <w:r>
+              <w:rPr>
+                <w:rFonts w:ascii="Times New Roman" w:hAnsi="Times New Roman" w:cs="Times New Roman"/>
+                <w:sz w:val="24"/>
+                <w:szCs w:val="24"/>
+              </w:rPr>
+              <w:t>1397</w:t>
+            </w:r>
           </w:p>
         </w:tc>
         <w:tc>
@@ -4346,6 +4586,14 @@
                 <w:szCs w:val="24"/>
               </w:rPr>
             </w:pPr>
+            <w:r>
+              <w:rPr>
+                <w:rFonts w:ascii="Times New Roman" w:hAnsi="Times New Roman" w:cs="Times New Roman"/>
+                <w:sz w:val="24"/>
+                <w:szCs w:val="24"/>
+              </w:rPr>
+              <w:t>397</w:t>
+            </w:r>
           </w:p>
         </w:tc>
         <w:tc>
@@ -4363,6 +4611,14 @@
                 <w:szCs w:val="24"/>
               </w:rPr>
             </w:pPr>
+            <w:r>
+              <w:rPr>
+                <w:rFonts w:ascii="Times New Roman" w:hAnsi="Times New Roman" w:cs="Times New Roman"/>
+                <w:sz w:val="24"/>
+                <w:szCs w:val="24"/>
+              </w:rPr>
+              <w:t>0,016</w:t>
+            </w:r>
           </w:p>
         </w:tc>
       </w:tr>
@@ -4407,6 +4663,14 @@
                 <w:szCs w:val="24"/>
               </w:rPr>
             </w:pPr>
+            <w:r>
+              <w:rPr>
+                <w:rFonts w:ascii="Times New Roman" w:hAnsi="Times New Roman" w:cs="Times New Roman"/>
+                <w:sz w:val="24"/>
+                <w:szCs w:val="24"/>
+              </w:rPr>
+              <w:t>397</w:t>
+            </w:r>
           </w:p>
         </w:tc>
         <w:tc>
@@ -4424,6 +4688,14 @@
                 <w:szCs w:val="24"/>
               </w:rPr>
             </w:pPr>
+            <w:r>
+              <w:rPr>
+                <w:rFonts w:ascii="Times New Roman" w:hAnsi="Times New Roman" w:cs="Times New Roman"/>
+                <w:sz w:val="24"/>
+                <w:szCs w:val="24"/>
+              </w:rPr>
+              <w:t>24638</w:t>
+            </w:r>
           </w:p>
         </w:tc>
         <w:tc>
@@ -4441,6 +4713,14 @@
                 <w:szCs w:val="24"/>
               </w:rPr>
             </w:pPr>
+            <w:r>
+              <w:rPr>
+                <w:rFonts w:ascii="Times New Roman" w:hAnsi="Times New Roman" w:cs="Times New Roman"/>
+                <w:sz w:val="24"/>
+                <w:szCs w:val="24"/>
+              </w:rPr>
+              <w:t>638</w:t>
+            </w:r>
           </w:p>
         </w:tc>
         <w:tc>
@@ -4458,6 +4738,14 @@
                 <w:szCs w:val="24"/>
               </w:rPr>
             </w:pPr>
+            <w:r>
+              <w:rPr>
+                <w:rFonts w:ascii="Times New Roman" w:hAnsi="Times New Roman" w:cs="Times New Roman"/>
+                <w:sz w:val="24"/>
+                <w:szCs w:val="24"/>
+              </w:rPr>
+              <w:t>0,397</w:t>
+            </w:r>
           </w:p>
         </w:tc>
       </w:tr>
@@ -4502,6 +4790,14 @@
                 <w:szCs w:val="24"/>
               </w:rPr>
             </w:pPr>
+            <w:r>
+              <w:rPr>
+                <w:rFonts w:ascii="Times New Roman" w:hAnsi="Times New Roman" w:cs="Times New Roman"/>
+                <w:sz w:val="24"/>
+                <w:szCs w:val="24"/>
+              </w:rPr>
+              <w:t>638</w:t>
+            </w:r>
           </w:p>
         </w:tc>
         <w:tc>
@@ -4519,6 +4815,14 @@
                 <w:szCs w:val="24"/>
               </w:rPr>
             </w:pPr>
+            <w:r>
+              <w:rPr>
+                <w:rFonts w:ascii="Times New Roman" w:hAnsi="Times New Roman" w:cs="Times New Roman"/>
+                <w:sz w:val="24"/>
+                <w:szCs w:val="24"/>
+              </w:rPr>
+              <w:t>39339</w:t>
+            </w:r>
           </w:p>
         </w:tc>
         <w:tc>
@@ -4536,6 +4840,14 @@
                 <w:szCs w:val="24"/>
               </w:rPr>
             </w:pPr>
+            <w:r>
+              <w:rPr>
+                <w:rFonts w:ascii="Times New Roman" w:hAnsi="Times New Roman" w:cs="Times New Roman"/>
+                <w:sz w:val="24"/>
+                <w:szCs w:val="24"/>
+              </w:rPr>
+              <w:t>339</w:t>
+            </w:r>
           </w:p>
         </w:tc>
         <w:tc>
@@ -4553,6 +4865,14 @@
                 <w:szCs w:val="24"/>
               </w:rPr>
             </w:pPr>
+            <w:r>
+              <w:rPr>
+                <w:rFonts w:ascii="Times New Roman" w:hAnsi="Times New Roman" w:cs="Times New Roman"/>
+                <w:sz w:val="24"/>
+                <w:szCs w:val="24"/>
+              </w:rPr>
+              <w:t>0,638</w:t>
+            </w:r>
           </w:p>
         </w:tc>
       </w:tr>
@@ -4597,6 +4917,14 @@
                 <w:szCs w:val="24"/>
               </w:rPr>
             </w:pPr>
+            <w:r>
+              <w:rPr>
+                <w:rFonts w:ascii="Times New Roman" w:hAnsi="Times New Roman" w:cs="Times New Roman"/>
+                <w:sz w:val="24"/>
+                <w:szCs w:val="24"/>
+              </w:rPr>
+              <w:t>339</w:t>
+            </w:r>
           </w:p>
         </w:tc>
         <w:tc>
@@ -4614,6 +4942,14 @@
                 <w:szCs w:val="24"/>
               </w:rPr>
             </w:pPr>
+            <w:r>
+              <w:rPr>
+                <w:rFonts w:ascii="Times New Roman" w:hAnsi="Times New Roman" w:cs="Times New Roman"/>
+                <w:sz w:val="24"/>
+                <w:szCs w:val="24"/>
+              </w:rPr>
+              <w:t>21100</w:t>
+            </w:r>
           </w:p>
         </w:tc>
         <w:tc>
@@ -4631,6 +4967,14 @@
                 <w:szCs w:val="24"/>
               </w:rPr>
             </w:pPr>
+            <w:r>
+              <w:rPr>
+                <w:rFonts w:ascii="Times New Roman" w:hAnsi="Times New Roman" w:cs="Times New Roman"/>
+                <w:sz w:val="24"/>
+                <w:szCs w:val="24"/>
+              </w:rPr>
+              <w:t>100</w:t>
+            </w:r>
           </w:p>
         </w:tc>
         <w:tc>
@@ -4648,6 +4992,14 @@
                 <w:szCs w:val="24"/>
               </w:rPr>
             </w:pPr>
+            <w:r>
+              <w:rPr>
+                <w:rFonts w:ascii="Times New Roman" w:hAnsi="Times New Roman" w:cs="Times New Roman"/>
+                <w:sz w:val="24"/>
+                <w:szCs w:val="24"/>
+              </w:rPr>
+              <w:t>0,339</w:t>
+            </w:r>
           </w:p>
         </w:tc>
       </w:tr>
@@ -4692,6 +5044,14 @@
                 <w:szCs w:val="24"/>
               </w:rPr>
             </w:pPr>
+            <w:r>
+              <w:rPr>
+                <w:rFonts w:ascii="Times New Roman" w:hAnsi="Times New Roman" w:cs="Times New Roman"/>
+                <w:sz w:val="24"/>
+                <w:szCs w:val="24"/>
+              </w:rPr>
+              <w:t>100</w:t>
+            </w:r>
           </w:p>
         </w:tc>
         <w:tc>
@@ -4709,6 +5069,14 @@
                 <w:szCs w:val="24"/>
               </w:rPr>
             </w:pPr>
+            <w:r>
+              <w:rPr>
+                <w:rFonts w:ascii="Times New Roman" w:hAnsi="Times New Roman" w:cs="Times New Roman"/>
+                <w:sz w:val="24"/>
+                <w:szCs w:val="24"/>
+              </w:rPr>
+              <w:t>6521</w:t>
+            </w:r>
           </w:p>
         </w:tc>
         <w:tc>
@@ -4726,6 +5094,14 @@
                 <w:szCs w:val="24"/>
               </w:rPr>
             </w:pPr>
+            <w:r>
+              <w:rPr>
+                <w:rFonts w:ascii="Times New Roman" w:hAnsi="Times New Roman" w:cs="Times New Roman"/>
+                <w:sz w:val="24"/>
+                <w:szCs w:val="24"/>
+              </w:rPr>
+              <w:t>521</w:t>
+            </w:r>
           </w:p>
         </w:tc>
         <w:tc>
@@ -4743,6 +5119,14 @@
                 <w:szCs w:val="24"/>
               </w:rPr>
             </w:pPr>
+            <w:r>
+              <w:rPr>
+                <w:rFonts w:ascii="Times New Roman" w:hAnsi="Times New Roman" w:cs="Times New Roman"/>
+                <w:sz w:val="24"/>
+                <w:szCs w:val="24"/>
+              </w:rPr>
+              <w:t>0,100</w:t>
+            </w:r>
           </w:p>
         </w:tc>
       </w:tr>
@@ -4787,6 +5171,14 @@
                 <w:szCs w:val="24"/>
               </w:rPr>
             </w:pPr>
+            <w:r>
+              <w:rPr>
+                <w:rFonts w:ascii="Times New Roman" w:hAnsi="Times New Roman" w:cs="Times New Roman"/>
+                <w:sz w:val="24"/>
+                <w:szCs w:val="24"/>
+              </w:rPr>
+              <w:t>521</w:t>
+            </w:r>
           </w:p>
         </w:tc>
         <w:tc>
@@ -4804,6 +5196,14 @@
                 <w:szCs w:val="24"/>
               </w:rPr>
             </w:pPr>
+            <w:r>
+              <w:rPr>
+                <w:rFonts w:ascii="Times New Roman" w:hAnsi="Times New Roman" w:cs="Times New Roman"/>
+                <w:sz w:val="24"/>
+                <w:szCs w:val="24"/>
+              </w:rPr>
+              <w:t>32202</w:t>
+            </w:r>
           </w:p>
         </w:tc>
         <w:tc>
@@ -4821,6 +5221,14 @@
                 <w:szCs w:val="24"/>
               </w:rPr>
             </w:pPr>
+            <w:r>
+              <w:rPr>
+                <w:rFonts w:ascii="Times New Roman" w:hAnsi="Times New Roman" w:cs="Times New Roman"/>
+                <w:sz w:val="24"/>
+                <w:szCs w:val="24"/>
+              </w:rPr>
+              <w:t>202</w:t>
+            </w:r>
           </w:p>
         </w:tc>
         <w:tc>
@@ -4838,6 +5246,14 @@
                 <w:szCs w:val="24"/>
               </w:rPr>
             </w:pPr>
+            <w:r>
+              <w:rPr>
+                <w:rFonts w:ascii="Times New Roman" w:hAnsi="Times New Roman" w:cs="Times New Roman"/>
+                <w:sz w:val="24"/>
+                <w:szCs w:val="24"/>
+              </w:rPr>
+              <w:t>0,521</w:t>
+            </w:r>
           </w:p>
         </w:tc>
       </w:tr>
@@ -4882,6 +5298,14 @@
                 <w:szCs w:val="24"/>
               </w:rPr>
             </w:pPr>
+            <w:r>
+              <w:rPr>
+                <w:rFonts w:ascii="Times New Roman" w:hAnsi="Times New Roman" w:cs="Times New Roman"/>
+                <w:sz w:val="24"/>
+                <w:szCs w:val="24"/>
+              </w:rPr>
+              <w:t>202</w:t>
+            </w:r>
           </w:p>
         </w:tc>
         <w:tc>
@@ -4899,6 +5323,14 @@
                 <w:szCs w:val="24"/>
               </w:rPr>
             </w:pPr>
+            <w:r>
+              <w:rPr>
+                <w:rFonts w:ascii="Times New Roman" w:hAnsi="Times New Roman" w:cs="Times New Roman"/>
+                <w:sz w:val="24"/>
+                <w:szCs w:val="24"/>
+              </w:rPr>
+              <w:t>12743</w:t>
+            </w:r>
           </w:p>
         </w:tc>
         <w:tc>
@@ -4916,6 +5348,14 @@
                 <w:szCs w:val="24"/>
               </w:rPr>
             </w:pPr>
+            <w:r>
+              <w:rPr>
+                <w:rFonts w:ascii="Times New Roman" w:hAnsi="Times New Roman" w:cs="Times New Roman"/>
+                <w:sz w:val="24"/>
+                <w:szCs w:val="24"/>
+              </w:rPr>
+              <w:t>743</w:t>
+            </w:r>
           </w:p>
         </w:tc>
         <w:tc>
@@ -4933,6 +5373,14 @@
                 <w:szCs w:val="24"/>
               </w:rPr>
             </w:pPr>
+            <w:r>
+              <w:rPr>
+                <w:rFonts w:ascii="Times New Roman" w:hAnsi="Times New Roman" w:cs="Times New Roman"/>
+                <w:sz w:val="24"/>
+                <w:szCs w:val="24"/>
+              </w:rPr>
+              <w:t>0,202</w:t>
+            </w:r>
           </w:p>
         </w:tc>
       </w:tr>
@@ -4977,6 +5425,14 @@
                 <w:szCs w:val="24"/>
               </w:rPr>
             </w:pPr>
+            <w:r>
+              <w:rPr>
+                <w:rFonts w:ascii="Times New Roman" w:hAnsi="Times New Roman" w:cs="Times New Roman"/>
+                <w:sz w:val="24"/>
+                <w:szCs w:val="24"/>
+              </w:rPr>
+              <w:t>743</w:t>
+            </w:r>
           </w:p>
         </w:tc>
         <w:tc>
@@ -4994,6 +5450,14 @@
                 <w:szCs w:val="24"/>
               </w:rPr>
             </w:pPr>
+            <w:r>
+              <w:rPr>
+                <w:rFonts w:ascii="Times New Roman" w:hAnsi="Times New Roman" w:cs="Times New Roman"/>
+                <w:sz w:val="24"/>
+                <w:szCs w:val="24"/>
+              </w:rPr>
+              <w:t>45744</w:t>
+            </w:r>
           </w:p>
         </w:tc>
         <w:tc>
@@ -5011,6 +5475,14 @@
                 <w:szCs w:val="24"/>
               </w:rPr>
             </w:pPr>
+            <w:r>
+              <w:rPr>
+                <w:rFonts w:ascii="Times New Roman" w:hAnsi="Times New Roman" w:cs="Times New Roman"/>
+                <w:sz w:val="24"/>
+                <w:szCs w:val="24"/>
+              </w:rPr>
+              <w:t>744</w:t>
+            </w:r>
           </w:p>
         </w:tc>
         <w:tc>
@@ -5028,6 +5500,14 @@
                 <w:szCs w:val="24"/>
               </w:rPr>
             </w:pPr>
+            <w:r>
+              <w:rPr>
+                <w:rFonts w:ascii="Times New Roman" w:hAnsi="Times New Roman" w:cs="Times New Roman"/>
+                <w:sz w:val="24"/>
+                <w:szCs w:val="24"/>
+              </w:rPr>
+              <w:t>0,743</w:t>
+            </w:r>
           </w:p>
         </w:tc>
       </w:tr>
@@ -5072,6 +5552,14 @@
                 <w:szCs w:val="24"/>
               </w:rPr>
             </w:pPr>
+            <w:r>
+              <w:rPr>
+                <w:rFonts w:ascii="Times New Roman" w:hAnsi="Times New Roman" w:cs="Times New Roman"/>
+                <w:sz w:val="24"/>
+                <w:szCs w:val="24"/>
+              </w:rPr>
+              <w:t>744</w:t>
+            </w:r>
           </w:p>
         </w:tc>
         <w:tc>
@@ -5089,6 +5577,14 @@
                 <w:szCs w:val="24"/>
               </w:rPr>
             </w:pPr>
+            <w:r>
+              <w:rPr>
+                <w:rFonts w:ascii="Times New Roman" w:hAnsi="Times New Roman" w:cs="Times New Roman"/>
+                <w:sz w:val="24"/>
+                <w:szCs w:val="24"/>
+              </w:rPr>
+              <w:t>45805</w:t>
+            </w:r>
           </w:p>
         </w:tc>
         <w:tc>
@@ -5106,6 +5602,14 @@
                 <w:szCs w:val="24"/>
               </w:rPr>
             </w:pPr>
+            <w:r>
+              <w:rPr>
+                <w:rFonts w:ascii="Times New Roman" w:hAnsi="Times New Roman" w:cs="Times New Roman"/>
+                <w:sz w:val="24"/>
+                <w:szCs w:val="24"/>
+              </w:rPr>
+              <w:t>805</w:t>
+            </w:r>
           </w:p>
         </w:tc>
         <w:tc>
@@ -5123,6 +5627,14 @@
                 <w:szCs w:val="24"/>
               </w:rPr>
             </w:pPr>
+            <w:r>
+              <w:rPr>
+                <w:rFonts w:ascii="Times New Roman" w:hAnsi="Times New Roman" w:cs="Times New Roman"/>
+                <w:sz w:val="24"/>
+                <w:szCs w:val="24"/>
+              </w:rPr>
+              <w:t>0,744</w:t>
+            </w:r>
           </w:p>
         </w:tc>
       </w:tr>
@@ -5167,6 +5679,14 @@
                 <w:szCs w:val="24"/>
               </w:rPr>
             </w:pPr>
+            <w:r>
+              <w:rPr>
+                <w:rFonts w:ascii="Times New Roman" w:hAnsi="Times New Roman" w:cs="Times New Roman"/>
+                <w:sz w:val="24"/>
+                <w:szCs w:val="24"/>
+              </w:rPr>
+              <w:t>805</w:t>
+            </w:r>
           </w:p>
         </w:tc>
         <w:tc>
@@ -5184,6 +5704,14 @@
                 <w:szCs w:val="24"/>
               </w:rPr>
             </w:pPr>
+            <w:r>
+              <w:rPr>
+                <w:rFonts w:ascii="Times New Roman" w:hAnsi="Times New Roman" w:cs="Times New Roman"/>
+                <w:sz w:val="24"/>
+                <w:szCs w:val="24"/>
+              </w:rPr>
+              <w:t>49526</w:t>
+            </w:r>
           </w:p>
         </w:tc>
         <w:tc>
@@ -5201,6 +5729,14 @@
                 <w:szCs w:val="24"/>
               </w:rPr>
             </w:pPr>
+            <w:r>
+              <w:rPr>
+                <w:rFonts w:ascii="Times New Roman" w:hAnsi="Times New Roman" w:cs="Times New Roman"/>
+                <w:sz w:val="24"/>
+                <w:szCs w:val="24"/>
+              </w:rPr>
+              <w:t>526</w:t>
+            </w:r>
           </w:p>
         </w:tc>
         <w:tc>
@@ -5218,6 +5754,14 @@
                 <w:szCs w:val="24"/>
               </w:rPr>
             </w:pPr>
+            <w:r>
+              <w:rPr>
+                <w:rFonts w:ascii="Times New Roman" w:hAnsi="Times New Roman" w:cs="Times New Roman"/>
+                <w:sz w:val="24"/>
+                <w:szCs w:val="24"/>
+              </w:rPr>
+              <w:t>0,805</w:t>
+            </w:r>
           </w:p>
         </w:tc>
       </w:tr>
@@ -5262,6 +5806,14 @@
                 <w:szCs w:val="24"/>
               </w:rPr>
             </w:pPr>
+            <w:r>
+              <w:rPr>
+                <w:rFonts w:ascii="Times New Roman" w:hAnsi="Times New Roman" w:cs="Times New Roman"/>
+                <w:sz w:val="24"/>
+                <w:szCs w:val="24"/>
+              </w:rPr>
+              <w:t>526</w:t>
+            </w:r>
           </w:p>
         </w:tc>
         <w:tc>
@@ -5279,6 +5831,14 @@
                 <w:szCs w:val="24"/>
               </w:rPr>
             </w:pPr>
+            <w:r>
+              <w:rPr>
+                <w:rFonts w:ascii="Times New Roman" w:hAnsi="Times New Roman" w:cs="Times New Roman"/>
+                <w:sz w:val="24"/>
+                <w:szCs w:val="24"/>
+              </w:rPr>
+              <w:t>32507</w:t>
+            </w:r>
           </w:p>
         </w:tc>
         <w:tc>
@@ -5296,6 +5856,14 @@
                 <w:szCs w:val="24"/>
               </w:rPr>
             </w:pPr>
+            <w:r>
+              <w:rPr>
+                <w:rFonts w:ascii="Times New Roman" w:hAnsi="Times New Roman" w:cs="Times New Roman"/>
+                <w:sz w:val="24"/>
+                <w:szCs w:val="24"/>
+              </w:rPr>
+              <w:t>507</w:t>
+            </w:r>
           </w:p>
         </w:tc>
         <w:tc>
@@ -5313,6 +5881,14 @@
                 <w:szCs w:val="24"/>
               </w:rPr>
             </w:pPr>
+            <w:r>
+              <w:rPr>
+                <w:rFonts w:ascii="Times New Roman" w:hAnsi="Times New Roman" w:cs="Times New Roman"/>
+                <w:sz w:val="24"/>
+                <w:szCs w:val="24"/>
+              </w:rPr>
+              <w:t>0,526</w:t>
+            </w:r>
           </w:p>
         </w:tc>
       </w:tr>
@@ -5357,6 +5933,14 @@
                 <w:szCs w:val="24"/>
               </w:rPr>
             </w:pPr>
+            <w:r>
+              <w:rPr>
+                <w:rFonts w:ascii="Times New Roman" w:hAnsi="Times New Roman" w:cs="Times New Roman"/>
+                <w:sz w:val="24"/>
+                <w:szCs w:val="24"/>
+              </w:rPr>
+              <w:t>507</w:t>
+            </w:r>
           </w:p>
         </w:tc>
         <w:tc>
@@ -5374,6 +5958,14 @@
                 <w:szCs w:val="24"/>
               </w:rPr>
             </w:pPr>
+            <w:r>
+              <w:rPr>
+                <w:rFonts w:ascii="Times New Roman" w:hAnsi="Times New Roman" w:cs="Times New Roman"/>
+                <w:sz w:val="24"/>
+                <w:szCs w:val="24"/>
+              </w:rPr>
+              <w:t>31348</w:t>
+            </w:r>
           </w:p>
         </w:tc>
         <w:tc>
@@ -5391,6 +5983,14 @@
                 <w:szCs w:val="24"/>
               </w:rPr>
             </w:pPr>
+            <w:r>
+              <w:rPr>
+                <w:rFonts w:ascii="Times New Roman" w:hAnsi="Times New Roman" w:cs="Times New Roman"/>
+                <w:sz w:val="24"/>
+                <w:szCs w:val="24"/>
+              </w:rPr>
+              <w:t>348</w:t>
+            </w:r>
           </w:p>
         </w:tc>
         <w:tc>
@@ -5408,6 +6008,14 @@
                 <w:szCs w:val="24"/>
               </w:rPr>
             </w:pPr>
+            <w:r>
+              <w:rPr>
+                <w:rFonts w:ascii="Times New Roman" w:hAnsi="Times New Roman" w:cs="Times New Roman"/>
+                <w:sz w:val="24"/>
+                <w:szCs w:val="24"/>
+              </w:rPr>
+              <w:t>0,507</w:t>
+            </w:r>
           </w:p>
         </w:tc>
       </w:tr>
@@ -5452,6 +6060,14 @@
                 <w:szCs w:val="24"/>
               </w:rPr>
             </w:pPr>
+            <w:r>
+              <w:rPr>
+                <w:rFonts w:ascii="Times New Roman" w:hAnsi="Times New Roman" w:cs="Times New Roman"/>
+                <w:sz w:val="24"/>
+                <w:szCs w:val="24"/>
+              </w:rPr>
+              <w:t>348</w:t>
+            </w:r>
           </w:p>
         </w:tc>
         <w:tc>
@@ -5469,6 +6085,14 @@
                 <w:szCs w:val="24"/>
               </w:rPr>
             </w:pPr>
+            <w:r>
+              <w:rPr>
+                <w:rFonts w:ascii="Times New Roman" w:hAnsi="Times New Roman" w:cs="Times New Roman"/>
+                <w:sz w:val="24"/>
+                <w:szCs w:val="24"/>
+              </w:rPr>
+              <w:t>21649</w:t>
+            </w:r>
           </w:p>
         </w:tc>
         <w:tc>
@@ -5486,6 +6110,14 @@
                 <w:szCs w:val="24"/>
               </w:rPr>
             </w:pPr>
+            <w:r>
+              <w:rPr>
+                <w:rFonts w:ascii="Times New Roman" w:hAnsi="Times New Roman" w:cs="Times New Roman"/>
+                <w:sz w:val="24"/>
+                <w:szCs w:val="24"/>
+              </w:rPr>
+              <w:t>649</w:t>
+            </w:r>
           </w:p>
         </w:tc>
         <w:tc>
@@ -5503,6 +6135,14 @@
                 <w:szCs w:val="24"/>
               </w:rPr>
             </w:pPr>
+            <w:r>
+              <w:rPr>
+                <w:rFonts w:ascii="Times New Roman" w:hAnsi="Times New Roman" w:cs="Times New Roman"/>
+                <w:sz w:val="24"/>
+                <w:szCs w:val="24"/>
+              </w:rPr>
+              <w:t>0,348</w:t>
+            </w:r>
           </w:p>
         </w:tc>
       </w:tr>
@@ -5547,6 +6187,22 @@
                 <w:szCs w:val="24"/>
               </w:rPr>
             </w:pPr>
+            <w:r>
+              <w:rPr>
+                <w:rFonts w:ascii="Times New Roman" w:hAnsi="Times New Roman" w:cs="Times New Roman"/>
+                <w:sz w:val="24"/>
+                <w:szCs w:val="24"/>
+              </w:rPr>
+              <w:t>6</w:t>
+            </w:r>
+            <w:r>
+              <w:rPr>
+                <w:rFonts w:ascii="Times New Roman" w:hAnsi="Times New Roman" w:cs="Times New Roman"/>
+                <w:sz w:val="24"/>
+                <w:szCs w:val="24"/>
+              </w:rPr>
+              <w:t>49</w:t>
+            </w:r>
           </w:p>
         </w:tc>
         <w:tc>
@@ -5564,6 +6220,14 @@
                 <w:szCs w:val="24"/>
               </w:rPr>
             </w:pPr>
+            <w:r>
+              <w:rPr>
+                <w:rFonts w:ascii="Times New Roman" w:hAnsi="Times New Roman" w:cs="Times New Roman"/>
+                <w:sz w:val="24"/>
+                <w:szCs w:val="24"/>
+              </w:rPr>
+              <w:t>40010</w:t>
+            </w:r>
           </w:p>
         </w:tc>
         <w:tc>
@@ -5581,6 +6245,14 @@
                 <w:szCs w:val="24"/>
               </w:rPr>
             </w:pPr>
+            <w:r>
+              <w:rPr>
+                <w:rFonts w:ascii="Times New Roman" w:hAnsi="Times New Roman" w:cs="Times New Roman"/>
+                <w:sz w:val="24"/>
+                <w:szCs w:val="24"/>
+              </w:rPr>
+              <w:t>010</w:t>
+            </w:r>
           </w:p>
         </w:tc>
         <w:tc>
@@ -5598,6 +6270,14 @@
                 <w:szCs w:val="24"/>
               </w:rPr>
             </w:pPr>
+            <w:r>
+              <w:rPr>
+                <w:rFonts w:ascii="Times New Roman" w:hAnsi="Times New Roman" w:cs="Times New Roman"/>
+                <w:sz w:val="24"/>
+                <w:szCs w:val="24"/>
+              </w:rPr>
+              <w:t>0,649</w:t>
+            </w:r>
           </w:p>
         </w:tc>
       </w:tr>
@@ -5642,6 +6322,14 @@
                 <w:szCs w:val="24"/>
               </w:rPr>
             </w:pPr>
+            <w:r>
+              <w:rPr>
+                <w:rFonts w:ascii="Times New Roman" w:hAnsi="Times New Roman" w:cs="Times New Roman"/>
+                <w:sz w:val="24"/>
+                <w:szCs w:val="24"/>
+              </w:rPr>
+              <w:t>010</w:t>
+            </w:r>
           </w:p>
         </w:tc>
         <w:tc>
@@ -5659,6 +6347,14 @@
                 <w:szCs w:val="24"/>
               </w:rPr>
             </w:pPr>
+            <w:r>
+              <w:rPr>
+                <w:rFonts w:ascii="Times New Roman" w:hAnsi="Times New Roman" w:cs="Times New Roman"/>
+                <w:sz w:val="24"/>
+                <w:szCs w:val="24"/>
+              </w:rPr>
+              <w:t>1031</w:t>
+            </w:r>
           </w:p>
         </w:tc>
         <w:tc>
@@ -5676,6 +6372,14 @@
                 <w:szCs w:val="24"/>
               </w:rPr>
             </w:pPr>
+            <w:r>
+              <w:rPr>
+                <w:rFonts w:ascii="Times New Roman" w:hAnsi="Times New Roman" w:cs="Times New Roman"/>
+                <w:sz w:val="24"/>
+                <w:szCs w:val="24"/>
+              </w:rPr>
+              <w:t>031</w:t>
+            </w:r>
           </w:p>
         </w:tc>
         <w:tc>
@@ -5693,6 +6397,14 @@
                 <w:szCs w:val="24"/>
               </w:rPr>
             </w:pPr>
+            <w:r>
+              <w:rPr>
+                <w:rFonts w:ascii="Times New Roman" w:hAnsi="Times New Roman" w:cs="Times New Roman"/>
+                <w:sz w:val="24"/>
+                <w:szCs w:val="24"/>
+              </w:rPr>
+              <w:t>0,010</w:t>
+            </w:r>
           </w:p>
         </w:tc>
       </w:tr>
@@ -5737,6 +6449,14 @@
                 <w:szCs w:val="24"/>
               </w:rPr>
             </w:pPr>
+            <w:r>
+              <w:rPr>
+                <w:rFonts w:ascii="Times New Roman" w:hAnsi="Times New Roman" w:cs="Times New Roman"/>
+                <w:sz w:val="24"/>
+                <w:szCs w:val="24"/>
+              </w:rPr>
+              <w:t>031</w:t>
+            </w:r>
           </w:p>
         </w:tc>
         <w:tc>
@@ -5754,6 +6474,14 @@
                 <w:szCs w:val="24"/>
               </w:rPr>
             </w:pPr>
+            <w:r>
+              <w:rPr>
+                <w:rFonts w:ascii="Times New Roman" w:hAnsi="Times New Roman" w:cs="Times New Roman"/>
+                <w:sz w:val="24"/>
+                <w:szCs w:val="24"/>
+              </w:rPr>
+              <w:t>2312</w:t>
+            </w:r>
           </w:p>
         </w:tc>
         <w:tc>
@@ -5771,6 +6499,14 @@
                 <w:szCs w:val="24"/>
               </w:rPr>
             </w:pPr>
+            <w:r>
+              <w:rPr>
+                <w:rFonts w:ascii="Times New Roman" w:hAnsi="Times New Roman" w:cs="Times New Roman"/>
+                <w:sz w:val="24"/>
+                <w:szCs w:val="24"/>
+              </w:rPr>
+              <w:t>312</w:t>
+            </w:r>
           </w:p>
         </w:tc>
         <w:tc>
@@ -5788,6 +6524,14 @@
                 <w:szCs w:val="24"/>
               </w:rPr>
             </w:pPr>
+            <w:r>
+              <w:rPr>
+                <w:rFonts w:ascii="Times New Roman" w:hAnsi="Times New Roman" w:cs="Times New Roman"/>
+                <w:sz w:val="24"/>
+                <w:szCs w:val="24"/>
+              </w:rPr>
+              <w:t>0,031</w:t>
+            </w:r>
           </w:p>
         </w:tc>
       </w:tr>
@@ -5832,6 +6576,14 @@
                 <w:szCs w:val="24"/>
               </w:rPr>
             </w:pPr>
+            <w:r>
+              <w:rPr>
+                <w:rFonts w:ascii="Times New Roman" w:hAnsi="Times New Roman" w:cs="Times New Roman"/>
+                <w:sz w:val="24"/>
+                <w:szCs w:val="24"/>
+              </w:rPr>
+              <w:t>312</w:t>
+            </w:r>
           </w:p>
         </w:tc>
         <w:tc>
@@ -5849,6 +6601,14 @@
                 <w:szCs w:val="24"/>
               </w:rPr>
             </w:pPr>
+            <w:r>
+              <w:rPr>
+                <w:rFonts w:ascii="Times New Roman" w:hAnsi="Times New Roman" w:cs="Times New Roman"/>
+                <w:sz w:val="24"/>
+                <w:szCs w:val="24"/>
+              </w:rPr>
+              <w:t>19453</w:t>
+            </w:r>
           </w:p>
         </w:tc>
         <w:tc>
@@ -5866,6 +6626,14 @@
                 <w:szCs w:val="24"/>
               </w:rPr>
             </w:pPr>
+            <w:r>
+              <w:rPr>
+                <w:rFonts w:ascii="Times New Roman" w:hAnsi="Times New Roman" w:cs="Times New Roman"/>
+                <w:sz w:val="24"/>
+                <w:szCs w:val="24"/>
+              </w:rPr>
+              <w:t>453</w:t>
+            </w:r>
           </w:p>
         </w:tc>
         <w:tc>
@@ -5883,6 +6651,14 @@
                 <w:szCs w:val="24"/>
               </w:rPr>
             </w:pPr>
+            <w:r>
+              <w:rPr>
+                <w:rFonts w:ascii="Times New Roman" w:hAnsi="Times New Roman" w:cs="Times New Roman"/>
+                <w:sz w:val="24"/>
+                <w:szCs w:val="24"/>
+              </w:rPr>
+              <w:t>0,312</w:t>
+            </w:r>
           </w:p>
         </w:tc>
       </w:tr>
@@ -5927,6 +6703,14 @@
                 <w:szCs w:val="24"/>
               </w:rPr>
             </w:pPr>
+            <w:r>
+              <w:rPr>
+                <w:rFonts w:ascii="Times New Roman" w:hAnsi="Times New Roman" w:cs="Times New Roman"/>
+                <w:sz w:val="24"/>
+                <w:szCs w:val="24"/>
+              </w:rPr>
+              <w:t>453</w:t>
+            </w:r>
           </w:p>
         </w:tc>
         <w:tc>
@@ -5944,6 +6728,14 @@
                 <w:szCs w:val="24"/>
               </w:rPr>
             </w:pPr>
+            <w:r>
+              <w:rPr>
+                <w:rFonts w:ascii="Times New Roman" w:hAnsi="Times New Roman" w:cs="Times New Roman"/>
+                <w:sz w:val="24"/>
+                <w:szCs w:val="24"/>
+              </w:rPr>
+              <w:t>28054</w:t>
+            </w:r>
           </w:p>
         </w:tc>
         <w:tc>
@@ -5961,6 +6753,14 @@
                 <w:szCs w:val="24"/>
               </w:rPr>
             </w:pPr>
+            <w:r>
+              <w:rPr>
+                <w:rFonts w:ascii="Times New Roman" w:hAnsi="Times New Roman" w:cs="Times New Roman"/>
+                <w:sz w:val="24"/>
+                <w:szCs w:val="24"/>
+              </w:rPr>
+              <w:t>054</w:t>
+            </w:r>
           </w:p>
         </w:tc>
         <w:tc>
@@ -5978,6 +6778,2684 @@
                 <w:szCs w:val="24"/>
               </w:rPr>
             </w:pPr>
+            <w:r>
+              <w:rPr>
+                <w:rFonts w:ascii="Times New Roman" w:hAnsi="Times New Roman" w:cs="Times New Roman"/>
+                <w:sz w:val="24"/>
+                <w:szCs w:val="24"/>
+              </w:rPr>
+              <w:t>0,453</w:t>
+            </w:r>
+          </w:p>
+        </w:tc>
+      </w:tr>
+      <w:tr>
+        <w:tc>
+          <w:tcPr>
+            <w:tcW w:w="846" w:type="dxa"/>
+            <w:vAlign w:val="center"/>
+          </w:tcPr>
+          <w:p>
+            <w:pPr>
+              <w:spacing w:line="360" w:lineRule="auto"/>
+              <w:jc w:val="center"/>
+              <w:rPr>
+                <w:rFonts w:ascii="Times New Roman" w:hAnsi="Times New Roman" w:cs="Times New Roman"/>
+                <w:sz w:val="24"/>
+                <w:szCs w:val="24"/>
+              </w:rPr>
+            </w:pPr>
+            <w:r>
+              <w:rPr>
+                <w:rFonts w:ascii="Times New Roman" w:hAnsi="Times New Roman" w:cs="Times New Roman"/>
+                <w:sz w:val="24"/>
+                <w:szCs w:val="24"/>
+              </w:rPr>
+              <w:t>24</w:t>
+            </w:r>
+          </w:p>
+        </w:tc>
+        <w:tc>
+          <w:tcPr>
+            <w:tcW w:w="1701" w:type="dxa"/>
+            <w:vAlign w:val="center"/>
+          </w:tcPr>
+          <w:p>
+            <w:pPr>
+              <w:spacing w:line="360" w:lineRule="auto"/>
+              <w:jc w:val="center"/>
+              <w:rPr>
+                <w:rFonts w:ascii="Times New Roman" w:hAnsi="Times New Roman" w:cs="Times New Roman"/>
+                <w:sz w:val="24"/>
+                <w:szCs w:val="24"/>
+              </w:rPr>
+            </w:pPr>
+            <w:r>
+              <w:rPr>
+                <w:rFonts w:ascii="Times New Roman" w:hAnsi="Times New Roman" w:cs="Times New Roman"/>
+                <w:sz w:val="24"/>
+                <w:szCs w:val="24"/>
+              </w:rPr>
+              <w:t>054</w:t>
+            </w:r>
+          </w:p>
+        </w:tc>
+        <w:tc>
+          <w:tcPr>
+            <w:tcW w:w="1984" w:type="dxa"/>
+            <w:vAlign w:val="center"/>
+          </w:tcPr>
+          <w:p>
+            <w:pPr>
+              <w:spacing w:line="360" w:lineRule="auto"/>
+              <w:jc w:val="center"/>
+              <w:rPr>
+                <w:rFonts w:ascii="Times New Roman" w:hAnsi="Times New Roman" w:cs="Times New Roman"/>
+                <w:sz w:val="24"/>
+                <w:szCs w:val="24"/>
+              </w:rPr>
+            </w:pPr>
+            <w:r>
+              <w:rPr>
+                <w:rFonts w:ascii="Times New Roman" w:hAnsi="Times New Roman" w:cs="Times New Roman"/>
+                <w:sz w:val="24"/>
+                <w:szCs w:val="24"/>
+              </w:rPr>
+              <w:t>3715</w:t>
+            </w:r>
+          </w:p>
+        </w:tc>
+        <w:tc>
+          <w:tcPr>
+            <w:tcW w:w="2531" w:type="dxa"/>
+            <w:vAlign w:val="center"/>
+          </w:tcPr>
+          <w:p>
+            <w:pPr>
+              <w:spacing w:line="360" w:lineRule="auto"/>
+              <w:jc w:val="center"/>
+              <w:rPr>
+                <w:rFonts w:ascii="Times New Roman" w:hAnsi="Times New Roman" w:cs="Times New Roman"/>
+                <w:sz w:val="24"/>
+                <w:szCs w:val="24"/>
+              </w:rPr>
+            </w:pPr>
+            <w:r>
+              <w:rPr>
+                <w:rFonts w:ascii="Times New Roman" w:hAnsi="Times New Roman" w:cs="Times New Roman"/>
+                <w:sz w:val="24"/>
+                <w:szCs w:val="24"/>
+              </w:rPr>
+              <w:t>715</w:t>
+            </w:r>
+          </w:p>
+        </w:tc>
+        <w:tc>
+          <w:tcPr>
+            <w:tcW w:w="1766" w:type="dxa"/>
+            <w:vAlign w:val="center"/>
+          </w:tcPr>
+          <w:p>
+            <w:pPr>
+              <w:spacing w:line="360" w:lineRule="auto"/>
+              <w:jc w:val="center"/>
+              <w:rPr>
+                <w:rFonts w:ascii="Times New Roman" w:hAnsi="Times New Roman" w:cs="Times New Roman"/>
+                <w:sz w:val="24"/>
+                <w:szCs w:val="24"/>
+              </w:rPr>
+            </w:pPr>
+            <w:r>
+              <w:rPr>
+                <w:rFonts w:ascii="Times New Roman" w:hAnsi="Times New Roman" w:cs="Times New Roman"/>
+                <w:sz w:val="24"/>
+                <w:szCs w:val="24"/>
+              </w:rPr>
+              <w:t>0,054</w:t>
+            </w:r>
+          </w:p>
+        </w:tc>
+      </w:tr>
+      <w:tr>
+        <w:tc>
+          <w:tcPr>
+            <w:tcW w:w="846" w:type="dxa"/>
+            <w:vAlign w:val="center"/>
+          </w:tcPr>
+          <w:p>
+            <w:pPr>
+              <w:spacing w:line="360" w:lineRule="auto"/>
+              <w:jc w:val="center"/>
+              <w:rPr>
+                <w:rFonts w:ascii="Times New Roman" w:hAnsi="Times New Roman" w:cs="Times New Roman"/>
+                <w:sz w:val="24"/>
+                <w:szCs w:val="24"/>
+              </w:rPr>
+            </w:pPr>
+            <w:r>
+              <w:rPr>
+                <w:rFonts w:ascii="Times New Roman" w:hAnsi="Times New Roman" w:cs="Times New Roman"/>
+                <w:sz w:val="24"/>
+                <w:szCs w:val="24"/>
+              </w:rPr>
+              <w:lastRenderedPageBreak/>
+              <w:t>25</w:t>
+            </w:r>
+          </w:p>
+        </w:tc>
+        <w:tc>
+          <w:tcPr>
+            <w:tcW w:w="1701" w:type="dxa"/>
+            <w:vAlign w:val="center"/>
+          </w:tcPr>
+          <w:p>
+            <w:pPr>
+              <w:spacing w:line="360" w:lineRule="auto"/>
+              <w:jc w:val="center"/>
+              <w:rPr>
+                <w:rFonts w:ascii="Times New Roman" w:hAnsi="Times New Roman" w:cs="Times New Roman"/>
+                <w:sz w:val="24"/>
+                <w:szCs w:val="24"/>
+              </w:rPr>
+            </w:pPr>
+            <w:r>
+              <w:rPr>
+                <w:rFonts w:ascii="Times New Roman" w:hAnsi="Times New Roman" w:cs="Times New Roman"/>
+                <w:sz w:val="24"/>
+                <w:szCs w:val="24"/>
+              </w:rPr>
+              <w:t>715</w:t>
+            </w:r>
+          </w:p>
+        </w:tc>
+        <w:tc>
+          <w:tcPr>
+            <w:tcW w:w="1984" w:type="dxa"/>
+            <w:vAlign w:val="center"/>
+          </w:tcPr>
+          <w:p>
+            <w:pPr>
+              <w:spacing w:line="360" w:lineRule="auto"/>
+              <w:jc w:val="center"/>
+              <w:rPr>
+                <w:rFonts w:ascii="Times New Roman" w:hAnsi="Times New Roman" w:cs="Times New Roman"/>
+                <w:sz w:val="24"/>
+                <w:szCs w:val="24"/>
+              </w:rPr>
+            </w:pPr>
+            <w:r>
+              <w:rPr>
+                <w:rFonts w:ascii="Times New Roman" w:hAnsi="Times New Roman" w:cs="Times New Roman"/>
+                <w:sz w:val="24"/>
+                <w:szCs w:val="24"/>
+              </w:rPr>
+              <w:t>44036</w:t>
+            </w:r>
+          </w:p>
+        </w:tc>
+        <w:tc>
+          <w:tcPr>
+            <w:tcW w:w="2531" w:type="dxa"/>
+            <w:vAlign w:val="center"/>
+          </w:tcPr>
+          <w:p>
+            <w:pPr>
+              <w:spacing w:line="360" w:lineRule="auto"/>
+              <w:jc w:val="center"/>
+              <w:rPr>
+                <w:rFonts w:ascii="Times New Roman" w:hAnsi="Times New Roman" w:cs="Times New Roman"/>
+                <w:sz w:val="24"/>
+                <w:szCs w:val="24"/>
+              </w:rPr>
+            </w:pPr>
+            <w:r>
+              <w:rPr>
+                <w:rFonts w:ascii="Times New Roman" w:hAnsi="Times New Roman" w:cs="Times New Roman"/>
+                <w:sz w:val="24"/>
+                <w:szCs w:val="24"/>
+              </w:rPr>
+              <w:t>036</w:t>
+            </w:r>
+          </w:p>
+        </w:tc>
+        <w:tc>
+          <w:tcPr>
+            <w:tcW w:w="1766" w:type="dxa"/>
+            <w:vAlign w:val="center"/>
+          </w:tcPr>
+          <w:p>
+            <w:pPr>
+              <w:spacing w:line="360" w:lineRule="auto"/>
+              <w:jc w:val="center"/>
+              <w:rPr>
+                <w:rFonts w:ascii="Times New Roman" w:hAnsi="Times New Roman" w:cs="Times New Roman"/>
+                <w:sz w:val="24"/>
+                <w:szCs w:val="24"/>
+              </w:rPr>
+            </w:pPr>
+            <w:r>
+              <w:rPr>
+                <w:rFonts w:ascii="Times New Roman" w:hAnsi="Times New Roman" w:cs="Times New Roman"/>
+                <w:sz w:val="24"/>
+                <w:szCs w:val="24"/>
+              </w:rPr>
+              <w:t>0,715</w:t>
+            </w:r>
+          </w:p>
+        </w:tc>
+      </w:tr>
+      <w:tr>
+        <w:tc>
+          <w:tcPr>
+            <w:tcW w:w="846" w:type="dxa"/>
+            <w:vAlign w:val="center"/>
+          </w:tcPr>
+          <w:p>
+            <w:pPr>
+              <w:spacing w:line="360" w:lineRule="auto"/>
+              <w:jc w:val="center"/>
+              <w:rPr>
+                <w:rFonts w:ascii="Times New Roman" w:hAnsi="Times New Roman" w:cs="Times New Roman"/>
+                <w:sz w:val="24"/>
+                <w:szCs w:val="24"/>
+              </w:rPr>
+            </w:pPr>
+            <w:r>
+              <w:rPr>
+                <w:rFonts w:ascii="Times New Roman" w:hAnsi="Times New Roman" w:cs="Times New Roman"/>
+                <w:sz w:val="24"/>
+                <w:szCs w:val="24"/>
+              </w:rPr>
+              <w:t>26</w:t>
+            </w:r>
+          </w:p>
+        </w:tc>
+        <w:tc>
+          <w:tcPr>
+            <w:tcW w:w="1701" w:type="dxa"/>
+            <w:vAlign w:val="center"/>
+          </w:tcPr>
+          <w:p>
+            <w:pPr>
+              <w:spacing w:line="360" w:lineRule="auto"/>
+              <w:jc w:val="center"/>
+              <w:rPr>
+                <w:rFonts w:ascii="Times New Roman" w:hAnsi="Times New Roman" w:cs="Times New Roman"/>
+                <w:sz w:val="24"/>
+                <w:szCs w:val="24"/>
+              </w:rPr>
+            </w:pPr>
+            <w:r>
+              <w:rPr>
+                <w:rFonts w:ascii="Times New Roman" w:hAnsi="Times New Roman" w:cs="Times New Roman"/>
+                <w:sz w:val="24"/>
+                <w:szCs w:val="24"/>
+              </w:rPr>
+              <w:t>036</w:t>
+            </w:r>
+          </w:p>
+        </w:tc>
+        <w:tc>
+          <w:tcPr>
+            <w:tcW w:w="1984" w:type="dxa"/>
+            <w:vAlign w:val="center"/>
+          </w:tcPr>
+          <w:p>
+            <w:pPr>
+              <w:spacing w:line="360" w:lineRule="auto"/>
+              <w:jc w:val="center"/>
+              <w:rPr>
+                <w:rFonts w:ascii="Times New Roman" w:hAnsi="Times New Roman" w:cs="Times New Roman"/>
+                <w:sz w:val="24"/>
+                <w:szCs w:val="24"/>
+              </w:rPr>
+            </w:pPr>
+            <w:r>
+              <w:rPr>
+                <w:rFonts w:ascii="Times New Roman" w:hAnsi="Times New Roman" w:cs="Times New Roman"/>
+                <w:sz w:val="24"/>
+                <w:szCs w:val="24"/>
+              </w:rPr>
+              <w:t>2617</w:t>
+            </w:r>
+          </w:p>
+        </w:tc>
+        <w:tc>
+          <w:tcPr>
+            <w:tcW w:w="2531" w:type="dxa"/>
+            <w:vAlign w:val="center"/>
+          </w:tcPr>
+          <w:p>
+            <w:pPr>
+              <w:spacing w:line="360" w:lineRule="auto"/>
+              <w:jc w:val="center"/>
+              <w:rPr>
+                <w:rFonts w:ascii="Times New Roman" w:hAnsi="Times New Roman" w:cs="Times New Roman"/>
+                <w:sz w:val="24"/>
+                <w:szCs w:val="24"/>
+              </w:rPr>
+            </w:pPr>
+            <w:r>
+              <w:rPr>
+                <w:rFonts w:ascii="Times New Roman" w:hAnsi="Times New Roman" w:cs="Times New Roman"/>
+                <w:sz w:val="24"/>
+                <w:szCs w:val="24"/>
+              </w:rPr>
+              <w:t>617</w:t>
+            </w:r>
+          </w:p>
+        </w:tc>
+        <w:tc>
+          <w:tcPr>
+            <w:tcW w:w="1766" w:type="dxa"/>
+            <w:vAlign w:val="center"/>
+          </w:tcPr>
+          <w:p>
+            <w:pPr>
+              <w:spacing w:line="360" w:lineRule="auto"/>
+              <w:jc w:val="center"/>
+              <w:rPr>
+                <w:rFonts w:ascii="Times New Roman" w:hAnsi="Times New Roman" w:cs="Times New Roman"/>
+                <w:sz w:val="24"/>
+                <w:szCs w:val="24"/>
+              </w:rPr>
+            </w:pPr>
+            <w:r>
+              <w:rPr>
+                <w:rFonts w:ascii="Times New Roman" w:hAnsi="Times New Roman" w:cs="Times New Roman"/>
+                <w:sz w:val="24"/>
+                <w:szCs w:val="24"/>
+              </w:rPr>
+              <w:t>0,036</w:t>
+            </w:r>
+          </w:p>
+        </w:tc>
+      </w:tr>
+      <w:tr>
+        <w:tc>
+          <w:tcPr>
+            <w:tcW w:w="846" w:type="dxa"/>
+            <w:vAlign w:val="center"/>
+          </w:tcPr>
+          <w:p>
+            <w:pPr>
+              <w:spacing w:line="360" w:lineRule="auto"/>
+              <w:jc w:val="center"/>
+              <w:rPr>
+                <w:rFonts w:ascii="Times New Roman" w:hAnsi="Times New Roman" w:cs="Times New Roman"/>
+                <w:sz w:val="24"/>
+                <w:szCs w:val="24"/>
+              </w:rPr>
+            </w:pPr>
+            <w:r>
+              <w:rPr>
+                <w:rFonts w:ascii="Times New Roman" w:hAnsi="Times New Roman" w:cs="Times New Roman"/>
+                <w:sz w:val="24"/>
+                <w:szCs w:val="24"/>
+              </w:rPr>
+              <w:t>27</w:t>
+            </w:r>
+          </w:p>
+        </w:tc>
+        <w:tc>
+          <w:tcPr>
+            <w:tcW w:w="1701" w:type="dxa"/>
+            <w:vAlign w:val="center"/>
+          </w:tcPr>
+          <w:p>
+            <w:pPr>
+              <w:spacing w:line="360" w:lineRule="auto"/>
+              <w:jc w:val="center"/>
+              <w:rPr>
+                <w:rFonts w:ascii="Times New Roman" w:hAnsi="Times New Roman" w:cs="Times New Roman"/>
+                <w:sz w:val="24"/>
+                <w:szCs w:val="24"/>
+              </w:rPr>
+            </w:pPr>
+            <w:r>
+              <w:rPr>
+                <w:rFonts w:ascii="Times New Roman" w:hAnsi="Times New Roman" w:cs="Times New Roman"/>
+                <w:sz w:val="24"/>
+                <w:szCs w:val="24"/>
+              </w:rPr>
+              <w:t>617</w:t>
+            </w:r>
+          </w:p>
+        </w:tc>
+        <w:tc>
+          <w:tcPr>
+            <w:tcW w:w="1984" w:type="dxa"/>
+            <w:vAlign w:val="center"/>
+          </w:tcPr>
+          <w:p>
+            <w:pPr>
+              <w:spacing w:line="360" w:lineRule="auto"/>
+              <w:jc w:val="center"/>
+              <w:rPr>
+                <w:rFonts w:ascii="Times New Roman" w:hAnsi="Times New Roman" w:cs="Times New Roman"/>
+                <w:sz w:val="24"/>
+                <w:szCs w:val="24"/>
+              </w:rPr>
+            </w:pPr>
+            <w:r>
+              <w:rPr>
+                <w:rFonts w:ascii="Times New Roman" w:hAnsi="Times New Roman" w:cs="Times New Roman"/>
+                <w:sz w:val="24"/>
+                <w:szCs w:val="24"/>
+              </w:rPr>
+              <w:t>38058</w:t>
+            </w:r>
+          </w:p>
+        </w:tc>
+        <w:tc>
+          <w:tcPr>
+            <w:tcW w:w="2531" w:type="dxa"/>
+            <w:vAlign w:val="center"/>
+          </w:tcPr>
+          <w:p>
+            <w:pPr>
+              <w:spacing w:line="360" w:lineRule="auto"/>
+              <w:jc w:val="center"/>
+              <w:rPr>
+                <w:rFonts w:ascii="Times New Roman" w:hAnsi="Times New Roman" w:cs="Times New Roman"/>
+                <w:sz w:val="24"/>
+                <w:szCs w:val="24"/>
+              </w:rPr>
+            </w:pPr>
+            <w:r>
+              <w:rPr>
+                <w:rFonts w:ascii="Times New Roman" w:hAnsi="Times New Roman" w:cs="Times New Roman"/>
+                <w:sz w:val="24"/>
+                <w:szCs w:val="24"/>
+              </w:rPr>
+              <w:t>058</w:t>
+            </w:r>
+          </w:p>
+        </w:tc>
+        <w:tc>
+          <w:tcPr>
+            <w:tcW w:w="1766" w:type="dxa"/>
+            <w:vAlign w:val="center"/>
+          </w:tcPr>
+          <w:p>
+            <w:pPr>
+              <w:spacing w:line="360" w:lineRule="auto"/>
+              <w:jc w:val="center"/>
+              <w:rPr>
+                <w:rFonts w:ascii="Times New Roman" w:hAnsi="Times New Roman" w:cs="Times New Roman"/>
+                <w:sz w:val="24"/>
+                <w:szCs w:val="24"/>
+              </w:rPr>
+            </w:pPr>
+            <w:r>
+              <w:rPr>
+                <w:rFonts w:ascii="Times New Roman" w:hAnsi="Times New Roman" w:cs="Times New Roman"/>
+                <w:sz w:val="24"/>
+                <w:szCs w:val="24"/>
+              </w:rPr>
+              <w:t>0,617</w:t>
+            </w:r>
+          </w:p>
+        </w:tc>
+      </w:tr>
+      <w:tr>
+        <w:tc>
+          <w:tcPr>
+            <w:tcW w:w="846" w:type="dxa"/>
+            <w:vAlign w:val="center"/>
+          </w:tcPr>
+          <w:p>
+            <w:pPr>
+              <w:spacing w:line="360" w:lineRule="auto"/>
+              <w:jc w:val="center"/>
+              <w:rPr>
+                <w:rFonts w:ascii="Times New Roman" w:hAnsi="Times New Roman" w:cs="Times New Roman"/>
+                <w:sz w:val="24"/>
+                <w:szCs w:val="24"/>
+              </w:rPr>
+            </w:pPr>
+            <w:r>
+              <w:rPr>
+                <w:rFonts w:ascii="Times New Roman" w:hAnsi="Times New Roman" w:cs="Times New Roman"/>
+                <w:sz w:val="24"/>
+                <w:szCs w:val="24"/>
+              </w:rPr>
+              <w:t>28</w:t>
+            </w:r>
+          </w:p>
+        </w:tc>
+        <w:tc>
+          <w:tcPr>
+            <w:tcW w:w="1701" w:type="dxa"/>
+            <w:vAlign w:val="center"/>
+          </w:tcPr>
+          <w:p>
+            <w:pPr>
+              <w:spacing w:line="360" w:lineRule="auto"/>
+              <w:jc w:val="center"/>
+              <w:rPr>
+                <w:rFonts w:ascii="Times New Roman" w:hAnsi="Times New Roman" w:cs="Times New Roman"/>
+                <w:sz w:val="24"/>
+                <w:szCs w:val="24"/>
+              </w:rPr>
+            </w:pPr>
+            <w:r>
+              <w:rPr>
+                <w:rFonts w:ascii="Times New Roman" w:hAnsi="Times New Roman" w:cs="Times New Roman"/>
+                <w:sz w:val="24"/>
+                <w:szCs w:val="24"/>
+              </w:rPr>
+              <w:t>058</w:t>
+            </w:r>
+          </w:p>
+        </w:tc>
+        <w:tc>
+          <w:tcPr>
+            <w:tcW w:w="1984" w:type="dxa"/>
+            <w:vAlign w:val="center"/>
+          </w:tcPr>
+          <w:p>
+            <w:pPr>
+              <w:spacing w:line="360" w:lineRule="auto"/>
+              <w:jc w:val="center"/>
+              <w:rPr>
+                <w:rFonts w:ascii="Times New Roman" w:hAnsi="Times New Roman" w:cs="Times New Roman"/>
+                <w:sz w:val="24"/>
+                <w:szCs w:val="24"/>
+              </w:rPr>
+            </w:pPr>
+            <w:r>
+              <w:rPr>
+                <w:rFonts w:ascii="Times New Roman" w:hAnsi="Times New Roman" w:cs="Times New Roman"/>
+                <w:sz w:val="24"/>
+                <w:szCs w:val="24"/>
+              </w:rPr>
+              <w:t>3959</w:t>
+            </w:r>
+          </w:p>
+        </w:tc>
+        <w:tc>
+          <w:tcPr>
+            <w:tcW w:w="2531" w:type="dxa"/>
+            <w:vAlign w:val="center"/>
+          </w:tcPr>
+          <w:p>
+            <w:pPr>
+              <w:spacing w:line="360" w:lineRule="auto"/>
+              <w:jc w:val="center"/>
+              <w:rPr>
+                <w:rFonts w:ascii="Times New Roman" w:hAnsi="Times New Roman" w:cs="Times New Roman"/>
+                <w:sz w:val="24"/>
+                <w:szCs w:val="24"/>
+              </w:rPr>
+            </w:pPr>
+            <w:r>
+              <w:rPr>
+                <w:rFonts w:ascii="Times New Roman" w:hAnsi="Times New Roman" w:cs="Times New Roman"/>
+                <w:sz w:val="24"/>
+                <w:szCs w:val="24"/>
+              </w:rPr>
+              <w:t>959</w:t>
+            </w:r>
+          </w:p>
+        </w:tc>
+        <w:tc>
+          <w:tcPr>
+            <w:tcW w:w="1766" w:type="dxa"/>
+            <w:vAlign w:val="center"/>
+          </w:tcPr>
+          <w:p>
+            <w:pPr>
+              <w:spacing w:line="360" w:lineRule="auto"/>
+              <w:jc w:val="center"/>
+              <w:rPr>
+                <w:rFonts w:ascii="Times New Roman" w:hAnsi="Times New Roman" w:cs="Times New Roman"/>
+                <w:sz w:val="24"/>
+                <w:szCs w:val="24"/>
+              </w:rPr>
+            </w:pPr>
+            <w:r>
+              <w:rPr>
+                <w:rFonts w:ascii="Times New Roman" w:hAnsi="Times New Roman" w:cs="Times New Roman"/>
+                <w:sz w:val="24"/>
+                <w:szCs w:val="24"/>
+              </w:rPr>
+              <w:t>0,058</w:t>
+            </w:r>
+          </w:p>
+        </w:tc>
+      </w:tr>
+      <w:tr>
+        <w:tc>
+          <w:tcPr>
+            <w:tcW w:w="846" w:type="dxa"/>
+            <w:vAlign w:val="center"/>
+          </w:tcPr>
+          <w:p>
+            <w:pPr>
+              <w:spacing w:line="360" w:lineRule="auto"/>
+              <w:jc w:val="center"/>
+              <w:rPr>
+                <w:rFonts w:ascii="Times New Roman" w:hAnsi="Times New Roman" w:cs="Times New Roman"/>
+                <w:sz w:val="24"/>
+                <w:szCs w:val="24"/>
+              </w:rPr>
+            </w:pPr>
+            <w:r>
+              <w:rPr>
+                <w:rFonts w:ascii="Times New Roman" w:hAnsi="Times New Roman" w:cs="Times New Roman"/>
+                <w:sz w:val="24"/>
+                <w:szCs w:val="24"/>
+              </w:rPr>
+              <w:t>29</w:t>
+            </w:r>
+          </w:p>
+        </w:tc>
+        <w:tc>
+          <w:tcPr>
+            <w:tcW w:w="1701" w:type="dxa"/>
+            <w:vAlign w:val="center"/>
+          </w:tcPr>
+          <w:p>
+            <w:pPr>
+              <w:spacing w:line="360" w:lineRule="auto"/>
+              <w:jc w:val="center"/>
+              <w:rPr>
+                <w:rFonts w:ascii="Times New Roman" w:hAnsi="Times New Roman" w:cs="Times New Roman"/>
+                <w:sz w:val="24"/>
+                <w:szCs w:val="24"/>
+              </w:rPr>
+            </w:pPr>
+            <w:r>
+              <w:rPr>
+                <w:rFonts w:ascii="Times New Roman" w:hAnsi="Times New Roman" w:cs="Times New Roman"/>
+                <w:sz w:val="24"/>
+                <w:szCs w:val="24"/>
+              </w:rPr>
+              <w:t>959</w:t>
+            </w:r>
+          </w:p>
+        </w:tc>
+        <w:tc>
+          <w:tcPr>
+            <w:tcW w:w="1984" w:type="dxa"/>
+            <w:vAlign w:val="center"/>
+          </w:tcPr>
+          <w:p>
+            <w:pPr>
+              <w:spacing w:line="360" w:lineRule="auto"/>
+              <w:jc w:val="center"/>
+              <w:rPr>
+                <w:rFonts w:ascii="Times New Roman" w:hAnsi="Times New Roman" w:cs="Times New Roman"/>
+                <w:sz w:val="24"/>
+                <w:szCs w:val="24"/>
+              </w:rPr>
+            </w:pPr>
+            <w:r>
+              <w:rPr>
+                <w:rFonts w:ascii="Times New Roman" w:hAnsi="Times New Roman" w:cs="Times New Roman"/>
+                <w:sz w:val="24"/>
+                <w:szCs w:val="24"/>
+              </w:rPr>
+              <w:t>58920</w:t>
+            </w:r>
+          </w:p>
+        </w:tc>
+        <w:tc>
+          <w:tcPr>
+            <w:tcW w:w="2531" w:type="dxa"/>
+            <w:vAlign w:val="center"/>
+          </w:tcPr>
+          <w:p>
+            <w:pPr>
+              <w:spacing w:line="360" w:lineRule="auto"/>
+              <w:jc w:val="center"/>
+              <w:rPr>
+                <w:rFonts w:ascii="Times New Roman" w:hAnsi="Times New Roman" w:cs="Times New Roman"/>
+                <w:sz w:val="24"/>
+                <w:szCs w:val="24"/>
+              </w:rPr>
+            </w:pPr>
+            <w:r>
+              <w:rPr>
+                <w:rFonts w:ascii="Times New Roman" w:hAnsi="Times New Roman" w:cs="Times New Roman"/>
+                <w:sz w:val="24"/>
+                <w:szCs w:val="24"/>
+              </w:rPr>
+              <w:t>920</w:t>
+            </w:r>
+          </w:p>
+        </w:tc>
+        <w:tc>
+          <w:tcPr>
+            <w:tcW w:w="1766" w:type="dxa"/>
+            <w:vAlign w:val="center"/>
+          </w:tcPr>
+          <w:p>
+            <w:pPr>
+              <w:spacing w:line="360" w:lineRule="auto"/>
+              <w:jc w:val="center"/>
+              <w:rPr>
+                <w:rFonts w:ascii="Times New Roman" w:hAnsi="Times New Roman" w:cs="Times New Roman"/>
+                <w:sz w:val="24"/>
+                <w:szCs w:val="24"/>
+              </w:rPr>
+            </w:pPr>
+            <w:r>
+              <w:rPr>
+                <w:rFonts w:ascii="Times New Roman" w:hAnsi="Times New Roman" w:cs="Times New Roman"/>
+                <w:sz w:val="24"/>
+                <w:szCs w:val="24"/>
+              </w:rPr>
+              <w:t>0,959</w:t>
+            </w:r>
+          </w:p>
+        </w:tc>
+      </w:tr>
+      <w:tr>
+        <w:tc>
+          <w:tcPr>
+            <w:tcW w:w="846" w:type="dxa"/>
+            <w:vAlign w:val="center"/>
+          </w:tcPr>
+          <w:p>
+            <w:pPr>
+              <w:spacing w:line="360" w:lineRule="auto"/>
+              <w:jc w:val="center"/>
+              <w:rPr>
+                <w:rFonts w:ascii="Times New Roman" w:hAnsi="Times New Roman" w:cs="Times New Roman"/>
+                <w:sz w:val="24"/>
+                <w:szCs w:val="24"/>
+              </w:rPr>
+            </w:pPr>
+            <w:r>
+              <w:rPr>
+                <w:rFonts w:ascii="Times New Roman" w:hAnsi="Times New Roman" w:cs="Times New Roman"/>
+                <w:sz w:val="24"/>
+                <w:szCs w:val="24"/>
+              </w:rPr>
+              <w:t>30</w:t>
+            </w:r>
+          </w:p>
+        </w:tc>
+        <w:tc>
+          <w:tcPr>
+            <w:tcW w:w="1701" w:type="dxa"/>
+            <w:vAlign w:val="center"/>
+          </w:tcPr>
+          <w:p>
+            <w:pPr>
+              <w:spacing w:line="360" w:lineRule="auto"/>
+              <w:jc w:val="center"/>
+              <w:rPr>
+                <w:rFonts w:ascii="Times New Roman" w:hAnsi="Times New Roman" w:cs="Times New Roman"/>
+                <w:sz w:val="24"/>
+                <w:szCs w:val="24"/>
+              </w:rPr>
+            </w:pPr>
+            <w:r>
+              <w:rPr>
+                <w:rFonts w:ascii="Times New Roman" w:hAnsi="Times New Roman" w:cs="Times New Roman"/>
+                <w:sz w:val="24"/>
+                <w:szCs w:val="24"/>
+              </w:rPr>
+              <w:t>920</w:t>
+            </w:r>
+          </w:p>
+        </w:tc>
+        <w:tc>
+          <w:tcPr>
+            <w:tcW w:w="1984" w:type="dxa"/>
+            <w:vAlign w:val="center"/>
+          </w:tcPr>
+          <w:p>
+            <w:pPr>
+              <w:spacing w:line="360" w:lineRule="auto"/>
+              <w:jc w:val="center"/>
+              <w:rPr>
+                <w:rFonts w:ascii="Times New Roman" w:hAnsi="Times New Roman" w:cs="Times New Roman"/>
+                <w:sz w:val="24"/>
+                <w:szCs w:val="24"/>
+              </w:rPr>
+            </w:pPr>
+            <w:r>
+              <w:rPr>
+                <w:rFonts w:ascii="Times New Roman" w:hAnsi="Times New Roman" w:cs="Times New Roman"/>
+                <w:sz w:val="24"/>
+                <w:szCs w:val="24"/>
+              </w:rPr>
+              <w:t>56541</w:t>
+            </w:r>
+          </w:p>
+        </w:tc>
+        <w:tc>
+          <w:tcPr>
+            <w:tcW w:w="2531" w:type="dxa"/>
+            <w:vAlign w:val="center"/>
+          </w:tcPr>
+          <w:p>
+            <w:pPr>
+              <w:spacing w:line="360" w:lineRule="auto"/>
+              <w:jc w:val="center"/>
+              <w:rPr>
+                <w:rFonts w:ascii="Times New Roman" w:hAnsi="Times New Roman" w:cs="Times New Roman"/>
+                <w:sz w:val="24"/>
+                <w:szCs w:val="24"/>
+              </w:rPr>
+            </w:pPr>
+            <w:r>
+              <w:rPr>
+                <w:rFonts w:ascii="Times New Roman" w:hAnsi="Times New Roman" w:cs="Times New Roman"/>
+                <w:sz w:val="24"/>
+                <w:szCs w:val="24"/>
+              </w:rPr>
+              <w:t>541</w:t>
+            </w:r>
+          </w:p>
+        </w:tc>
+        <w:tc>
+          <w:tcPr>
+            <w:tcW w:w="1766" w:type="dxa"/>
+            <w:vAlign w:val="center"/>
+          </w:tcPr>
+          <w:p>
+            <w:pPr>
+              <w:spacing w:line="360" w:lineRule="auto"/>
+              <w:jc w:val="center"/>
+              <w:rPr>
+                <w:rFonts w:ascii="Times New Roman" w:hAnsi="Times New Roman" w:cs="Times New Roman"/>
+                <w:sz w:val="24"/>
+                <w:szCs w:val="24"/>
+              </w:rPr>
+            </w:pPr>
+            <w:r>
+              <w:rPr>
+                <w:rFonts w:ascii="Times New Roman" w:hAnsi="Times New Roman" w:cs="Times New Roman"/>
+                <w:sz w:val="24"/>
+                <w:szCs w:val="24"/>
+              </w:rPr>
+              <w:t>0,920</w:t>
+            </w:r>
+          </w:p>
+        </w:tc>
+      </w:tr>
+      <w:tr>
+        <w:tc>
+          <w:tcPr>
+            <w:tcW w:w="846" w:type="dxa"/>
+            <w:vAlign w:val="center"/>
+          </w:tcPr>
+          <w:p>
+            <w:pPr>
+              <w:spacing w:line="360" w:lineRule="auto"/>
+              <w:jc w:val="center"/>
+              <w:rPr>
+                <w:rFonts w:ascii="Times New Roman" w:hAnsi="Times New Roman" w:cs="Times New Roman"/>
+                <w:sz w:val="24"/>
+                <w:szCs w:val="24"/>
+              </w:rPr>
+            </w:pPr>
+            <w:r>
+              <w:rPr>
+                <w:rFonts w:ascii="Times New Roman" w:hAnsi="Times New Roman" w:cs="Times New Roman"/>
+                <w:sz w:val="24"/>
+                <w:szCs w:val="24"/>
+              </w:rPr>
+              <w:t>31</w:t>
+            </w:r>
+          </w:p>
+        </w:tc>
+        <w:tc>
+          <w:tcPr>
+            <w:tcW w:w="1701" w:type="dxa"/>
+            <w:vAlign w:val="center"/>
+          </w:tcPr>
+          <w:p>
+            <w:pPr>
+              <w:spacing w:line="360" w:lineRule="auto"/>
+              <w:jc w:val="center"/>
+              <w:rPr>
+                <w:rFonts w:ascii="Times New Roman" w:hAnsi="Times New Roman" w:cs="Times New Roman"/>
+                <w:sz w:val="24"/>
+                <w:szCs w:val="24"/>
+              </w:rPr>
+            </w:pPr>
+            <w:r>
+              <w:rPr>
+                <w:rFonts w:ascii="Times New Roman" w:hAnsi="Times New Roman" w:cs="Times New Roman"/>
+                <w:sz w:val="24"/>
+                <w:szCs w:val="24"/>
+              </w:rPr>
+              <w:t>541</w:t>
+            </w:r>
+          </w:p>
+        </w:tc>
+        <w:tc>
+          <w:tcPr>
+            <w:tcW w:w="1984" w:type="dxa"/>
+            <w:vAlign w:val="center"/>
+          </w:tcPr>
+          <w:p>
+            <w:pPr>
+              <w:spacing w:line="360" w:lineRule="auto"/>
+              <w:jc w:val="center"/>
+              <w:rPr>
+                <w:rFonts w:ascii="Times New Roman" w:hAnsi="Times New Roman" w:cs="Times New Roman"/>
+                <w:sz w:val="24"/>
+                <w:szCs w:val="24"/>
+              </w:rPr>
+            </w:pPr>
+            <w:r>
+              <w:rPr>
+                <w:rFonts w:ascii="Times New Roman" w:hAnsi="Times New Roman" w:cs="Times New Roman"/>
+                <w:sz w:val="24"/>
+                <w:szCs w:val="24"/>
+              </w:rPr>
+              <w:t>33422</w:t>
+            </w:r>
+          </w:p>
+        </w:tc>
+        <w:tc>
+          <w:tcPr>
+            <w:tcW w:w="2531" w:type="dxa"/>
+            <w:vAlign w:val="center"/>
+          </w:tcPr>
+          <w:p>
+            <w:pPr>
+              <w:spacing w:line="360" w:lineRule="auto"/>
+              <w:jc w:val="center"/>
+              <w:rPr>
+                <w:rFonts w:ascii="Times New Roman" w:hAnsi="Times New Roman" w:cs="Times New Roman"/>
+                <w:sz w:val="24"/>
+                <w:szCs w:val="24"/>
+              </w:rPr>
+            </w:pPr>
+            <w:r>
+              <w:rPr>
+                <w:rFonts w:ascii="Times New Roman" w:hAnsi="Times New Roman" w:cs="Times New Roman"/>
+                <w:sz w:val="24"/>
+                <w:szCs w:val="24"/>
+              </w:rPr>
+              <w:t>422</w:t>
+            </w:r>
+          </w:p>
+        </w:tc>
+        <w:tc>
+          <w:tcPr>
+            <w:tcW w:w="1766" w:type="dxa"/>
+            <w:vAlign w:val="center"/>
+          </w:tcPr>
+          <w:p>
+            <w:pPr>
+              <w:spacing w:line="360" w:lineRule="auto"/>
+              <w:jc w:val="center"/>
+              <w:rPr>
+                <w:rFonts w:ascii="Times New Roman" w:hAnsi="Times New Roman" w:cs="Times New Roman"/>
+                <w:sz w:val="24"/>
+                <w:szCs w:val="24"/>
+              </w:rPr>
+            </w:pPr>
+            <w:r>
+              <w:rPr>
+                <w:rFonts w:ascii="Times New Roman" w:hAnsi="Times New Roman" w:cs="Times New Roman"/>
+                <w:sz w:val="24"/>
+                <w:szCs w:val="24"/>
+              </w:rPr>
+              <w:t>0,541</w:t>
+            </w:r>
+          </w:p>
+        </w:tc>
+      </w:tr>
+      <w:tr>
+        <w:tc>
+          <w:tcPr>
+            <w:tcW w:w="846" w:type="dxa"/>
+            <w:vAlign w:val="center"/>
+          </w:tcPr>
+          <w:p>
+            <w:pPr>
+              <w:spacing w:line="360" w:lineRule="auto"/>
+              <w:jc w:val="center"/>
+              <w:rPr>
+                <w:rFonts w:ascii="Times New Roman" w:hAnsi="Times New Roman" w:cs="Times New Roman"/>
+                <w:sz w:val="24"/>
+                <w:szCs w:val="24"/>
+              </w:rPr>
+            </w:pPr>
+            <w:r>
+              <w:rPr>
+                <w:rFonts w:ascii="Times New Roman" w:hAnsi="Times New Roman" w:cs="Times New Roman"/>
+                <w:sz w:val="24"/>
+                <w:szCs w:val="24"/>
+              </w:rPr>
+              <w:t>32</w:t>
+            </w:r>
+          </w:p>
+        </w:tc>
+        <w:tc>
+          <w:tcPr>
+            <w:tcW w:w="1701" w:type="dxa"/>
+            <w:vAlign w:val="center"/>
+          </w:tcPr>
+          <w:p>
+            <w:pPr>
+              <w:spacing w:line="360" w:lineRule="auto"/>
+              <w:jc w:val="center"/>
+              <w:rPr>
+                <w:rFonts w:ascii="Times New Roman" w:hAnsi="Times New Roman" w:cs="Times New Roman"/>
+                <w:sz w:val="24"/>
+                <w:szCs w:val="24"/>
+              </w:rPr>
+            </w:pPr>
+            <w:r>
+              <w:rPr>
+                <w:rFonts w:ascii="Times New Roman" w:hAnsi="Times New Roman" w:cs="Times New Roman"/>
+                <w:sz w:val="24"/>
+                <w:szCs w:val="24"/>
+              </w:rPr>
+              <w:t>422</w:t>
+            </w:r>
+          </w:p>
+        </w:tc>
+        <w:tc>
+          <w:tcPr>
+            <w:tcW w:w="1984" w:type="dxa"/>
+            <w:vAlign w:val="center"/>
+          </w:tcPr>
+          <w:p>
+            <w:pPr>
+              <w:spacing w:line="360" w:lineRule="auto"/>
+              <w:jc w:val="center"/>
+              <w:rPr>
+                <w:rFonts w:ascii="Times New Roman" w:hAnsi="Times New Roman" w:cs="Times New Roman"/>
+                <w:sz w:val="24"/>
+                <w:szCs w:val="24"/>
+              </w:rPr>
+            </w:pPr>
+            <w:r>
+              <w:rPr>
+                <w:rFonts w:ascii="Times New Roman" w:hAnsi="Times New Roman" w:cs="Times New Roman"/>
+                <w:sz w:val="24"/>
+                <w:szCs w:val="24"/>
+              </w:rPr>
+              <w:t>26163</w:t>
+            </w:r>
+          </w:p>
+        </w:tc>
+        <w:tc>
+          <w:tcPr>
+            <w:tcW w:w="2531" w:type="dxa"/>
+            <w:vAlign w:val="center"/>
+          </w:tcPr>
+          <w:p>
+            <w:pPr>
+              <w:spacing w:line="360" w:lineRule="auto"/>
+              <w:jc w:val="center"/>
+              <w:rPr>
+                <w:rFonts w:ascii="Times New Roman" w:hAnsi="Times New Roman" w:cs="Times New Roman"/>
+                <w:sz w:val="24"/>
+                <w:szCs w:val="24"/>
+              </w:rPr>
+            </w:pPr>
+            <w:r>
+              <w:rPr>
+                <w:rFonts w:ascii="Times New Roman" w:hAnsi="Times New Roman" w:cs="Times New Roman"/>
+                <w:sz w:val="24"/>
+                <w:szCs w:val="24"/>
+              </w:rPr>
+              <w:t>163</w:t>
+            </w:r>
+          </w:p>
+        </w:tc>
+        <w:tc>
+          <w:tcPr>
+            <w:tcW w:w="1766" w:type="dxa"/>
+            <w:vAlign w:val="center"/>
+          </w:tcPr>
+          <w:p>
+            <w:pPr>
+              <w:spacing w:line="360" w:lineRule="auto"/>
+              <w:jc w:val="center"/>
+              <w:rPr>
+                <w:rFonts w:ascii="Times New Roman" w:hAnsi="Times New Roman" w:cs="Times New Roman"/>
+                <w:sz w:val="24"/>
+                <w:szCs w:val="24"/>
+              </w:rPr>
+            </w:pPr>
+            <w:r>
+              <w:rPr>
+                <w:rFonts w:ascii="Times New Roman" w:hAnsi="Times New Roman" w:cs="Times New Roman"/>
+                <w:sz w:val="24"/>
+                <w:szCs w:val="24"/>
+              </w:rPr>
+              <w:t>0,422</w:t>
+            </w:r>
+          </w:p>
+        </w:tc>
+      </w:tr>
+      <w:tr>
+        <w:tc>
+          <w:tcPr>
+            <w:tcW w:w="846" w:type="dxa"/>
+            <w:vAlign w:val="center"/>
+          </w:tcPr>
+          <w:p>
+            <w:pPr>
+              <w:spacing w:line="360" w:lineRule="auto"/>
+              <w:jc w:val="center"/>
+              <w:rPr>
+                <w:rFonts w:ascii="Times New Roman" w:hAnsi="Times New Roman" w:cs="Times New Roman"/>
+                <w:sz w:val="24"/>
+                <w:szCs w:val="24"/>
+              </w:rPr>
+            </w:pPr>
+            <w:r>
+              <w:rPr>
+                <w:rFonts w:ascii="Times New Roman" w:hAnsi="Times New Roman" w:cs="Times New Roman"/>
+                <w:sz w:val="24"/>
+                <w:szCs w:val="24"/>
+              </w:rPr>
+              <w:t>33</w:t>
+            </w:r>
+          </w:p>
+        </w:tc>
+        <w:tc>
+          <w:tcPr>
+            <w:tcW w:w="1701" w:type="dxa"/>
+            <w:vAlign w:val="center"/>
+          </w:tcPr>
+          <w:p>
+            <w:pPr>
+              <w:spacing w:line="360" w:lineRule="auto"/>
+              <w:jc w:val="center"/>
+              <w:rPr>
+                <w:rFonts w:ascii="Times New Roman" w:hAnsi="Times New Roman" w:cs="Times New Roman"/>
+                <w:sz w:val="24"/>
+                <w:szCs w:val="24"/>
+              </w:rPr>
+            </w:pPr>
+            <w:r>
+              <w:rPr>
+                <w:rFonts w:ascii="Times New Roman" w:hAnsi="Times New Roman" w:cs="Times New Roman"/>
+                <w:sz w:val="24"/>
+                <w:szCs w:val="24"/>
+              </w:rPr>
+              <w:t>163</w:t>
+            </w:r>
+          </w:p>
+        </w:tc>
+        <w:tc>
+          <w:tcPr>
+            <w:tcW w:w="1984" w:type="dxa"/>
+            <w:vAlign w:val="center"/>
+          </w:tcPr>
+          <w:p>
+            <w:pPr>
+              <w:spacing w:line="360" w:lineRule="auto"/>
+              <w:jc w:val="center"/>
+              <w:rPr>
+                <w:rFonts w:ascii="Times New Roman" w:hAnsi="Times New Roman" w:cs="Times New Roman"/>
+                <w:sz w:val="24"/>
+                <w:szCs w:val="24"/>
+              </w:rPr>
+            </w:pPr>
+            <w:r>
+              <w:rPr>
+                <w:rFonts w:ascii="Times New Roman" w:hAnsi="Times New Roman" w:cs="Times New Roman"/>
+                <w:sz w:val="24"/>
+                <w:szCs w:val="24"/>
+              </w:rPr>
+              <w:t>10364</w:t>
+            </w:r>
+          </w:p>
+        </w:tc>
+        <w:tc>
+          <w:tcPr>
+            <w:tcW w:w="2531" w:type="dxa"/>
+            <w:vAlign w:val="center"/>
+          </w:tcPr>
+          <w:p>
+            <w:pPr>
+              <w:spacing w:line="360" w:lineRule="auto"/>
+              <w:jc w:val="center"/>
+              <w:rPr>
+                <w:rFonts w:ascii="Times New Roman" w:hAnsi="Times New Roman" w:cs="Times New Roman"/>
+                <w:sz w:val="24"/>
+                <w:szCs w:val="24"/>
+              </w:rPr>
+            </w:pPr>
+            <w:r>
+              <w:rPr>
+                <w:rFonts w:ascii="Times New Roman" w:hAnsi="Times New Roman" w:cs="Times New Roman"/>
+                <w:sz w:val="24"/>
+                <w:szCs w:val="24"/>
+              </w:rPr>
+              <w:t>364</w:t>
+            </w:r>
+          </w:p>
+        </w:tc>
+        <w:tc>
+          <w:tcPr>
+            <w:tcW w:w="1766" w:type="dxa"/>
+            <w:vAlign w:val="center"/>
+          </w:tcPr>
+          <w:p>
+            <w:pPr>
+              <w:spacing w:line="360" w:lineRule="auto"/>
+              <w:jc w:val="center"/>
+              <w:rPr>
+                <w:rFonts w:ascii="Times New Roman" w:hAnsi="Times New Roman" w:cs="Times New Roman"/>
+                <w:sz w:val="24"/>
+                <w:szCs w:val="24"/>
+              </w:rPr>
+            </w:pPr>
+            <w:r>
+              <w:rPr>
+                <w:rFonts w:ascii="Times New Roman" w:hAnsi="Times New Roman" w:cs="Times New Roman"/>
+                <w:sz w:val="24"/>
+                <w:szCs w:val="24"/>
+              </w:rPr>
+              <w:t>0,163</w:t>
+            </w:r>
+          </w:p>
+        </w:tc>
+      </w:tr>
+      <w:tr>
+        <w:tc>
+          <w:tcPr>
+            <w:tcW w:w="846" w:type="dxa"/>
+            <w:vAlign w:val="center"/>
+          </w:tcPr>
+          <w:p>
+            <w:pPr>
+              <w:spacing w:line="360" w:lineRule="auto"/>
+              <w:jc w:val="center"/>
+              <w:rPr>
+                <w:rFonts w:ascii="Times New Roman" w:hAnsi="Times New Roman" w:cs="Times New Roman"/>
+                <w:sz w:val="24"/>
+                <w:szCs w:val="24"/>
+              </w:rPr>
+            </w:pPr>
+            <w:r>
+              <w:rPr>
+                <w:rFonts w:ascii="Times New Roman" w:hAnsi="Times New Roman" w:cs="Times New Roman"/>
+                <w:sz w:val="24"/>
+                <w:szCs w:val="24"/>
+              </w:rPr>
+              <w:t>34</w:t>
+            </w:r>
+          </w:p>
+        </w:tc>
+        <w:tc>
+          <w:tcPr>
+            <w:tcW w:w="1701" w:type="dxa"/>
+            <w:vAlign w:val="center"/>
+          </w:tcPr>
+          <w:p>
+            <w:pPr>
+              <w:spacing w:line="360" w:lineRule="auto"/>
+              <w:jc w:val="center"/>
+              <w:rPr>
+                <w:rFonts w:ascii="Times New Roman" w:hAnsi="Times New Roman" w:cs="Times New Roman"/>
+                <w:sz w:val="24"/>
+                <w:szCs w:val="24"/>
+              </w:rPr>
+            </w:pPr>
+            <w:r>
+              <w:rPr>
+                <w:rFonts w:ascii="Times New Roman" w:hAnsi="Times New Roman" w:cs="Times New Roman"/>
+                <w:sz w:val="24"/>
+                <w:szCs w:val="24"/>
+              </w:rPr>
+              <w:t>364</w:t>
+            </w:r>
+          </w:p>
+        </w:tc>
+        <w:tc>
+          <w:tcPr>
+            <w:tcW w:w="1984" w:type="dxa"/>
+            <w:vAlign w:val="center"/>
+          </w:tcPr>
+          <w:p>
+            <w:pPr>
+              <w:spacing w:line="360" w:lineRule="auto"/>
+              <w:jc w:val="center"/>
+              <w:rPr>
+                <w:rFonts w:ascii="Times New Roman" w:hAnsi="Times New Roman" w:cs="Times New Roman"/>
+                <w:sz w:val="24"/>
+                <w:szCs w:val="24"/>
+              </w:rPr>
+            </w:pPr>
+            <w:r>
+              <w:rPr>
+                <w:rFonts w:ascii="Times New Roman" w:hAnsi="Times New Roman" w:cs="Times New Roman"/>
+                <w:sz w:val="24"/>
+                <w:szCs w:val="24"/>
+              </w:rPr>
+              <w:t>22625</w:t>
+            </w:r>
+          </w:p>
+        </w:tc>
+        <w:tc>
+          <w:tcPr>
+            <w:tcW w:w="2531" w:type="dxa"/>
+            <w:vAlign w:val="center"/>
+          </w:tcPr>
+          <w:p>
+            <w:pPr>
+              <w:spacing w:line="360" w:lineRule="auto"/>
+              <w:jc w:val="center"/>
+              <w:rPr>
+                <w:rFonts w:ascii="Times New Roman" w:hAnsi="Times New Roman" w:cs="Times New Roman"/>
+                <w:sz w:val="24"/>
+                <w:szCs w:val="24"/>
+              </w:rPr>
+            </w:pPr>
+            <w:r>
+              <w:rPr>
+                <w:rFonts w:ascii="Times New Roman" w:hAnsi="Times New Roman" w:cs="Times New Roman"/>
+                <w:sz w:val="24"/>
+                <w:szCs w:val="24"/>
+              </w:rPr>
+              <w:t>625</w:t>
+            </w:r>
+          </w:p>
+        </w:tc>
+        <w:tc>
+          <w:tcPr>
+            <w:tcW w:w="1766" w:type="dxa"/>
+            <w:vAlign w:val="center"/>
+          </w:tcPr>
+          <w:p>
+            <w:pPr>
+              <w:spacing w:line="360" w:lineRule="auto"/>
+              <w:jc w:val="center"/>
+              <w:rPr>
+                <w:rFonts w:ascii="Times New Roman" w:hAnsi="Times New Roman" w:cs="Times New Roman"/>
+                <w:sz w:val="24"/>
+                <w:szCs w:val="24"/>
+              </w:rPr>
+            </w:pPr>
+            <w:r>
+              <w:rPr>
+                <w:rFonts w:ascii="Times New Roman" w:hAnsi="Times New Roman" w:cs="Times New Roman"/>
+                <w:sz w:val="24"/>
+                <w:szCs w:val="24"/>
+              </w:rPr>
+              <w:t>0,364</w:t>
+            </w:r>
+          </w:p>
+        </w:tc>
+      </w:tr>
+      <w:tr>
+        <w:tc>
+          <w:tcPr>
+            <w:tcW w:w="846" w:type="dxa"/>
+            <w:vAlign w:val="center"/>
+          </w:tcPr>
+          <w:p>
+            <w:pPr>
+              <w:spacing w:line="360" w:lineRule="auto"/>
+              <w:jc w:val="center"/>
+              <w:rPr>
+                <w:rFonts w:ascii="Times New Roman" w:hAnsi="Times New Roman" w:cs="Times New Roman"/>
+                <w:sz w:val="24"/>
+                <w:szCs w:val="24"/>
+              </w:rPr>
+            </w:pPr>
+            <w:r>
+              <w:rPr>
+                <w:rFonts w:ascii="Times New Roman" w:hAnsi="Times New Roman" w:cs="Times New Roman"/>
+                <w:sz w:val="24"/>
+                <w:szCs w:val="24"/>
+              </w:rPr>
+              <w:t>35</w:t>
+            </w:r>
+          </w:p>
+        </w:tc>
+        <w:tc>
+          <w:tcPr>
+            <w:tcW w:w="1701" w:type="dxa"/>
+            <w:vAlign w:val="center"/>
+          </w:tcPr>
+          <w:p>
+            <w:pPr>
+              <w:spacing w:line="360" w:lineRule="auto"/>
+              <w:jc w:val="center"/>
+              <w:rPr>
+                <w:rFonts w:ascii="Times New Roman" w:hAnsi="Times New Roman" w:cs="Times New Roman"/>
+                <w:sz w:val="24"/>
+                <w:szCs w:val="24"/>
+              </w:rPr>
+            </w:pPr>
+            <w:r>
+              <w:rPr>
+                <w:rFonts w:ascii="Times New Roman" w:hAnsi="Times New Roman" w:cs="Times New Roman"/>
+                <w:sz w:val="24"/>
+                <w:szCs w:val="24"/>
+              </w:rPr>
+              <w:t>625</w:t>
+            </w:r>
+          </w:p>
+        </w:tc>
+        <w:tc>
+          <w:tcPr>
+            <w:tcW w:w="1984" w:type="dxa"/>
+            <w:vAlign w:val="center"/>
+          </w:tcPr>
+          <w:p>
+            <w:pPr>
+              <w:spacing w:line="360" w:lineRule="auto"/>
+              <w:jc w:val="center"/>
+              <w:rPr>
+                <w:rFonts w:ascii="Times New Roman" w:hAnsi="Times New Roman" w:cs="Times New Roman"/>
+                <w:sz w:val="24"/>
+                <w:szCs w:val="24"/>
+              </w:rPr>
+            </w:pPr>
+            <w:r>
+              <w:rPr>
+                <w:rFonts w:ascii="Times New Roman" w:hAnsi="Times New Roman" w:cs="Times New Roman"/>
+                <w:sz w:val="24"/>
+                <w:szCs w:val="24"/>
+              </w:rPr>
+              <w:t>38546</w:t>
+            </w:r>
+          </w:p>
+        </w:tc>
+        <w:tc>
+          <w:tcPr>
+            <w:tcW w:w="2531" w:type="dxa"/>
+            <w:vAlign w:val="center"/>
+          </w:tcPr>
+          <w:p>
+            <w:pPr>
+              <w:spacing w:line="360" w:lineRule="auto"/>
+              <w:jc w:val="center"/>
+              <w:rPr>
+                <w:rFonts w:ascii="Times New Roman" w:hAnsi="Times New Roman" w:cs="Times New Roman"/>
+                <w:sz w:val="24"/>
+                <w:szCs w:val="24"/>
+              </w:rPr>
+            </w:pPr>
+            <w:r>
+              <w:rPr>
+                <w:rFonts w:ascii="Times New Roman" w:hAnsi="Times New Roman" w:cs="Times New Roman"/>
+                <w:sz w:val="24"/>
+                <w:szCs w:val="24"/>
+              </w:rPr>
+              <w:t>546</w:t>
+            </w:r>
+          </w:p>
+        </w:tc>
+        <w:tc>
+          <w:tcPr>
+            <w:tcW w:w="1766" w:type="dxa"/>
+            <w:vAlign w:val="center"/>
+          </w:tcPr>
+          <w:p>
+            <w:pPr>
+              <w:spacing w:line="360" w:lineRule="auto"/>
+              <w:jc w:val="center"/>
+              <w:rPr>
+                <w:rFonts w:ascii="Times New Roman" w:hAnsi="Times New Roman" w:cs="Times New Roman"/>
+                <w:sz w:val="24"/>
+                <w:szCs w:val="24"/>
+              </w:rPr>
+            </w:pPr>
+            <w:r>
+              <w:rPr>
+                <w:rFonts w:ascii="Times New Roman" w:hAnsi="Times New Roman" w:cs="Times New Roman"/>
+                <w:sz w:val="24"/>
+                <w:szCs w:val="24"/>
+              </w:rPr>
+              <w:t>0,625</w:t>
+            </w:r>
+          </w:p>
+        </w:tc>
+      </w:tr>
+      <w:tr>
+        <w:tc>
+          <w:tcPr>
+            <w:tcW w:w="846" w:type="dxa"/>
+            <w:vAlign w:val="center"/>
+          </w:tcPr>
+          <w:p>
+            <w:pPr>
+              <w:spacing w:line="360" w:lineRule="auto"/>
+              <w:jc w:val="center"/>
+              <w:rPr>
+                <w:rFonts w:ascii="Times New Roman" w:hAnsi="Times New Roman" w:cs="Times New Roman"/>
+                <w:sz w:val="24"/>
+                <w:szCs w:val="24"/>
+              </w:rPr>
+            </w:pPr>
+            <w:r>
+              <w:rPr>
+                <w:rFonts w:ascii="Times New Roman" w:hAnsi="Times New Roman" w:cs="Times New Roman"/>
+                <w:sz w:val="24"/>
+                <w:szCs w:val="24"/>
+              </w:rPr>
+              <w:t>36</w:t>
+            </w:r>
+          </w:p>
+        </w:tc>
+        <w:tc>
+          <w:tcPr>
+            <w:tcW w:w="1701" w:type="dxa"/>
+            <w:vAlign w:val="center"/>
+          </w:tcPr>
+          <w:p>
+            <w:pPr>
+              <w:spacing w:line="360" w:lineRule="auto"/>
+              <w:jc w:val="center"/>
+              <w:rPr>
+                <w:rFonts w:ascii="Times New Roman" w:hAnsi="Times New Roman" w:cs="Times New Roman"/>
+                <w:sz w:val="24"/>
+                <w:szCs w:val="24"/>
+              </w:rPr>
+            </w:pPr>
+            <w:r>
+              <w:rPr>
+                <w:rFonts w:ascii="Times New Roman" w:hAnsi="Times New Roman" w:cs="Times New Roman"/>
+                <w:sz w:val="24"/>
+                <w:szCs w:val="24"/>
+              </w:rPr>
+              <w:t>546</w:t>
+            </w:r>
+          </w:p>
+        </w:tc>
+        <w:tc>
+          <w:tcPr>
+            <w:tcW w:w="1984" w:type="dxa"/>
+            <w:vAlign w:val="center"/>
+          </w:tcPr>
+          <w:p>
+            <w:pPr>
+              <w:spacing w:line="360" w:lineRule="auto"/>
+              <w:jc w:val="center"/>
+              <w:rPr>
+                <w:rFonts w:ascii="Times New Roman" w:hAnsi="Times New Roman" w:cs="Times New Roman"/>
+                <w:sz w:val="24"/>
+                <w:szCs w:val="24"/>
+              </w:rPr>
+            </w:pPr>
+            <w:r>
+              <w:rPr>
+                <w:rFonts w:ascii="Times New Roman" w:hAnsi="Times New Roman" w:cs="Times New Roman"/>
+                <w:sz w:val="24"/>
+                <w:szCs w:val="24"/>
+              </w:rPr>
+              <w:t>33727</w:t>
+            </w:r>
+          </w:p>
+        </w:tc>
+        <w:tc>
+          <w:tcPr>
+            <w:tcW w:w="2531" w:type="dxa"/>
+            <w:vAlign w:val="center"/>
+          </w:tcPr>
+          <w:p>
+            <w:pPr>
+              <w:spacing w:line="360" w:lineRule="auto"/>
+              <w:jc w:val="center"/>
+              <w:rPr>
+                <w:rFonts w:ascii="Times New Roman" w:hAnsi="Times New Roman" w:cs="Times New Roman"/>
+                <w:sz w:val="24"/>
+                <w:szCs w:val="24"/>
+              </w:rPr>
+            </w:pPr>
+            <w:r>
+              <w:rPr>
+                <w:rFonts w:ascii="Times New Roman" w:hAnsi="Times New Roman" w:cs="Times New Roman"/>
+                <w:sz w:val="24"/>
+                <w:szCs w:val="24"/>
+              </w:rPr>
+              <w:t>727</w:t>
+            </w:r>
+          </w:p>
+        </w:tc>
+        <w:tc>
+          <w:tcPr>
+            <w:tcW w:w="1766" w:type="dxa"/>
+            <w:vAlign w:val="center"/>
+          </w:tcPr>
+          <w:p>
+            <w:pPr>
+              <w:spacing w:line="360" w:lineRule="auto"/>
+              <w:jc w:val="center"/>
+              <w:rPr>
+                <w:rFonts w:ascii="Times New Roman" w:hAnsi="Times New Roman" w:cs="Times New Roman"/>
+                <w:sz w:val="24"/>
+                <w:szCs w:val="24"/>
+              </w:rPr>
+            </w:pPr>
+            <w:r>
+              <w:rPr>
+                <w:rFonts w:ascii="Times New Roman" w:hAnsi="Times New Roman" w:cs="Times New Roman"/>
+                <w:sz w:val="24"/>
+                <w:szCs w:val="24"/>
+              </w:rPr>
+              <w:t>0,546</w:t>
+            </w:r>
+          </w:p>
+        </w:tc>
+      </w:tr>
+      <w:tr>
+        <w:tc>
+          <w:tcPr>
+            <w:tcW w:w="846" w:type="dxa"/>
+            <w:vAlign w:val="center"/>
+          </w:tcPr>
+          <w:p>
+            <w:pPr>
+              <w:spacing w:line="360" w:lineRule="auto"/>
+              <w:jc w:val="center"/>
+              <w:rPr>
+                <w:rFonts w:ascii="Times New Roman" w:hAnsi="Times New Roman" w:cs="Times New Roman"/>
+                <w:sz w:val="24"/>
+                <w:szCs w:val="24"/>
+              </w:rPr>
+            </w:pPr>
+            <w:r>
+              <w:rPr>
+                <w:rFonts w:ascii="Times New Roman" w:hAnsi="Times New Roman" w:cs="Times New Roman"/>
+                <w:sz w:val="24"/>
+                <w:szCs w:val="24"/>
+              </w:rPr>
+              <w:t>37</w:t>
+            </w:r>
+          </w:p>
+        </w:tc>
+        <w:tc>
+          <w:tcPr>
+            <w:tcW w:w="1701" w:type="dxa"/>
+            <w:vAlign w:val="center"/>
+          </w:tcPr>
+          <w:p>
+            <w:pPr>
+              <w:spacing w:line="360" w:lineRule="auto"/>
+              <w:jc w:val="center"/>
+              <w:rPr>
+                <w:rFonts w:ascii="Times New Roman" w:hAnsi="Times New Roman" w:cs="Times New Roman"/>
+                <w:sz w:val="24"/>
+                <w:szCs w:val="24"/>
+              </w:rPr>
+            </w:pPr>
+            <w:r>
+              <w:rPr>
+                <w:rFonts w:ascii="Times New Roman" w:hAnsi="Times New Roman" w:cs="Times New Roman"/>
+                <w:sz w:val="24"/>
+                <w:szCs w:val="24"/>
+              </w:rPr>
+              <w:t>727</w:t>
+            </w:r>
+          </w:p>
+        </w:tc>
+        <w:tc>
+          <w:tcPr>
+            <w:tcW w:w="1984" w:type="dxa"/>
+            <w:vAlign w:val="center"/>
+          </w:tcPr>
+          <w:p>
+            <w:pPr>
+              <w:spacing w:line="360" w:lineRule="auto"/>
+              <w:jc w:val="center"/>
+              <w:rPr>
+                <w:rFonts w:ascii="Times New Roman" w:hAnsi="Times New Roman" w:cs="Times New Roman"/>
+                <w:sz w:val="24"/>
+                <w:szCs w:val="24"/>
+              </w:rPr>
+            </w:pPr>
+            <w:r>
+              <w:rPr>
+                <w:rFonts w:ascii="Times New Roman" w:hAnsi="Times New Roman" w:cs="Times New Roman"/>
+                <w:sz w:val="24"/>
+                <w:szCs w:val="24"/>
+              </w:rPr>
+              <w:t>44768</w:t>
+            </w:r>
+          </w:p>
+        </w:tc>
+        <w:tc>
+          <w:tcPr>
+            <w:tcW w:w="2531" w:type="dxa"/>
+            <w:vAlign w:val="center"/>
+          </w:tcPr>
+          <w:p>
+            <w:pPr>
+              <w:spacing w:line="360" w:lineRule="auto"/>
+              <w:jc w:val="center"/>
+              <w:rPr>
+                <w:rFonts w:ascii="Times New Roman" w:hAnsi="Times New Roman" w:cs="Times New Roman"/>
+                <w:sz w:val="24"/>
+                <w:szCs w:val="24"/>
+              </w:rPr>
+            </w:pPr>
+            <w:r>
+              <w:rPr>
+                <w:rFonts w:ascii="Times New Roman" w:hAnsi="Times New Roman" w:cs="Times New Roman"/>
+                <w:sz w:val="24"/>
+                <w:szCs w:val="24"/>
+              </w:rPr>
+              <w:t>768</w:t>
+            </w:r>
+          </w:p>
+        </w:tc>
+        <w:tc>
+          <w:tcPr>
+            <w:tcW w:w="1766" w:type="dxa"/>
+            <w:vAlign w:val="center"/>
+          </w:tcPr>
+          <w:p>
+            <w:pPr>
+              <w:spacing w:line="360" w:lineRule="auto"/>
+              <w:jc w:val="center"/>
+              <w:rPr>
+                <w:rFonts w:ascii="Times New Roman" w:hAnsi="Times New Roman" w:cs="Times New Roman"/>
+                <w:sz w:val="24"/>
+                <w:szCs w:val="24"/>
+              </w:rPr>
+            </w:pPr>
+            <w:r>
+              <w:rPr>
+                <w:rFonts w:ascii="Times New Roman" w:hAnsi="Times New Roman" w:cs="Times New Roman"/>
+                <w:sz w:val="24"/>
+                <w:szCs w:val="24"/>
+              </w:rPr>
+              <w:t>0,727</w:t>
+            </w:r>
+          </w:p>
+        </w:tc>
+      </w:tr>
+      <w:tr>
+        <w:tc>
+          <w:tcPr>
+            <w:tcW w:w="846" w:type="dxa"/>
+            <w:vAlign w:val="center"/>
+          </w:tcPr>
+          <w:p>
+            <w:pPr>
+              <w:spacing w:line="360" w:lineRule="auto"/>
+              <w:jc w:val="center"/>
+              <w:rPr>
+                <w:rFonts w:ascii="Times New Roman" w:hAnsi="Times New Roman" w:cs="Times New Roman"/>
+                <w:sz w:val="24"/>
+                <w:szCs w:val="24"/>
+              </w:rPr>
+            </w:pPr>
+            <w:r>
+              <w:rPr>
+                <w:rFonts w:ascii="Times New Roman" w:hAnsi="Times New Roman" w:cs="Times New Roman"/>
+                <w:sz w:val="24"/>
+                <w:szCs w:val="24"/>
+              </w:rPr>
+              <w:t>38</w:t>
+            </w:r>
+          </w:p>
+        </w:tc>
+        <w:tc>
+          <w:tcPr>
+            <w:tcW w:w="1701" w:type="dxa"/>
+            <w:vAlign w:val="center"/>
+          </w:tcPr>
+          <w:p>
+            <w:pPr>
+              <w:spacing w:line="360" w:lineRule="auto"/>
+              <w:jc w:val="center"/>
+              <w:rPr>
+                <w:rFonts w:ascii="Times New Roman" w:hAnsi="Times New Roman" w:cs="Times New Roman"/>
+                <w:sz w:val="24"/>
+                <w:szCs w:val="24"/>
+              </w:rPr>
+            </w:pPr>
+            <w:r>
+              <w:rPr>
+                <w:rFonts w:ascii="Times New Roman" w:hAnsi="Times New Roman" w:cs="Times New Roman"/>
+                <w:sz w:val="24"/>
+                <w:szCs w:val="24"/>
+              </w:rPr>
+              <w:t>768</w:t>
+            </w:r>
+          </w:p>
+        </w:tc>
+        <w:tc>
+          <w:tcPr>
+            <w:tcW w:w="1984" w:type="dxa"/>
+            <w:vAlign w:val="center"/>
+          </w:tcPr>
+          <w:p>
+            <w:pPr>
+              <w:spacing w:line="360" w:lineRule="auto"/>
+              <w:jc w:val="center"/>
+              <w:rPr>
+                <w:rFonts w:ascii="Times New Roman" w:hAnsi="Times New Roman" w:cs="Times New Roman"/>
+                <w:sz w:val="24"/>
+                <w:szCs w:val="24"/>
+              </w:rPr>
+            </w:pPr>
+            <w:r>
+              <w:rPr>
+                <w:rFonts w:ascii="Times New Roman" w:hAnsi="Times New Roman" w:cs="Times New Roman"/>
+                <w:sz w:val="24"/>
+                <w:szCs w:val="24"/>
+              </w:rPr>
+              <w:t>47269</w:t>
+            </w:r>
+          </w:p>
+        </w:tc>
+        <w:tc>
+          <w:tcPr>
+            <w:tcW w:w="2531" w:type="dxa"/>
+            <w:vAlign w:val="center"/>
+          </w:tcPr>
+          <w:p>
+            <w:pPr>
+              <w:spacing w:line="360" w:lineRule="auto"/>
+              <w:jc w:val="center"/>
+              <w:rPr>
+                <w:rFonts w:ascii="Times New Roman" w:hAnsi="Times New Roman" w:cs="Times New Roman"/>
+                <w:sz w:val="24"/>
+                <w:szCs w:val="24"/>
+              </w:rPr>
+            </w:pPr>
+            <w:r>
+              <w:rPr>
+                <w:rFonts w:ascii="Times New Roman" w:hAnsi="Times New Roman" w:cs="Times New Roman"/>
+                <w:sz w:val="24"/>
+                <w:szCs w:val="24"/>
+              </w:rPr>
+              <w:t>269</w:t>
+            </w:r>
+          </w:p>
+        </w:tc>
+        <w:tc>
+          <w:tcPr>
+            <w:tcW w:w="1766" w:type="dxa"/>
+            <w:vAlign w:val="center"/>
+          </w:tcPr>
+          <w:p>
+            <w:pPr>
+              <w:spacing w:line="360" w:lineRule="auto"/>
+              <w:jc w:val="center"/>
+              <w:rPr>
+                <w:rFonts w:ascii="Times New Roman" w:hAnsi="Times New Roman" w:cs="Times New Roman"/>
+                <w:sz w:val="24"/>
+                <w:szCs w:val="24"/>
+              </w:rPr>
+            </w:pPr>
+            <w:r>
+              <w:rPr>
+                <w:rFonts w:ascii="Times New Roman" w:hAnsi="Times New Roman" w:cs="Times New Roman"/>
+                <w:sz w:val="24"/>
+                <w:szCs w:val="24"/>
+              </w:rPr>
+              <w:t>0,768</w:t>
+            </w:r>
+          </w:p>
+        </w:tc>
+      </w:tr>
+      <w:tr>
+        <w:tc>
+          <w:tcPr>
+            <w:tcW w:w="846" w:type="dxa"/>
+            <w:vAlign w:val="center"/>
+          </w:tcPr>
+          <w:p>
+            <w:pPr>
+              <w:spacing w:line="360" w:lineRule="auto"/>
+              <w:jc w:val="center"/>
+              <w:rPr>
+                <w:rFonts w:ascii="Times New Roman" w:hAnsi="Times New Roman" w:cs="Times New Roman"/>
+                <w:sz w:val="24"/>
+                <w:szCs w:val="24"/>
+              </w:rPr>
+            </w:pPr>
+            <w:r>
+              <w:rPr>
+                <w:rFonts w:ascii="Times New Roman" w:hAnsi="Times New Roman" w:cs="Times New Roman"/>
+                <w:sz w:val="24"/>
+                <w:szCs w:val="24"/>
+              </w:rPr>
+              <w:t>39</w:t>
+            </w:r>
+          </w:p>
+        </w:tc>
+        <w:tc>
+          <w:tcPr>
+            <w:tcW w:w="1701" w:type="dxa"/>
+            <w:vAlign w:val="center"/>
+          </w:tcPr>
+          <w:p>
+            <w:pPr>
+              <w:spacing w:line="360" w:lineRule="auto"/>
+              <w:jc w:val="center"/>
+              <w:rPr>
+                <w:rFonts w:ascii="Times New Roman" w:hAnsi="Times New Roman" w:cs="Times New Roman"/>
+                <w:sz w:val="24"/>
+                <w:szCs w:val="24"/>
+              </w:rPr>
+            </w:pPr>
+            <w:r>
+              <w:rPr>
+                <w:rFonts w:ascii="Times New Roman" w:hAnsi="Times New Roman" w:cs="Times New Roman"/>
+                <w:sz w:val="24"/>
+                <w:szCs w:val="24"/>
+              </w:rPr>
+              <w:t>269</w:t>
+            </w:r>
+          </w:p>
+        </w:tc>
+        <w:tc>
+          <w:tcPr>
+            <w:tcW w:w="1984" w:type="dxa"/>
+            <w:vAlign w:val="center"/>
+          </w:tcPr>
+          <w:p>
+            <w:pPr>
+              <w:spacing w:line="360" w:lineRule="auto"/>
+              <w:jc w:val="center"/>
+              <w:rPr>
+                <w:rFonts w:ascii="Times New Roman" w:hAnsi="Times New Roman" w:cs="Times New Roman"/>
+                <w:sz w:val="24"/>
+                <w:szCs w:val="24"/>
+              </w:rPr>
+            </w:pPr>
+            <w:r>
+              <w:rPr>
+                <w:rFonts w:ascii="Times New Roman" w:hAnsi="Times New Roman" w:cs="Times New Roman"/>
+                <w:sz w:val="24"/>
+                <w:szCs w:val="24"/>
+              </w:rPr>
+              <w:t>16830</w:t>
+            </w:r>
+          </w:p>
+        </w:tc>
+        <w:tc>
+          <w:tcPr>
+            <w:tcW w:w="2531" w:type="dxa"/>
+            <w:vAlign w:val="center"/>
+          </w:tcPr>
+          <w:p>
+            <w:pPr>
+              <w:spacing w:line="360" w:lineRule="auto"/>
+              <w:jc w:val="center"/>
+              <w:rPr>
+                <w:rFonts w:ascii="Times New Roman" w:hAnsi="Times New Roman" w:cs="Times New Roman"/>
+                <w:sz w:val="24"/>
+                <w:szCs w:val="24"/>
+              </w:rPr>
+            </w:pPr>
+            <w:r>
+              <w:rPr>
+                <w:rFonts w:ascii="Times New Roman" w:hAnsi="Times New Roman" w:cs="Times New Roman"/>
+                <w:sz w:val="24"/>
+                <w:szCs w:val="24"/>
+              </w:rPr>
+              <w:t>830</w:t>
+            </w:r>
+          </w:p>
+        </w:tc>
+        <w:tc>
+          <w:tcPr>
+            <w:tcW w:w="1766" w:type="dxa"/>
+            <w:vAlign w:val="center"/>
+          </w:tcPr>
+          <w:p>
+            <w:pPr>
+              <w:spacing w:line="360" w:lineRule="auto"/>
+              <w:jc w:val="center"/>
+              <w:rPr>
+                <w:rFonts w:ascii="Times New Roman" w:hAnsi="Times New Roman" w:cs="Times New Roman"/>
+                <w:sz w:val="24"/>
+                <w:szCs w:val="24"/>
+              </w:rPr>
+            </w:pPr>
+            <w:r>
+              <w:rPr>
+                <w:rFonts w:ascii="Times New Roman" w:hAnsi="Times New Roman" w:cs="Times New Roman"/>
+                <w:sz w:val="24"/>
+                <w:szCs w:val="24"/>
+              </w:rPr>
+              <w:t>0,269</w:t>
+            </w:r>
+          </w:p>
+        </w:tc>
+      </w:tr>
+      <w:tr>
+        <w:tc>
+          <w:tcPr>
+            <w:tcW w:w="846" w:type="dxa"/>
+            <w:vAlign w:val="center"/>
+          </w:tcPr>
+          <w:p>
+            <w:pPr>
+              <w:spacing w:line="360" w:lineRule="auto"/>
+              <w:jc w:val="center"/>
+              <w:rPr>
+                <w:rFonts w:ascii="Times New Roman" w:hAnsi="Times New Roman" w:cs="Times New Roman"/>
+                <w:sz w:val="24"/>
+                <w:szCs w:val="24"/>
+              </w:rPr>
+            </w:pPr>
+            <w:r>
+              <w:rPr>
+                <w:rFonts w:ascii="Times New Roman" w:hAnsi="Times New Roman" w:cs="Times New Roman"/>
+                <w:sz w:val="24"/>
+                <w:szCs w:val="24"/>
+              </w:rPr>
+              <w:t>40</w:t>
+            </w:r>
+          </w:p>
+        </w:tc>
+        <w:tc>
+          <w:tcPr>
+            <w:tcW w:w="1701" w:type="dxa"/>
+            <w:vAlign w:val="center"/>
+          </w:tcPr>
+          <w:p>
+            <w:pPr>
+              <w:spacing w:line="360" w:lineRule="auto"/>
+              <w:jc w:val="center"/>
+              <w:rPr>
+                <w:rFonts w:ascii="Times New Roman" w:hAnsi="Times New Roman" w:cs="Times New Roman"/>
+                <w:sz w:val="24"/>
+                <w:szCs w:val="24"/>
+              </w:rPr>
+            </w:pPr>
+            <w:r>
+              <w:rPr>
+                <w:rFonts w:ascii="Times New Roman" w:hAnsi="Times New Roman" w:cs="Times New Roman"/>
+                <w:sz w:val="24"/>
+                <w:szCs w:val="24"/>
+              </w:rPr>
+              <w:t>830</w:t>
+            </w:r>
+          </w:p>
+        </w:tc>
+        <w:tc>
+          <w:tcPr>
+            <w:tcW w:w="1984" w:type="dxa"/>
+            <w:vAlign w:val="center"/>
+          </w:tcPr>
+          <w:p>
+            <w:pPr>
+              <w:spacing w:line="360" w:lineRule="auto"/>
+              <w:jc w:val="center"/>
+              <w:rPr>
+                <w:rFonts w:ascii="Times New Roman" w:hAnsi="Times New Roman" w:cs="Times New Roman"/>
+                <w:sz w:val="24"/>
+                <w:szCs w:val="24"/>
+              </w:rPr>
+            </w:pPr>
+            <w:r>
+              <w:rPr>
+                <w:rFonts w:ascii="Times New Roman" w:hAnsi="Times New Roman" w:cs="Times New Roman"/>
+                <w:sz w:val="24"/>
+                <w:szCs w:val="24"/>
+              </w:rPr>
+              <w:t>51051</w:t>
+            </w:r>
+          </w:p>
+        </w:tc>
+        <w:tc>
+          <w:tcPr>
+            <w:tcW w:w="2531" w:type="dxa"/>
+            <w:vAlign w:val="center"/>
+          </w:tcPr>
+          <w:p>
+            <w:pPr>
+              <w:spacing w:line="360" w:lineRule="auto"/>
+              <w:jc w:val="center"/>
+              <w:rPr>
+                <w:rFonts w:ascii="Times New Roman" w:hAnsi="Times New Roman" w:cs="Times New Roman"/>
+                <w:sz w:val="24"/>
+                <w:szCs w:val="24"/>
+              </w:rPr>
+            </w:pPr>
+            <w:r>
+              <w:rPr>
+                <w:rFonts w:ascii="Times New Roman" w:hAnsi="Times New Roman" w:cs="Times New Roman"/>
+                <w:sz w:val="24"/>
+                <w:szCs w:val="24"/>
+              </w:rPr>
+              <w:t>051</w:t>
+            </w:r>
+          </w:p>
+        </w:tc>
+        <w:tc>
+          <w:tcPr>
+            <w:tcW w:w="1766" w:type="dxa"/>
+            <w:vAlign w:val="center"/>
+          </w:tcPr>
+          <w:p>
+            <w:pPr>
+              <w:spacing w:line="360" w:lineRule="auto"/>
+              <w:jc w:val="center"/>
+              <w:rPr>
+                <w:rFonts w:ascii="Times New Roman" w:hAnsi="Times New Roman" w:cs="Times New Roman"/>
+                <w:sz w:val="24"/>
+                <w:szCs w:val="24"/>
+              </w:rPr>
+            </w:pPr>
+            <w:r>
+              <w:rPr>
+                <w:rFonts w:ascii="Times New Roman" w:hAnsi="Times New Roman" w:cs="Times New Roman"/>
+                <w:sz w:val="24"/>
+                <w:szCs w:val="24"/>
+              </w:rPr>
+              <w:t>0,830</w:t>
+            </w:r>
+          </w:p>
+        </w:tc>
+      </w:tr>
+      <w:tr>
+        <w:tc>
+          <w:tcPr>
+            <w:tcW w:w="846" w:type="dxa"/>
+            <w:vAlign w:val="center"/>
+          </w:tcPr>
+          <w:p>
+            <w:pPr>
+              <w:spacing w:line="360" w:lineRule="auto"/>
+              <w:jc w:val="center"/>
+              <w:rPr>
+                <w:rFonts w:ascii="Times New Roman" w:hAnsi="Times New Roman" w:cs="Times New Roman"/>
+                <w:sz w:val="24"/>
+                <w:szCs w:val="24"/>
+              </w:rPr>
+            </w:pPr>
+            <w:r>
+              <w:rPr>
+                <w:rFonts w:ascii="Times New Roman" w:hAnsi="Times New Roman" w:cs="Times New Roman"/>
+                <w:sz w:val="24"/>
+                <w:szCs w:val="24"/>
+              </w:rPr>
+              <w:t>41</w:t>
+            </w:r>
+          </w:p>
+        </w:tc>
+        <w:tc>
+          <w:tcPr>
+            <w:tcW w:w="1701" w:type="dxa"/>
+            <w:vAlign w:val="center"/>
+          </w:tcPr>
+          <w:p>
+            <w:pPr>
+              <w:spacing w:line="360" w:lineRule="auto"/>
+              <w:jc w:val="center"/>
+              <w:rPr>
+                <w:rFonts w:ascii="Times New Roman" w:hAnsi="Times New Roman" w:cs="Times New Roman"/>
+                <w:sz w:val="24"/>
+                <w:szCs w:val="24"/>
+              </w:rPr>
+            </w:pPr>
+            <w:r>
+              <w:rPr>
+                <w:rFonts w:ascii="Times New Roman" w:hAnsi="Times New Roman" w:cs="Times New Roman"/>
+                <w:sz w:val="24"/>
+                <w:szCs w:val="24"/>
+              </w:rPr>
+              <w:t>051</w:t>
+            </w:r>
+          </w:p>
+        </w:tc>
+        <w:tc>
+          <w:tcPr>
+            <w:tcW w:w="1984" w:type="dxa"/>
+            <w:vAlign w:val="center"/>
+          </w:tcPr>
+          <w:p>
+            <w:pPr>
+              <w:spacing w:line="360" w:lineRule="auto"/>
+              <w:jc w:val="center"/>
+              <w:rPr>
+                <w:rFonts w:ascii="Times New Roman" w:hAnsi="Times New Roman" w:cs="Times New Roman"/>
+                <w:sz w:val="24"/>
+                <w:szCs w:val="24"/>
+              </w:rPr>
+            </w:pPr>
+            <w:r>
+              <w:rPr>
+                <w:rFonts w:ascii="Times New Roman" w:hAnsi="Times New Roman" w:cs="Times New Roman"/>
+                <w:sz w:val="24"/>
+                <w:szCs w:val="24"/>
+              </w:rPr>
+              <w:t>3532</w:t>
+            </w:r>
+          </w:p>
+        </w:tc>
+        <w:tc>
+          <w:tcPr>
+            <w:tcW w:w="2531" w:type="dxa"/>
+            <w:vAlign w:val="center"/>
+          </w:tcPr>
+          <w:p>
+            <w:pPr>
+              <w:spacing w:line="360" w:lineRule="auto"/>
+              <w:jc w:val="center"/>
+              <w:rPr>
+                <w:rFonts w:ascii="Times New Roman" w:hAnsi="Times New Roman" w:cs="Times New Roman"/>
+                <w:sz w:val="24"/>
+                <w:szCs w:val="24"/>
+              </w:rPr>
+            </w:pPr>
+            <w:r>
+              <w:rPr>
+                <w:rFonts w:ascii="Times New Roman" w:hAnsi="Times New Roman" w:cs="Times New Roman"/>
+                <w:sz w:val="24"/>
+                <w:szCs w:val="24"/>
+              </w:rPr>
+              <w:t>532</w:t>
+            </w:r>
+          </w:p>
+        </w:tc>
+        <w:tc>
+          <w:tcPr>
+            <w:tcW w:w="1766" w:type="dxa"/>
+            <w:vAlign w:val="center"/>
+          </w:tcPr>
+          <w:p>
+            <w:pPr>
+              <w:spacing w:line="360" w:lineRule="auto"/>
+              <w:jc w:val="center"/>
+              <w:rPr>
+                <w:rFonts w:ascii="Times New Roman" w:hAnsi="Times New Roman" w:cs="Times New Roman"/>
+                <w:sz w:val="24"/>
+                <w:szCs w:val="24"/>
+              </w:rPr>
+            </w:pPr>
+            <w:r>
+              <w:rPr>
+                <w:rFonts w:ascii="Times New Roman" w:hAnsi="Times New Roman" w:cs="Times New Roman"/>
+                <w:sz w:val="24"/>
+                <w:szCs w:val="24"/>
+              </w:rPr>
+              <w:t>0,051</w:t>
+            </w:r>
+          </w:p>
+        </w:tc>
+      </w:tr>
+      <w:tr>
+        <w:tc>
+          <w:tcPr>
+            <w:tcW w:w="846" w:type="dxa"/>
+            <w:vAlign w:val="center"/>
+          </w:tcPr>
+          <w:p>
+            <w:pPr>
+              <w:spacing w:line="360" w:lineRule="auto"/>
+              <w:jc w:val="center"/>
+              <w:rPr>
+                <w:rFonts w:ascii="Times New Roman" w:hAnsi="Times New Roman" w:cs="Times New Roman"/>
+                <w:sz w:val="24"/>
+                <w:szCs w:val="24"/>
+              </w:rPr>
+            </w:pPr>
+            <w:r>
+              <w:rPr>
+                <w:rFonts w:ascii="Times New Roman" w:hAnsi="Times New Roman" w:cs="Times New Roman"/>
+                <w:sz w:val="24"/>
+                <w:szCs w:val="24"/>
+              </w:rPr>
+              <w:t>42</w:t>
+            </w:r>
+          </w:p>
+        </w:tc>
+        <w:tc>
+          <w:tcPr>
+            <w:tcW w:w="1701" w:type="dxa"/>
+            <w:vAlign w:val="center"/>
+          </w:tcPr>
+          <w:p>
+            <w:pPr>
+              <w:spacing w:line="360" w:lineRule="auto"/>
+              <w:jc w:val="center"/>
+              <w:rPr>
+                <w:rFonts w:ascii="Times New Roman" w:hAnsi="Times New Roman" w:cs="Times New Roman"/>
+                <w:sz w:val="24"/>
+                <w:szCs w:val="24"/>
+              </w:rPr>
+            </w:pPr>
+            <w:r>
+              <w:rPr>
+                <w:rFonts w:ascii="Times New Roman" w:hAnsi="Times New Roman" w:cs="Times New Roman"/>
+                <w:sz w:val="24"/>
+                <w:szCs w:val="24"/>
+              </w:rPr>
+              <w:t>532</w:t>
+            </w:r>
+          </w:p>
+        </w:tc>
+        <w:tc>
+          <w:tcPr>
+            <w:tcW w:w="1984" w:type="dxa"/>
+            <w:vAlign w:val="center"/>
+          </w:tcPr>
+          <w:p>
+            <w:pPr>
+              <w:spacing w:line="360" w:lineRule="auto"/>
+              <w:jc w:val="center"/>
+              <w:rPr>
+                <w:rFonts w:ascii="Times New Roman" w:hAnsi="Times New Roman" w:cs="Times New Roman"/>
+                <w:sz w:val="24"/>
+                <w:szCs w:val="24"/>
+              </w:rPr>
+            </w:pPr>
+            <w:r>
+              <w:rPr>
+                <w:rFonts w:ascii="Times New Roman" w:hAnsi="Times New Roman" w:cs="Times New Roman"/>
+                <w:sz w:val="24"/>
+                <w:szCs w:val="24"/>
+              </w:rPr>
+              <w:t>32873</w:t>
+            </w:r>
+          </w:p>
+        </w:tc>
+        <w:tc>
+          <w:tcPr>
+            <w:tcW w:w="2531" w:type="dxa"/>
+            <w:vAlign w:val="center"/>
+          </w:tcPr>
+          <w:p>
+            <w:pPr>
+              <w:spacing w:line="360" w:lineRule="auto"/>
+              <w:jc w:val="center"/>
+              <w:rPr>
+                <w:rFonts w:ascii="Times New Roman" w:hAnsi="Times New Roman" w:cs="Times New Roman"/>
+                <w:sz w:val="24"/>
+                <w:szCs w:val="24"/>
+              </w:rPr>
+            </w:pPr>
+            <w:r>
+              <w:rPr>
+                <w:rFonts w:ascii="Times New Roman" w:hAnsi="Times New Roman" w:cs="Times New Roman"/>
+                <w:sz w:val="24"/>
+                <w:szCs w:val="24"/>
+              </w:rPr>
+              <w:t>873</w:t>
+            </w:r>
+          </w:p>
+        </w:tc>
+        <w:tc>
+          <w:tcPr>
+            <w:tcW w:w="1766" w:type="dxa"/>
+            <w:vAlign w:val="center"/>
+          </w:tcPr>
+          <w:p>
+            <w:pPr>
+              <w:spacing w:line="360" w:lineRule="auto"/>
+              <w:jc w:val="center"/>
+              <w:rPr>
+                <w:rFonts w:ascii="Times New Roman" w:hAnsi="Times New Roman" w:cs="Times New Roman"/>
+                <w:sz w:val="24"/>
+                <w:szCs w:val="24"/>
+              </w:rPr>
+            </w:pPr>
+            <w:r>
+              <w:rPr>
+                <w:rFonts w:ascii="Times New Roman" w:hAnsi="Times New Roman" w:cs="Times New Roman"/>
+                <w:sz w:val="24"/>
+                <w:szCs w:val="24"/>
+              </w:rPr>
+              <w:t>0,532</w:t>
+            </w:r>
+          </w:p>
+        </w:tc>
+      </w:tr>
+      <w:tr>
+        <w:tc>
+          <w:tcPr>
+            <w:tcW w:w="846" w:type="dxa"/>
+            <w:vAlign w:val="center"/>
+          </w:tcPr>
+          <w:p>
+            <w:pPr>
+              <w:spacing w:line="360" w:lineRule="auto"/>
+              <w:jc w:val="center"/>
+              <w:rPr>
+                <w:rFonts w:ascii="Times New Roman" w:hAnsi="Times New Roman" w:cs="Times New Roman"/>
+                <w:sz w:val="24"/>
+                <w:szCs w:val="24"/>
+              </w:rPr>
+            </w:pPr>
+            <w:r>
+              <w:rPr>
+                <w:rFonts w:ascii="Times New Roman" w:hAnsi="Times New Roman" w:cs="Times New Roman"/>
+                <w:sz w:val="24"/>
+                <w:szCs w:val="24"/>
+              </w:rPr>
+              <w:t>43</w:t>
+            </w:r>
+          </w:p>
+        </w:tc>
+        <w:tc>
+          <w:tcPr>
+            <w:tcW w:w="1701" w:type="dxa"/>
+            <w:vAlign w:val="center"/>
+          </w:tcPr>
+          <w:p>
+            <w:pPr>
+              <w:spacing w:line="360" w:lineRule="auto"/>
+              <w:jc w:val="center"/>
+              <w:rPr>
+                <w:rFonts w:ascii="Times New Roman" w:hAnsi="Times New Roman" w:cs="Times New Roman"/>
+                <w:sz w:val="24"/>
+                <w:szCs w:val="24"/>
+              </w:rPr>
+            </w:pPr>
+            <w:r>
+              <w:rPr>
+                <w:rFonts w:ascii="Times New Roman" w:hAnsi="Times New Roman" w:cs="Times New Roman"/>
+                <w:sz w:val="24"/>
+                <w:szCs w:val="24"/>
+              </w:rPr>
+              <w:t>873</w:t>
+            </w:r>
+          </w:p>
+        </w:tc>
+        <w:tc>
+          <w:tcPr>
+            <w:tcW w:w="1984" w:type="dxa"/>
+            <w:vAlign w:val="center"/>
+          </w:tcPr>
+          <w:p>
+            <w:pPr>
+              <w:spacing w:line="360" w:lineRule="auto"/>
+              <w:jc w:val="center"/>
+              <w:rPr>
+                <w:rFonts w:ascii="Times New Roman" w:hAnsi="Times New Roman" w:cs="Times New Roman"/>
+                <w:sz w:val="24"/>
+                <w:szCs w:val="24"/>
+              </w:rPr>
+            </w:pPr>
+            <w:r>
+              <w:rPr>
+                <w:rFonts w:ascii="Times New Roman" w:hAnsi="Times New Roman" w:cs="Times New Roman"/>
+                <w:sz w:val="24"/>
+                <w:szCs w:val="24"/>
+              </w:rPr>
+              <w:t>53674</w:t>
+            </w:r>
+          </w:p>
+        </w:tc>
+        <w:tc>
+          <w:tcPr>
+            <w:tcW w:w="2531" w:type="dxa"/>
+            <w:vAlign w:val="center"/>
+          </w:tcPr>
+          <w:p>
+            <w:pPr>
+              <w:spacing w:line="360" w:lineRule="auto"/>
+              <w:jc w:val="center"/>
+              <w:rPr>
+                <w:rFonts w:ascii="Times New Roman" w:hAnsi="Times New Roman" w:cs="Times New Roman"/>
+                <w:sz w:val="24"/>
+                <w:szCs w:val="24"/>
+              </w:rPr>
+            </w:pPr>
+            <w:r>
+              <w:rPr>
+                <w:rFonts w:ascii="Times New Roman" w:hAnsi="Times New Roman" w:cs="Times New Roman"/>
+                <w:sz w:val="24"/>
+                <w:szCs w:val="24"/>
+              </w:rPr>
+              <w:t>674</w:t>
+            </w:r>
+          </w:p>
+        </w:tc>
+        <w:tc>
+          <w:tcPr>
+            <w:tcW w:w="1766" w:type="dxa"/>
+            <w:vAlign w:val="center"/>
+          </w:tcPr>
+          <w:p>
+            <w:pPr>
+              <w:spacing w:line="360" w:lineRule="auto"/>
+              <w:jc w:val="center"/>
+              <w:rPr>
+                <w:rFonts w:ascii="Times New Roman" w:hAnsi="Times New Roman" w:cs="Times New Roman"/>
+                <w:sz w:val="24"/>
+                <w:szCs w:val="24"/>
+              </w:rPr>
+            </w:pPr>
+            <w:r>
+              <w:rPr>
+                <w:rFonts w:ascii="Times New Roman" w:hAnsi="Times New Roman" w:cs="Times New Roman"/>
+                <w:sz w:val="24"/>
+                <w:szCs w:val="24"/>
+              </w:rPr>
+              <w:t>0,873</w:t>
+            </w:r>
+          </w:p>
+        </w:tc>
+      </w:tr>
+      <w:tr>
+        <w:tc>
+          <w:tcPr>
+            <w:tcW w:w="846" w:type="dxa"/>
+            <w:vAlign w:val="center"/>
+          </w:tcPr>
+          <w:p>
+            <w:pPr>
+              <w:spacing w:line="360" w:lineRule="auto"/>
+              <w:jc w:val="center"/>
+              <w:rPr>
+                <w:rFonts w:ascii="Times New Roman" w:hAnsi="Times New Roman" w:cs="Times New Roman"/>
+                <w:sz w:val="24"/>
+                <w:szCs w:val="24"/>
+              </w:rPr>
+            </w:pPr>
+            <w:r>
+              <w:rPr>
+                <w:rFonts w:ascii="Times New Roman" w:hAnsi="Times New Roman" w:cs="Times New Roman"/>
+                <w:sz w:val="24"/>
+                <w:szCs w:val="24"/>
+              </w:rPr>
+              <w:t>44</w:t>
+            </w:r>
+          </w:p>
+        </w:tc>
+        <w:tc>
+          <w:tcPr>
+            <w:tcW w:w="1701" w:type="dxa"/>
+            <w:vAlign w:val="center"/>
+          </w:tcPr>
+          <w:p>
+            <w:pPr>
+              <w:spacing w:line="360" w:lineRule="auto"/>
+              <w:jc w:val="center"/>
+              <w:rPr>
+                <w:rFonts w:ascii="Times New Roman" w:hAnsi="Times New Roman" w:cs="Times New Roman"/>
+                <w:sz w:val="24"/>
+                <w:szCs w:val="24"/>
+              </w:rPr>
+            </w:pPr>
+            <w:r>
+              <w:rPr>
+                <w:rFonts w:ascii="Times New Roman" w:hAnsi="Times New Roman" w:cs="Times New Roman"/>
+                <w:sz w:val="24"/>
+                <w:szCs w:val="24"/>
+              </w:rPr>
+              <w:t>674</w:t>
+            </w:r>
+          </w:p>
+        </w:tc>
+        <w:tc>
+          <w:tcPr>
+            <w:tcW w:w="1984" w:type="dxa"/>
+            <w:vAlign w:val="center"/>
+          </w:tcPr>
+          <w:p>
+            <w:pPr>
+              <w:spacing w:line="360" w:lineRule="auto"/>
+              <w:jc w:val="center"/>
+              <w:rPr>
+                <w:rFonts w:ascii="Times New Roman" w:hAnsi="Times New Roman" w:cs="Times New Roman"/>
+                <w:sz w:val="24"/>
+                <w:szCs w:val="24"/>
+              </w:rPr>
+            </w:pPr>
+            <w:r>
+              <w:rPr>
+                <w:rFonts w:ascii="Times New Roman" w:hAnsi="Times New Roman" w:cs="Times New Roman"/>
+                <w:sz w:val="24"/>
+                <w:szCs w:val="24"/>
+              </w:rPr>
+              <w:t>41535</w:t>
+            </w:r>
+          </w:p>
+        </w:tc>
+        <w:tc>
+          <w:tcPr>
+            <w:tcW w:w="2531" w:type="dxa"/>
+            <w:vAlign w:val="center"/>
+          </w:tcPr>
+          <w:p>
+            <w:pPr>
+              <w:spacing w:line="360" w:lineRule="auto"/>
+              <w:jc w:val="center"/>
+              <w:rPr>
+                <w:rFonts w:ascii="Times New Roman" w:hAnsi="Times New Roman" w:cs="Times New Roman"/>
+                <w:sz w:val="24"/>
+                <w:szCs w:val="24"/>
+              </w:rPr>
+            </w:pPr>
+            <w:r>
+              <w:rPr>
+                <w:rFonts w:ascii="Times New Roman" w:hAnsi="Times New Roman" w:cs="Times New Roman"/>
+                <w:sz w:val="24"/>
+                <w:szCs w:val="24"/>
+              </w:rPr>
+              <w:t>535</w:t>
+            </w:r>
+          </w:p>
+        </w:tc>
+        <w:tc>
+          <w:tcPr>
+            <w:tcW w:w="1766" w:type="dxa"/>
+            <w:vAlign w:val="center"/>
+          </w:tcPr>
+          <w:p>
+            <w:pPr>
+              <w:spacing w:line="360" w:lineRule="auto"/>
+              <w:jc w:val="center"/>
+              <w:rPr>
+                <w:rFonts w:ascii="Times New Roman" w:hAnsi="Times New Roman" w:cs="Times New Roman"/>
+                <w:sz w:val="24"/>
+                <w:szCs w:val="24"/>
+              </w:rPr>
+            </w:pPr>
+            <w:r>
+              <w:rPr>
+                <w:rFonts w:ascii="Times New Roman" w:hAnsi="Times New Roman" w:cs="Times New Roman"/>
+                <w:sz w:val="24"/>
+                <w:szCs w:val="24"/>
+              </w:rPr>
+              <w:t>0,674</w:t>
+            </w:r>
+            <w:bookmarkStart w:id="0" w:name="_GoBack"/>
+            <w:bookmarkEnd w:id="0"/>
           </w:p>
         </w:tc>
       </w:tr>
@@ -6011,7 +9489,6 @@
           <w:sz w:val="24"/>
           <w:szCs w:val="24"/>
         </w:rPr>
-        <w:lastRenderedPageBreak/>
         <w:t>Tabla #</w:t>
       </w:r>
       <w:r>
@@ -6631,6 +10108,7 @@
                 <w:sz w:val="24"/>
                 <w:szCs w:val="24"/>
               </w:rPr>
+              <w:lastRenderedPageBreak/>
               <w:t>7</w:t>
             </w:r>
           </w:p>
@@ -7244,7 +10722,6 @@
           <w:sz w:val="24"/>
           <w:szCs w:val="24"/>
         </w:rPr>
-        <w:lastRenderedPageBreak/>
         <w:t>Tabla #</w:t>
       </w:r>
       <w:r>
@@ -11547,8 +15024,6 @@
               </w:rPr>
               <w:t>0,617</w:t>
             </w:r>
-            <w:bookmarkStart w:id="0" w:name="_GoBack"/>
-            <w:bookmarkEnd w:id="0"/>
           </w:p>
         </w:tc>
         <w:tc>
@@ -11982,7 +15457,6 @@
           <w:sz w:val="24"/>
           <w:szCs w:val="24"/>
         </w:rPr>
-        <w:lastRenderedPageBreak/>
         <w:t xml:space="preserve">Durante la resolución de </w:t>
       </w:r>
       <w:r>
@@ -12186,6 +15660,7 @@
                 <w:szCs w:val="24"/>
                 <w:lang w:val="es-VE"/>
               </w:rPr>
+              <w:lastRenderedPageBreak/>
               <w:t>3</w:t>
             </w:r>
           </w:p>

</xml_diff>

<commit_message>
Informe casi listo. (Falta el Histograma).
</commit_message>
<xml_diff>
--- a/Informe - Proyecto 1.docx
+++ b/Informe - Proyecto 1.docx
@@ -11086,6 +11086,7 @@
                 <w:szCs w:val="24"/>
               </w:rPr>
             </w:pPr>
+            <w:bookmarkStart w:id="0" w:name="_Hlk526194423"/>
             <w:r>
               <w:rPr>
                 <w:rFonts w:ascii="Times New Roman" w:hAnsi="Times New Roman" w:cs="Times New Roman"/>
@@ -15438,6 +15439,7 @@
           </w:p>
         </w:tc>
       </w:tr>
+      <w:bookmarkEnd w:id="0"/>
     </w:tbl>
     <w:p>
       <w:pPr>
@@ -15539,6 +15541,118 @@
           <w:szCs w:val="24"/>
         </w:rPr>
       </w:pPr>
+      <w:r>
+        <w:rPr>
+          <w:rFonts w:ascii="Times New Roman" w:hAnsi="Times New Roman" w:cs="Times New Roman"/>
+          <w:sz w:val="24"/>
+          <w:szCs w:val="24"/>
+        </w:rPr>
+        <w:t xml:space="preserve">Las cuadrillas trabajaron un total de </w:t>
+      </w:r>
+      <w:r>
+        <w:rPr>
+          <w:rFonts w:ascii="Times New Roman" w:hAnsi="Times New Roman" w:cs="Times New Roman"/>
+          <w:sz w:val="24"/>
+          <w:szCs w:val="24"/>
+        </w:rPr>
+        <w:t>9,6</w:t>
+      </w:r>
+      <w:r>
+        <w:rPr>
+          <w:rFonts w:ascii="Times New Roman" w:hAnsi="Times New Roman" w:cs="Times New Roman"/>
+          <w:sz w:val="24"/>
+          <w:szCs w:val="24"/>
+        </w:rPr>
+        <w:t xml:space="preserve"> horas extras. </w:t>
+      </w:r>
+    </w:p>
+    <w:p>
+      <w:pPr>
+        <w:pStyle w:val="Prrafodelista"/>
+        <w:numPr>
+          <w:ilvl w:val="0"/>
+          <w:numId w:val="4"/>
+        </w:numPr>
+        <w:spacing w:after="0" w:line="360" w:lineRule="auto"/>
+        <w:jc w:val="both"/>
+        <w:rPr>
+          <w:rFonts w:ascii="Times New Roman" w:hAnsi="Times New Roman" w:cs="Times New Roman"/>
+          <w:sz w:val="24"/>
+          <w:szCs w:val="24"/>
+        </w:rPr>
+      </w:pPr>
+      <w:r>
+        <w:rPr>
+          <w:rFonts w:ascii="Times New Roman" w:hAnsi="Times New Roman" w:cs="Times New Roman"/>
+          <w:sz w:val="24"/>
+          <w:szCs w:val="24"/>
+        </w:rPr>
+        <w:t>E</w:t>
+      </w:r>
+      <w:r>
+        <w:rPr>
+          <w:rFonts w:ascii="Times New Roman" w:hAnsi="Times New Roman" w:cs="Times New Roman"/>
+          <w:sz w:val="24"/>
+          <w:szCs w:val="24"/>
+        </w:rPr>
+        <w:t>l costo generado por pago a las cuadrillas que tiene que cancelar la compañía</w:t>
+      </w:r>
+      <w:r>
+        <w:rPr>
+          <w:rFonts w:ascii="Times New Roman" w:hAnsi="Times New Roman" w:cs="Times New Roman"/>
+          <w:sz w:val="24"/>
+          <w:szCs w:val="24"/>
+        </w:rPr>
+        <w:t xml:space="preserve"> es de</w:t>
+      </w:r>
+      <w:r>
+        <w:rPr>
+          <w:rFonts w:ascii="Times New Roman" w:hAnsi="Times New Roman" w:cs="Times New Roman"/>
+          <w:sz w:val="24"/>
+          <w:szCs w:val="24"/>
+        </w:rPr>
+        <w:t xml:space="preserve"> </w:t>
+      </w:r>
+      <w:r>
+        <w:rPr>
+          <w:rFonts w:ascii="Times New Roman" w:hAnsi="Times New Roman" w:cs="Times New Roman"/>
+          <w:sz w:val="24"/>
+          <w:szCs w:val="24"/>
+        </w:rPr>
+        <w:t>Bs</w:t>
+      </w:r>
+      <w:r>
+        <w:rPr>
+          <w:rFonts w:ascii="Times New Roman" w:hAnsi="Times New Roman" w:cs="Times New Roman"/>
+          <w:sz w:val="24"/>
+          <w:szCs w:val="24"/>
+        </w:rPr>
+        <w:t>. 644</w:t>
+      </w:r>
+      <w:r>
+        <w:rPr>
+          <w:rFonts w:ascii="Times New Roman" w:hAnsi="Times New Roman" w:cs="Times New Roman"/>
+          <w:sz w:val="24"/>
+          <w:szCs w:val="24"/>
+        </w:rPr>
+        <w:t>.</w:t>
+      </w:r>
+      <w:r>
+        <w:rPr>
+          <w:rFonts w:ascii="Times New Roman" w:hAnsi="Times New Roman" w:cs="Times New Roman"/>
+          <w:sz w:val="24"/>
+          <w:szCs w:val="24"/>
+        </w:rPr>
+        <w:t>160</w:t>
+      </w:r>
+      <w:r>
+        <w:rPr>
+          <w:rFonts w:ascii="Times New Roman" w:hAnsi="Times New Roman" w:cs="Times New Roman"/>
+          <w:sz w:val="24"/>
+          <w:szCs w:val="24"/>
+        </w:rPr>
+        <w:t>,00</w:t>
+      </w:r>
     </w:p>
     <w:p>
       <w:pPr>
@@ -15550,91 +15664,38 @@
           <w:szCs w:val="24"/>
         </w:rPr>
       </w:pPr>
+      <w:bookmarkStart w:id="1" w:name="_GoBack"/>
+      <w:bookmarkEnd w:id="1"/>
     </w:p>
     <w:p>
       <w:pPr>
         <w:spacing w:after="0" w:line="360" w:lineRule="auto"/>
-        <w:jc w:val="both"/>
-        <w:rPr>
-          <w:rFonts w:ascii="Times New Roman" w:hAnsi="Times New Roman" w:cs="Times New Roman"/>
-          <w:sz w:val="24"/>
+        <w:jc w:val="center"/>
+        <w:rPr>
+          <w:rFonts w:ascii="Times New Roman" w:hAnsi="Times New Roman" w:cs="Times New Roman"/>
+          <w:b/>
+          <w:sz w:val="28"/>
           <w:szCs w:val="24"/>
         </w:rPr>
       </w:pPr>
+      <w:r>
+        <w:rPr>
+          <w:rFonts w:ascii="Times New Roman" w:hAnsi="Times New Roman" w:cs="Times New Roman"/>
+          <w:b/>
+          <w:sz w:val="28"/>
+          <w:szCs w:val="24"/>
+        </w:rPr>
+        <w:t xml:space="preserve">Parámetros </w:t>
+      </w:r>
     </w:p>
     <w:p>
       <w:pPr>
         <w:spacing w:after="0" w:line="360" w:lineRule="auto"/>
-        <w:jc w:val="both"/>
-        <w:rPr>
-          <w:rFonts w:ascii="Times New Roman" w:hAnsi="Times New Roman" w:cs="Times New Roman"/>
-          <w:sz w:val="24"/>
-          <w:szCs w:val="24"/>
-        </w:rPr>
-      </w:pPr>
-    </w:p>
-    <w:p>
-      <w:pPr>
-        <w:spacing w:after="0" w:line="360" w:lineRule="auto"/>
-        <w:jc w:val="both"/>
-        <w:rPr>
-          <w:rFonts w:ascii="Times New Roman" w:hAnsi="Times New Roman" w:cs="Times New Roman"/>
-          <w:sz w:val="24"/>
-          <w:szCs w:val="24"/>
-        </w:rPr>
-      </w:pPr>
-    </w:p>
-    <w:p>
-      <w:pPr>
-        <w:spacing w:after="0" w:line="360" w:lineRule="auto"/>
-        <w:jc w:val="both"/>
-        <w:rPr>
-          <w:rFonts w:ascii="Times New Roman" w:hAnsi="Times New Roman" w:cs="Times New Roman"/>
-          <w:sz w:val="24"/>
-          <w:szCs w:val="24"/>
-        </w:rPr>
-      </w:pPr>
-    </w:p>
-    <w:p>
-      <w:pPr>
-        <w:spacing w:after="0" w:line="360" w:lineRule="auto"/>
-        <w:jc w:val="both"/>
-        <w:rPr>
-          <w:rFonts w:ascii="Times New Roman" w:hAnsi="Times New Roman" w:cs="Times New Roman"/>
-          <w:sz w:val="24"/>
-          <w:szCs w:val="24"/>
-        </w:rPr>
-      </w:pPr>
-    </w:p>
-    <w:p>
-      <w:pPr>
-        <w:spacing w:after="0" w:line="360" w:lineRule="auto"/>
-        <w:jc w:val="both"/>
-        <w:rPr>
-          <w:rFonts w:ascii="Times New Roman" w:hAnsi="Times New Roman" w:cs="Times New Roman"/>
-          <w:sz w:val="24"/>
-          <w:szCs w:val="24"/>
-        </w:rPr>
-      </w:pPr>
-    </w:p>
-    <w:p>
-      <w:pPr>
-        <w:spacing w:after="0" w:line="360" w:lineRule="auto"/>
-        <w:jc w:val="both"/>
-        <w:rPr>
-          <w:rFonts w:ascii="Times New Roman" w:hAnsi="Times New Roman" w:cs="Times New Roman"/>
-          <w:sz w:val="24"/>
-          <w:szCs w:val="24"/>
-        </w:rPr>
-      </w:pPr>
-    </w:p>
-    <w:p>
-      <w:pPr>
-        <w:spacing w:after="0" w:line="360" w:lineRule="auto"/>
-        <w:jc w:val="both"/>
-        <w:rPr>
-          <w:rFonts w:ascii="Times New Roman" w:hAnsi="Times New Roman" w:cs="Times New Roman"/>
-          <w:sz w:val="24"/>
+        <w:jc w:val="center"/>
+        <w:rPr>
+          <w:rFonts w:ascii="Times New Roman" w:hAnsi="Times New Roman" w:cs="Times New Roman"/>
+          <w:b/>
+          <w:sz w:val="28"/>
           <w:szCs w:val="24"/>
         </w:rPr>
       </w:pPr>
@@ -16740,8 +16801,6 @@
               </w:rPr>
               <w:t>8</w:t>
             </w:r>
-            <w:bookmarkStart w:id="0" w:name="_GoBack"/>
-            <w:bookmarkEnd w:id="0"/>
           </w:p>
         </w:tc>
       </w:tr>

</xml_diff>

<commit_message>
Costos a la table #6
</commit_message>
<xml_diff>
--- a/Informe - Proyecto 1.docx
+++ b/Informe - Proyecto 1.docx
@@ -11052,19 +11052,20 @@
     <w:tbl>
       <w:tblPr>
         <w:tblStyle w:val="Tablaconcuadrcula"/>
-        <w:tblW w:w="9303" w:type="dxa"/>
+        <w:tblW w:w="8506" w:type="dxa"/>
         <w:tblInd w:w="-147" w:type="dxa"/>
         <w:tblLook w:val="04A0" w:firstRow="1" w:lastRow="0" w:firstColumn="1" w:lastColumn="0" w:noHBand="0" w:noVBand="1"/>
       </w:tblPr>
       <w:tblGrid>
-        <w:gridCol w:w="1211"/>
-        <w:gridCol w:w="1131"/>
-        <w:gridCol w:w="1101"/>
-        <w:gridCol w:w="1077"/>
-        <w:gridCol w:w="1102"/>
-        <w:gridCol w:w="1113"/>
-        <w:gridCol w:w="1098"/>
+        <w:gridCol w:w="576"/>
+        <w:gridCol w:w="1030"/>
+        <w:gridCol w:w="811"/>
+        <w:gridCol w:w="837"/>
+        <w:gridCol w:w="811"/>
+        <w:gridCol w:w="856"/>
+        <w:gridCol w:w="723"/>
         <w:gridCol w:w="1470"/>
+        <w:gridCol w:w="1392"/>
       </w:tblGrid>
       <w:tr>
         <w:trPr>
@@ -11072,7 +11073,7 @@
         </w:trPr>
         <w:tc>
           <w:tcPr>
-            <w:tcW w:w="1211" w:type="dxa"/>
+            <w:tcW w:w="0" w:type="auto"/>
             <w:vAlign w:val="center"/>
           </w:tcPr>
           <w:p>
@@ -11119,7 +11120,7 @@
         </w:tc>
         <w:tc>
           <w:tcPr>
-            <w:tcW w:w="1131" w:type="dxa"/>
+            <w:tcW w:w="0" w:type="auto"/>
             <w:vAlign w:val="center"/>
           </w:tcPr>
           <w:p>
@@ -11146,7 +11147,7 @@
         </w:tc>
         <w:tc>
           <w:tcPr>
-            <w:tcW w:w="1101" w:type="dxa"/>
+            <w:tcW w:w="0" w:type="auto"/>
             <w:vAlign w:val="center"/>
           </w:tcPr>
           <w:p>
@@ -11192,7 +11193,7 @@
         </w:tc>
         <w:tc>
           <w:tcPr>
-            <w:tcW w:w="1077" w:type="dxa"/>
+            <w:tcW w:w="0" w:type="auto"/>
             <w:vAlign w:val="center"/>
           </w:tcPr>
           <w:p>
@@ -11219,7 +11220,7 @@
         </w:tc>
         <w:tc>
           <w:tcPr>
-            <w:tcW w:w="1102" w:type="dxa"/>
+            <w:tcW w:w="0" w:type="auto"/>
             <w:vAlign w:val="center"/>
           </w:tcPr>
           <w:p>
@@ -11265,7 +11266,7 @@
         </w:tc>
         <w:tc>
           <w:tcPr>
-            <w:tcW w:w="1113" w:type="dxa"/>
+            <w:tcW w:w="0" w:type="auto"/>
             <w:vAlign w:val="center"/>
           </w:tcPr>
           <w:p>
@@ -11292,7 +11293,7 @@
         </w:tc>
         <w:tc>
           <w:tcPr>
-            <w:tcW w:w="1098" w:type="dxa"/>
+            <w:tcW w:w="0" w:type="auto"/>
             <w:vAlign w:val="center"/>
           </w:tcPr>
           <w:p>
@@ -11319,7 +11320,7 @@
         </w:tc>
         <w:tc>
           <w:tcPr>
-            <w:tcW w:w="1470" w:type="dxa"/>
+            <w:tcW w:w="0" w:type="auto"/>
             <w:vAlign w:val="center"/>
           </w:tcPr>
           <w:p>
@@ -11340,16 +11341,33 @@
                 <w:sz w:val="24"/>
                 <w:szCs w:val="24"/>
               </w:rPr>
-              <w:t>Duración</w:t>
-            </w:r>
-            <w:r>
+              <w:t>Duración(h)</w:t>
+            </w:r>
+          </w:p>
+        </w:tc>
+        <w:tc>
+          <w:tcPr>
+            <w:tcW w:w="1392" w:type="dxa"/>
+          </w:tcPr>
+          <w:p>
+            <w:pPr>
+              <w:spacing w:line="360" w:lineRule="auto"/>
+              <w:jc w:val="center"/>
               <w:rPr>
                 <w:rFonts w:ascii="Times New Roman" w:hAnsi="Times New Roman" w:cs="Times New Roman"/>
                 <w:b/>
                 <w:sz w:val="24"/>
                 <w:szCs w:val="24"/>
               </w:rPr>
-              <w:t>(h)</w:t>
+            </w:pPr>
+            <w:r>
+              <w:rPr>
+                <w:rFonts w:ascii="Times New Roman" w:hAnsi="Times New Roman" w:cs="Times New Roman"/>
+                <w:b/>
+                <w:sz w:val="24"/>
+                <w:szCs w:val="24"/>
+              </w:rPr>
+              <w:t>Costo</w:t>
             </w:r>
           </w:p>
         </w:tc>
@@ -11360,7 +11378,7 @@
         </w:trPr>
         <w:tc>
           <w:tcPr>
-            <w:tcW w:w="1211" w:type="dxa"/>
+            <w:tcW w:w="0" w:type="auto"/>
             <w:vAlign w:val="center"/>
           </w:tcPr>
           <w:p>
@@ -11385,7 +11403,7 @@
         </w:tc>
         <w:tc>
           <w:tcPr>
-            <w:tcW w:w="1131" w:type="dxa"/>
+            <w:tcW w:w="0" w:type="auto"/>
             <w:vAlign w:val="center"/>
           </w:tcPr>
           <w:p>
@@ -11412,7 +11430,7 @@
         </w:tc>
         <w:tc>
           <w:tcPr>
-            <w:tcW w:w="1101" w:type="dxa"/>
+            <w:tcW w:w="0" w:type="auto"/>
             <w:vAlign w:val="center"/>
           </w:tcPr>
           <w:p>
@@ -11439,7 +11457,7 @@
         </w:tc>
         <w:tc>
           <w:tcPr>
-            <w:tcW w:w="1077" w:type="dxa"/>
+            <w:tcW w:w="0" w:type="auto"/>
             <w:vAlign w:val="center"/>
           </w:tcPr>
           <w:p>
@@ -11466,7 +11484,7 @@
         </w:tc>
         <w:tc>
           <w:tcPr>
-            <w:tcW w:w="1102" w:type="dxa"/>
+            <w:tcW w:w="0" w:type="auto"/>
             <w:vAlign w:val="center"/>
           </w:tcPr>
           <w:p>
@@ -11493,7 +11511,7 @@
         </w:tc>
         <w:tc>
           <w:tcPr>
-            <w:tcW w:w="1113" w:type="dxa"/>
+            <w:tcW w:w="0" w:type="auto"/>
             <w:vAlign w:val="center"/>
           </w:tcPr>
           <w:p>
@@ -11520,7 +11538,7 @@
         </w:tc>
         <w:tc>
           <w:tcPr>
-            <w:tcW w:w="1098" w:type="dxa"/>
+            <w:tcW w:w="0" w:type="auto"/>
             <w:vAlign w:val="center"/>
           </w:tcPr>
           <w:p>
@@ -11547,8 +11565,34 @@
         </w:tc>
         <w:tc>
           <w:tcPr>
-            <w:tcW w:w="1470" w:type="dxa"/>
-            <w:vAlign w:val="center"/>
+            <w:tcW w:w="0" w:type="auto"/>
+            <w:vAlign w:val="center"/>
+          </w:tcPr>
+          <w:p>
+            <w:pPr>
+              <w:spacing w:line="360" w:lineRule="auto"/>
+              <w:jc w:val="center"/>
+              <w:rPr>
+                <w:rFonts w:ascii="Times New Roman" w:hAnsi="Times New Roman" w:cs="Times New Roman"/>
+                <w:b/>
+                <w:sz w:val="24"/>
+                <w:szCs w:val="24"/>
+              </w:rPr>
+            </w:pPr>
+            <w:r>
+              <w:rPr>
+                <w:rFonts w:ascii="Times New Roman" w:hAnsi="Times New Roman" w:cs="Times New Roman"/>
+                <w:b/>
+                <w:sz w:val="24"/>
+                <w:szCs w:val="24"/>
+              </w:rPr>
+              <w:t>---</w:t>
+            </w:r>
+          </w:p>
+        </w:tc>
+        <w:tc>
+          <w:tcPr>
+            <w:tcW w:w="1392" w:type="dxa"/>
           </w:tcPr>
           <w:p>
             <w:pPr>
@@ -11579,7 +11623,7 @@
         </w:trPr>
         <w:tc>
           <w:tcPr>
-            <w:tcW w:w="1211" w:type="dxa"/>
+            <w:tcW w:w="0" w:type="auto"/>
             <w:vAlign w:val="center"/>
           </w:tcPr>
           <w:p>
@@ -11604,7 +11648,7 @@
         </w:tc>
         <w:tc>
           <w:tcPr>
-            <w:tcW w:w="1131" w:type="dxa"/>
+            <w:tcW w:w="0" w:type="auto"/>
             <w:vAlign w:val="center"/>
           </w:tcPr>
           <w:p>
@@ -11629,7 +11673,7 @@
         </w:tc>
         <w:tc>
           <w:tcPr>
-            <w:tcW w:w="1101" w:type="dxa"/>
+            <w:tcW w:w="0" w:type="auto"/>
             <w:vAlign w:val="center"/>
           </w:tcPr>
           <w:p>
@@ -11654,7 +11698,7 @@
         </w:tc>
         <w:tc>
           <w:tcPr>
-            <w:tcW w:w="1077" w:type="dxa"/>
+            <w:tcW w:w="0" w:type="auto"/>
             <w:vAlign w:val="center"/>
           </w:tcPr>
           <w:p>
@@ -11679,7 +11723,7 @@
         </w:tc>
         <w:tc>
           <w:tcPr>
-            <w:tcW w:w="1102" w:type="dxa"/>
+            <w:tcW w:w="0" w:type="auto"/>
             <w:vAlign w:val="center"/>
           </w:tcPr>
           <w:p>
@@ -11704,7 +11748,7 @@
         </w:tc>
         <w:tc>
           <w:tcPr>
-            <w:tcW w:w="1113" w:type="dxa"/>
+            <w:tcW w:w="0" w:type="auto"/>
             <w:vAlign w:val="center"/>
           </w:tcPr>
           <w:p>
@@ -11729,7 +11773,7 @@
         </w:tc>
         <w:tc>
           <w:tcPr>
-            <w:tcW w:w="1098" w:type="dxa"/>
+            <w:tcW w:w="0" w:type="auto"/>
             <w:vAlign w:val="center"/>
           </w:tcPr>
           <w:p>
@@ -11754,7 +11798,7 @@
         </w:tc>
         <w:tc>
           <w:tcPr>
-            <w:tcW w:w="1470" w:type="dxa"/>
+            <w:tcW w:w="0" w:type="auto"/>
             <w:vAlign w:val="center"/>
           </w:tcPr>
           <w:p>
@@ -11774,6 +11818,30 @@
                 <w:szCs w:val="24"/>
               </w:rPr>
               <w:t>5</w:t>
+            </w:r>
+          </w:p>
+        </w:tc>
+        <w:tc>
+          <w:tcPr>
+            <w:tcW w:w="1392" w:type="dxa"/>
+          </w:tcPr>
+          <w:p>
+            <w:pPr>
+              <w:spacing w:line="360" w:lineRule="auto"/>
+              <w:jc w:val="center"/>
+              <w:rPr>
+                <w:rFonts w:ascii="Times New Roman" w:hAnsi="Times New Roman" w:cs="Times New Roman"/>
+                <w:sz w:val="24"/>
+                <w:szCs w:val="24"/>
+              </w:rPr>
+            </w:pPr>
+            <w:r>
+              <w:rPr>
+                <w:rFonts w:ascii="Times New Roman" w:hAnsi="Times New Roman" w:cs="Times New Roman"/>
+                <w:sz w:val="24"/>
+                <w:szCs w:val="24"/>
+              </w:rPr>
+              <w:t>33000</w:t>
             </w:r>
           </w:p>
         </w:tc>
@@ -11784,7 +11852,7 @@
         </w:trPr>
         <w:tc>
           <w:tcPr>
-            <w:tcW w:w="1211" w:type="dxa"/>
+            <w:tcW w:w="0" w:type="auto"/>
             <w:vAlign w:val="center"/>
           </w:tcPr>
           <w:p>
@@ -11809,7 +11877,7 @@
         </w:tc>
         <w:tc>
           <w:tcPr>
-            <w:tcW w:w="1131" w:type="dxa"/>
+            <w:tcW w:w="0" w:type="auto"/>
             <w:vAlign w:val="center"/>
           </w:tcPr>
           <w:p>
@@ -11836,7 +11904,7 @@
         </w:tc>
         <w:tc>
           <w:tcPr>
-            <w:tcW w:w="1101" w:type="dxa"/>
+            <w:tcW w:w="0" w:type="auto"/>
             <w:vAlign w:val="center"/>
           </w:tcPr>
           <w:p>
@@ -11863,7 +11931,7 @@
         </w:tc>
         <w:tc>
           <w:tcPr>
-            <w:tcW w:w="1077" w:type="dxa"/>
+            <w:tcW w:w="0" w:type="auto"/>
             <w:vAlign w:val="center"/>
           </w:tcPr>
           <w:p>
@@ -11890,7 +11958,7 @@
         </w:tc>
         <w:tc>
           <w:tcPr>
-            <w:tcW w:w="1102" w:type="dxa"/>
+            <w:tcW w:w="0" w:type="auto"/>
             <w:vAlign w:val="center"/>
           </w:tcPr>
           <w:p>
@@ -11917,7 +11985,7 @@
         </w:tc>
         <w:tc>
           <w:tcPr>
-            <w:tcW w:w="1113" w:type="dxa"/>
+            <w:tcW w:w="0" w:type="auto"/>
             <w:vAlign w:val="center"/>
           </w:tcPr>
           <w:p>
@@ -11944,7 +12012,7 @@
         </w:tc>
         <w:tc>
           <w:tcPr>
-            <w:tcW w:w="1098" w:type="dxa"/>
+            <w:tcW w:w="0" w:type="auto"/>
             <w:vAlign w:val="center"/>
           </w:tcPr>
           <w:p>
@@ -11971,8 +12039,34 @@
         </w:tc>
         <w:tc>
           <w:tcPr>
-            <w:tcW w:w="1470" w:type="dxa"/>
-            <w:vAlign w:val="center"/>
+            <w:tcW w:w="0" w:type="auto"/>
+            <w:vAlign w:val="center"/>
+          </w:tcPr>
+          <w:p>
+            <w:pPr>
+              <w:spacing w:line="360" w:lineRule="auto"/>
+              <w:jc w:val="center"/>
+              <w:rPr>
+                <w:rFonts w:ascii="Times New Roman" w:hAnsi="Times New Roman" w:cs="Times New Roman"/>
+                <w:b/>
+                <w:sz w:val="24"/>
+                <w:szCs w:val="24"/>
+              </w:rPr>
+            </w:pPr>
+            <w:r>
+              <w:rPr>
+                <w:rFonts w:ascii="Times New Roman" w:hAnsi="Times New Roman" w:cs="Times New Roman"/>
+                <w:b/>
+                <w:sz w:val="24"/>
+                <w:szCs w:val="24"/>
+              </w:rPr>
+              <w:t>---</w:t>
+            </w:r>
+          </w:p>
+        </w:tc>
+        <w:tc>
+          <w:tcPr>
+            <w:tcW w:w="1392" w:type="dxa"/>
           </w:tcPr>
           <w:p>
             <w:pPr>
@@ -12003,7 +12097,7 @@
         </w:trPr>
         <w:tc>
           <w:tcPr>
-            <w:tcW w:w="1211" w:type="dxa"/>
+            <w:tcW w:w="0" w:type="auto"/>
             <w:vMerge w:val="restart"/>
             <w:vAlign w:val="center"/>
           </w:tcPr>
@@ -12029,7 +12123,7 @@
         </w:tc>
         <w:tc>
           <w:tcPr>
-            <w:tcW w:w="1131" w:type="dxa"/>
+            <w:tcW w:w="0" w:type="auto"/>
             <w:vAlign w:val="center"/>
           </w:tcPr>
           <w:p>
@@ -12054,7 +12148,7 @@
         </w:tc>
         <w:tc>
           <w:tcPr>
-            <w:tcW w:w="1101" w:type="dxa"/>
+            <w:tcW w:w="0" w:type="auto"/>
             <w:vAlign w:val="center"/>
           </w:tcPr>
           <w:p>
@@ -12079,7 +12173,7 @@
         </w:tc>
         <w:tc>
           <w:tcPr>
-            <w:tcW w:w="1077" w:type="dxa"/>
+            <w:tcW w:w="0" w:type="auto"/>
             <w:vAlign w:val="center"/>
           </w:tcPr>
           <w:p>
@@ -12104,7 +12198,7 @@
         </w:tc>
         <w:tc>
           <w:tcPr>
-            <w:tcW w:w="1102" w:type="dxa"/>
+            <w:tcW w:w="0" w:type="auto"/>
             <w:vAlign w:val="center"/>
           </w:tcPr>
           <w:p>
@@ -12129,7 +12223,7 @@
         </w:tc>
         <w:tc>
           <w:tcPr>
-            <w:tcW w:w="1113" w:type="dxa"/>
+            <w:tcW w:w="0" w:type="auto"/>
             <w:vAlign w:val="center"/>
           </w:tcPr>
           <w:p>
@@ -12154,7 +12248,7 @@
         </w:tc>
         <w:tc>
           <w:tcPr>
-            <w:tcW w:w="1098" w:type="dxa"/>
+            <w:tcW w:w="0" w:type="auto"/>
             <w:vAlign w:val="center"/>
           </w:tcPr>
           <w:p>
@@ -12179,7 +12273,7 @@
         </w:tc>
         <w:tc>
           <w:tcPr>
-            <w:tcW w:w="1470" w:type="dxa"/>
+            <w:tcW w:w="0" w:type="auto"/>
             <w:vAlign w:val="center"/>
           </w:tcPr>
           <w:p>
@@ -12199,6 +12293,30 @@
                 <w:szCs w:val="24"/>
               </w:rPr>
               <w:t>6</w:t>
+            </w:r>
+          </w:p>
+        </w:tc>
+        <w:tc>
+          <w:tcPr>
+            <w:tcW w:w="1392" w:type="dxa"/>
+          </w:tcPr>
+          <w:p>
+            <w:pPr>
+              <w:spacing w:line="360" w:lineRule="auto"/>
+              <w:jc w:val="center"/>
+              <w:rPr>
+                <w:rFonts w:ascii="Times New Roman" w:hAnsi="Times New Roman" w:cs="Times New Roman"/>
+                <w:sz w:val="24"/>
+                <w:szCs w:val="24"/>
+              </w:rPr>
+            </w:pPr>
+            <w:r>
+              <w:rPr>
+                <w:rFonts w:ascii="Times New Roman" w:hAnsi="Times New Roman" w:cs="Times New Roman"/>
+                <w:sz w:val="24"/>
+                <w:szCs w:val="24"/>
+              </w:rPr>
+              <w:t>39600</w:t>
             </w:r>
           </w:p>
         </w:tc>
@@ -12209,7 +12327,7 @@
         </w:trPr>
         <w:tc>
           <w:tcPr>
-            <w:tcW w:w="1211" w:type="dxa"/>
+            <w:tcW w:w="0" w:type="auto"/>
             <w:vMerge/>
             <w:vAlign w:val="center"/>
           </w:tcPr>
@@ -12227,7 +12345,7 @@
         </w:tc>
         <w:tc>
           <w:tcPr>
-            <w:tcW w:w="1131" w:type="dxa"/>
+            <w:tcW w:w="0" w:type="auto"/>
             <w:vAlign w:val="center"/>
           </w:tcPr>
           <w:p>
@@ -12252,7 +12370,7 @@
         </w:tc>
         <w:tc>
           <w:tcPr>
-            <w:tcW w:w="1101" w:type="dxa"/>
+            <w:tcW w:w="0" w:type="auto"/>
             <w:vAlign w:val="center"/>
           </w:tcPr>
           <w:p>
@@ -12277,7 +12395,7 @@
         </w:tc>
         <w:tc>
           <w:tcPr>
-            <w:tcW w:w="1077" w:type="dxa"/>
+            <w:tcW w:w="0" w:type="auto"/>
             <w:vAlign w:val="center"/>
           </w:tcPr>
           <w:p>
@@ -12302,7 +12420,7 @@
         </w:tc>
         <w:tc>
           <w:tcPr>
-            <w:tcW w:w="1102" w:type="dxa"/>
+            <w:tcW w:w="0" w:type="auto"/>
             <w:vAlign w:val="center"/>
           </w:tcPr>
           <w:p>
@@ -12327,7 +12445,7 @@
         </w:tc>
         <w:tc>
           <w:tcPr>
-            <w:tcW w:w="1113" w:type="dxa"/>
+            <w:tcW w:w="0" w:type="auto"/>
             <w:vAlign w:val="center"/>
           </w:tcPr>
           <w:p>
@@ -12352,7 +12470,7 @@
         </w:tc>
         <w:tc>
           <w:tcPr>
-            <w:tcW w:w="1098" w:type="dxa"/>
+            <w:tcW w:w="0" w:type="auto"/>
             <w:vAlign w:val="center"/>
           </w:tcPr>
           <w:p>
@@ -12377,7 +12495,7 @@
         </w:tc>
         <w:tc>
           <w:tcPr>
-            <w:tcW w:w="1470" w:type="dxa"/>
+            <w:tcW w:w="0" w:type="auto"/>
             <w:vAlign w:val="center"/>
           </w:tcPr>
           <w:p>
@@ -12397,6 +12515,30 @@
                 <w:szCs w:val="24"/>
               </w:rPr>
               <w:t>10</w:t>
+            </w:r>
+          </w:p>
+        </w:tc>
+        <w:tc>
+          <w:tcPr>
+            <w:tcW w:w="1392" w:type="dxa"/>
+          </w:tcPr>
+          <w:p>
+            <w:pPr>
+              <w:spacing w:line="360" w:lineRule="auto"/>
+              <w:jc w:val="center"/>
+              <w:rPr>
+                <w:rFonts w:ascii="Times New Roman" w:hAnsi="Times New Roman" w:cs="Times New Roman"/>
+                <w:sz w:val="24"/>
+                <w:szCs w:val="24"/>
+              </w:rPr>
+            </w:pPr>
+            <w:r>
+              <w:rPr>
+                <w:rFonts w:ascii="Times New Roman" w:hAnsi="Times New Roman" w:cs="Times New Roman"/>
+                <w:sz w:val="24"/>
+                <w:szCs w:val="24"/>
+              </w:rPr>
+              <w:t>72600</w:t>
             </w:r>
           </w:p>
         </w:tc>
@@ -12407,7 +12549,7 @@
         </w:trPr>
         <w:tc>
           <w:tcPr>
-            <w:tcW w:w="1211" w:type="dxa"/>
+            <w:tcW w:w="0" w:type="auto"/>
             <w:vMerge/>
             <w:vAlign w:val="center"/>
           </w:tcPr>
@@ -12425,7 +12567,7 @@
         </w:tc>
         <w:tc>
           <w:tcPr>
-            <w:tcW w:w="1131" w:type="dxa"/>
+            <w:tcW w:w="0" w:type="auto"/>
             <w:vAlign w:val="center"/>
           </w:tcPr>
           <w:p>
@@ -12450,7 +12592,7 @@
         </w:tc>
         <w:tc>
           <w:tcPr>
-            <w:tcW w:w="1101" w:type="dxa"/>
+            <w:tcW w:w="0" w:type="auto"/>
             <w:vAlign w:val="center"/>
           </w:tcPr>
           <w:p>
@@ -12475,7 +12617,7 @@
         </w:tc>
         <w:tc>
           <w:tcPr>
-            <w:tcW w:w="1077" w:type="dxa"/>
+            <w:tcW w:w="0" w:type="auto"/>
             <w:vAlign w:val="center"/>
           </w:tcPr>
           <w:p>
@@ -12500,7 +12642,7 @@
         </w:tc>
         <w:tc>
           <w:tcPr>
-            <w:tcW w:w="1102" w:type="dxa"/>
+            <w:tcW w:w="0" w:type="auto"/>
             <w:vAlign w:val="center"/>
           </w:tcPr>
           <w:p>
@@ -12525,7 +12667,7 @@
         </w:tc>
         <w:tc>
           <w:tcPr>
-            <w:tcW w:w="1113" w:type="dxa"/>
+            <w:tcW w:w="0" w:type="auto"/>
             <w:vAlign w:val="center"/>
           </w:tcPr>
           <w:p>
@@ -12550,7 +12692,7 @@
         </w:tc>
         <w:tc>
           <w:tcPr>
-            <w:tcW w:w="1098" w:type="dxa"/>
+            <w:tcW w:w="0" w:type="auto"/>
             <w:vAlign w:val="center"/>
           </w:tcPr>
           <w:p>
@@ -12575,7 +12717,7 @@
         </w:tc>
         <w:tc>
           <w:tcPr>
-            <w:tcW w:w="1470" w:type="dxa"/>
+            <w:tcW w:w="0" w:type="auto"/>
             <w:vAlign w:val="center"/>
           </w:tcPr>
           <w:p>
@@ -12595,6 +12737,30 @@
                 <w:szCs w:val="24"/>
               </w:rPr>
               <w:t>7,2</w:t>
+            </w:r>
+          </w:p>
+        </w:tc>
+        <w:tc>
+          <w:tcPr>
+            <w:tcW w:w="1392" w:type="dxa"/>
+          </w:tcPr>
+          <w:p>
+            <w:pPr>
+              <w:spacing w:line="360" w:lineRule="auto"/>
+              <w:jc w:val="center"/>
+              <w:rPr>
+                <w:rFonts w:ascii="Times New Roman" w:hAnsi="Times New Roman" w:cs="Times New Roman"/>
+                <w:sz w:val="24"/>
+                <w:szCs w:val="24"/>
+              </w:rPr>
+            </w:pPr>
+            <w:r>
+              <w:rPr>
+                <w:rFonts w:ascii="Times New Roman" w:hAnsi="Times New Roman" w:cs="Times New Roman"/>
+                <w:sz w:val="24"/>
+                <w:szCs w:val="24"/>
+              </w:rPr>
+              <w:t>47520</w:t>
             </w:r>
           </w:p>
         </w:tc>
@@ -12605,7 +12771,7 @@
         </w:trPr>
         <w:tc>
           <w:tcPr>
-            <w:tcW w:w="1211" w:type="dxa"/>
+            <w:tcW w:w="0" w:type="auto"/>
             <w:vMerge w:val="restart"/>
             <w:vAlign w:val="center"/>
           </w:tcPr>
@@ -12631,7 +12797,7 @@
         </w:tc>
         <w:tc>
           <w:tcPr>
-            <w:tcW w:w="1131" w:type="dxa"/>
+            <w:tcW w:w="0" w:type="auto"/>
             <w:vAlign w:val="center"/>
           </w:tcPr>
           <w:p>
@@ -12656,7 +12822,7 @@
         </w:tc>
         <w:tc>
           <w:tcPr>
-            <w:tcW w:w="1101" w:type="dxa"/>
+            <w:tcW w:w="0" w:type="auto"/>
             <w:vAlign w:val="center"/>
           </w:tcPr>
           <w:p>
@@ -12681,7 +12847,7 @@
         </w:tc>
         <w:tc>
           <w:tcPr>
-            <w:tcW w:w="1077" w:type="dxa"/>
+            <w:tcW w:w="0" w:type="auto"/>
             <w:vAlign w:val="center"/>
           </w:tcPr>
           <w:p>
@@ -12706,7 +12872,7 @@
         </w:tc>
         <w:tc>
           <w:tcPr>
-            <w:tcW w:w="1102" w:type="dxa"/>
+            <w:tcW w:w="0" w:type="auto"/>
             <w:vAlign w:val="center"/>
           </w:tcPr>
           <w:p>
@@ -12731,7 +12897,7 @@
         </w:tc>
         <w:tc>
           <w:tcPr>
-            <w:tcW w:w="1113" w:type="dxa"/>
+            <w:tcW w:w="0" w:type="auto"/>
             <w:vAlign w:val="center"/>
           </w:tcPr>
           <w:p>
@@ -12756,7 +12922,7 @@
         </w:tc>
         <w:tc>
           <w:tcPr>
-            <w:tcW w:w="1098" w:type="dxa"/>
+            <w:tcW w:w="0" w:type="auto"/>
             <w:vAlign w:val="center"/>
           </w:tcPr>
           <w:p>
@@ -12781,7 +12947,7 @@
         </w:tc>
         <w:tc>
           <w:tcPr>
-            <w:tcW w:w="1470" w:type="dxa"/>
+            <w:tcW w:w="0" w:type="auto"/>
             <w:vAlign w:val="center"/>
           </w:tcPr>
           <w:p>
@@ -12801,6 +12967,30 @@
                 <w:szCs w:val="24"/>
               </w:rPr>
               <w:t>8,6</w:t>
+            </w:r>
+          </w:p>
+        </w:tc>
+        <w:tc>
+          <w:tcPr>
+            <w:tcW w:w="1392" w:type="dxa"/>
+          </w:tcPr>
+          <w:p>
+            <w:pPr>
+              <w:spacing w:line="360" w:lineRule="auto"/>
+              <w:jc w:val="center"/>
+              <w:rPr>
+                <w:rFonts w:ascii="Times New Roman" w:hAnsi="Times New Roman" w:cs="Times New Roman"/>
+                <w:sz w:val="24"/>
+                <w:szCs w:val="24"/>
+              </w:rPr>
+            </w:pPr>
+            <w:r>
+              <w:rPr>
+                <w:rFonts w:ascii="Times New Roman" w:hAnsi="Times New Roman" w:cs="Times New Roman"/>
+                <w:sz w:val="24"/>
+                <w:szCs w:val="24"/>
+              </w:rPr>
+              <w:t>58740</w:t>
             </w:r>
           </w:p>
         </w:tc>
@@ -12811,7 +13001,7 @@
         </w:trPr>
         <w:tc>
           <w:tcPr>
-            <w:tcW w:w="1211" w:type="dxa"/>
+            <w:tcW w:w="0" w:type="auto"/>
             <w:vMerge/>
             <w:vAlign w:val="center"/>
           </w:tcPr>
@@ -12829,7 +13019,7 @@
         </w:tc>
         <w:tc>
           <w:tcPr>
-            <w:tcW w:w="1131" w:type="dxa"/>
+            <w:tcW w:w="0" w:type="auto"/>
             <w:vAlign w:val="center"/>
           </w:tcPr>
           <w:p>
@@ -12854,7 +13044,7 @@
         </w:tc>
         <w:tc>
           <w:tcPr>
-            <w:tcW w:w="1101" w:type="dxa"/>
+            <w:tcW w:w="0" w:type="auto"/>
             <w:vAlign w:val="center"/>
           </w:tcPr>
           <w:p>
@@ -12879,7 +13069,7 @@
         </w:tc>
         <w:tc>
           <w:tcPr>
-            <w:tcW w:w="1077" w:type="dxa"/>
+            <w:tcW w:w="0" w:type="auto"/>
             <w:vAlign w:val="center"/>
           </w:tcPr>
           <w:p>
@@ -12904,7 +13094,7 @@
         </w:tc>
         <w:tc>
           <w:tcPr>
-            <w:tcW w:w="1102" w:type="dxa"/>
+            <w:tcW w:w="0" w:type="auto"/>
             <w:vAlign w:val="center"/>
           </w:tcPr>
           <w:p>
@@ -12929,7 +13119,7 @@
         </w:tc>
         <w:tc>
           <w:tcPr>
-            <w:tcW w:w="1113" w:type="dxa"/>
+            <w:tcW w:w="0" w:type="auto"/>
             <w:vAlign w:val="center"/>
           </w:tcPr>
           <w:p>
@@ -12954,7 +13144,7 @@
         </w:tc>
         <w:tc>
           <w:tcPr>
-            <w:tcW w:w="1098" w:type="dxa"/>
+            <w:tcW w:w="0" w:type="auto"/>
             <w:vAlign w:val="center"/>
           </w:tcPr>
           <w:p>
@@ -12979,7 +13169,7 @@
         </w:tc>
         <w:tc>
           <w:tcPr>
-            <w:tcW w:w="1470" w:type="dxa"/>
+            <w:tcW w:w="0" w:type="auto"/>
             <w:vAlign w:val="center"/>
           </w:tcPr>
           <w:p>
@@ -12999,6 +13189,30 @@
                 <w:szCs w:val="24"/>
               </w:rPr>
               <w:t>5</w:t>
+            </w:r>
+          </w:p>
+        </w:tc>
+        <w:tc>
+          <w:tcPr>
+            <w:tcW w:w="1392" w:type="dxa"/>
+          </w:tcPr>
+          <w:p>
+            <w:pPr>
+              <w:spacing w:line="360" w:lineRule="auto"/>
+              <w:jc w:val="center"/>
+              <w:rPr>
+                <w:rFonts w:ascii="Times New Roman" w:hAnsi="Times New Roman" w:cs="Times New Roman"/>
+                <w:sz w:val="24"/>
+                <w:szCs w:val="24"/>
+              </w:rPr>
+            </w:pPr>
+            <w:r>
+              <w:rPr>
+                <w:rFonts w:ascii="Times New Roman" w:hAnsi="Times New Roman" w:cs="Times New Roman"/>
+                <w:sz w:val="24"/>
+                <w:szCs w:val="24"/>
+              </w:rPr>
+              <w:t>33000</w:t>
             </w:r>
           </w:p>
         </w:tc>
@@ -13009,7 +13223,7 @@
         </w:trPr>
         <w:tc>
           <w:tcPr>
-            <w:tcW w:w="1211" w:type="dxa"/>
+            <w:tcW w:w="0" w:type="auto"/>
             <w:vMerge/>
             <w:vAlign w:val="center"/>
           </w:tcPr>
@@ -13027,7 +13241,7 @@
         </w:tc>
         <w:tc>
           <w:tcPr>
-            <w:tcW w:w="1131" w:type="dxa"/>
+            <w:tcW w:w="0" w:type="auto"/>
             <w:vAlign w:val="center"/>
           </w:tcPr>
           <w:p>
@@ -13052,40 +13266,32 @@
         </w:tc>
         <w:tc>
           <w:tcPr>
-            <w:tcW w:w="1101" w:type="dxa"/>
-            <w:vAlign w:val="center"/>
-          </w:tcPr>
-          <w:p>
-            <w:pPr>
-              <w:spacing w:line="360" w:lineRule="auto"/>
-              <w:jc w:val="center"/>
-              <w:rPr>
-                <w:rFonts w:ascii="Times New Roman" w:hAnsi="Times New Roman" w:cs="Times New Roman"/>
-                <w:sz w:val="24"/>
-                <w:szCs w:val="24"/>
-              </w:rPr>
-            </w:pPr>
-            <w:r>
-              <w:rPr>
-                <w:rFonts w:ascii="Times New Roman" w:hAnsi="Times New Roman" w:cs="Times New Roman"/>
-                <w:sz w:val="24"/>
-                <w:szCs w:val="24"/>
-              </w:rPr>
-              <w:t>0,</w:t>
-            </w:r>
-            <w:r>
-              <w:rPr>
-                <w:rFonts w:ascii="Times New Roman" w:hAnsi="Times New Roman" w:cs="Times New Roman"/>
-                <w:sz w:val="24"/>
-                <w:szCs w:val="24"/>
-              </w:rPr>
-              <w:t>507</w:t>
-            </w:r>
-          </w:p>
-        </w:tc>
-        <w:tc>
-          <w:tcPr>
-            <w:tcW w:w="1077" w:type="dxa"/>
+            <w:tcW w:w="0" w:type="auto"/>
+            <w:vAlign w:val="center"/>
+          </w:tcPr>
+          <w:p>
+            <w:pPr>
+              <w:spacing w:line="360" w:lineRule="auto"/>
+              <w:jc w:val="center"/>
+              <w:rPr>
+                <w:rFonts w:ascii="Times New Roman" w:hAnsi="Times New Roman" w:cs="Times New Roman"/>
+                <w:sz w:val="24"/>
+                <w:szCs w:val="24"/>
+              </w:rPr>
+            </w:pPr>
+            <w:r>
+              <w:rPr>
+                <w:rFonts w:ascii="Times New Roman" w:hAnsi="Times New Roman" w:cs="Times New Roman"/>
+                <w:sz w:val="24"/>
+                <w:szCs w:val="24"/>
+              </w:rPr>
+              <w:t>0,507</w:t>
+            </w:r>
+          </w:p>
+        </w:tc>
+        <w:tc>
+          <w:tcPr>
+            <w:tcW w:w="0" w:type="auto"/>
             <w:vAlign w:val="center"/>
           </w:tcPr>
           <w:p>
@@ -13110,7 +13316,7 @@
         </w:tc>
         <w:tc>
           <w:tcPr>
-            <w:tcW w:w="1102" w:type="dxa"/>
+            <w:tcW w:w="0" w:type="auto"/>
             <w:vAlign w:val="center"/>
           </w:tcPr>
           <w:p>
@@ -13135,7 +13341,7 @@
         </w:tc>
         <w:tc>
           <w:tcPr>
-            <w:tcW w:w="1113" w:type="dxa"/>
+            <w:tcW w:w="0" w:type="auto"/>
             <w:vAlign w:val="center"/>
           </w:tcPr>
           <w:p>
@@ -13160,7 +13366,7 @@
         </w:tc>
         <w:tc>
           <w:tcPr>
-            <w:tcW w:w="1098" w:type="dxa"/>
+            <w:tcW w:w="0" w:type="auto"/>
             <w:vAlign w:val="center"/>
           </w:tcPr>
           <w:p>
@@ -13185,7 +13391,7 @@
         </w:tc>
         <w:tc>
           <w:tcPr>
-            <w:tcW w:w="1470" w:type="dxa"/>
+            <w:tcW w:w="0" w:type="auto"/>
             <w:vAlign w:val="center"/>
           </w:tcPr>
           <w:p>
@@ -13205,6 +13411,30 @@
                 <w:szCs w:val="24"/>
               </w:rPr>
               <w:t>5</w:t>
+            </w:r>
+          </w:p>
+        </w:tc>
+        <w:tc>
+          <w:tcPr>
+            <w:tcW w:w="1392" w:type="dxa"/>
+          </w:tcPr>
+          <w:p>
+            <w:pPr>
+              <w:spacing w:line="360" w:lineRule="auto"/>
+              <w:jc w:val="center"/>
+              <w:rPr>
+                <w:rFonts w:ascii="Times New Roman" w:hAnsi="Times New Roman" w:cs="Times New Roman"/>
+                <w:sz w:val="24"/>
+                <w:szCs w:val="24"/>
+              </w:rPr>
+            </w:pPr>
+            <w:r>
+              <w:rPr>
+                <w:rFonts w:ascii="Times New Roman" w:hAnsi="Times New Roman" w:cs="Times New Roman"/>
+                <w:sz w:val="24"/>
+                <w:szCs w:val="24"/>
+              </w:rPr>
+              <w:t>33000</w:t>
             </w:r>
           </w:p>
         </w:tc>
@@ -13215,7 +13445,7 @@
         </w:trPr>
         <w:tc>
           <w:tcPr>
-            <w:tcW w:w="1211" w:type="dxa"/>
+            <w:tcW w:w="0" w:type="auto"/>
             <w:vMerge/>
             <w:vAlign w:val="center"/>
           </w:tcPr>
@@ -13233,7 +13463,7 @@
         </w:tc>
         <w:tc>
           <w:tcPr>
-            <w:tcW w:w="1131" w:type="dxa"/>
+            <w:tcW w:w="0" w:type="auto"/>
             <w:vAlign w:val="center"/>
           </w:tcPr>
           <w:p>
@@ -13258,7 +13488,7 @@
         </w:tc>
         <w:tc>
           <w:tcPr>
-            <w:tcW w:w="1101" w:type="dxa"/>
+            <w:tcW w:w="0" w:type="auto"/>
             <w:vAlign w:val="center"/>
           </w:tcPr>
           <w:p>
@@ -13283,7 +13513,7 @@
         </w:tc>
         <w:tc>
           <w:tcPr>
-            <w:tcW w:w="1077" w:type="dxa"/>
+            <w:tcW w:w="0" w:type="auto"/>
             <w:vAlign w:val="center"/>
           </w:tcPr>
           <w:p>
@@ -13308,7 +13538,7 @@
         </w:tc>
         <w:tc>
           <w:tcPr>
-            <w:tcW w:w="1102" w:type="dxa"/>
+            <w:tcW w:w="0" w:type="auto"/>
             <w:vAlign w:val="center"/>
           </w:tcPr>
           <w:p>
@@ -13333,7 +13563,7 @@
         </w:tc>
         <w:tc>
           <w:tcPr>
-            <w:tcW w:w="1113" w:type="dxa"/>
+            <w:tcW w:w="0" w:type="auto"/>
             <w:vAlign w:val="center"/>
           </w:tcPr>
           <w:p>
@@ -13358,7 +13588,7 @@
         </w:tc>
         <w:tc>
           <w:tcPr>
-            <w:tcW w:w="1098" w:type="dxa"/>
+            <w:tcW w:w="0" w:type="auto"/>
             <w:vAlign w:val="center"/>
           </w:tcPr>
           <w:p>
@@ -13383,7 +13613,7 @@
         </w:tc>
         <w:tc>
           <w:tcPr>
-            <w:tcW w:w="1470" w:type="dxa"/>
+            <w:tcW w:w="0" w:type="auto"/>
             <w:vAlign w:val="center"/>
           </w:tcPr>
           <w:p>
@@ -13403,6 +13633,30 @@
                 <w:szCs w:val="24"/>
               </w:rPr>
               <w:t>5,8</w:t>
+            </w:r>
+          </w:p>
+        </w:tc>
+        <w:tc>
+          <w:tcPr>
+            <w:tcW w:w="1392" w:type="dxa"/>
+          </w:tcPr>
+          <w:p>
+            <w:pPr>
+              <w:spacing w:line="360" w:lineRule="auto"/>
+              <w:jc w:val="center"/>
+              <w:rPr>
+                <w:rFonts w:ascii="Times New Roman" w:hAnsi="Times New Roman" w:cs="Times New Roman"/>
+                <w:sz w:val="24"/>
+                <w:szCs w:val="24"/>
+              </w:rPr>
+            </w:pPr>
+            <w:r>
+              <w:rPr>
+                <w:rFonts w:ascii="Times New Roman" w:hAnsi="Times New Roman" w:cs="Times New Roman"/>
+                <w:sz w:val="24"/>
+                <w:szCs w:val="24"/>
+              </w:rPr>
+              <w:t>47520</w:t>
             </w:r>
           </w:p>
         </w:tc>
@@ -13413,7 +13667,7 @@
         </w:trPr>
         <w:tc>
           <w:tcPr>
-            <w:tcW w:w="1211" w:type="dxa"/>
+            <w:tcW w:w="0" w:type="auto"/>
             <w:vMerge/>
             <w:vAlign w:val="center"/>
           </w:tcPr>
@@ -13431,7 +13685,7 @@
         </w:tc>
         <w:tc>
           <w:tcPr>
-            <w:tcW w:w="1131" w:type="dxa"/>
+            <w:tcW w:w="0" w:type="auto"/>
             <w:vAlign w:val="center"/>
           </w:tcPr>
           <w:p>
@@ -13456,7 +13710,7 @@
         </w:tc>
         <w:tc>
           <w:tcPr>
-            <w:tcW w:w="1101" w:type="dxa"/>
+            <w:tcW w:w="0" w:type="auto"/>
             <w:vAlign w:val="center"/>
           </w:tcPr>
           <w:p>
@@ -13481,7 +13735,7 @@
         </w:tc>
         <w:tc>
           <w:tcPr>
-            <w:tcW w:w="1077" w:type="dxa"/>
+            <w:tcW w:w="0" w:type="auto"/>
             <w:vAlign w:val="center"/>
           </w:tcPr>
           <w:p>
@@ -13506,7 +13760,7 @@
         </w:tc>
         <w:tc>
           <w:tcPr>
-            <w:tcW w:w="1102" w:type="dxa"/>
+            <w:tcW w:w="0" w:type="auto"/>
             <w:vAlign w:val="center"/>
           </w:tcPr>
           <w:p>
@@ -13531,7 +13785,7 @@
         </w:tc>
         <w:tc>
           <w:tcPr>
-            <w:tcW w:w="1113" w:type="dxa"/>
+            <w:tcW w:w="0" w:type="auto"/>
             <w:vAlign w:val="center"/>
           </w:tcPr>
           <w:p>
@@ -13556,7 +13810,7 @@
         </w:tc>
         <w:tc>
           <w:tcPr>
-            <w:tcW w:w="1098" w:type="dxa"/>
+            <w:tcW w:w="0" w:type="auto"/>
             <w:vAlign w:val="center"/>
           </w:tcPr>
           <w:p>
@@ -13581,7 +13835,7 @@
         </w:tc>
         <w:tc>
           <w:tcPr>
-            <w:tcW w:w="1470" w:type="dxa"/>
+            <w:tcW w:w="0" w:type="auto"/>
             <w:vAlign w:val="center"/>
           </w:tcPr>
           <w:p>
@@ -13601,6 +13855,30 @@
                 <w:szCs w:val="24"/>
               </w:rPr>
               <w:t>7,2</w:t>
+            </w:r>
+          </w:p>
+        </w:tc>
+        <w:tc>
+          <w:tcPr>
+            <w:tcW w:w="1392" w:type="dxa"/>
+          </w:tcPr>
+          <w:p>
+            <w:pPr>
+              <w:spacing w:line="360" w:lineRule="auto"/>
+              <w:jc w:val="center"/>
+              <w:rPr>
+                <w:rFonts w:ascii="Times New Roman" w:hAnsi="Times New Roman" w:cs="Times New Roman"/>
+                <w:sz w:val="24"/>
+                <w:szCs w:val="24"/>
+              </w:rPr>
+            </w:pPr>
+            <w:r>
+              <w:rPr>
+                <w:rFonts w:ascii="Times New Roman" w:hAnsi="Times New Roman" w:cs="Times New Roman"/>
+                <w:sz w:val="24"/>
+                <w:szCs w:val="24"/>
+              </w:rPr>
+              <w:t>61380</w:t>
             </w:r>
           </w:p>
         </w:tc>
@@ -13611,7 +13889,7 @@
         </w:trPr>
         <w:tc>
           <w:tcPr>
-            <w:tcW w:w="1211" w:type="dxa"/>
+            <w:tcW w:w="0" w:type="auto"/>
             <w:vAlign w:val="center"/>
           </w:tcPr>
           <w:p>
@@ -13636,7 +13914,7 @@
         </w:tc>
         <w:tc>
           <w:tcPr>
-            <w:tcW w:w="1131" w:type="dxa"/>
+            <w:tcW w:w="0" w:type="auto"/>
             <w:vAlign w:val="center"/>
           </w:tcPr>
           <w:p>
@@ -13663,7 +13941,7 @@
         </w:tc>
         <w:tc>
           <w:tcPr>
-            <w:tcW w:w="1101" w:type="dxa"/>
+            <w:tcW w:w="0" w:type="auto"/>
             <w:vAlign w:val="center"/>
           </w:tcPr>
           <w:p>
@@ -13690,7 +13968,7 @@
         </w:tc>
         <w:tc>
           <w:tcPr>
-            <w:tcW w:w="1077" w:type="dxa"/>
+            <w:tcW w:w="0" w:type="auto"/>
             <w:vAlign w:val="center"/>
           </w:tcPr>
           <w:p>
@@ -13717,7 +13995,7 @@
         </w:tc>
         <w:tc>
           <w:tcPr>
-            <w:tcW w:w="1102" w:type="dxa"/>
+            <w:tcW w:w="0" w:type="auto"/>
             <w:vAlign w:val="center"/>
           </w:tcPr>
           <w:p>
@@ -13744,7 +14022,7 @@
         </w:tc>
         <w:tc>
           <w:tcPr>
-            <w:tcW w:w="1113" w:type="dxa"/>
+            <w:tcW w:w="0" w:type="auto"/>
             <w:vAlign w:val="center"/>
           </w:tcPr>
           <w:p>
@@ -13771,7 +14049,7 @@
         </w:tc>
         <w:tc>
           <w:tcPr>
-            <w:tcW w:w="1098" w:type="dxa"/>
+            <w:tcW w:w="0" w:type="auto"/>
             <w:vAlign w:val="center"/>
           </w:tcPr>
           <w:p>
@@ -13798,7 +14076,7 @@
         </w:tc>
         <w:tc>
           <w:tcPr>
-            <w:tcW w:w="1470" w:type="dxa"/>
+            <w:tcW w:w="0" w:type="auto"/>
             <w:vAlign w:val="center"/>
           </w:tcPr>
           <w:p>
@@ -13821,6 +14099,34 @@
               </w:rPr>
               <w:t>---</w:t>
             </w:r>
+          </w:p>
+        </w:tc>
+        <w:tc>
+          <w:tcPr>
+            <w:tcW w:w="1392" w:type="dxa"/>
+          </w:tcPr>
+          <w:p>
+            <w:pPr>
+              <w:spacing w:line="360" w:lineRule="auto"/>
+              <w:jc w:val="center"/>
+              <w:rPr>
+                <w:rFonts w:ascii="Times New Roman" w:hAnsi="Times New Roman" w:cs="Times New Roman"/>
+                <w:b/>
+                <w:sz w:val="24"/>
+                <w:szCs w:val="24"/>
+              </w:rPr>
+            </w:pPr>
+            <w:r>
+              <w:rPr>
+                <w:rFonts w:ascii="Times New Roman" w:hAnsi="Times New Roman" w:cs="Times New Roman"/>
+                <w:b/>
+                <w:sz w:val="24"/>
+                <w:szCs w:val="24"/>
+              </w:rPr>
+              <w:t>---</w:t>
+            </w:r>
+            <w:bookmarkStart w:id="1" w:name="_GoBack"/>
+            <w:bookmarkEnd w:id="1"/>
           </w:p>
         </w:tc>
       </w:tr>
@@ -13830,7 +14136,7 @@
         </w:trPr>
         <w:tc>
           <w:tcPr>
-            <w:tcW w:w="1211" w:type="dxa"/>
+            <w:tcW w:w="0" w:type="auto"/>
             <w:vMerge w:val="restart"/>
             <w:vAlign w:val="center"/>
           </w:tcPr>
@@ -13856,7 +14162,7 @@
         </w:tc>
         <w:tc>
           <w:tcPr>
-            <w:tcW w:w="1131" w:type="dxa"/>
+            <w:tcW w:w="0" w:type="auto"/>
             <w:vAlign w:val="center"/>
           </w:tcPr>
           <w:p>
@@ -13881,7 +14187,7 @@
         </w:tc>
         <w:tc>
           <w:tcPr>
-            <w:tcW w:w="1101" w:type="dxa"/>
+            <w:tcW w:w="0" w:type="auto"/>
             <w:vAlign w:val="center"/>
           </w:tcPr>
           <w:p>
@@ -13906,7 +14212,7 @@
         </w:tc>
         <w:tc>
           <w:tcPr>
-            <w:tcW w:w="1077" w:type="dxa"/>
+            <w:tcW w:w="0" w:type="auto"/>
             <w:vAlign w:val="center"/>
           </w:tcPr>
           <w:p>
@@ -13931,7 +14237,7 @@
         </w:tc>
         <w:tc>
           <w:tcPr>
-            <w:tcW w:w="1102" w:type="dxa"/>
+            <w:tcW w:w="0" w:type="auto"/>
             <w:vAlign w:val="center"/>
           </w:tcPr>
           <w:p>
@@ -13956,7 +14262,7 @@
         </w:tc>
         <w:tc>
           <w:tcPr>
-            <w:tcW w:w="1113" w:type="dxa"/>
+            <w:tcW w:w="0" w:type="auto"/>
             <w:vAlign w:val="center"/>
           </w:tcPr>
           <w:p>
@@ -13981,7 +14287,7 @@
         </w:tc>
         <w:tc>
           <w:tcPr>
-            <w:tcW w:w="1098" w:type="dxa"/>
+            <w:tcW w:w="0" w:type="auto"/>
             <w:vAlign w:val="center"/>
           </w:tcPr>
           <w:p>
@@ -14006,7 +14312,7 @@
         </w:tc>
         <w:tc>
           <w:tcPr>
-            <w:tcW w:w="1470" w:type="dxa"/>
+            <w:tcW w:w="0" w:type="auto"/>
             <w:vAlign w:val="center"/>
           </w:tcPr>
           <w:p>
@@ -14026,6 +14332,30 @@
                 <w:szCs w:val="24"/>
               </w:rPr>
               <w:t>1,5</w:t>
+            </w:r>
+          </w:p>
+        </w:tc>
+        <w:tc>
+          <w:tcPr>
+            <w:tcW w:w="1392" w:type="dxa"/>
+          </w:tcPr>
+          <w:p>
+            <w:pPr>
+              <w:spacing w:line="360" w:lineRule="auto"/>
+              <w:jc w:val="center"/>
+              <w:rPr>
+                <w:rFonts w:ascii="Times New Roman" w:hAnsi="Times New Roman" w:cs="Times New Roman"/>
+                <w:sz w:val="24"/>
+                <w:szCs w:val="24"/>
+              </w:rPr>
+            </w:pPr>
+            <w:r>
+              <w:rPr>
+                <w:rFonts w:ascii="Times New Roman" w:hAnsi="Times New Roman" w:cs="Times New Roman"/>
+                <w:sz w:val="24"/>
+                <w:szCs w:val="24"/>
+              </w:rPr>
+              <w:t>9900</w:t>
             </w:r>
           </w:p>
         </w:tc>
@@ -14036,7 +14366,7 @@
         </w:trPr>
         <w:tc>
           <w:tcPr>
-            <w:tcW w:w="1211" w:type="dxa"/>
+            <w:tcW w:w="0" w:type="auto"/>
             <w:vMerge/>
             <w:vAlign w:val="center"/>
           </w:tcPr>
@@ -14054,7 +14384,7 @@
         </w:tc>
         <w:tc>
           <w:tcPr>
-            <w:tcW w:w="1131" w:type="dxa"/>
+            <w:tcW w:w="0" w:type="auto"/>
             <w:vAlign w:val="center"/>
           </w:tcPr>
           <w:p>
@@ -14079,7 +14409,7 @@
         </w:tc>
         <w:tc>
           <w:tcPr>
-            <w:tcW w:w="1101" w:type="dxa"/>
+            <w:tcW w:w="0" w:type="auto"/>
             <w:vAlign w:val="center"/>
           </w:tcPr>
           <w:p>
@@ -14104,7 +14434,7 @@
         </w:tc>
         <w:tc>
           <w:tcPr>
-            <w:tcW w:w="1077" w:type="dxa"/>
+            <w:tcW w:w="0" w:type="auto"/>
             <w:vAlign w:val="center"/>
           </w:tcPr>
           <w:p>
@@ -14129,7 +14459,7 @@
         </w:tc>
         <w:tc>
           <w:tcPr>
-            <w:tcW w:w="1102" w:type="dxa"/>
+            <w:tcW w:w="0" w:type="auto"/>
             <w:vAlign w:val="center"/>
           </w:tcPr>
           <w:p>
@@ -14154,7 +14484,7 @@
         </w:tc>
         <w:tc>
           <w:tcPr>
-            <w:tcW w:w="1113" w:type="dxa"/>
+            <w:tcW w:w="0" w:type="auto"/>
             <w:vAlign w:val="center"/>
           </w:tcPr>
           <w:p>
@@ -14179,7 +14509,7 @@
         </w:tc>
         <w:tc>
           <w:tcPr>
-            <w:tcW w:w="1098" w:type="dxa"/>
+            <w:tcW w:w="0" w:type="auto"/>
             <w:vAlign w:val="center"/>
           </w:tcPr>
           <w:p>
@@ -14204,7 +14534,7 @@
         </w:tc>
         <w:tc>
           <w:tcPr>
-            <w:tcW w:w="1470" w:type="dxa"/>
+            <w:tcW w:w="0" w:type="auto"/>
             <w:vAlign w:val="center"/>
           </w:tcPr>
           <w:p>
@@ -14224,6 +14554,30 @@
                 <w:szCs w:val="24"/>
               </w:rPr>
               <w:t>2</w:t>
+            </w:r>
+          </w:p>
+        </w:tc>
+        <w:tc>
+          <w:tcPr>
+            <w:tcW w:w="1392" w:type="dxa"/>
+          </w:tcPr>
+          <w:p>
+            <w:pPr>
+              <w:spacing w:line="360" w:lineRule="auto"/>
+              <w:jc w:val="center"/>
+              <w:rPr>
+                <w:rFonts w:ascii="Times New Roman" w:hAnsi="Times New Roman" w:cs="Times New Roman"/>
+                <w:sz w:val="24"/>
+                <w:szCs w:val="24"/>
+              </w:rPr>
+            </w:pPr>
+            <w:r>
+              <w:rPr>
+                <w:rFonts w:ascii="Times New Roman" w:hAnsi="Times New Roman" w:cs="Times New Roman"/>
+                <w:sz w:val="24"/>
+                <w:szCs w:val="24"/>
+              </w:rPr>
+              <w:t>13200</w:t>
             </w:r>
           </w:p>
         </w:tc>
@@ -14234,7 +14588,7 @@
         </w:trPr>
         <w:tc>
           <w:tcPr>
-            <w:tcW w:w="1211" w:type="dxa"/>
+            <w:tcW w:w="0" w:type="auto"/>
             <w:vMerge w:val="restart"/>
             <w:vAlign w:val="center"/>
           </w:tcPr>
@@ -14260,7 +14614,7 @@
         </w:tc>
         <w:tc>
           <w:tcPr>
-            <w:tcW w:w="1131" w:type="dxa"/>
+            <w:tcW w:w="0" w:type="auto"/>
             <w:vAlign w:val="center"/>
           </w:tcPr>
           <w:p>
@@ -14285,7 +14639,7 @@
         </w:tc>
         <w:tc>
           <w:tcPr>
-            <w:tcW w:w="1101" w:type="dxa"/>
+            <w:tcW w:w="0" w:type="auto"/>
             <w:vAlign w:val="center"/>
           </w:tcPr>
           <w:p>
@@ -14310,7 +14664,7 @@
         </w:tc>
         <w:tc>
           <w:tcPr>
-            <w:tcW w:w="1077" w:type="dxa"/>
+            <w:tcW w:w="0" w:type="auto"/>
             <w:vAlign w:val="center"/>
           </w:tcPr>
           <w:p>
@@ -14335,7 +14689,7 @@
         </w:tc>
         <w:tc>
           <w:tcPr>
-            <w:tcW w:w="1102" w:type="dxa"/>
+            <w:tcW w:w="0" w:type="auto"/>
             <w:vAlign w:val="center"/>
           </w:tcPr>
           <w:p>
@@ -14360,7 +14714,7 @@
         </w:tc>
         <w:tc>
           <w:tcPr>
-            <w:tcW w:w="1113" w:type="dxa"/>
+            <w:tcW w:w="0" w:type="auto"/>
             <w:vAlign w:val="center"/>
           </w:tcPr>
           <w:p>
@@ -14385,7 +14739,7 @@
         </w:tc>
         <w:tc>
           <w:tcPr>
-            <w:tcW w:w="1098" w:type="dxa"/>
+            <w:tcW w:w="0" w:type="auto"/>
             <w:vAlign w:val="center"/>
           </w:tcPr>
           <w:p>
@@ -14410,7 +14764,7 @@
         </w:tc>
         <w:tc>
           <w:tcPr>
-            <w:tcW w:w="1470" w:type="dxa"/>
+            <w:tcW w:w="0" w:type="auto"/>
             <w:vAlign w:val="center"/>
           </w:tcPr>
           <w:p>
@@ -14430,6 +14784,30 @@
                 <w:szCs w:val="24"/>
               </w:rPr>
               <w:t>3,8</w:t>
+            </w:r>
+          </w:p>
+        </w:tc>
+        <w:tc>
+          <w:tcPr>
+            <w:tcW w:w="1392" w:type="dxa"/>
+          </w:tcPr>
+          <w:p>
+            <w:pPr>
+              <w:spacing w:line="360" w:lineRule="auto"/>
+              <w:jc w:val="center"/>
+              <w:rPr>
+                <w:rFonts w:ascii="Times New Roman" w:hAnsi="Times New Roman" w:cs="Times New Roman"/>
+                <w:sz w:val="24"/>
+                <w:szCs w:val="24"/>
+              </w:rPr>
+            </w:pPr>
+            <w:r>
+              <w:rPr>
+                <w:rFonts w:ascii="Times New Roman" w:hAnsi="Times New Roman" w:cs="Times New Roman"/>
+                <w:sz w:val="24"/>
+                <w:szCs w:val="24"/>
+              </w:rPr>
+              <w:t>25080</w:t>
             </w:r>
           </w:p>
         </w:tc>
@@ -14440,7 +14818,7 @@
         </w:trPr>
         <w:tc>
           <w:tcPr>
-            <w:tcW w:w="1211" w:type="dxa"/>
+            <w:tcW w:w="0" w:type="auto"/>
             <w:vMerge/>
             <w:vAlign w:val="center"/>
           </w:tcPr>
@@ -14458,7 +14836,7 @@
         </w:tc>
         <w:tc>
           <w:tcPr>
-            <w:tcW w:w="1131" w:type="dxa"/>
+            <w:tcW w:w="0" w:type="auto"/>
             <w:vAlign w:val="center"/>
           </w:tcPr>
           <w:p>
@@ -14483,7 +14861,7 @@
         </w:tc>
         <w:tc>
           <w:tcPr>
-            <w:tcW w:w="1101" w:type="dxa"/>
+            <w:tcW w:w="0" w:type="auto"/>
             <w:vAlign w:val="center"/>
           </w:tcPr>
           <w:p>
@@ -14508,7 +14886,7 @@
         </w:tc>
         <w:tc>
           <w:tcPr>
-            <w:tcW w:w="1077" w:type="dxa"/>
+            <w:tcW w:w="0" w:type="auto"/>
             <w:vAlign w:val="center"/>
           </w:tcPr>
           <w:p>
@@ -14533,7 +14911,7 @@
         </w:tc>
         <w:tc>
           <w:tcPr>
-            <w:tcW w:w="1102" w:type="dxa"/>
+            <w:tcW w:w="0" w:type="auto"/>
             <w:vAlign w:val="center"/>
           </w:tcPr>
           <w:p>
@@ -14558,7 +14936,7 @@
         </w:tc>
         <w:tc>
           <w:tcPr>
-            <w:tcW w:w="1113" w:type="dxa"/>
+            <w:tcW w:w="0" w:type="auto"/>
             <w:vAlign w:val="center"/>
           </w:tcPr>
           <w:p>
@@ -14583,7 +14961,7 @@
         </w:tc>
         <w:tc>
           <w:tcPr>
-            <w:tcW w:w="1098" w:type="dxa"/>
+            <w:tcW w:w="0" w:type="auto"/>
             <w:vAlign w:val="center"/>
           </w:tcPr>
           <w:p>
@@ -14608,7 +14986,7 @@
         </w:tc>
         <w:tc>
           <w:tcPr>
-            <w:tcW w:w="1470" w:type="dxa"/>
+            <w:tcW w:w="0" w:type="auto"/>
             <w:vAlign w:val="center"/>
           </w:tcPr>
           <w:p>
@@ -14628,6 +15006,30 @@
                 <w:szCs w:val="24"/>
               </w:rPr>
               <w:t>8</w:t>
+            </w:r>
+          </w:p>
+        </w:tc>
+        <w:tc>
+          <w:tcPr>
+            <w:tcW w:w="1392" w:type="dxa"/>
+          </w:tcPr>
+          <w:p>
+            <w:pPr>
+              <w:spacing w:line="360" w:lineRule="auto"/>
+              <w:jc w:val="center"/>
+              <w:rPr>
+                <w:rFonts w:ascii="Times New Roman" w:hAnsi="Times New Roman" w:cs="Times New Roman"/>
+                <w:sz w:val="24"/>
+                <w:szCs w:val="24"/>
+              </w:rPr>
+            </w:pPr>
+            <w:r>
+              <w:rPr>
+                <w:rFonts w:ascii="Times New Roman" w:hAnsi="Times New Roman" w:cs="Times New Roman"/>
+                <w:sz w:val="24"/>
+                <w:szCs w:val="24"/>
+              </w:rPr>
+              <w:t>52800</w:t>
             </w:r>
           </w:p>
         </w:tc>
@@ -14638,7 +15040,7 @@
         </w:trPr>
         <w:tc>
           <w:tcPr>
-            <w:tcW w:w="1211" w:type="dxa"/>
+            <w:tcW w:w="0" w:type="auto"/>
             <w:vMerge/>
             <w:vAlign w:val="center"/>
           </w:tcPr>
@@ -14656,7 +15058,7 @@
         </w:tc>
         <w:tc>
           <w:tcPr>
-            <w:tcW w:w="1131" w:type="dxa"/>
+            <w:tcW w:w="0" w:type="auto"/>
             <w:vAlign w:val="center"/>
           </w:tcPr>
           <w:p>
@@ -14681,7 +15083,7 @@
         </w:tc>
         <w:tc>
           <w:tcPr>
-            <w:tcW w:w="1101" w:type="dxa"/>
+            <w:tcW w:w="0" w:type="auto"/>
             <w:vAlign w:val="center"/>
           </w:tcPr>
           <w:p>
@@ -14706,7 +15108,7 @@
         </w:tc>
         <w:tc>
           <w:tcPr>
-            <w:tcW w:w="1077" w:type="dxa"/>
+            <w:tcW w:w="0" w:type="auto"/>
             <w:vAlign w:val="center"/>
           </w:tcPr>
           <w:p>
@@ -14731,7 +15133,7 @@
         </w:tc>
         <w:tc>
           <w:tcPr>
-            <w:tcW w:w="1102" w:type="dxa"/>
+            <w:tcW w:w="0" w:type="auto"/>
             <w:vAlign w:val="center"/>
           </w:tcPr>
           <w:p>
@@ -14756,7 +15158,7 @@
         </w:tc>
         <w:tc>
           <w:tcPr>
-            <w:tcW w:w="1113" w:type="dxa"/>
+            <w:tcW w:w="0" w:type="auto"/>
             <w:vAlign w:val="center"/>
           </w:tcPr>
           <w:p>
@@ -14781,7 +15183,7 @@
         </w:tc>
         <w:tc>
           <w:tcPr>
-            <w:tcW w:w="1098" w:type="dxa"/>
+            <w:tcW w:w="0" w:type="auto"/>
             <w:vAlign w:val="center"/>
           </w:tcPr>
           <w:p>
@@ -14806,7 +15208,7 @@
         </w:tc>
         <w:tc>
           <w:tcPr>
-            <w:tcW w:w="1470" w:type="dxa"/>
+            <w:tcW w:w="0" w:type="auto"/>
             <w:vAlign w:val="center"/>
           </w:tcPr>
           <w:p>
@@ -14826,6 +15228,30 @@
                 <w:szCs w:val="24"/>
               </w:rPr>
               <w:t>1,3</w:t>
+            </w:r>
+          </w:p>
+        </w:tc>
+        <w:tc>
+          <w:tcPr>
+            <w:tcW w:w="1392" w:type="dxa"/>
+          </w:tcPr>
+          <w:p>
+            <w:pPr>
+              <w:spacing w:line="360" w:lineRule="auto"/>
+              <w:jc w:val="center"/>
+              <w:rPr>
+                <w:rFonts w:ascii="Times New Roman" w:hAnsi="Times New Roman" w:cs="Times New Roman"/>
+                <w:sz w:val="24"/>
+                <w:szCs w:val="24"/>
+              </w:rPr>
+            </w:pPr>
+            <w:r>
+              <w:rPr>
+                <w:rFonts w:ascii="Times New Roman" w:hAnsi="Times New Roman" w:cs="Times New Roman"/>
+                <w:sz w:val="24"/>
+                <w:szCs w:val="24"/>
+              </w:rPr>
+              <w:t>8580</w:t>
             </w:r>
           </w:p>
         </w:tc>
@@ -14836,7 +15262,7 @@
         </w:trPr>
         <w:tc>
           <w:tcPr>
-            <w:tcW w:w="1211" w:type="dxa"/>
+            <w:tcW w:w="0" w:type="auto"/>
             <w:vMerge w:val="restart"/>
             <w:vAlign w:val="center"/>
           </w:tcPr>
@@ -14862,7 +15288,7 @@
         </w:tc>
         <w:tc>
           <w:tcPr>
-            <w:tcW w:w="1131" w:type="dxa"/>
+            <w:tcW w:w="0" w:type="auto"/>
             <w:vAlign w:val="center"/>
           </w:tcPr>
           <w:p>
@@ -14887,7 +15313,7 @@
         </w:tc>
         <w:tc>
           <w:tcPr>
-            <w:tcW w:w="1101" w:type="dxa"/>
+            <w:tcW w:w="0" w:type="auto"/>
             <w:vAlign w:val="center"/>
           </w:tcPr>
           <w:p>
@@ -14912,7 +15338,7 @@
         </w:tc>
         <w:tc>
           <w:tcPr>
-            <w:tcW w:w="1077" w:type="dxa"/>
+            <w:tcW w:w="0" w:type="auto"/>
             <w:vAlign w:val="center"/>
           </w:tcPr>
           <w:p>
@@ -14937,7 +15363,7 @@
         </w:tc>
         <w:tc>
           <w:tcPr>
-            <w:tcW w:w="1102" w:type="dxa"/>
+            <w:tcW w:w="0" w:type="auto"/>
             <w:vAlign w:val="center"/>
           </w:tcPr>
           <w:p>
@@ -14962,7 +15388,7 @@
         </w:tc>
         <w:tc>
           <w:tcPr>
-            <w:tcW w:w="1113" w:type="dxa"/>
+            <w:tcW w:w="0" w:type="auto"/>
             <w:vAlign w:val="center"/>
           </w:tcPr>
           <w:p>
@@ -14987,7 +15413,7 @@
         </w:tc>
         <w:tc>
           <w:tcPr>
-            <w:tcW w:w="1098" w:type="dxa"/>
+            <w:tcW w:w="0" w:type="auto"/>
             <w:vAlign w:val="center"/>
           </w:tcPr>
           <w:p>
@@ -15012,7 +15438,7 @@
         </w:tc>
         <w:tc>
           <w:tcPr>
-            <w:tcW w:w="1470" w:type="dxa"/>
+            <w:tcW w:w="0" w:type="auto"/>
             <w:vAlign w:val="center"/>
           </w:tcPr>
           <w:p>
@@ -15032,6 +15458,30 @@
                 <w:szCs w:val="24"/>
               </w:rPr>
               <w:t>7,2</w:t>
+            </w:r>
+          </w:p>
+        </w:tc>
+        <w:tc>
+          <w:tcPr>
+            <w:tcW w:w="1392" w:type="dxa"/>
+          </w:tcPr>
+          <w:p>
+            <w:pPr>
+              <w:spacing w:line="360" w:lineRule="auto"/>
+              <w:jc w:val="center"/>
+              <w:rPr>
+                <w:rFonts w:ascii="Times New Roman" w:hAnsi="Times New Roman" w:cs="Times New Roman"/>
+                <w:sz w:val="24"/>
+                <w:szCs w:val="24"/>
+              </w:rPr>
+            </w:pPr>
+            <w:r>
+              <w:rPr>
+                <w:rFonts w:ascii="Times New Roman" w:hAnsi="Times New Roman" w:cs="Times New Roman"/>
+                <w:sz w:val="24"/>
+                <w:szCs w:val="24"/>
+              </w:rPr>
+              <w:t>47520</w:t>
             </w:r>
           </w:p>
         </w:tc>
@@ -15042,7 +15492,7 @@
         </w:trPr>
         <w:tc>
           <w:tcPr>
-            <w:tcW w:w="1211" w:type="dxa"/>
+            <w:tcW w:w="0" w:type="auto"/>
             <w:vMerge/>
             <w:vAlign w:val="center"/>
           </w:tcPr>
@@ -15060,7 +15510,7 @@
         </w:tc>
         <w:tc>
           <w:tcPr>
-            <w:tcW w:w="1131" w:type="dxa"/>
+            <w:tcW w:w="0" w:type="auto"/>
             <w:vAlign w:val="center"/>
           </w:tcPr>
           <w:p>
@@ -15085,7 +15535,7 @@
         </w:tc>
         <w:tc>
           <w:tcPr>
-            <w:tcW w:w="1101" w:type="dxa"/>
+            <w:tcW w:w="0" w:type="auto"/>
             <w:vAlign w:val="center"/>
           </w:tcPr>
           <w:p>
@@ -15110,7 +15560,7 @@
         </w:tc>
         <w:tc>
           <w:tcPr>
-            <w:tcW w:w="1077" w:type="dxa"/>
+            <w:tcW w:w="0" w:type="auto"/>
             <w:vAlign w:val="center"/>
           </w:tcPr>
           <w:p>
@@ -15135,7 +15585,7 @@
         </w:tc>
         <w:tc>
           <w:tcPr>
-            <w:tcW w:w="1102" w:type="dxa"/>
+            <w:tcW w:w="0" w:type="auto"/>
             <w:vAlign w:val="center"/>
           </w:tcPr>
           <w:p>
@@ -15160,7 +15610,7 @@
         </w:tc>
         <w:tc>
           <w:tcPr>
-            <w:tcW w:w="1113" w:type="dxa"/>
+            <w:tcW w:w="0" w:type="auto"/>
             <w:vAlign w:val="center"/>
           </w:tcPr>
           <w:p>
@@ -15185,7 +15635,7 @@
         </w:tc>
         <w:tc>
           <w:tcPr>
-            <w:tcW w:w="1098" w:type="dxa"/>
+            <w:tcW w:w="0" w:type="auto"/>
             <w:vAlign w:val="center"/>
           </w:tcPr>
           <w:p>
@@ -15210,7 +15660,7 @@
         </w:tc>
         <w:tc>
           <w:tcPr>
-            <w:tcW w:w="1470" w:type="dxa"/>
+            <w:tcW w:w="0" w:type="auto"/>
             <w:vAlign w:val="center"/>
           </w:tcPr>
           <w:p>
@@ -15230,6 +15680,30 @@
                 <w:szCs w:val="24"/>
               </w:rPr>
               <w:t>2</w:t>
+            </w:r>
+          </w:p>
+        </w:tc>
+        <w:tc>
+          <w:tcPr>
+            <w:tcW w:w="1392" w:type="dxa"/>
+          </w:tcPr>
+          <w:p>
+            <w:pPr>
+              <w:spacing w:line="360" w:lineRule="auto"/>
+              <w:jc w:val="center"/>
+              <w:rPr>
+                <w:rFonts w:ascii="Times New Roman" w:hAnsi="Times New Roman" w:cs="Times New Roman"/>
+                <w:sz w:val="24"/>
+                <w:szCs w:val="24"/>
+              </w:rPr>
+            </w:pPr>
+            <w:r>
+              <w:rPr>
+                <w:rFonts w:ascii="Times New Roman" w:hAnsi="Times New Roman" w:cs="Times New Roman"/>
+                <w:sz w:val="24"/>
+                <w:szCs w:val="24"/>
+              </w:rPr>
+              <w:t>13200</w:t>
             </w:r>
           </w:p>
         </w:tc>
@@ -15240,7 +15714,7 @@
         </w:trPr>
         <w:tc>
           <w:tcPr>
-            <w:tcW w:w="1211" w:type="dxa"/>
+            <w:tcW w:w="0" w:type="auto"/>
             <w:vAlign w:val="center"/>
           </w:tcPr>
           <w:p>
@@ -15265,7 +15739,7 @@
         </w:tc>
         <w:tc>
           <w:tcPr>
-            <w:tcW w:w="1131" w:type="dxa"/>
+            <w:tcW w:w="0" w:type="auto"/>
             <w:vAlign w:val="center"/>
           </w:tcPr>
           <w:p>
@@ -15290,7 +15764,7 @@
         </w:tc>
         <w:tc>
           <w:tcPr>
-            <w:tcW w:w="1101" w:type="dxa"/>
+            <w:tcW w:w="0" w:type="auto"/>
             <w:vAlign w:val="center"/>
           </w:tcPr>
           <w:p>
@@ -15315,7 +15789,7 @@
         </w:tc>
         <w:tc>
           <w:tcPr>
-            <w:tcW w:w="1077" w:type="dxa"/>
+            <w:tcW w:w="0" w:type="auto"/>
             <w:vAlign w:val="center"/>
           </w:tcPr>
           <w:p>
@@ -15340,7 +15814,7 @@
         </w:tc>
         <w:tc>
           <w:tcPr>
-            <w:tcW w:w="1102" w:type="dxa"/>
+            <w:tcW w:w="0" w:type="auto"/>
             <w:vAlign w:val="center"/>
           </w:tcPr>
           <w:p>
@@ -15365,7 +15839,7 @@
         </w:tc>
         <w:tc>
           <w:tcPr>
-            <w:tcW w:w="1113" w:type="dxa"/>
+            <w:tcW w:w="0" w:type="auto"/>
             <w:vAlign w:val="center"/>
           </w:tcPr>
           <w:p>
@@ -15390,7 +15864,7 @@
         </w:tc>
         <w:tc>
           <w:tcPr>
-            <w:tcW w:w="1098" w:type="dxa"/>
+            <w:tcW w:w="0" w:type="auto"/>
             <w:vAlign w:val="center"/>
           </w:tcPr>
           <w:p>
@@ -15415,7 +15889,7 @@
         </w:tc>
         <w:tc>
           <w:tcPr>
-            <w:tcW w:w="1470" w:type="dxa"/>
+            <w:tcW w:w="0" w:type="auto"/>
             <w:vAlign w:val="center"/>
           </w:tcPr>
           <w:p>
@@ -15435,6 +15909,30 @@
                 <w:szCs w:val="24"/>
               </w:rPr>
               <w:t>7,2</w:t>
+            </w:r>
+          </w:p>
+        </w:tc>
+        <w:tc>
+          <w:tcPr>
+            <w:tcW w:w="1392" w:type="dxa"/>
+          </w:tcPr>
+          <w:p>
+            <w:pPr>
+              <w:spacing w:line="360" w:lineRule="auto"/>
+              <w:jc w:val="center"/>
+              <w:rPr>
+                <w:rFonts w:ascii="Times New Roman" w:hAnsi="Times New Roman" w:cs="Times New Roman"/>
+                <w:sz w:val="24"/>
+                <w:szCs w:val="24"/>
+              </w:rPr>
+            </w:pPr>
+            <w:r>
+              <w:rPr>
+                <w:rFonts w:ascii="Times New Roman" w:hAnsi="Times New Roman" w:cs="Times New Roman"/>
+                <w:sz w:val="24"/>
+                <w:szCs w:val="24"/>
+              </w:rPr>
+              <w:t>47520</w:t>
             </w:r>
           </w:p>
         </w:tc>
@@ -15664,8 +16162,6 @@
           <w:szCs w:val="24"/>
         </w:rPr>
       </w:pPr>
-      <w:bookmarkStart w:id="1" w:name="_GoBack"/>
-      <w:bookmarkEnd w:id="1"/>
     </w:p>
     <w:p>
       <w:pPr>

</xml_diff>

<commit_message>
cambios en el informe y tablaSolucion2 Lista
</commit_message>
<xml_diff>
--- a/Informe - Proyecto 1.docx
+++ b/Informe - Proyecto 1.docx
@@ -1,6 +1,6 @@
 
 <file path=word/document.xml><?xml version="1.0" encoding="utf-8"?>
-<w:document xmlns:wpc="http://schemas.microsoft.com/office/word/2010/wordprocessingCanvas" xmlns:cx="http://schemas.microsoft.com/office/drawing/2014/chartex" xmlns:cx1="http://schemas.microsoft.com/office/drawing/2015/9/8/chartex" xmlns:cx2="http://schemas.microsoft.com/office/drawing/2015/10/21/chartex" xmlns:cx3="http://schemas.microsoft.com/office/drawing/2016/5/9/chartex" xmlns:cx4="http://schemas.microsoft.com/office/drawing/2016/5/10/chartex" xmlns:cx5="http://schemas.microsoft.com/office/drawing/2016/5/11/chartex" xmlns:cx6="http://schemas.microsoft.com/office/drawing/2016/5/12/chartex" xmlns:cx7="http://schemas.microsoft.com/office/drawing/2016/5/13/chartex" xmlns:cx8="http://schemas.microsoft.com/office/drawing/2016/5/14/chartex" xmlns:mc="http://schemas.openxmlformats.org/markup-compatibility/2006" xmlns:aink="http://schemas.microsoft.com/office/drawing/2016/ink" xmlns:am3d="http://schemas.microsoft.com/office/drawing/2017/model3d" xmlns:o="urn:schemas-microsoft-com:office:office" xmlns:r="http://schemas.openxmlformats.org/officeDocument/2006/relationships" xmlns:m="http://schemas.openxmlformats.org/officeDocument/2006/math" xmlns:v="urn:schemas-microsoft-com:vml" xmlns:wp14="http://schemas.microsoft.com/office/word/2010/wordprocessingDrawing" xmlns:wp="http://schemas.openxmlformats.org/drawingml/2006/wordprocessingDrawing" xmlns:w10="urn:schemas-microsoft-com:office:word" xmlns:w="http://schemas.openxmlformats.org/wordprocessingml/2006/main" xmlns:w14="http://schemas.microsoft.com/office/word/2010/wordml" xmlns:w15="http://schemas.microsoft.com/office/word/2012/wordml" xmlns:w16cid="http://schemas.microsoft.com/office/word/2016/wordml/cid" xmlns:w16se="http://schemas.microsoft.com/office/word/2015/wordml/symex" xmlns:wpg="http://schemas.microsoft.com/office/word/2010/wordprocessingGroup" xmlns:wpi="http://schemas.microsoft.com/office/word/2010/wordprocessingInk" xmlns:wne="http://schemas.microsoft.com/office/word/2006/wordml" xmlns:wps="http://schemas.microsoft.com/office/word/2010/wordprocessingShape" mc:Ignorable="w14 w15 w16se w16cid wp14">
+<w:document xmlns:wpc="http://schemas.microsoft.com/office/word/2010/wordprocessingCanvas" xmlns:mc="http://schemas.openxmlformats.org/markup-compatibility/2006" xmlns:o="urn:schemas-microsoft-com:office:office" xmlns:r="http://schemas.openxmlformats.org/officeDocument/2006/relationships" xmlns:m="http://schemas.openxmlformats.org/officeDocument/2006/math" xmlns:v="urn:schemas-microsoft-com:vml" xmlns:wp14="http://schemas.microsoft.com/office/word/2010/wordprocessingDrawing" xmlns:wp="http://schemas.openxmlformats.org/drawingml/2006/wordprocessingDrawing" xmlns:w10="urn:schemas-microsoft-com:office:word" xmlns:w="http://schemas.openxmlformats.org/wordprocessingml/2006/main" xmlns:w14="http://schemas.microsoft.com/office/word/2010/wordml" xmlns:wpg="http://schemas.microsoft.com/office/word/2010/wordprocessingGroup" xmlns:wpi="http://schemas.microsoft.com/office/word/2010/wordprocessingInk" xmlns:wne="http://schemas.microsoft.com/office/word/2006/wordml" xmlns:wps="http://schemas.microsoft.com/office/word/2010/wordprocessingShape" mc:Ignorable="w14 wp14">
   <w:body>
     <w:p>
       <w:pPr>
@@ -20,7 +20,7 @@
           <w:noProof/>
           <w:sz w:val="24"/>
           <w:szCs w:val="24"/>
-          <w:lang w:val="es-VE" w:eastAsia="es-VE"/>
+          <w:lang w:eastAsia="es-ES"/>
         </w:rPr>
         <w:drawing>
           <wp:anchor distT="0" distB="0" distL="114300" distR="114300" simplePos="0" relativeHeight="251659264" behindDoc="0" locked="0" layoutInCell="1" allowOverlap="1" wp14:anchorId="5FC9875B" wp14:editId="515AA019">
@@ -48,7 +48,7 @@
                     </pic:cNvPicPr>
                   </pic:nvPicPr>
                   <pic:blipFill>
-                    <a:blip r:embed="rId5" cstate="print">
+                    <a:blip r:embed="rId6" cstate="print">
                       <a:extLst>
                         <a:ext uri="{28A0092B-C50C-407E-A947-70E740481C1C}">
                           <a14:useLocalDpi xmlns:a14="http://schemas.microsoft.com/office/drawing/2010/main" val="0"/>
@@ -971,18 +971,7 @@
           <w:sz w:val="24"/>
           <w:szCs w:val="24"/>
         </w:rPr>
-        <w:t>Tabla</w:t>
-      </w:r>
-      <w:bookmarkStart w:id="0" w:name="_GoBack"/>
-      <w:bookmarkEnd w:id="0"/>
-      <w:r>
-        <w:rPr>
-          <w:rFonts w:ascii="Times New Roman" w:hAnsi="Times New Roman" w:cs="Times New Roman"/>
-          <w:b/>
-          <w:sz w:val="24"/>
-          <w:szCs w:val="24"/>
-        </w:rPr>
-        <w:t xml:space="preserve"> #1</w:t>
+        <w:t>Tabla #1</w:t>
       </w:r>
       <w:r>
         <w:rPr>
@@ -11008,18 +10997,6 @@
         </w:rPr>
         <w:t xml:space="preserve"> días de simulación. </w:t>
       </w:r>
-    </w:p>
-    <w:p>
-      <w:pPr>
-        <w:pStyle w:val="Prrafodelista"/>
-        <w:spacing w:after="0" w:line="360" w:lineRule="auto"/>
-        <w:jc w:val="center"/>
-        <w:rPr>
-          <w:rFonts w:ascii="Times New Roman" w:hAnsi="Times New Roman" w:cs="Times New Roman"/>
-          <w:sz w:val="24"/>
-          <w:szCs w:val="24"/>
-        </w:rPr>
-      </w:pPr>
     </w:p>
     <w:p>
       <w:pPr>
@@ -11107,7 +11084,7 @@
                 <w:szCs w:val="24"/>
               </w:rPr>
             </w:pPr>
-            <w:bookmarkStart w:id="1" w:name="_Hlk526194423"/>
+            <w:bookmarkStart w:id="0" w:name="_Hlk526194423"/>
             <w:r>
               <w:rPr>
                 <w:rFonts w:ascii="Times New Roman" w:hAnsi="Times New Roman" w:cs="Times New Roman"/>
@@ -11411,6 +11388,7 @@
                 <w:szCs w:val="24"/>
               </w:rPr>
             </w:pPr>
+            <w:bookmarkStart w:id="1" w:name="_GoBack" w:colFirst="8" w:colLast="8"/>
             <w:r>
               <w:rPr>
                 <w:rFonts w:ascii="Times New Roman" w:hAnsi="Times New Roman" w:cs="Times New Roman"/>
@@ -11616,22 +11594,9 @@
           </w:tcPr>
           <w:p>
             <w:pPr>
-              <w:spacing w:line="360" w:lineRule="auto"/>
-              <w:jc w:val="center"/>
-              <w:rPr>
-                <w:rFonts w:ascii="Times New Roman" w:hAnsi="Times New Roman" w:cs="Times New Roman"/>
-                <w:b/>
-                <w:sz w:val="24"/>
-                <w:szCs w:val="24"/>
-              </w:rPr>
-            </w:pPr>
-            <w:r>
-              <w:rPr>
-                <w:rFonts w:ascii="Times New Roman" w:hAnsi="Times New Roman" w:cs="Times New Roman"/>
-                <w:b/>
-                <w:sz w:val="24"/>
-                <w:szCs w:val="24"/>
-              </w:rPr>
+              <w:jc w:val="center"/>
+            </w:pPr>
+            <w:r>
               <w:t>---</w:t>
             </w:r>
           </w:p>
@@ -11847,20 +11812,9 @@
           </w:tcPr>
           <w:p>
             <w:pPr>
-              <w:spacing w:line="360" w:lineRule="auto"/>
-              <w:jc w:val="center"/>
-              <w:rPr>
-                <w:rFonts w:ascii="Times New Roman" w:hAnsi="Times New Roman" w:cs="Times New Roman"/>
-                <w:sz w:val="24"/>
-                <w:szCs w:val="24"/>
-              </w:rPr>
-            </w:pPr>
-            <w:r>
-              <w:rPr>
-                <w:rFonts w:ascii="Times New Roman" w:hAnsi="Times New Roman" w:cs="Times New Roman"/>
-                <w:sz w:val="24"/>
-                <w:szCs w:val="24"/>
-              </w:rPr>
+              <w:jc w:val="center"/>
+            </w:pPr>
+            <w:r>
               <w:t>33000</w:t>
             </w:r>
           </w:p>
@@ -12090,22 +12044,9 @@
           </w:tcPr>
           <w:p>
             <w:pPr>
-              <w:spacing w:line="360" w:lineRule="auto"/>
-              <w:jc w:val="center"/>
-              <w:rPr>
-                <w:rFonts w:ascii="Times New Roman" w:hAnsi="Times New Roman" w:cs="Times New Roman"/>
-                <w:b/>
-                <w:sz w:val="24"/>
-                <w:szCs w:val="24"/>
-              </w:rPr>
-            </w:pPr>
-            <w:r>
-              <w:rPr>
-                <w:rFonts w:ascii="Times New Roman" w:hAnsi="Times New Roman" w:cs="Times New Roman"/>
-                <w:b/>
-                <w:sz w:val="24"/>
-                <w:szCs w:val="24"/>
-              </w:rPr>
+              <w:jc w:val="center"/>
+            </w:pPr>
+            <w:r>
               <w:t>---</w:t>
             </w:r>
           </w:p>
@@ -12322,20 +12263,9 @@
           </w:tcPr>
           <w:p>
             <w:pPr>
-              <w:spacing w:line="360" w:lineRule="auto"/>
-              <w:jc w:val="center"/>
-              <w:rPr>
-                <w:rFonts w:ascii="Times New Roman" w:hAnsi="Times New Roman" w:cs="Times New Roman"/>
-                <w:sz w:val="24"/>
-                <w:szCs w:val="24"/>
-              </w:rPr>
-            </w:pPr>
-            <w:r>
-              <w:rPr>
-                <w:rFonts w:ascii="Times New Roman" w:hAnsi="Times New Roman" w:cs="Times New Roman"/>
-                <w:sz w:val="24"/>
-                <w:szCs w:val="24"/>
-              </w:rPr>
+              <w:jc w:val="center"/>
+            </w:pPr>
+            <w:r>
               <w:t>39600</w:t>
             </w:r>
           </w:p>
@@ -12544,20 +12474,9 @@
           </w:tcPr>
           <w:p>
             <w:pPr>
-              <w:spacing w:line="360" w:lineRule="auto"/>
-              <w:jc w:val="center"/>
-              <w:rPr>
-                <w:rFonts w:ascii="Times New Roman" w:hAnsi="Times New Roman" w:cs="Times New Roman"/>
-                <w:sz w:val="24"/>
-                <w:szCs w:val="24"/>
-              </w:rPr>
-            </w:pPr>
-            <w:r>
-              <w:rPr>
-                <w:rFonts w:ascii="Times New Roman" w:hAnsi="Times New Roman" w:cs="Times New Roman"/>
-                <w:sz w:val="24"/>
-                <w:szCs w:val="24"/>
-              </w:rPr>
+              <w:jc w:val="center"/>
+            </w:pPr>
+            <w:r>
               <w:t>72600</w:t>
             </w:r>
           </w:p>
@@ -12756,7 +12675,7 @@
                 <w:sz w:val="24"/>
                 <w:szCs w:val="24"/>
               </w:rPr>
-              <w:t>7,2</w:t>
+              <w:t>7,143</w:t>
             </w:r>
           </w:p>
         </w:tc>
@@ -12766,21 +12685,10 @@
           </w:tcPr>
           <w:p>
             <w:pPr>
-              <w:spacing w:line="360" w:lineRule="auto"/>
-              <w:jc w:val="center"/>
-              <w:rPr>
-                <w:rFonts w:ascii="Times New Roman" w:hAnsi="Times New Roman" w:cs="Times New Roman"/>
-                <w:sz w:val="24"/>
-                <w:szCs w:val="24"/>
-              </w:rPr>
-            </w:pPr>
-            <w:r>
-              <w:rPr>
-                <w:rFonts w:ascii="Times New Roman" w:hAnsi="Times New Roman" w:cs="Times New Roman"/>
-                <w:sz w:val="24"/>
-                <w:szCs w:val="24"/>
-              </w:rPr>
-              <w:t>47520</w:t>
+              <w:jc w:val="center"/>
+            </w:pPr>
+            <w:r>
+              <w:t>47143,8</w:t>
             </w:r>
           </w:p>
         </w:tc>
@@ -12986,7 +12894,7 @@
                 <w:sz w:val="24"/>
                 <w:szCs w:val="24"/>
               </w:rPr>
-              <w:t>8,6</w:t>
+              <w:t>8,571</w:t>
             </w:r>
           </w:p>
         </w:tc>
@@ -12996,21 +12904,10 @@
           </w:tcPr>
           <w:p>
             <w:pPr>
-              <w:spacing w:line="360" w:lineRule="auto"/>
-              <w:jc w:val="center"/>
-              <w:rPr>
-                <w:rFonts w:ascii="Times New Roman" w:hAnsi="Times New Roman" w:cs="Times New Roman"/>
-                <w:sz w:val="24"/>
-                <w:szCs w:val="24"/>
-              </w:rPr>
-            </w:pPr>
-            <w:r>
-              <w:rPr>
-                <w:rFonts w:ascii="Times New Roman" w:hAnsi="Times New Roman" w:cs="Times New Roman"/>
-                <w:sz w:val="24"/>
-                <w:szCs w:val="24"/>
-              </w:rPr>
-              <w:t>58740</w:t>
+              <w:jc w:val="center"/>
+            </w:pPr>
+            <w:r>
+              <w:t>58452,9</w:t>
             </w:r>
           </w:p>
         </w:tc>
@@ -13218,20 +13115,9 @@
           </w:tcPr>
           <w:p>
             <w:pPr>
-              <w:spacing w:line="360" w:lineRule="auto"/>
-              <w:jc w:val="center"/>
-              <w:rPr>
-                <w:rFonts w:ascii="Times New Roman" w:hAnsi="Times New Roman" w:cs="Times New Roman"/>
-                <w:sz w:val="24"/>
-                <w:szCs w:val="24"/>
-              </w:rPr>
-            </w:pPr>
-            <w:r>
-              <w:rPr>
-                <w:rFonts w:ascii="Times New Roman" w:hAnsi="Times New Roman" w:cs="Times New Roman"/>
-                <w:sz w:val="24"/>
-                <w:szCs w:val="24"/>
-              </w:rPr>
+              <w:jc w:val="center"/>
+            </w:pPr>
+            <w:r>
               <w:t>33000</w:t>
             </w:r>
           </w:p>
@@ -13440,20 +13326,9 @@
           </w:tcPr>
           <w:p>
             <w:pPr>
-              <w:spacing w:line="360" w:lineRule="auto"/>
-              <w:jc w:val="center"/>
-              <w:rPr>
-                <w:rFonts w:ascii="Times New Roman" w:hAnsi="Times New Roman" w:cs="Times New Roman"/>
-                <w:sz w:val="24"/>
-                <w:szCs w:val="24"/>
-              </w:rPr>
-            </w:pPr>
-            <w:r>
-              <w:rPr>
-                <w:rFonts w:ascii="Times New Roman" w:hAnsi="Times New Roman" w:cs="Times New Roman"/>
-                <w:sz w:val="24"/>
-                <w:szCs w:val="24"/>
-              </w:rPr>
+              <w:jc w:val="center"/>
+            </w:pPr>
+            <w:r>
               <w:t>33000</w:t>
             </w:r>
           </w:p>
@@ -13652,7 +13527,7 @@
                 <w:sz w:val="24"/>
                 <w:szCs w:val="24"/>
               </w:rPr>
-              <w:t>5,8</w:t>
+              <w:t>5,714</w:t>
             </w:r>
           </w:p>
         </w:tc>
@@ -13662,21 +13537,10 @@
           </w:tcPr>
           <w:p>
             <w:pPr>
-              <w:spacing w:line="360" w:lineRule="auto"/>
-              <w:jc w:val="center"/>
-              <w:rPr>
-                <w:rFonts w:ascii="Times New Roman" w:hAnsi="Times New Roman" w:cs="Times New Roman"/>
-                <w:sz w:val="24"/>
-                <w:szCs w:val="24"/>
-              </w:rPr>
-            </w:pPr>
-            <w:r>
-              <w:rPr>
-                <w:rFonts w:ascii="Times New Roman" w:hAnsi="Times New Roman" w:cs="Times New Roman"/>
-                <w:sz w:val="24"/>
-                <w:szCs w:val="24"/>
-              </w:rPr>
-              <w:t>47520</w:t>
+              <w:jc w:val="center"/>
+            </w:pPr>
+            <w:r>
+              <w:t>46668,6</w:t>
             </w:r>
           </w:p>
         </w:tc>
@@ -13874,7 +13738,7 @@
                 <w:sz w:val="24"/>
                 <w:szCs w:val="24"/>
               </w:rPr>
-              <w:t>7,2</w:t>
+              <w:t>7,143</w:t>
             </w:r>
           </w:p>
         </w:tc>
@@ -13884,21 +13748,10 @@
           </w:tcPr>
           <w:p>
             <w:pPr>
-              <w:spacing w:line="360" w:lineRule="auto"/>
-              <w:jc w:val="center"/>
-              <w:rPr>
-                <w:rFonts w:ascii="Times New Roman" w:hAnsi="Times New Roman" w:cs="Times New Roman"/>
-                <w:sz w:val="24"/>
-                <w:szCs w:val="24"/>
-              </w:rPr>
-            </w:pPr>
-            <w:r>
-              <w:rPr>
-                <w:rFonts w:ascii="Times New Roman" w:hAnsi="Times New Roman" w:cs="Times New Roman"/>
-                <w:sz w:val="24"/>
-                <w:szCs w:val="24"/>
-              </w:rPr>
-              <w:t>61380</w:t>
+              <w:jc w:val="center"/>
+            </w:pPr>
+            <w:r>
+              <w:t>60815,7</w:t>
             </w:r>
           </w:p>
         </w:tc>
@@ -14127,23 +13980,9 @@
           </w:tcPr>
           <w:p>
             <w:pPr>
-              <w:spacing w:line="360" w:lineRule="auto"/>
-              <w:jc w:val="center"/>
-              <w:rPr>
-                <w:rFonts w:ascii="Times New Roman" w:hAnsi="Times New Roman" w:cs="Times New Roman"/>
-                <w:b/>
-                <w:sz w:val="24"/>
-                <w:szCs w:val="24"/>
-                <w:lang w:val="es-VE"/>
-              </w:rPr>
-            </w:pPr>
-            <w:r>
-              <w:rPr>
-                <w:rFonts w:ascii="Times New Roman" w:hAnsi="Times New Roman" w:cs="Times New Roman"/>
-                <w:b/>
-                <w:sz w:val="24"/>
-                <w:szCs w:val="24"/>
-              </w:rPr>
+              <w:jc w:val="center"/>
+            </w:pPr>
+            <w:r>
               <w:t>---</w:t>
             </w:r>
           </w:p>
@@ -14350,7 +14189,7 @@
                 <w:sz w:val="24"/>
                 <w:szCs w:val="24"/>
               </w:rPr>
-              <w:t>1,5</w:t>
+              <w:t>1,429</w:t>
             </w:r>
           </w:p>
         </w:tc>
@@ -14360,21 +14199,10 @@
           </w:tcPr>
           <w:p>
             <w:pPr>
-              <w:spacing w:line="360" w:lineRule="auto"/>
-              <w:jc w:val="center"/>
-              <w:rPr>
-                <w:rFonts w:ascii="Times New Roman" w:hAnsi="Times New Roman" w:cs="Times New Roman"/>
-                <w:sz w:val="24"/>
-                <w:szCs w:val="24"/>
-              </w:rPr>
-            </w:pPr>
-            <w:r>
-              <w:rPr>
-                <w:rFonts w:ascii="Times New Roman" w:hAnsi="Times New Roman" w:cs="Times New Roman"/>
-                <w:sz w:val="24"/>
-                <w:szCs w:val="24"/>
-              </w:rPr>
-              <w:t>9900</w:t>
+              <w:jc w:val="center"/>
+            </w:pPr>
+            <w:r>
+              <w:t>9431,4</w:t>
             </w:r>
           </w:p>
         </w:tc>
@@ -14582,20 +14410,9 @@
           </w:tcPr>
           <w:p>
             <w:pPr>
-              <w:spacing w:line="360" w:lineRule="auto"/>
-              <w:jc w:val="center"/>
-              <w:rPr>
-                <w:rFonts w:ascii="Times New Roman" w:hAnsi="Times New Roman" w:cs="Times New Roman"/>
-                <w:sz w:val="24"/>
-                <w:szCs w:val="24"/>
-              </w:rPr>
-            </w:pPr>
-            <w:r>
-              <w:rPr>
-                <w:rFonts w:ascii="Times New Roman" w:hAnsi="Times New Roman" w:cs="Times New Roman"/>
-                <w:sz w:val="24"/>
-                <w:szCs w:val="24"/>
-              </w:rPr>
+              <w:jc w:val="center"/>
+            </w:pPr>
+            <w:r>
               <w:t>13200</w:t>
             </w:r>
           </w:p>
@@ -14802,7 +14619,7 @@
                 <w:sz w:val="24"/>
                 <w:szCs w:val="24"/>
               </w:rPr>
-              <w:t>3,8</w:t>
+              <w:t>3,75</w:t>
             </w:r>
           </w:p>
         </w:tc>
@@ -14812,21 +14629,10 @@
           </w:tcPr>
           <w:p>
             <w:pPr>
-              <w:spacing w:line="360" w:lineRule="auto"/>
-              <w:jc w:val="center"/>
-              <w:rPr>
-                <w:rFonts w:ascii="Times New Roman" w:hAnsi="Times New Roman" w:cs="Times New Roman"/>
-                <w:sz w:val="24"/>
-                <w:szCs w:val="24"/>
-              </w:rPr>
-            </w:pPr>
-            <w:r>
-              <w:rPr>
-                <w:rFonts w:ascii="Times New Roman" w:hAnsi="Times New Roman" w:cs="Times New Roman"/>
-                <w:sz w:val="24"/>
-                <w:szCs w:val="24"/>
-              </w:rPr>
-              <w:t>25080</w:t>
+              <w:jc w:val="center"/>
+            </w:pPr>
+            <w:r>
+              <w:t>24750</w:t>
             </w:r>
           </w:p>
         </w:tc>
@@ -15034,20 +14840,9 @@
           </w:tcPr>
           <w:p>
             <w:pPr>
-              <w:spacing w:line="360" w:lineRule="auto"/>
-              <w:jc w:val="center"/>
-              <w:rPr>
-                <w:rFonts w:ascii="Times New Roman" w:hAnsi="Times New Roman" w:cs="Times New Roman"/>
-                <w:sz w:val="24"/>
-                <w:szCs w:val="24"/>
-              </w:rPr>
-            </w:pPr>
-            <w:r>
-              <w:rPr>
-                <w:rFonts w:ascii="Times New Roman" w:hAnsi="Times New Roman" w:cs="Times New Roman"/>
-                <w:sz w:val="24"/>
-                <w:szCs w:val="24"/>
-              </w:rPr>
+              <w:jc w:val="center"/>
+            </w:pPr>
+            <w:r>
               <w:t>52800</w:t>
             </w:r>
           </w:p>
@@ -15246,7 +15041,7 @@
                 <w:sz w:val="24"/>
                 <w:szCs w:val="24"/>
               </w:rPr>
-              <w:t>1,3</w:t>
+              <w:t>1,25</w:t>
             </w:r>
           </w:p>
         </w:tc>
@@ -15256,21 +15051,10 @@
           </w:tcPr>
           <w:p>
             <w:pPr>
-              <w:spacing w:line="360" w:lineRule="auto"/>
-              <w:jc w:val="center"/>
-              <w:rPr>
-                <w:rFonts w:ascii="Times New Roman" w:hAnsi="Times New Roman" w:cs="Times New Roman"/>
-                <w:sz w:val="24"/>
-                <w:szCs w:val="24"/>
-              </w:rPr>
-            </w:pPr>
-            <w:r>
-              <w:rPr>
-                <w:rFonts w:ascii="Times New Roman" w:hAnsi="Times New Roman" w:cs="Times New Roman"/>
-                <w:sz w:val="24"/>
-                <w:szCs w:val="24"/>
-              </w:rPr>
-              <w:t>8580</w:t>
+              <w:jc w:val="center"/>
+            </w:pPr>
+            <w:r>
+              <w:t>8250</w:t>
             </w:r>
           </w:p>
         </w:tc>
@@ -15476,7 +15260,7 @@
                 <w:sz w:val="24"/>
                 <w:szCs w:val="24"/>
               </w:rPr>
-              <w:t>7,2</w:t>
+              <w:t>7,143</w:t>
             </w:r>
           </w:p>
         </w:tc>
@@ -15486,21 +15270,10 @@
           </w:tcPr>
           <w:p>
             <w:pPr>
-              <w:spacing w:line="360" w:lineRule="auto"/>
-              <w:jc w:val="center"/>
-              <w:rPr>
-                <w:rFonts w:ascii="Times New Roman" w:hAnsi="Times New Roman" w:cs="Times New Roman"/>
-                <w:sz w:val="24"/>
-                <w:szCs w:val="24"/>
-              </w:rPr>
-            </w:pPr>
-            <w:r>
-              <w:rPr>
-                <w:rFonts w:ascii="Times New Roman" w:hAnsi="Times New Roman" w:cs="Times New Roman"/>
-                <w:sz w:val="24"/>
-                <w:szCs w:val="24"/>
-              </w:rPr>
-              <w:t>47520</w:t>
+              <w:jc w:val="center"/>
+            </w:pPr>
+            <w:r>
+              <w:t>47143,8</w:t>
             </w:r>
           </w:p>
         </w:tc>
@@ -15708,20 +15481,9 @@
           </w:tcPr>
           <w:p>
             <w:pPr>
-              <w:spacing w:line="360" w:lineRule="auto"/>
-              <w:jc w:val="center"/>
-              <w:rPr>
-                <w:rFonts w:ascii="Times New Roman" w:hAnsi="Times New Roman" w:cs="Times New Roman"/>
-                <w:sz w:val="24"/>
-                <w:szCs w:val="24"/>
-              </w:rPr>
-            </w:pPr>
-            <w:r>
-              <w:rPr>
-                <w:rFonts w:ascii="Times New Roman" w:hAnsi="Times New Roman" w:cs="Times New Roman"/>
-                <w:sz w:val="24"/>
-                <w:szCs w:val="24"/>
-              </w:rPr>
+              <w:jc w:val="center"/>
+            </w:pPr>
+            <w:r>
               <w:t>13200</w:t>
             </w:r>
           </w:p>
@@ -15927,7 +15689,7 @@
                 <w:sz w:val="24"/>
                 <w:szCs w:val="24"/>
               </w:rPr>
-              <w:t>7,2</w:t>
+              <w:t>7,143</w:t>
             </w:r>
           </w:p>
         </w:tc>
@@ -15937,27 +15699,28 @@
           </w:tcPr>
           <w:p>
             <w:pPr>
-              <w:spacing w:line="360" w:lineRule="auto"/>
-              <w:jc w:val="center"/>
-              <w:rPr>
-                <w:rFonts w:ascii="Times New Roman" w:hAnsi="Times New Roman" w:cs="Times New Roman"/>
-                <w:sz w:val="24"/>
-                <w:szCs w:val="24"/>
-              </w:rPr>
-            </w:pPr>
-            <w:r>
-              <w:rPr>
-                <w:rFonts w:ascii="Times New Roman" w:hAnsi="Times New Roman" w:cs="Times New Roman"/>
-                <w:sz w:val="24"/>
-                <w:szCs w:val="24"/>
-              </w:rPr>
-              <w:t>47520</w:t>
+              <w:jc w:val="center"/>
+            </w:pPr>
+            <w:r>
+              <w:t>47143,8</w:t>
             </w:r>
           </w:p>
         </w:tc>
       </w:tr>
+      <w:bookmarkEnd w:id="0"/>
       <w:bookmarkEnd w:id="1"/>
     </w:tbl>
+    <w:p>
+      <w:pPr>
+        <w:spacing w:after="0" w:line="360" w:lineRule="auto"/>
+        <w:jc w:val="both"/>
+        <w:rPr>
+          <w:rFonts w:ascii="Times New Roman" w:hAnsi="Times New Roman" w:cs="Times New Roman"/>
+          <w:sz w:val="24"/>
+          <w:szCs w:val="24"/>
+        </w:rPr>
+      </w:pPr>
+    </w:p>
     <w:p>
       <w:pPr>
         <w:spacing w:after="0" w:line="360" w:lineRule="auto"/>
@@ -16104,23 +15867,7 @@
           <w:sz w:val="24"/>
           <w:szCs w:val="24"/>
         </w:rPr>
-        <w:t>E</w:t>
-      </w:r>
-      <w:r>
-        <w:rPr>
-          <w:rFonts w:ascii="Times New Roman" w:hAnsi="Times New Roman" w:cs="Times New Roman"/>
-          <w:sz w:val="24"/>
-          <w:szCs w:val="24"/>
-        </w:rPr>
-        <w:t>l costo generado por pago a las cuadrillas que tiene que cancelar la compañía</w:t>
-      </w:r>
-      <w:r>
-        <w:rPr>
-          <w:rFonts w:ascii="Times New Roman" w:hAnsi="Times New Roman" w:cs="Times New Roman"/>
-          <w:sz w:val="24"/>
-          <w:szCs w:val="24"/>
-        </w:rPr>
-        <w:t xml:space="preserve"> es de</w:t>
+        <w:t>El costo generado por pago a las cuadrillas que tiene que cancelar la compañía es de</w:t>
       </w:r>
       <w:r>
         <w:rPr>
@@ -16136,15 +15883,7 @@
           <w:sz w:val="24"/>
           <w:szCs w:val="24"/>
         </w:rPr>
-        <w:t>Bs</w:t>
-      </w:r>
-      <w:r>
-        <w:rPr>
-          <w:rFonts w:ascii="Times New Roman" w:hAnsi="Times New Roman" w:cs="Times New Roman"/>
-          <w:sz w:val="24"/>
-          <w:szCs w:val="24"/>
-        </w:rPr>
-        <w:t>. 644</w:t>
+        <w:t>Bs. 644</w:t>
       </w:r>
       <w:r>
         <w:rPr>
@@ -18095,8 +17834,8 @@
 </file>
 
 <file path=word/numbering.xml><?xml version="1.0" encoding="utf-8"?>
-<w:numbering xmlns:wpc="http://schemas.microsoft.com/office/word/2010/wordprocessingCanvas" xmlns:cx="http://schemas.microsoft.com/office/drawing/2014/chartex" xmlns:cx1="http://schemas.microsoft.com/office/drawing/2015/9/8/chartex" xmlns:cx2="http://schemas.microsoft.com/office/drawing/2015/10/21/chartex" xmlns:cx3="http://schemas.microsoft.com/office/drawing/2016/5/9/chartex" xmlns:cx4="http://schemas.microsoft.com/office/drawing/2016/5/10/chartex" xmlns:cx5="http://schemas.microsoft.com/office/drawing/2016/5/11/chartex" xmlns:cx6="http://schemas.microsoft.com/office/drawing/2016/5/12/chartex" xmlns:cx7="http://schemas.microsoft.com/office/drawing/2016/5/13/chartex" xmlns:cx8="http://schemas.microsoft.com/office/drawing/2016/5/14/chartex" xmlns:mc="http://schemas.openxmlformats.org/markup-compatibility/2006" xmlns:aink="http://schemas.microsoft.com/office/drawing/2016/ink" xmlns:am3d="http://schemas.microsoft.com/office/drawing/2017/model3d" xmlns:o="urn:schemas-microsoft-com:office:office" xmlns:r="http://schemas.openxmlformats.org/officeDocument/2006/relationships" xmlns:m="http://schemas.openxmlformats.org/officeDocument/2006/math" xmlns:v="urn:schemas-microsoft-com:vml" xmlns:wp14="http://schemas.microsoft.com/office/word/2010/wordprocessingDrawing" xmlns:wp="http://schemas.openxmlformats.org/drawingml/2006/wordprocessingDrawing" xmlns:w10="urn:schemas-microsoft-com:office:word" xmlns:w="http://schemas.openxmlformats.org/wordprocessingml/2006/main" xmlns:w14="http://schemas.microsoft.com/office/word/2010/wordml" xmlns:w15="http://schemas.microsoft.com/office/word/2012/wordml" xmlns:w16cid="http://schemas.microsoft.com/office/word/2016/wordml/cid" xmlns:w16se="http://schemas.microsoft.com/office/word/2015/wordml/symex" xmlns:wpg="http://schemas.microsoft.com/office/word/2010/wordprocessingGroup" xmlns:wpi="http://schemas.microsoft.com/office/word/2010/wordprocessingInk" xmlns:wne="http://schemas.microsoft.com/office/word/2006/wordml" xmlns:wps="http://schemas.microsoft.com/office/word/2010/wordprocessingShape" mc:Ignorable="w14 w15 w16se w16cid wp14">
-  <w:abstractNum w:abstractNumId="0" w15:restartNumberingAfterBreak="0">
+<w:numbering xmlns:wpc="http://schemas.microsoft.com/office/word/2010/wordprocessingCanvas" xmlns:mc="http://schemas.openxmlformats.org/markup-compatibility/2006" xmlns:o="urn:schemas-microsoft-com:office:office" xmlns:r="http://schemas.openxmlformats.org/officeDocument/2006/relationships" xmlns:m="http://schemas.openxmlformats.org/officeDocument/2006/math" xmlns:v="urn:schemas-microsoft-com:vml" xmlns:wp14="http://schemas.microsoft.com/office/word/2010/wordprocessingDrawing" xmlns:wp="http://schemas.openxmlformats.org/drawingml/2006/wordprocessingDrawing" xmlns:w10="urn:schemas-microsoft-com:office:word" xmlns:w="http://schemas.openxmlformats.org/wordprocessingml/2006/main" xmlns:w14="http://schemas.microsoft.com/office/word/2010/wordml" xmlns:wpg="http://schemas.microsoft.com/office/word/2010/wordprocessingGroup" xmlns:wpi="http://schemas.microsoft.com/office/word/2010/wordprocessingInk" xmlns:wne="http://schemas.microsoft.com/office/word/2006/wordml" xmlns:wps="http://schemas.microsoft.com/office/word/2010/wordprocessingShape" mc:Ignorable="w14 wp14">
+  <w:abstractNum w:abstractNumId="0">
     <w:nsid w:val="0DDD76DE"/>
     <w:multiLevelType w:val="hybridMultilevel"/>
     <w:tmpl w:val="434042B6"/>
@@ -18184,7 +17923,7 @@
       </w:pPr>
     </w:lvl>
   </w:abstractNum>
-  <w:abstractNum w:abstractNumId="1" w15:restartNumberingAfterBreak="0">
+  <w:abstractNum w:abstractNumId="1">
     <w:nsid w:val="0E8F2C14"/>
     <w:multiLevelType w:val="hybridMultilevel"/>
     <w:tmpl w:val="33C450BA"/>
@@ -18297,7 +18036,7 @@
       </w:rPr>
     </w:lvl>
   </w:abstractNum>
-  <w:abstractNum w:abstractNumId="2" w15:restartNumberingAfterBreak="0">
+  <w:abstractNum w:abstractNumId="2">
     <w:nsid w:val="1C9236F7"/>
     <w:multiLevelType w:val="hybridMultilevel"/>
     <w:tmpl w:val="123CE50A"/>
@@ -18410,7 +18149,7 @@
       </w:rPr>
     </w:lvl>
   </w:abstractNum>
-  <w:abstractNum w:abstractNumId="3" w15:restartNumberingAfterBreak="0">
+  <w:abstractNum w:abstractNumId="3">
     <w:nsid w:val="23AB7E90"/>
     <w:multiLevelType w:val="hybridMultilevel"/>
     <w:tmpl w:val="725A51E8"/>
@@ -18499,7 +18238,7 @@
       </w:pPr>
     </w:lvl>
   </w:abstractNum>
-  <w:abstractNum w:abstractNumId="4" w15:restartNumberingAfterBreak="0">
+  <w:abstractNum w:abstractNumId="4">
     <w:nsid w:val="6BA865A9"/>
     <w:multiLevelType w:val="hybridMultilevel"/>
     <w:tmpl w:val="93942422"/>
@@ -18607,7 +18346,7 @@
 </file>
 
 <file path=word/styles.xml><?xml version="1.0" encoding="utf-8"?>
-<w:styles xmlns:mc="http://schemas.openxmlformats.org/markup-compatibility/2006" xmlns:r="http://schemas.openxmlformats.org/officeDocument/2006/relationships" xmlns:w="http://schemas.openxmlformats.org/wordprocessingml/2006/main" xmlns:w14="http://schemas.microsoft.com/office/word/2010/wordml" xmlns:w15="http://schemas.microsoft.com/office/word/2012/wordml" xmlns:w16cid="http://schemas.microsoft.com/office/word/2016/wordml/cid" xmlns:w16se="http://schemas.microsoft.com/office/word/2015/wordml/symex" mc:Ignorable="w14 w15 w16se w16cid">
+<w:styles xmlns:mc="http://schemas.openxmlformats.org/markup-compatibility/2006" xmlns:r="http://schemas.openxmlformats.org/officeDocument/2006/relationships" xmlns:w="http://schemas.openxmlformats.org/wordprocessingml/2006/main" xmlns:w14="http://schemas.microsoft.com/office/word/2010/wordml" mc:Ignorable="w14">
   <w:docDefaults>
     <w:rPrDefault>
       <w:rPr>
@@ -18623,382 +18362,364 @@
       </w:pPr>
     </w:pPrDefault>
   </w:docDefaults>
-  <w:latentStyles w:defLockedState="0" w:defUIPriority="99" w:defSemiHidden="0" w:defUnhideWhenUsed="0" w:defQFormat="0" w:count="375">
-    <w:lsdException w:name="Normal" w:uiPriority="0" w:qFormat="1"/>
-    <w:lsdException w:name="heading 1" w:uiPriority="9" w:qFormat="1"/>
-    <w:lsdException w:name="heading 2" w:semiHidden="1" w:uiPriority="9" w:unhideWhenUsed="1" w:qFormat="1"/>
-    <w:lsdException w:name="heading 3" w:semiHidden="1" w:uiPriority="9" w:unhideWhenUsed="1" w:qFormat="1"/>
-    <w:lsdException w:name="heading 4" w:semiHidden="1" w:uiPriority="9" w:unhideWhenUsed="1" w:qFormat="1"/>
-    <w:lsdException w:name="heading 5" w:semiHidden="1" w:uiPriority="9" w:unhideWhenUsed="1" w:qFormat="1"/>
-    <w:lsdException w:name="heading 6" w:semiHidden="1" w:uiPriority="9" w:unhideWhenUsed="1" w:qFormat="1"/>
-    <w:lsdException w:name="heading 7" w:semiHidden="1" w:uiPriority="9" w:unhideWhenUsed="1" w:qFormat="1"/>
-    <w:lsdException w:name="heading 8" w:semiHidden="1" w:uiPriority="9" w:unhideWhenUsed="1" w:qFormat="1"/>
-    <w:lsdException w:name="heading 9" w:semiHidden="1" w:uiPriority="9" w:unhideWhenUsed="1" w:qFormat="1"/>
-    <w:lsdException w:name="index 1" w:semiHidden="1" w:unhideWhenUsed="1"/>
-    <w:lsdException w:name="index 2" w:semiHidden="1" w:unhideWhenUsed="1"/>
-    <w:lsdException w:name="index 3" w:semiHidden="1" w:unhideWhenUsed="1"/>
-    <w:lsdException w:name="index 4" w:semiHidden="1" w:unhideWhenUsed="1"/>
-    <w:lsdException w:name="index 5" w:semiHidden="1" w:unhideWhenUsed="1"/>
-    <w:lsdException w:name="index 6" w:semiHidden="1" w:unhideWhenUsed="1"/>
-    <w:lsdException w:name="index 7" w:semiHidden="1" w:unhideWhenUsed="1"/>
-    <w:lsdException w:name="index 8" w:semiHidden="1" w:unhideWhenUsed="1"/>
-    <w:lsdException w:name="index 9" w:semiHidden="1" w:unhideWhenUsed="1"/>
-    <w:lsdException w:name="toc 1" w:semiHidden="1" w:uiPriority="39" w:unhideWhenUsed="1"/>
-    <w:lsdException w:name="toc 2" w:semiHidden="1" w:uiPriority="39" w:unhideWhenUsed="1"/>
-    <w:lsdException w:name="toc 3" w:semiHidden="1" w:uiPriority="39" w:unhideWhenUsed="1"/>
-    <w:lsdException w:name="toc 4" w:semiHidden="1" w:uiPriority="39" w:unhideWhenUsed="1"/>
-    <w:lsdException w:name="toc 5" w:semiHidden="1" w:uiPriority="39" w:unhideWhenUsed="1"/>
-    <w:lsdException w:name="toc 6" w:semiHidden="1" w:uiPriority="39" w:unhideWhenUsed="1"/>
-    <w:lsdException w:name="toc 7" w:semiHidden="1" w:uiPriority="39" w:unhideWhenUsed="1"/>
-    <w:lsdException w:name="toc 8" w:semiHidden="1" w:uiPriority="39" w:unhideWhenUsed="1"/>
-    <w:lsdException w:name="toc 9" w:semiHidden="1" w:uiPriority="39" w:unhideWhenUsed="1"/>
-    <w:lsdException w:name="Normal Indent" w:semiHidden="1" w:unhideWhenUsed="1"/>
-    <w:lsdException w:name="footnote text" w:semiHidden="1" w:unhideWhenUsed="1"/>
-    <w:lsdException w:name="annotation text" w:semiHidden="1" w:unhideWhenUsed="1"/>
-    <w:lsdException w:name="header" w:semiHidden="1" w:unhideWhenUsed="1"/>
-    <w:lsdException w:name="footer" w:semiHidden="1" w:unhideWhenUsed="1"/>
-    <w:lsdException w:name="index heading" w:semiHidden="1" w:unhideWhenUsed="1"/>
-    <w:lsdException w:name="caption" w:semiHidden="1" w:uiPriority="35" w:unhideWhenUsed="1" w:qFormat="1"/>
-    <w:lsdException w:name="table of figures" w:semiHidden="1" w:unhideWhenUsed="1"/>
-    <w:lsdException w:name="envelope address" w:semiHidden="1" w:unhideWhenUsed="1"/>
-    <w:lsdException w:name="envelope return" w:semiHidden="1" w:unhideWhenUsed="1"/>
-    <w:lsdException w:name="footnote reference" w:semiHidden="1" w:unhideWhenUsed="1"/>
-    <w:lsdException w:name="annotation reference" w:semiHidden="1" w:unhideWhenUsed="1"/>
-    <w:lsdException w:name="line number" w:semiHidden="1" w:unhideWhenUsed="1"/>
-    <w:lsdException w:name="page number" w:semiHidden="1" w:unhideWhenUsed="1"/>
-    <w:lsdException w:name="endnote reference" w:semiHidden="1" w:unhideWhenUsed="1"/>
-    <w:lsdException w:name="endnote text" w:semiHidden="1" w:unhideWhenUsed="1"/>
-    <w:lsdException w:name="table of authorities" w:semiHidden="1" w:unhideWhenUsed="1"/>
-    <w:lsdException w:name="macro" w:semiHidden="1" w:unhideWhenUsed="1"/>
-    <w:lsdException w:name="toa heading" w:semiHidden="1" w:unhideWhenUsed="1"/>
-    <w:lsdException w:name="List" w:semiHidden="1" w:unhideWhenUsed="1"/>
-    <w:lsdException w:name="List Bullet" w:semiHidden="1" w:unhideWhenUsed="1"/>
-    <w:lsdException w:name="List Number" w:semiHidden="1" w:unhideWhenUsed="1"/>
-    <w:lsdException w:name="List 2" w:semiHidden="1" w:unhideWhenUsed="1"/>
-    <w:lsdException w:name="List 3" w:semiHidden="1" w:unhideWhenUsed="1"/>
-    <w:lsdException w:name="List 4" w:semiHidden="1" w:unhideWhenUsed="1"/>
-    <w:lsdException w:name="List 5" w:semiHidden="1" w:unhideWhenUsed="1"/>
-    <w:lsdException w:name="List Bullet 2" w:semiHidden="1" w:unhideWhenUsed="1"/>
-    <w:lsdException w:name="List Bullet 3" w:semiHidden="1" w:unhideWhenUsed="1"/>
-    <w:lsdException w:name="List Bullet 4" w:semiHidden="1" w:unhideWhenUsed="1"/>
-    <w:lsdException w:name="List Bullet 5" w:semiHidden="1" w:unhideWhenUsed="1"/>
-    <w:lsdException w:name="List Number 2" w:semiHidden="1" w:unhideWhenUsed="1"/>
-    <w:lsdException w:name="List Number 3" w:semiHidden="1" w:unhideWhenUsed="1"/>
-    <w:lsdException w:name="List Number 4" w:semiHidden="1" w:unhideWhenUsed="1"/>
-    <w:lsdException w:name="List Number 5" w:semiHidden="1" w:unhideWhenUsed="1"/>
-    <w:lsdException w:name="Title" w:uiPriority="10" w:qFormat="1"/>
-    <w:lsdException w:name="Closing" w:semiHidden="1" w:unhideWhenUsed="1"/>
-    <w:lsdException w:name="Signature" w:semiHidden="1" w:unhideWhenUsed="1"/>
-    <w:lsdException w:name="Default Paragraph Font" w:semiHidden="1" w:uiPriority="1" w:unhideWhenUsed="1"/>
-    <w:lsdException w:name="Body Text" w:semiHidden="1" w:unhideWhenUsed="1"/>
-    <w:lsdException w:name="Body Text Indent" w:semiHidden="1" w:unhideWhenUsed="1"/>
-    <w:lsdException w:name="List Continue" w:semiHidden="1" w:unhideWhenUsed="1"/>
-    <w:lsdException w:name="List Continue 2" w:semiHidden="1" w:unhideWhenUsed="1"/>
-    <w:lsdException w:name="List Continue 3" w:semiHidden="1" w:unhideWhenUsed="1"/>
-    <w:lsdException w:name="List Continue 4" w:semiHidden="1" w:unhideWhenUsed="1"/>
-    <w:lsdException w:name="List Continue 5" w:semiHidden="1" w:unhideWhenUsed="1"/>
-    <w:lsdException w:name="Message Header" w:semiHidden="1" w:unhideWhenUsed="1"/>
-    <w:lsdException w:name="Subtitle" w:uiPriority="11" w:qFormat="1"/>
-    <w:lsdException w:name="Salutation" w:semiHidden="1" w:unhideWhenUsed="1"/>
-    <w:lsdException w:name="Date" w:semiHidden="1" w:unhideWhenUsed="1"/>
-    <w:lsdException w:name="Body Text First Indent" w:semiHidden="1" w:unhideWhenUsed="1"/>
-    <w:lsdException w:name="Body Text First Indent 2" w:semiHidden="1" w:unhideWhenUsed="1"/>
-    <w:lsdException w:name="Note Heading" w:semiHidden="1" w:unhideWhenUsed="1"/>
-    <w:lsdException w:name="Body Text 2" w:semiHidden="1" w:unhideWhenUsed="1"/>
-    <w:lsdException w:name="Body Text 3" w:semiHidden="1" w:unhideWhenUsed="1"/>
-    <w:lsdException w:name="Body Text Indent 2" w:semiHidden="1" w:unhideWhenUsed="1"/>
-    <w:lsdException w:name="Body Text Indent 3" w:semiHidden="1" w:unhideWhenUsed="1"/>
-    <w:lsdException w:name="Block Text" w:semiHidden="1" w:unhideWhenUsed="1"/>
-    <w:lsdException w:name="Hyperlink" w:semiHidden="1" w:unhideWhenUsed="1"/>
-    <w:lsdException w:name="FollowedHyperlink" w:semiHidden="1" w:unhideWhenUsed="1"/>
-    <w:lsdException w:name="Strong" w:uiPriority="22" w:qFormat="1"/>
-    <w:lsdException w:name="Emphasis" w:uiPriority="20" w:qFormat="1"/>
-    <w:lsdException w:name="Document Map" w:semiHidden="1" w:unhideWhenUsed="1"/>
-    <w:lsdException w:name="Plain Text" w:semiHidden="1" w:unhideWhenUsed="1"/>
-    <w:lsdException w:name="E-mail Signature" w:semiHidden="1" w:unhideWhenUsed="1"/>
-    <w:lsdException w:name="HTML Top of Form" w:semiHidden="1" w:unhideWhenUsed="1"/>
-    <w:lsdException w:name="HTML Bottom of Form" w:semiHidden="1" w:unhideWhenUsed="1"/>
-    <w:lsdException w:name="Normal (Web)" w:semiHidden="1" w:unhideWhenUsed="1"/>
-    <w:lsdException w:name="HTML Acronym" w:semiHidden="1" w:unhideWhenUsed="1"/>
-    <w:lsdException w:name="HTML Address" w:semiHidden="1" w:unhideWhenUsed="1"/>
-    <w:lsdException w:name="HTML Cite" w:semiHidden="1" w:unhideWhenUsed="1"/>
-    <w:lsdException w:name="HTML Code" w:semiHidden="1" w:unhideWhenUsed="1"/>
-    <w:lsdException w:name="HTML Definition" w:semiHidden="1" w:unhideWhenUsed="1"/>
-    <w:lsdException w:name="HTML Keyboard" w:semiHidden="1" w:unhideWhenUsed="1"/>
-    <w:lsdException w:name="HTML Preformatted" w:semiHidden="1" w:unhideWhenUsed="1"/>
-    <w:lsdException w:name="HTML Sample" w:semiHidden="1" w:unhideWhenUsed="1"/>
-    <w:lsdException w:name="HTML Typewriter" w:semiHidden="1" w:unhideWhenUsed="1"/>
-    <w:lsdException w:name="HTML Variable" w:semiHidden="1" w:unhideWhenUsed="1"/>
-    <w:lsdException w:name="Normal Table" w:semiHidden="1" w:unhideWhenUsed="1"/>
-    <w:lsdException w:name="annotation subject" w:semiHidden="1" w:unhideWhenUsed="1"/>
-    <w:lsdException w:name="No List" w:semiHidden="1" w:unhideWhenUsed="1"/>
-    <w:lsdException w:name="Outline List 1" w:semiHidden="1" w:unhideWhenUsed="1"/>
-    <w:lsdException w:name="Outline List 2" w:semiHidden="1" w:unhideWhenUsed="1"/>
-    <w:lsdException w:name="Outline List 3" w:semiHidden="1" w:unhideWhenUsed="1"/>
-    <w:lsdException w:name="Table Simple 1" w:semiHidden="1" w:unhideWhenUsed="1"/>
-    <w:lsdException w:name="Table Simple 2" w:semiHidden="1" w:unhideWhenUsed="1"/>
-    <w:lsdException w:name="Table Simple 3" w:semiHidden="1" w:unhideWhenUsed="1"/>
-    <w:lsdException w:name="Table Classic 1" w:semiHidden="1" w:unhideWhenUsed="1"/>
-    <w:lsdException w:name="Table Classic 2" w:semiHidden="1" w:unhideWhenUsed="1"/>
-    <w:lsdException w:name="Table Classic 3" w:semiHidden="1" w:unhideWhenUsed="1"/>
-    <w:lsdException w:name="Table Classic 4" w:semiHidden="1" w:unhideWhenUsed="1"/>
-    <w:lsdException w:name="Table Colorful 1" w:semiHidden="1" w:unhideWhenUsed="1"/>
-    <w:lsdException w:name="Table Colorful 2" w:semiHidden="1" w:unhideWhenUsed="1"/>
-    <w:lsdException w:name="Table Colorful 3" w:semiHidden="1" w:unhideWhenUsed="1"/>
-    <w:lsdException w:name="Table Columns 1" w:semiHidden="1" w:unhideWhenUsed="1"/>
-    <w:lsdException w:name="Table Columns 2" w:semiHidden="1" w:unhideWhenUsed="1"/>
-    <w:lsdException w:name="Table Columns 3" w:semiHidden="1" w:unhideWhenUsed="1"/>
-    <w:lsdException w:name="Table Columns 4" w:semiHidden="1" w:unhideWhenUsed="1"/>
-    <w:lsdException w:name="Table Columns 5" w:semiHidden="1" w:unhideWhenUsed="1"/>
-    <w:lsdException w:name="Table Grid 1" w:semiHidden="1" w:unhideWhenUsed="1"/>
-    <w:lsdException w:name="Table Grid 2" w:semiHidden="1" w:unhideWhenUsed="1"/>
-    <w:lsdException w:name="Table Grid 3" w:semiHidden="1" w:unhideWhenUsed="1"/>
-    <w:lsdException w:name="Table Grid 4" w:semiHidden="1" w:unhideWhenUsed="1"/>
-    <w:lsdException w:name="Table Grid 5" w:semiHidden="1" w:unhideWhenUsed="1"/>
-    <w:lsdException w:name="Table Grid 6" w:semiHidden="1" w:unhideWhenUsed="1"/>
-    <w:lsdException w:name="Table Grid 7" w:semiHidden="1" w:unhideWhenUsed="1"/>
-    <w:lsdException w:name="Table Grid 8" w:semiHidden="1" w:unhideWhenUsed="1"/>
-    <w:lsdException w:name="Table List 1" w:semiHidden="1" w:unhideWhenUsed="1"/>
-    <w:lsdException w:name="Table List 2" w:semiHidden="1" w:unhideWhenUsed="1"/>
-    <w:lsdException w:name="Table List 3" w:semiHidden="1" w:unhideWhenUsed="1"/>
-    <w:lsdException w:name="Table List 4" w:semiHidden="1" w:unhideWhenUsed="1"/>
-    <w:lsdException w:name="Table List 5" w:semiHidden="1" w:unhideWhenUsed="1"/>
-    <w:lsdException w:name="Table List 6" w:semiHidden="1" w:unhideWhenUsed="1"/>
-    <w:lsdException w:name="Table List 7" w:semiHidden="1" w:unhideWhenUsed="1"/>
-    <w:lsdException w:name="Table List 8" w:semiHidden="1" w:unhideWhenUsed="1"/>
-    <w:lsdException w:name="Table 3D effects 1" w:semiHidden="1" w:unhideWhenUsed="1"/>
-    <w:lsdException w:name="Table 3D effects 2" w:semiHidden="1" w:unhideWhenUsed="1"/>
-    <w:lsdException w:name="Table 3D effects 3" w:semiHidden="1" w:unhideWhenUsed="1"/>
-    <w:lsdException w:name="Table Contemporary" w:semiHidden="1" w:unhideWhenUsed="1"/>
-    <w:lsdException w:name="Table Elegant" w:semiHidden="1" w:unhideWhenUsed="1"/>
-    <w:lsdException w:name="Table Professional" w:semiHidden="1" w:unhideWhenUsed="1"/>
-    <w:lsdException w:name="Table Subtle 1" w:semiHidden="1" w:unhideWhenUsed="1"/>
-    <w:lsdException w:name="Table Subtle 2" w:semiHidden="1" w:unhideWhenUsed="1"/>
-    <w:lsdException w:name="Table Web 1" w:semiHidden="1" w:unhideWhenUsed="1"/>
-    <w:lsdException w:name="Table Web 2" w:semiHidden="1" w:unhideWhenUsed="1"/>
-    <w:lsdException w:name="Table Web 3" w:semiHidden="1" w:unhideWhenUsed="1"/>
-    <w:lsdException w:name="Balloon Text" w:semiHidden="1" w:unhideWhenUsed="1"/>
-    <w:lsdException w:name="Table Grid" w:uiPriority="39"/>
-    <w:lsdException w:name="Table Theme" w:semiHidden="1" w:unhideWhenUsed="1"/>
-    <w:lsdException w:name="Placeholder Text" w:semiHidden="1"/>
-    <w:lsdException w:name="No Spacing" w:uiPriority="1" w:qFormat="1"/>
-    <w:lsdException w:name="Light Shading" w:uiPriority="60"/>
-    <w:lsdException w:name="Light List" w:uiPriority="61"/>
-    <w:lsdException w:name="Light Grid" w:uiPriority="62"/>
-    <w:lsdException w:name="Medium Shading 1" w:uiPriority="63"/>
-    <w:lsdException w:name="Medium Shading 2" w:uiPriority="64"/>
-    <w:lsdException w:name="Medium List 1" w:uiPriority="65"/>
-    <w:lsdException w:name="Medium List 2" w:uiPriority="66"/>
-    <w:lsdException w:name="Medium Grid 1" w:uiPriority="67"/>
-    <w:lsdException w:name="Medium Grid 2" w:uiPriority="68"/>
-    <w:lsdException w:name="Medium Grid 3" w:uiPriority="69"/>
-    <w:lsdException w:name="Dark List" w:uiPriority="70"/>
-    <w:lsdException w:name="Colorful Shading" w:uiPriority="71"/>
-    <w:lsdException w:name="Colorful List" w:uiPriority="72"/>
-    <w:lsdException w:name="Colorful Grid" w:uiPriority="73"/>
-    <w:lsdException w:name="Light Shading Accent 1" w:uiPriority="60"/>
-    <w:lsdException w:name="Light List Accent 1" w:uiPriority="61"/>
-    <w:lsdException w:name="Light Grid Accent 1" w:uiPriority="62"/>
-    <w:lsdException w:name="Medium Shading 1 Accent 1" w:uiPriority="63"/>
-    <w:lsdException w:name="Medium Shading 2 Accent 1" w:uiPriority="64"/>
-    <w:lsdException w:name="Medium List 1 Accent 1" w:uiPriority="65"/>
-    <w:lsdException w:name="Revision" w:semiHidden="1"/>
-    <w:lsdException w:name="List Paragraph" w:uiPriority="34" w:qFormat="1"/>
-    <w:lsdException w:name="Quote" w:uiPriority="29" w:qFormat="1"/>
-    <w:lsdException w:name="Intense Quote" w:uiPriority="30" w:qFormat="1"/>
-    <w:lsdException w:name="Medium List 2 Accent 1" w:uiPriority="66"/>
-    <w:lsdException w:name="Medium Grid 1 Accent 1" w:uiPriority="67"/>
-    <w:lsdException w:name="Medium Grid 2 Accent 1" w:uiPriority="68"/>
-    <w:lsdException w:name="Medium Grid 3 Accent 1" w:uiPriority="69"/>
-    <w:lsdException w:name="Dark List Accent 1" w:uiPriority="70"/>
-    <w:lsdException w:name="Colorful Shading Accent 1" w:uiPriority="71"/>
-    <w:lsdException w:name="Colorful List Accent 1" w:uiPriority="72"/>
-    <w:lsdException w:name="Colorful Grid Accent 1" w:uiPriority="73"/>
-    <w:lsdException w:name="Light Shading Accent 2" w:uiPriority="60"/>
-    <w:lsdException w:name="Light List Accent 2" w:uiPriority="61"/>
-    <w:lsdException w:name="Light Grid Accent 2" w:uiPriority="62"/>
-    <w:lsdException w:name="Medium Shading 1 Accent 2" w:uiPriority="63"/>
-    <w:lsdException w:name="Medium Shading 2 Accent 2" w:uiPriority="64"/>
-    <w:lsdException w:name="Medium List 1 Accent 2" w:uiPriority="65"/>
-    <w:lsdException w:name="Medium List 2 Accent 2" w:uiPriority="66"/>
-    <w:lsdException w:name="Medium Grid 1 Accent 2" w:uiPriority="67"/>
-    <w:lsdException w:name="Medium Grid 2 Accent 2" w:uiPriority="68"/>
-    <w:lsdException w:name="Medium Grid 3 Accent 2" w:uiPriority="69"/>
-    <w:lsdException w:name="Dark List Accent 2" w:uiPriority="70"/>
-    <w:lsdException w:name="Colorful Shading Accent 2" w:uiPriority="71"/>
-    <w:lsdException w:name="Colorful List Accent 2" w:uiPriority="72"/>
-    <w:lsdException w:name="Colorful Grid Accent 2" w:uiPriority="73"/>
-    <w:lsdException w:name="Light Shading Accent 3" w:uiPriority="60"/>
-    <w:lsdException w:name="Light List Accent 3" w:uiPriority="61"/>
-    <w:lsdException w:name="Light Grid Accent 3" w:uiPriority="62"/>
-    <w:lsdException w:name="Medium Shading 1 Accent 3" w:uiPriority="63"/>
-    <w:lsdException w:name="Medium Shading 2 Accent 3" w:uiPriority="64"/>
-    <w:lsdException w:name="Medium List 1 Accent 3" w:uiPriority="65"/>
-    <w:lsdException w:name="Medium List 2 Accent 3" w:uiPriority="66"/>
-    <w:lsdException w:name="Medium Grid 1 Accent 3" w:uiPriority="67"/>
-    <w:lsdException w:name="Medium Grid 2 Accent 3" w:uiPriority="68"/>
-    <w:lsdException w:name="Medium Grid 3 Accent 3" w:uiPriority="69"/>
-    <w:lsdException w:name="Dark List Accent 3" w:uiPriority="70"/>
-    <w:lsdException w:name="Colorful Shading Accent 3" w:uiPriority="71"/>
-    <w:lsdException w:name="Colorful List Accent 3" w:uiPriority="72"/>
-    <w:lsdException w:name="Colorful Grid Accent 3" w:uiPriority="73"/>
-    <w:lsdException w:name="Light Shading Accent 4" w:uiPriority="60"/>
-    <w:lsdException w:name="Light List Accent 4" w:uiPriority="61"/>
-    <w:lsdException w:name="Light Grid Accent 4" w:uiPriority="62"/>
-    <w:lsdException w:name="Medium Shading 1 Accent 4" w:uiPriority="63"/>
-    <w:lsdException w:name="Medium Shading 2 Accent 4" w:uiPriority="64"/>
-    <w:lsdException w:name="Medium List 1 Accent 4" w:uiPriority="65"/>
-    <w:lsdException w:name="Medium List 2 Accent 4" w:uiPriority="66"/>
-    <w:lsdException w:name="Medium Grid 1 Accent 4" w:uiPriority="67"/>
-    <w:lsdException w:name="Medium Grid 2 Accent 4" w:uiPriority="68"/>
-    <w:lsdException w:name="Medium Grid 3 Accent 4" w:uiPriority="69"/>
-    <w:lsdException w:name="Dark List Accent 4" w:uiPriority="70"/>
-    <w:lsdException w:name="Colorful Shading Accent 4" w:uiPriority="71"/>
-    <w:lsdException w:name="Colorful List Accent 4" w:uiPriority="72"/>
-    <w:lsdException w:name="Colorful Grid Accent 4" w:uiPriority="73"/>
-    <w:lsdException w:name="Light Shading Accent 5" w:uiPriority="60"/>
-    <w:lsdException w:name="Light List Accent 5" w:uiPriority="61"/>
-    <w:lsdException w:name="Light Grid Accent 5" w:uiPriority="62"/>
-    <w:lsdException w:name="Medium Shading 1 Accent 5" w:uiPriority="63"/>
-    <w:lsdException w:name="Medium Shading 2 Accent 5" w:uiPriority="64"/>
-    <w:lsdException w:name="Medium List 1 Accent 5" w:uiPriority="65"/>
-    <w:lsdException w:name="Medium List 2 Accent 5" w:uiPriority="66"/>
-    <w:lsdException w:name="Medium Grid 1 Accent 5" w:uiPriority="67"/>
-    <w:lsdException w:name="Medium Grid 2 Accent 5" w:uiPriority="68"/>
-    <w:lsdException w:name="Medium Grid 3 Accent 5" w:uiPriority="69"/>
-    <w:lsdException w:name="Dark List Accent 5" w:uiPriority="70"/>
-    <w:lsdException w:name="Colorful Shading Accent 5" w:uiPriority="71"/>
-    <w:lsdException w:name="Colorful List Accent 5" w:uiPriority="72"/>
-    <w:lsdException w:name="Colorful Grid Accent 5" w:uiPriority="73"/>
-    <w:lsdException w:name="Light Shading Accent 6" w:uiPriority="60"/>
-    <w:lsdException w:name="Light List Accent 6" w:uiPriority="61"/>
-    <w:lsdException w:name="Light Grid Accent 6" w:uiPriority="62"/>
-    <w:lsdException w:name="Medium Shading 1 Accent 6" w:uiPriority="63"/>
-    <w:lsdException w:name="Medium Shading 2 Accent 6" w:uiPriority="64"/>
-    <w:lsdException w:name="Medium List 1 Accent 6" w:uiPriority="65"/>
-    <w:lsdException w:name="Medium List 2 Accent 6" w:uiPriority="66"/>
-    <w:lsdException w:name="Medium Grid 1 Accent 6" w:uiPriority="67"/>
-    <w:lsdException w:name="Medium Grid 2 Accent 6" w:uiPriority="68"/>
-    <w:lsdException w:name="Medium Grid 3 Accent 6" w:uiPriority="69"/>
-    <w:lsdException w:name="Dark List Accent 6" w:uiPriority="70"/>
-    <w:lsdException w:name="Colorful Shading Accent 6" w:uiPriority="71"/>
-    <w:lsdException w:name="Colorful List Accent 6" w:uiPriority="72"/>
-    <w:lsdException w:name="Colorful Grid Accent 6" w:uiPriority="73"/>
-    <w:lsdException w:name="Subtle Emphasis" w:uiPriority="19" w:qFormat="1"/>
-    <w:lsdException w:name="Intense Emphasis" w:uiPriority="21" w:qFormat="1"/>
-    <w:lsdException w:name="Subtle Reference" w:uiPriority="31" w:qFormat="1"/>
-    <w:lsdException w:name="Intense Reference" w:uiPriority="32" w:qFormat="1"/>
-    <w:lsdException w:name="Book Title" w:uiPriority="33" w:qFormat="1"/>
-    <w:lsdException w:name="Bibliography" w:semiHidden="1" w:uiPriority="37" w:unhideWhenUsed="1"/>
-    <w:lsdException w:name="TOC Heading" w:semiHidden="1" w:uiPriority="39" w:unhideWhenUsed="1" w:qFormat="1"/>
-    <w:lsdException w:name="Plain Table 1" w:uiPriority="41"/>
-    <w:lsdException w:name="Plain Table 2" w:uiPriority="42"/>
-    <w:lsdException w:name="Plain Table 3" w:uiPriority="43"/>
-    <w:lsdException w:name="Plain Table 4" w:uiPriority="44"/>
-    <w:lsdException w:name="Plain Table 5" w:uiPriority="45"/>
-    <w:lsdException w:name="Grid Table Light" w:uiPriority="40"/>
-    <w:lsdException w:name="Grid Table 1 Light" w:uiPriority="46"/>
-    <w:lsdException w:name="Grid Table 2" w:uiPriority="47"/>
-    <w:lsdException w:name="Grid Table 3" w:uiPriority="48"/>
-    <w:lsdException w:name="Grid Table 4" w:uiPriority="49"/>
-    <w:lsdException w:name="Grid Table 5 Dark" w:uiPriority="50"/>
-    <w:lsdException w:name="Grid Table 6 Colorful" w:uiPriority="51"/>
-    <w:lsdException w:name="Grid Table 7 Colorful" w:uiPriority="52"/>
-    <w:lsdException w:name="Grid Table 1 Light Accent 1" w:uiPriority="46"/>
-    <w:lsdException w:name="Grid Table 2 Accent 1" w:uiPriority="47"/>
-    <w:lsdException w:name="Grid Table 3 Accent 1" w:uiPriority="48"/>
-    <w:lsdException w:name="Grid Table 4 Accent 1" w:uiPriority="49"/>
-    <w:lsdException w:name="Grid Table 5 Dark Accent 1" w:uiPriority="50"/>
-    <w:lsdException w:name="Grid Table 6 Colorful Accent 1" w:uiPriority="51"/>
-    <w:lsdException w:name="Grid Table 7 Colorful Accent 1" w:uiPriority="52"/>
-    <w:lsdException w:name="Grid Table 1 Light Accent 2" w:uiPriority="46"/>
-    <w:lsdException w:name="Grid Table 2 Accent 2" w:uiPriority="47"/>
-    <w:lsdException w:name="Grid Table 3 Accent 2" w:uiPriority="48"/>
-    <w:lsdException w:name="Grid Table 4 Accent 2" w:uiPriority="49"/>
-    <w:lsdException w:name="Grid Table 5 Dark Accent 2" w:uiPriority="50"/>
-    <w:lsdException w:name="Grid Table 6 Colorful Accent 2" w:uiPriority="51"/>
-    <w:lsdException w:name="Grid Table 7 Colorful Accent 2" w:uiPriority="52"/>
-    <w:lsdException w:name="Grid Table 1 Light Accent 3" w:uiPriority="46"/>
-    <w:lsdException w:name="Grid Table 2 Accent 3" w:uiPriority="47"/>
-    <w:lsdException w:name="Grid Table 3 Accent 3" w:uiPriority="48"/>
-    <w:lsdException w:name="Grid Table 4 Accent 3" w:uiPriority="49"/>
-    <w:lsdException w:name="Grid Table 5 Dark Accent 3" w:uiPriority="50"/>
-    <w:lsdException w:name="Grid Table 6 Colorful Accent 3" w:uiPriority="51"/>
-    <w:lsdException w:name="Grid Table 7 Colorful Accent 3" w:uiPriority="52"/>
-    <w:lsdException w:name="Grid Table 1 Light Accent 4" w:uiPriority="46"/>
-    <w:lsdException w:name="Grid Table 2 Accent 4" w:uiPriority="47"/>
-    <w:lsdException w:name="Grid Table 3 Accent 4" w:uiPriority="48"/>
-    <w:lsdException w:name="Grid Table 4 Accent 4" w:uiPriority="49"/>
-    <w:lsdException w:name="Grid Table 5 Dark Accent 4" w:uiPriority="50"/>
-    <w:lsdException w:name="Grid Table 6 Colorful Accent 4" w:uiPriority="51"/>
-    <w:lsdException w:name="Grid Table 7 Colorful Accent 4" w:uiPriority="52"/>
-    <w:lsdException w:name="Grid Table 1 Light Accent 5" w:uiPriority="46"/>
-    <w:lsdException w:name="Grid Table 2 Accent 5" w:uiPriority="47"/>
-    <w:lsdException w:name="Grid Table 3 Accent 5" w:uiPriority="48"/>
-    <w:lsdException w:name="Grid Table 4 Accent 5" w:uiPriority="49"/>
-    <w:lsdException w:name="Grid Table 5 Dark Accent 5" w:uiPriority="50"/>
-    <w:lsdException w:name="Grid Table 6 Colorful Accent 5" w:uiPriority="51"/>
-    <w:lsdException w:name="Grid Table 7 Colorful Accent 5" w:uiPriority="52"/>
-    <w:lsdException w:name="Grid Table 1 Light Accent 6" w:uiPriority="46"/>
-    <w:lsdException w:name="Grid Table 2 Accent 6" w:uiPriority="47"/>
-    <w:lsdException w:name="Grid Table 3 Accent 6" w:uiPriority="48"/>
-    <w:lsdException w:name="Grid Table 4 Accent 6" w:uiPriority="49"/>
-    <w:lsdException w:name="Grid Table 5 Dark Accent 6" w:uiPriority="50"/>
-    <w:lsdException w:name="Grid Table 6 Colorful Accent 6" w:uiPriority="51"/>
-    <w:lsdException w:name="Grid Table 7 Colorful Accent 6" w:uiPriority="52"/>
-    <w:lsdException w:name="List Table 1 Light" w:uiPriority="46"/>
-    <w:lsdException w:name="List Table 2" w:uiPriority="47"/>
-    <w:lsdException w:name="List Table 3" w:uiPriority="48"/>
-    <w:lsdException w:name="List Table 4" w:uiPriority="49"/>
-    <w:lsdException w:name="List Table 5 Dark" w:uiPriority="50"/>
-    <w:lsdException w:name="List Table 6 Colorful" w:uiPriority="51"/>
-    <w:lsdException w:name="List Table 7 Colorful" w:uiPriority="52"/>
-    <w:lsdException w:name="List Table 1 Light Accent 1" w:uiPriority="46"/>
-    <w:lsdException w:name="List Table 2 Accent 1" w:uiPriority="47"/>
-    <w:lsdException w:name="List Table 3 Accent 1" w:uiPriority="48"/>
-    <w:lsdException w:name="List Table 4 Accent 1" w:uiPriority="49"/>
-    <w:lsdException w:name="List Table 5 Dark Accent 1" w:uiPriority="50"/>
-    <w:lsdException w:name="List Table 6 Colorful Accent 1" w:uiPriority="51"/>
-    <w:lsdException w:name="List Table 7 Colorful Accent 1" w:uiPriority="52"/>
-    <w:lsdException w:name="List Table 1 Light Accent 2" w:uiPriority="46"/>
-    <w:lsdException w:name="List Table 2 Accent 2" w:uiPriority="47"/>
-    <w:lsdException w:name="List Table 3 Accent 2" w:uiPriority="48"/>
-    <w:lsdException w:name="List Table 4 Accent 2" w:uiPriority="49"/>
-    <w:lsdException w:name="List Table 5 Dark Accent 2" w:uiPriority="50"/>
-    <w:lsdException w:name="List Table 6 Colorful Accent 2" w:uiPriority="51"/>
-    <w:lsdException w:name="List Table 7 Colorful Accent 2" w:uiPriority="52"/>
-    <w:lsdException w:name="List Table 1 Light Accent 3" w:uiPriority="46"/>
-    <w:lsdException w:name="List Table 2 Accent 3" w:uiPriority="47"/>
-    <w:lsdException w:name="List Table 3 Accent 3" w:uiPriority="48"/>
-    <w:lsdException w:name="List Table 4 Accent 3" w:uiPriority="49"/>
-    <w:lsdException w:name="List Table 5 Dark Accent 3" w:uiPriority="50"/>
-    <w:lsdException w:name="List Table 6 Colorful Accent 3" w:uiPriority="51"/>
-    <w:lsdException w:name="List Table 7 Colorful Accent 3" w:uiPriority="52"/>
-    <w:lsdException w:name="List Table 1 Light Accent 4" w:uiPriority="46"/>
-    <w:lsdException w:name="List Table 2 Accent 4" w:uiPriority="47"/>
-    <w:lsdException w:name="List Table 3 Accent 4" w:uiPriority="48"/>
-    <w:lsdException w:name="List Table 4 Accent 4" w:uiPriority="49"/>
-    <w:lsdException w:name="List Table 5 Dark Accent 4" w:uiPriority="50"/>
-    <w:lsdException w:name="List Table 6 Colorful Accent 4" w:uiPriority="51"/>
-    <w:lsdException w:name="List Table 7 Colorful Accent 4" w:uiPriority="52"/>
-    <w:lsdException w:name="List Table 1 Light Accent 5" w:uiPriority="46"/>
-    <w:lsdException w:name="List Table 2 Accent 5" w:uiPriority="47"/>
-    <w:lsdException w:name="List Table 3 Accent 5" w:uiPriority="48"/>
-    <w:lsdException w:name="List Table 4 Accent 5" w:uiPriority="49"/>
-    <w:lsdException w:name="List Table 5 Dark Accent 5" w:uiPriority="50"/>
-    <w:lsdException w:name="List Table 6 Colorful Accent 5" w:uiPriority="51"/>
-    <w:lsdException w:name="List Table 7 Colorful Accent 5" w:uiPriority="52"/>
-    <w:lsdException w:name="List Table 1 Light Accent 6" w:uiPriority="46"/>
-    <w:lsdException w:name="List Table 2 Accent 6" w:uiPriority="47"/>
-    <w:lsdException w:name="List Table 3 Accent 6" w:uiPriority="48"/>
-    <w:lsdException w:name="List Table 4 Accent 6" w:uiPriority="49"/>
-    <w:lsdException w:name="List Table 5 Dark Accent 6" w:uiPriority="50"/>
-    <w:lsdException w:name="List Table 6 Colorful Accent 6" w:uiPriority="51"/>
-    <w:lsdException w:name="List Table 7 Colorful Accent 6" w:uiPriority="52"/>
-    <w:lsdException w:name="Mention" w:semiHidden="1" w:unhideWhenUsed="1"/>
-    <w:lsdException w:name="Smart Hyperlink" w:semiHidden="1" w:unhideWhenUsed="1"/>
-    <w:lsdException w:name="Hashtag" w:semiHidden="1" w:unhideWhenUsed="1"/>
-    <w:lsdException w:name="Unresolved Mention" w:semiHidden="1" w:unhideWhenUsed="1"/>
+  <w:latentStyles w:defLockedState="0" w:defUIPriority="99" w:defSemiHidden="1" w:defUnhideWhenUsed="1" w:defQFormat="0" w:count="267">
+    <w:lsdException w:name="Normal" w:semiHidden="0" w:uiPriority="0" w:unhideWhenUsed="0" w:qFormat="1"/>
+    <w:lsdException w:name="heading 1" w:semiHidden="0" w:uiPriority="9" w:unhideWhenUsed="0" w:qFormat="1"/>
+    <w:lsdException w:name="heading 2" w:uiPriority="9" w:qFormat="1"/>
+    <w:lsdException w:name="heading 3" w:uiPriority="9" w:qFormat="1"/>
+    <w:lsdException w:name="heading 4" w:uiPriority="9" w:qFormat="1"/>
+    <w:lsdException w:name="heading 5" w:uiPriority="9" w:qFormat="1"/>
+    <w:lsdException w:name="heading 6" w:uiPriority="9" w:qFormat="1"/>
+    <w:lsdException w:name="heading 7" w:uiPriority="9" w:qFormat="1"/>
+    <w:lsdException w:name="heading 8" w:uiPriority="9" w:qFormat="1"/>
+    <w:lsdException w:name="heading 9" w:uiPriority="9" w:qFormat="1"/>
+    <w:lsdException w:name="toc 1" w:uiPriority="39"/>
+    <w:lsdException w:name="toc 2" w:uiPriority="39"/>
+    <w:lsdException w:name="toc 3" w:uiPriority="39"/>
+    <w:lsdException w:name="toc 4" w:uiPriority="39"/>
+    <w:lsdException w:name="toc 5" w:uiPriority="39"/>
+    <w:lsdException w:name="toc 6" w:uiPriority="39"/>
+    <w:lsdException w:name="toc 7" w:uiPriority="39"/>
+    <w:lsdException w:name="toc 8" w:uiPriority="39"/>
+    <w:lsdException w:name="toc 9" w:uiPriority="39"/>
+    <w:lsdException w:name="caption" w:uiPriority="35" w:qFormat="1"/>
+    <w:lsdException w:name="Title" w:semiHidden="0" w:uiPriority="10" w:unhideWhenUsed="0" w:qFormat="1"/>
+    <w:lsdException w:name="Default Paragraph Font" w:uiPriority="1"/>
+    <w:lsdException w:name="Subtitle" w:semiHidden="0" w:uiPriority="11" w:unhideWhenUsed="0" w:qFormat="1"/>
+    <w:lsdException w:name="Strong" w:semiHidden="0" w:uiPriority="22" w:unhideWhenUsed="0" w:qFormat="1"/>
+    <w:lsdException w:name="Emphasis" w:semiHidden="0" w:uiPriority="20" w:unhideWhenUsed="0" w:qFormat="1"/>
+    <w:lsdException w:name="Table Grid" w:semiHidden="0" w:uiPriority="39" w:unhideWhenUsed="0"/>
+    <w:lsdException w:name="Placeholder Text" w:unhideWhenUsed="0"/>
+    <w:lsdException w:name="No Spacing" w:semiHidden="0" w:uiPriority="1" w:unhideWhenUsed="0" w:qFormat="1"/>
+    <w:lsdException w:name="Light Shading" w:semiHidden="0" w:uiPriority="60" w:unhideWhenUsed="0"/>
+    <w:lsdException w:name="Light List" w:semiHidden="0" w:uiPriority="61" w:unhideWhenUsed="0"/>
+    <w:lsdException w:name="Light Grid" w:semiHidden="0" w:uiPriority="62" w:unhideWhenUsed="0"/>
+    <w:lsdException w:name="Medium Shading 1" w:semiHidden="0" w:uiPriority="63" w:unhideWhenUsed="0"/>
+    <w:lsdException w:name="Medium Shading 2" w:semiHidden="0" w:uiPriority="64" w:unhideWhenUsed="0"/>
+    <w:lsdException w:name="Medium List 1" w:semiHidden="0" w:uiPriority="65" w:unhideWhenUsed="0"/>
+    <w:lsdException w:name="Medium List 2" w:semiHidden="0" w:uiPriority="66" w:unhideWhenUsed="0"/>
+    <w:lsdException w:name="Medium Grid 1" w:semiHidden="0" w:uiPriority="67" w:unhideWhenUsed="0"/>
+    <w:lsdException w:name="Medium Grid 2" w:semiHidden="0" w:uiPriority="68" w:unhideWhenUsed="0"/>
+    <w:lsdException w:name="Medium Grid 3" w:semiHidden="0" w:uiPriority="69" w:unhideWhenUsed="0"/>
+    <w:lsdException w:name="Dark List" w:semiHidden="0" w:uiPriority="70" w:unhideWhenUsed="0"/>
+    <w:lsdException w:name="Colorful Shading" w:semiHidden="0" w:uiPriority="71" w:unhideWhenUsed="0"/>
+    <w:lsdException w:name="Colorful List" w:semiHidden="0" w:uiPriority="72" w:unhideWhenUsed="0"/>
+    <w:lsdException w:name="Colorful Grid" w:semiHidden="0" w:uiPriority="73" w:unhideWhenUsed="0"/>
+    <w:lsdException w:name="Light Shading Accent 1" w:semiHidden="0" w:uiPriority="60" w:unhideWhenUsed="0"/>
+    <w:lsdException w:name="Light List Accent 1" w:semiHidden="0" w:uiPriority="61" w:unhideWhenUsed="0"/>
+    <w:lsdException w:name="Light Grid Accent 1" w:semiHidden="0" w:uiPriority="62" w:unhideWhenUsed="0"/>
+    <w:lsdException w:name="Medium Shading 1 Accent 1" w:semiHidden="0" w:uiPriority="63" w:unhideWhenUsed="0"/>
+    <w:lsdException w:name="Medium Shading 2 Accent 1" w:semiHidden="0" w:uiPriority="64" w:unhideWhenUsed="0"/>
+    <w:lsdException w:name="Medium List 1 Accent 1" w:semiHidden="0" w:uiPriority="65" w:unhideWhenUsed="0"/>
+    <w:lsdException w:name="Revision" w:unhideWhenUsed="0"/>
+    <w:lsdException w:name="List Paragraph" w:semiHidden="0" w:uiPriority="34" w:unhideWhenUsed="0" w:qFormat="1"/>
+    <w:lsdException w:name="Quote" w:semiHidden="0" w:uiPriority="29" w:unhideWhenUsed="0" w:qFormat="1"/>
+    <w:lsdException w:name="Intense Quote" w:semiHidden="0" w:uiPriority="30" w:unhideWhenUsed="0" w:qFormat="1"/>
+    <w:lsdException w:name="Medium List 2 Accent 1" w:semiHidden="0" w:uiPriority="66" w:unhideWhenUsed="0"/>
+    <w:lsdException w:name="Medium Grid 1 Accent 1" w:semiHidden="0" w:uiPriority="67" w:unhideWhenUsed="0"/>
+    <w:lsdException w:name="Medium Grid 2 Accent 1" w:semiHidden="0" w:uiPriority="68" w:unhideWhenUsed="0"/>
+    <w:lsdException w:name="Medium Grid 3 Accent 1" w:semiHidden="0" w:uiPriority="69" w:unhideWhenUsed="0"/>
+    <w:lsdException w:name="Dark List Accent 1" w:semiHidden="0" w:uiPriority="70" w:unhideWhenUsed="0"/>
+    <w:lsdException w:name="Colorful Shading Accent 1" w:semiHidden="0" w:uiPriority="71" w:unhideWhenUsed="0"/>
+    <w:lsdException w:name="Colorful List Accent 1" w:semiHidden="0" w:uiPriority="72" w:unhideWhenUsed="0"/>
+    <w:lsdException w:name="Colorful Grid Accent 1" w:semiHidden="0" w:uiPriority="73" w:unhideWhenUsed="0"/>
+    <w:lsdException w:name="Light Shading Accent 2" w:semiHidden="0" w:uiPriority="60" w:unhideWhenUsed="0"/>
+    <w:lsdException w:name="Light List Accent 2" w:semiHidden="0" w:uiPriority="61" w:unhideWhenUsed="0"/>
+    <w:lsdException w:name="Light Grid Accent 2" w:semiHidden="0" w:uiPriority="62" w:unhideWhenUsed="0"/>
+    <w:lsdException w:name="Medium Shading 1 Accent 2" w:semiHidden="0" w:uiPriority="63" w:unhideWhenUsed="0"/>
+    <w:lsdException w:name="Medium Shading 2 Accent 2" w:semiHidden="0" w:uiPriority="64" w:unhideWhenUsed="0"/>
+    <w:lsdException w:name="Medium List 1 Accent 2" w:semiHidden="0" w:uiPriority="65" w:unhideWhenUsed="0"/>
+    <w:lsdException w:name="Medium List 2 Accent 2" w:semiHidden="0" w:uiPriority="66" w:unhideWhenUsed="0"/>
+    <w:lsdException w:name="Medium Grid 1 Accent 2" w:semiHidden="0" w:uiPriority="67" w:unhideWhenUsed="0"/>
+    <w:lsdException w:name="Medium Grid 2 Accent 2" w:semiHidden="0" w:uiPriority="68" w:unhideWhenUsed="0"/>
+    <w:lsdException w:name="Medium Grid 3 Accent 2" w:semiHidden="0" w:uiPriority="69" w:unhideWhenUsed="0"/>
+    <w:lsdException w:name="Dark List Accent 2" w:semiHidden="0" w:uiPriority="70" w:unhideWhenUsed="0"/>
+    <w:lsdException w:name="Colorful Shading Accent 2" w:semiHidden="0" w:uiPriority="71" w:unhideWhenUsed="0"/>
+    <w:lsdException w:name="Colorful List Accent 2" w:semiHidden="0" w:uiPriority="72" w:unhideWhenUsed="0"/>
+    <w:lsdException w:name="Colorful Grid Accent 2" w:semiHidden="0" w:uiPriority="73" w:unhideWhenUsed="0"/>
+    <w:lsdException w:name="Light Shading Accent 3" w:semiHidden="0" w:uiPriority="60" w:unhideWhenUsed="0"/>
+    <w:lsdException w:name="Light List Accent 3" w:semiHidden="0" w:uiPriority="61" w:unhideWhenUsed="0"/>
+    <w:lsdException w:name="Light Grid Accent 3" w:semiHidden="0" w:uiPriority="62" w:unhideWhenUsed="0"/>
+    <w:lsdException w:name="Medium Shading 1 Accent 3" w:semiHidden="0" w:uiPriority="63" w:unhideWhenUsed="0"/>
+    <w:lsdException w:name="Medium Shading 2 Accent 3" w:semiHidden="0" w:uiPriority="64" w:unhideWhenUsed="0"/>
+    <w:lsdException w:name="Medium List 1 Accent 3" w:semiHidden="0" w:uiPriority="65" w:unhideWhenUsed="0"/>
+    <w:lsdException w:name="Medium List 2 Accent 3" w:semiHidden="0" w:uiPriority="66" w:unhideWhenUsed="0"/>
+    <w:lsdException w:name="Medium Grid 1 Accent 3" w:semiHidden="0" w:uiPriority="67" w:unhideWhenUsed="0"/>
+    <w:lsdException w:name="Medium Grid 2 Accent 3" w:semiHidden="0" w:uiPriority="68" w:unhideWhenUsed="0"/>
+    <w:lsdException w:name="Medium Grid 3 Accent 3" w:semiHidden="0" w:uiPriority="69" w:unhideWhenUsed="0"/>
+    <w:lsdException w:name="Dark List Accent 3" w:semiHidden="0" w:uiPriority="70" w:unhideWhenUsed="0"/>
+    <w:lsdException w:name="Colorful Shading Accent 3" w:semiHidden="0" w:uiPriority="71" w:unhideWhenUsed="0"/>
+    <w:lsdException w:name="Colorful List Accent 3" w:semiHidden="0" w:uiPriority="72" w:unhideWhenUsed="0"/>
+    <w:lsdException w:name="Colorful Grid Accent 3" w:semiHidden="0" w:uiPriority="73" w:unhideWhenUsed="0"/>
+    <w:lsdException w:name="Light Shading Accent 4" w:semiHidden="0" w:uiPriority="60" w:unhideWhenUsed="0"/>
+    <w:lsdException w:name="Light List Accent 4" w:semiHidden="0" w:uiPriority="61" w:unhideWhenUsed="0"/>
+    <w:lsdException w:name="Light Grid Accent 4" w:semiHidden="0" w:uiPriority="62" w:unhideWhenUsed="0"/>
+    <w:lsdException w:name="Medium Shading 1 Accent 4" w:semiHidden="0" w:uiPriority="63" w:unhideWhenUsed="0"/>
+    <w:lsdException w:name="Medium Shading 2 Accent 4" w:semiHidden="0" w:uiPriority="64" w:unhideWhenUsed="0"/>
+    <w:lsdException w:name="Medium List 1 Accent 4" w:semiHidden="0" w:uiPriority="65" w:unhideWhenUsed="0"/>
+    <w:lsdException w:name="Medium List 2 Accent 4" w:semiHidden="0" w:uiPriority="66" w:unhideWhenUsed="0"/>
+    <w:lsdException w:name="Medium Grid 1 Accent 4" w:semiHidden="0" w:uiPriority="67" w:unhideWhenUsed="0"/>
+    <w:lsdException w:name="Medium Grid 2 Accent 4" w:semiHidden="0" w:uiPriority="68" w:unhideWhenUsed="0"/>
+    <w:lsdException w:name="Medium Grid 3 Accent 4" w:semiHidden="0" w:uiPriority="69" w:unhideWhenUsed="0"/>
+    <w:lsdException w:name="Dark List Accent 4" w:semiHidden="0" w:uiPriority="70" w:unhideWhenUsed="0"/>
+    <w:lsdException w:name="Colorful Shading Accent 4" w:semiHidden="0" w:uiPriority="71" w:unhideWhenUsed="0"/>
+    <w:lsdException w:name="Colorful List Accent 4" w:semiHidden="0" w:uiPriority="72" w:unhideWhenUsed="0"/>
+    <w:lsdException w:name="Colorful Grid Accent 4" w:semiHidden="0" w:uiPriority="73" w:unhideWhenUsed="0"/>
+    <w:lsdException w:name="Light Shading Accent 5" w:semiHidden="0" w:uiPriority="60" w:unhideWhenUsed="0"/>
+    <w:lsdException w:name="Light List Accent 5" w:semiHidden="0" w:uiPriority="61" w:unhideWhenUsed="0"/>
+    <w:lsdException w:name="Light Grid Accent 5" w:semiHidden="0" w:uiPriority="62" w:unhideWhenUsed="0"/>
+    <w:lsdException w:name="Medium Shading 1 Accent 5" w:semiHidden="0" w:uiPriority="63" w:unhideWhenUsed="0"/>
+    <w:lsdException w:name="Medium Shading 2 Accent 5" w:semiHidden="0" w:uiPriority="64" w:unhideWhenUsed="0"/>
+    <w:lsdException w:name="Medium List 1 Accent 5" w:semiHidden="0" w:uiPriority="65" w:unhideWhenUsed="0"/>
+    <w:lsdException w:name="Medium List 2 Accent 5" w:semiHidden="0" w:uiPriority="66" w:unhideWhenUsed="0"/>
+    <w:lsdException w:name="Medium Grid 1 Accent 5" w:semiHidden="0" w:uiPriority="67" w:unhideWhenUsed="0"/>
+    <w:lsdException w:name="Medium Grid 2 Accent 5" w:semiHidden="0" w:uiPriority="68" w:unhideWhenUsed="0"/>
+    <w:lsdException w:name="Medium Grid 3 Accent 5" w:semiHidden="0" w:uiPriority="69" w:unhideWhenUsed="0"/>
+    <w:lsdException w:name="Dark List Accent 5" w:semiHidden="0" w:uiPriority="70" w:unhideWhenUsed="0"/>
+    <w:lsdException w:name="Colorful Shading Accent 5" w:semiHidden="0" w:uiPriority="71" w:unhideWhenUsed="0"/>
+    <w:lsdException w:name="Colorful List Accent 5" w:semiHidden="0" w:uiPriority="72" w:unhideWhenUsed="0"/>
+    <w:lsdException w:name="Colorful Grid Accent 5" w:semiHidden="0" w:uiPriority="73" w:unhideWhenUsed="0"/>
+    <w:lsdException w:name="Light Shading Accent 6" w:semiHidden="0" w:uiPriority="60" w:unhideWhenUsed="0"/>
+    <w:lsdException w:name="Light List Accent 6" w:semiHidden="0" w:uiPriority="61" w:unhideWhenUsed="0"/>
+    <w:lsdException w:name="Light Grid Accent 6" w:semiHidden="0" w:uiPriority="62" w:unhideWhenUsed="0"/>
+    <w:lsdException w:name="Medium Shading 1 Accent 6" w:semiHidden="0" w:uiPriority="63" w:unhideWhenUsed="0"/>
+    <w:lsdException w:name="Medium Shading 2 Accent 6" w:semiHidden="0" w:uiPriority="64" w:unhideWhenUsed="0"/>
+    <w:lsdException w:name="Medium List 1 Accent 6" w:semiHidden="0" w:uiPriority="65" w:unhideWhenUsed="0"/>
+    <w:lsdException w:name="Medium List 2 Accent 6" w:semiHidden="0" w:uiPriority="66" w:unhideWhenUsed="0"/>
+    <w:lsdException w:name="Medium Grid 1 Accent 6" w:semiHidden="0" w:uiPriority="67" w:unhideWhenUsed="0"/>
+    <w:lsdException w:name="Medium Grid 2 Accent 6" w:semiHidden="0" w:uiPriority="68" w:unhideWhenUsed="0"/>
+    <w:lsdException w:name="Medium Grid 3 Accent 6" w:semiHidden="0" w:uiPriority="69" w:unhideWhenUsed="0"/>
+    <w:lsdException w:name="Dark List Accent 6" w:semiHidden="0" w:uiPriority="70" w:unhideWhenUsed="0"/>
+    <w:lsdException w:name="Colorful Shading Accent 6" w:semiHidden="0" w:uiPriority="71" w:unhideWhenUsed="0"/>
+    <w:lsdException w:name="Colorful List Accent 6" w:semiHidden="0" w:uiPriority="72" w:unhideWhenUsed="0"/>
+    <w:lsdException w:name="Colorful Grid Accent 6" w:semiHidden="0" w:uiPriority="73" w:unhideWhenUsed="0"/>
+    <w:lsdException w:name="Subtle Emphasis" w:semiHidden="0" w:uiPriority="19" w:unhideWhenUsed="0" w:qFormat="1"/>
+    <w:lsdException w:name="Intense Emphasis" w:semiHidden="0" w:uiPriority="21" w:unhideWhenUsed="0" w:qFormat="1"/>
+    <w:lsdException w:name="Subtle Reference" w:semiHidden="0" w:uiPriority="31" w:unhideWhenUsed="0" w:qFormat="1"/>
+    <w:lsdException w:name="Intense Reference" w:semiHidden="0" w:uiPriority="32" w:unhideWhenUsed="0" w:qFormat="1"/>
+    <w:lsdException w:name="Book Title" w:semiHidden="0" w:uiPriority="33" w:unhideWhenUsed="0" w:qFormat="1"/>
+    <w:lsdException w:name="Bibliography" w:uiPriority="37"/>
+    <w:lsdException w:name="TOC Heading" w:uiPriority="39" w:qFormat="1"/>
+  </w:latentStyles>
+  <w:style w:type="paragraph" w:default="1" w:styleId="Normal">
+    <w:name w:val="Normal"/>
+    <w:qFormat/>
+  </w:style>
+  <w:style w:type="character" w:default="1" w:styleId="Fuentedeprrafopredeter">
+    <w:name w:val="Default Paragraph Font"/>
+    <w:uiPriority w:val="1"/>
+    <w:semiHidden/>
+    <w:unhideWhenUsed/>
+  </w:style>
+  <w:style w:type="table" w:default="1" w:styleId="Tablanormal">
+    <w:name w:val="Normal Table"/>
+    <w:uiPriority w:val="99"/>
+    <w:semiHidden/>
+    <w:unhideWhenUsed/>
+    <w:tblPr>
+      <w:tblInd w:w="0" w:type="dxa"/>
+      <w:tblCellMar>
+        <w:top w:w="0" w:type="dxa"/>
+        <w:left w:w="108" w:type="dxa"/>
+        <w:bottom w:w="0" w:type="dxa"/>
+        <w:right w:w="108" w:type="dxa"/>
+      </w:tblCellMar>
+    </w:tblPr>
+  </w:style>
+  <w:style w:type="numbering" w:default="1" w:styleId="Sinlista">
+    <w:name w:val="No List"/>
+    <w:uiPriority w:val="99"/>
+    <w:semiHidden/>
+    <w:unhideWhenUsed/>
+  </w:style>
+  <w:style w:type="table" w:styleId="Tablaconcuadrcula">
+    <w:name w:val="Table Grid"/>
+    <w:basedOn w:val="Tablanormal"/>
+    <w:uiPriority w:val="39"/>
+    <w:rsid w:val="00BF2E3C"/>
+    <w:pPr>
+      <w:spacing w:after="0" w:line="240" w:lineRule="auto"/>
+    </w:pPr>
+    <w:tblPr>
+      <w:tblBorders>
+        <w:top w:val="single" w:sz="4" w:space="0" w:color="auto"/>
+        <w:left w:val="single" w:sz="4" w:space="0" w:color="auto"/>
+        <w:bottom w:val="single" w:sz="4" w:space="0" w:color="auto"/>
+        <w:right w:val="single" w:sz="4" w:space="0" w:color="auto"/>
+        <w:insideH w:val="single" w:sz="4" w:space="0" w:color="auto"/>
+        <w:insideV w:val="single" w:sz="4" w:space="0" w:color="auto"/>
+      </w:tblBorders>
+    </w:tblPr>
+  </w:style>
+  <w:style w:type="paragraph" w:styleId="Prrafodelista">
+    <w:name w:val="List Paragraph"/>
+    <w:basedOn w:val="Normal"/>
+    <w:uiPriority w:val="34"/>
+    <w:qFormat/>
+    <w:rsid w:val="00026992"/>
+    <w:pPr>
+      <w:ind w:left="720"/>
+      <w:contextualSpacing/>
+    </w:pPr>
+  </w:style>
+</w:styles>
+</file>
+
+<file path=word/stylesWithEffects.xml><?xml version="1.0" encoding="utf-8"?>
+<w:styles xmlns:wpc="http://schemas.microsoft.com/office/word/2010/wordprocessingCanvas" xmlns:mc="http://schemas.openxmlformats.org/markup-compatibility/2006" xmlns:o="urn:schemas-microsoft-com:office:office" xmlns:r="http://schemas.openxmlformats.org/officeDocument/2006/relationships" xmlns:m="http://schemas.openxmlformats.org/officeDocument/2006/math" xmlns:v="urn:schemas-microsoft-com:vml" xmlns:wp14="http://schemas.microsoft.com/office/word/2010/wordprocessingDrawing" xmlns:wp="http://schemas.openxmlformats.org/drawingml/2006/wordprocessingDrawing" xmlns:w10="urn:schemas-microsoft-com:office:word" xmlns:w="http://schemas.openxmlformats.org/wordprocessingml/2006/main" xmlns:w14="http://schemas.microsoft.com/office/word/2010/wordml" xmlns:wpg="http://schemas.microsoft.com/office/word/2010/wordprocessingGroup" xmlns:wpi="http://schemas.microsoft.com/office/word/2010/wordprocessingInk" xmlns:wne="http://schemas.microsoft.com/office/word/2006/wordml" xmlns:wps="http://schemas.microsoft.com/office/word/2010/wordprocessingShape" mc:Ignorable="w14 wp14">
+  <w:docDefaults>
+    <w:rPrDefault>
+      <w:rPr>
+        <w:rFonts w:asciiTheme="minorHAnsi" w:eastAsiaTheme="minorHAnsi" w:hAnsiTheme="minorHAnsi" w:cstheme="minorBidi"/>
+        <w:sz w:val="22"/>
+        <w:szCs w:val="22"/>
+        <w:lang w:val="es-ES" w:eastAsia="en-US" w:bidi="ar-SA"/>
+      </w:rPr>
+    </w:rPrDefault>
+    <w:pPrDefault>
+      <w:pPr>
+        <w:spacing w:after="160" w:line="259" w:lineRule="auto"/>
+      </w:pPr>
+    </w:pPrDefault>
+  </w:docDefaults>
+  <w:latentStyles w:defLockedState="0" w:defUIPriority="99" w:defSemiHidden="1" w:defUnhideWhenUsed="1" w:defQFormat="0" w:count="267">
+    <w:lsdException w:name="Normal" w:semiHidden="0" w:uiPriority="0" w:unhideWhenUsed="0" w:qFormat="1"/>
+    <w:lsdException w:name="heading 1" w:semiHidden="0" w:uiPriority="9" w:unhideWhenUsed="0" w:qFormat="1"/>
+    <w:lsdException w:name="heading 2" w:uiPriority="9" w:qFormat="1"/>
+    <w:lsdException w:name="heading 3" w:uiPriority="9" w:qFormat="1"/>
+    <w:lsdException w:name="heading 4" w:uiPriority="9" w:qFormat="1"/>
+    <w:lsdException w:name="heading 5" w:uiPriority="9" w:qFormat="1"/>
+    <w:lsdException w:name="heading 6" w:uiPriority="9" w:qFormat="1"/>
+    <w:lsdException w:name="heading 7" w:uiPriority="9" w:qFormat="1"/>
+    <w:lsdException w:name="heading 8" w:uiPriority="9" w:qFormat="1"/>
+    <w:lsdException w:name="heading 9" w:uiPriority="9" w:qFormat="1"/>
+    <w:lsdException w:name="toc 1" w:uiPriority="39"/>
+    <w:lsdException w:name="toc 2" w:uiPriority="39"/>
+    <w:lsdException w:name="toc 3" w:uiPriority="39"/>
+    <w:lsdException w:name="toc 4" w:uiPriority="39"/>
+    <w:lsdException w:name="toc 5" w:uiPriority="39"/>
+    <w:lsdException w:name="toc 6" w:uiPriority="39"/>
+    <w:lsdException w:name="toc 7" w:uiPriority="39"/>
+    <w:lsdException w:name="toc 8" w:uiPriority="39"/>
+    <w:lsdException w:name="toc 9" w:uiPriority="39"/>
+    <w:lsdException w:name="caption" w:uiPriority="35" w:qFormat="1"/>
+    <w:lsdException w:name="Title" w:semiHidden="0" w:uiPriority="10" w:unhideWhenUsed="0" w:qFormat="1"/>
+    <w:lsdException w:name="Default Paragraph Font" w:uiPriority="1"/>
+    <w:lsdException w:name="Subtitle" w:semiHidden="0" w:uiPriority="11" w:unhideWhenUsed="0" w:qFormat="1"/>
+    <w:lsdException w:name="Strong" w:semiHidden="0" w:uiPriority="22" w:unhideWhenUsed="0" w:qFormat="1"/>
+    <w:lsdException w:name="Emphasis" w:semiHidden="0" w:uiPriority="20" w:unhideWhenUsed="0" w:qFormat="1"/>
+    <w:lsdException w:name="Table Grid" w:semiHidden="0" w:uiPriority="39" w:unhideWhenUsed="0"/>
+    <w:lsdException w:name="Placeholder Text" w:unhideWhenUsed="0"/>
+    <w:lsdException w:name="No Spacing" w:semiHidden="0" w:uiPriority="1" w:unhideWhenUsed="0" w:qFormat="1"/>
+    <w:lsdException w:name="Light Shading" w:semiHidden="0" w:uiPriority="60" w:unhideWhenUsed="0"/>
+    <w:lsdException w:name="Light List" w:semiHidden="0" w:uiPriority="61" w:unhideWhenUsed="0"/>
+    <w:lsdException w:name="Light Grid" w:semiHidden="0" w:uiPriority="62" w:unhideWhenUsed="0"/>
+    <w:lsdException w:name="Medium Shading 1" w:semiHidden="0" w:uiPriority="63" w:unhideWhenUsed="0"/>
+    <w:lsdException w:name="Medium Shading 2" w:semiHidden="0" w:uiPriority="64" w:unhideWhenUsed="0"/>
+    <w:lsdException w:name="Medium List 1" w:semiHidden="0" w:uiPriority="65" w:unhideWhenUsed="0"/>
+    <w:lsdException w:name="Medium List 2" w:semiHidden="0" w:uiPriority="66" w:unhideWhenUsed="0"/>
+    <w:lsdException w:name="Medium Grid 1" w:semiHidden="0" w:uiPriority="67" w:unhideWhenUsed="0"/>
+    <w:lsdException w:name="Medium Grid 2" w:semiHidden="0" w:uiPriority="68" w:unhideWhenUsed="0"/>
+    <w:lsdException w:name="Medium Grid 3" w:semiHidden="0" w:uiPriority="69" w:unhideWhenUsed="0"/>
+    <w:lsdException w:name="Dark List" w:semiHidden="0" w:uiPriority="70" w:unhideWhenUsed="0"/>
+    <w:lsdException w:name="Colorful Shading" w:semiHidden="0" w:uiPriority="71" w:unhideWhenUsed="0"/>
+    <w:lsdException w:name="Colorful List" w:semiHidden="0" w:uiPriority="72" w:unhideWhenUsed="0"/>
+    <w:lsdException w:name="Colorful Grid" w:semiHidden="0" w:uiPriority="73" w:unhideWhenUsed="0"/>
+    <w:lsdException w:name="Light Shading Accent 1" w:semiHidden="0" w:uiPriority="60" w:unhideWhenUsed="0"/>
+    <w:lsdException w:name="Light List Accent 1" w:semiHidden="0" w:uiPriority="61" w:unhideWhenUsed="0"/>
+    <w:lsdException w:name="Light Grid Accent 1" w:semiHidden="0" w:uiPriority="62" w:unhideWhenUsed="0"/>
+    <w:lsdException w:name="Medium Shading 1 Accent 1" w:semiHidden="0" w:uiPriority="63" w:unhideWhenUsed="0"/>
+    <w:lsdException w:name="Medium Shading 2 Accent 1" w:semiHidden="0" w:uiPriority="64" w:unhideWhenUsed="0"/>
+    <w:lsdException w:name="Medium List 1 Accent 1" w:semiHidden="0" w:uiPriority="65" w:unhideWhenUsed="0"/>
+    <w:lsdException w:name="Revision" w:unhideWhenUsed="0"/>
+    <w:lsdException w:name="List Paragraph" w:semiHidden="0" w:uiPriority="34" w:unhideWhenUsed="0" w:qFormat="1"/>
+    <w:lsdException w:name="Quote" w:semiHidden="0" w:uiPriority="29" w:unhideWhenUsed="0" w:qFormat="1"/>
+    <w:lsdException w:name="Intense Quote" w:semiHidden="0" w:uiPriority="30" w:unhideWhenUsed="0" w:qFormat="1"/>
+    <w:lsdException w:name="Medium List 2 Accent 1" w:semiHidden="0" w:uiPriority="66" w:unhideWhenUsed="0"/>
+    <w:lsdException w:name="Medium Grid 1 Accent 1" w:semiHidden="0" w:uiPriority="67" w:unhideWhenUsed="0"/>
+    <w:lsdException w:name="Medium Grid 2 Accent 1" w:semiHidden="0" w:uiPriority="68" w:unhideWhenUsed="0"/>
+    <w:lsdException w:name="Medium Grid 3 Accent 1" w:semiHidden="0" w:uiPriority="69" w:unhideWhenUsed="0"/>
+    <w:lsdException w:name="Dark List Accent 1" w:semiHidden="0" w:uiPriority="70" w:unhideWhenUsed="0"/>
+    <w:lsdException w:name="Colorful Shading Accent 1" w:semiHidden="0" w:uiPriority="71" w:unhideWhenUsed="0"/>
+    <w:lsdException w:name="Colorful List Accent 1" w:semiHidden="0" w:uiPriority="72" w:unhideWhenUsed="0"/>
+    <w:lsdException w:name="Colorful Grid Accent 1" w:semiHidden="0" w:uiPriority="73" w:unhideWhenUsed="0"/>
+    <w:lsdException w:name="Light Shading Accent 2" w:semiHidden="0" w:uiPriority="60" w:unhideWhenUsed="0"/>
+    <w:lsdException w:name="Light List Accent 2" w:semiHidden="0" w:uiPriority="61" w:unhideWhenUsed="0"/>
+    <w:lsdException w:name="Light Grid Accent 2" w:semiHidden="0" w:uiPriority="62" w:unhideWhenUsed="0"/>
+    <w:lsdException w:name="Medium Shading 1 Accent 2" w:semiHidden="0" w:uiPriority="63" w:unhideWhenUsed="0"/>
+    <w:lsdException w:name="Medium Shading 2 Accent 2" w:semiHidden="0" w:uiPriority="64" w:unhideWhenUsed="0"/>
+    <w:lsdException w:name="Medium List 1 Accent 2" w:semiHidden="0" w:uiPriority="65" w:unhideWhenUsed="0"/>
+    <w:lsdException w:name="Medium List 2 Accent 2" w:semiHidden="0" w:uiPriority="66" w:unhideWhenUsed="0"/>
+    <w:lsdException w:name="Medium Grid 1 Accent 2" w:semiHidden="0" w:uiPriority="67" w:unhideWhenUsed="0"/>
+    <w:lsdException w:name="Medium Grid 2 Accent 2" w:semiHidden="0" w:uiPriority="68" w:unhideWhenUsed="0"/>
+    <w:lsdException w:name="Medium Grid 3 Accent 2" w:semiHidden="0" w:uiPriority="69" w:unhideWhenUsed="0"/>
+    <w:lsdException w:name="Dark List Accent 2" w:semiHidden="0" w:uiPriority="70" w:unhideWhenUsed="0"/>
+    <w:lsdException w:name="Colorful Shading Accent 2" w:semiHidden="0" w:uiPriority="71" w:unhideWhenUsed="0"/>
+    <w:lsdException w:name="Colorful List Accent 2" w:semiHidden="0" w:uiPriority="72" w:unhideWhenUsed="0"/>
+    <w:lsdException w:name="Colorful Grid Accent 2" w:semiHidden="0" w:uiPriority="73" w:unhideWhenUsed="0"/>
+    <w:lsdException w:name="Light Shading Accent 3" w:semiHidden="0" w:uiPriority="60" w:unhideWhenUsed="0"/>
+    <w:lsdException w:name="Light List Accent 3" w:semiHidden="0" w:uiPriority="61" w:unhideWhenUsed="0"/>
+    <w:lsdException w:name="Light Grid Accent 3" w:semiHidden="0" w:uiPriority="62" w:unhideWhenUsed="0"/>
+    <w:lsdException w:name="Medium Shading 1 Accent 3" w:semiHidden="0" w:uiPriority="63" w:unhideWhenUsed="0"/>
+    <w:lsdException w:name="Medium Shading 2 Accent 3" w:semiHidden="0" w:uiPriority="64" w:unhideWhenUsed="0"/>
+    <w:lsdException w:name="Medium List 1 Accent 3" w:semiHidden="0" w:uiPriority="65" w:unhideWhenUsed="0"/>
+    <w:lsdException w:name="Medium List 2 Accent 3" w:semiHidden="0" w:uiPriority="66" w:unhideWhenUsed="0"/>
+    <w:lsdException w:name="Medium Grid 1 Accent 3" w:semiHidden="0" w:uiPriority="67" w:unhideWhenUsed="0"/>
+    <w:lsdException w:name="Medium Grid 2 Accent 3" w:semiHidden="0" w:uiPriority="68" w:unhideWhenUsed="0"/>
+    <w:lsdException w:name="Medium Grid 3 Accent 3" w:semiHidden="0" w:uiPriority="69" w:unhideWhenUsed="0"/>
+    <w:lsdException w:name="Dark List Accent 3" w:semiHidden="0" w:uiPriority="70" w:unhideWhenUsed="0"/>
+    <w:lsdException w:name="Colorful Shading Accent 3" w:semiHidden="0" w:uiPriority="71" w:unhideWhenUsed="0"/>
+    <w:lsdException w:name="Colorful List Accent 3" w:semiHidden="0" w:uiPriority="72" w:unhideWhenUsed="0"/>
+    <w:lsdException w:name="Colorful Grid Accent 3" w:semiHidden="0" w:uiPriority="73" w:unhideWhenUsed="0"/>
+    <w:lsdException w:name="Light Shading Accent 4" w:semiHidden="0" w:uiPriority="60" w:unhideWhenUsed="0"/>
+    <w:lsdException w:name="Light List Accent 4" w:semiHidden="0" w:uiPriority="61" w:unhideWhenUsed="0"/>
+    <w:lsdException w:name="Light Grid Accent 4" w:semiHidden="0" w:uiPriority="62" w:unhideWhenUsed="0"/>
+    <w:lsdException w:name="Medium Shading 1 Accent 4" w:semiHidden="0" w:uiPriority="63" w:unhideWhenUsed="0"/>
+    <w:lsdException w:name="Medium Shading 2 Accent 4" w:semiHidden="0" w:uiPriority="64" w:unhideWhenUsed="0"/>
+    <w:lsdException w:name="Medium List 1 Accent 4" w:semiHidden="0" w:uiPriority="65" w:unhideWhenUsed="0"/>
+    <w:lsdException w:name="Medium List 2 Accent 4" w:semiHidden="0" w:uiPriority="66" w:unhideWhenUsed="0"/>
+    <w:lsdException w:name="Medium Grid 1 Accent 4" w:semiHidden="0" w:uiPriority="67" w:unhideWhenUsed="0"/>
+    <w:lsdException w:name="Medium Grid 2 Accent 4" w:semiHidden="0" w:uiPriority="68" w:unhideWhenUsed="0"/>
+    <w:lsdException w:name="Medium Grid 3 Accent 4" w:semiHidden="0" w:uiPriority="69" w:unhideWhenUsed="0"/>
+    <w:lsdException w:name="Dark List Accent 4" w:semiHidden="0" w:uiPriority="70" w:unhideWhenUsed="0"/>
+    <w:lsdException w:name="Colorful Shading Accent 4" w:semiHidden="0" w:uiPriority="71" w:unhideWhenUsed="0"/>
+    <w:lsdException w:name="Colorful List Accent 4" w:semiHidden="0" w:uiPriority="72" w:unhideWhenUsed="0"/>
+    <w:lsdException w:name="Colorful Grid Accent 4" w:semiHidden="0" w:uiPriority="73" w:unhideWhenUsed="0"/>
+    <w:lsdException w:name="Light Shading Accent 5" w:semiHidden="0" w:uiPriority="60" w:unhideWhenUsed="0"/>
+    <w:lsdException w:name="Light List Accent 5" w:semiHidden="0" w:uiPriority="61" w:unhideWhenUsed="0"/>
+    <w:lsdException w:name="Light Grid Accent 5" w:semiHidden="0" w:uiPriority="62" w:unhideWhenUsed="0"/>
+    <w:lsdException w:name="Medium Shading 1 Accent 5" w:semiHidden="0" w:uiPriority="63" w:unhideWhenUsed="0"/>
+    <w:lsdException w:name="Medium Shading 2 Accent 5" w:semiHidden="0" w:uiPriority="64" w:unhideWhenUsed="0"/>
+    <w:lsdException w:name="Medium List 1 Accent 5" w:semiHidden="0" w:uiPriority="65" w:unhideWhenUsed="0"/>
+    <w:lsdException w:name="Medium List 2 Accent 5" w:semiHidden="0" w:uiPriority="66" w:unhideWhenUsed="0"/>
+    <w:lsdException w:name="Medium Grid 1 Accent 5" w:semiHidden="0" w:uiPriority="67" w:unhideWhenUsed="0"/>
+    <w:lsdException w:name="Medium Grid 2 Accent 5" w:semiHidden="0" w:uiPriority="68" w:unhideWhenUsed="0"/>
+    <w:lsdException w:name="Medium Grid 3 Accent 5" w:semiHidden="0" w:uiPriority="69" w:unhideWhenUsed="0"/>
+    <w:lsdException w:name="Dark List Accent 5" w:semiHidden="0" w:uiPriority="70" w:unhideWhenUsed="0"/>
+    <w:lsdException w:name="Colorful Shading Accent 5" w:semiHidden="0" w:uiPriority="71" w:unhideWhenUsed="0"/>
+    <w:lsdException w:name="Colorful List Accent 5" w:semiHidden="0" w:uiPriority="72" w:unhideWhenUsed="0"/>
+    <w:lsdException w:name="Colorful Grid Accent 5" w:semiHidden="0" w:uiPriority="73" w:unhideWhenUsed="0"/>
+    <w:lsdException w:name="Light Shading Accent 6" w:semiHidden="0" w:uiPriority="60" w:unhideWhenUsed="0"/>
+    <w:lsdException w:name="Light List Accent 6" w:semiHidden="0" w:uiPriority="61" w:unhideWhenUsed="0"/>
+    <w:lsdException w:name="Light Grid Accent 6" w:semiHidden="0" w:uiPriority="62" w:unhideWhenUsed="0"/>
+    <w:lsdException w:name="Medium Shading 1 Accent 6" w:semiHidden="0" w:uiPriority="63" w:unhideWhenUsed="0"/>
+    <w:lsdException w:name="Medium Shading 2 Accent 6" w:semiHidden="0" w:uiPriority="64" w:unhideWhenUsed="0"/>
+    <w:lsdException w:name="Medium List 1 Accent 6" w:semiHidden="0" w:uiPriority="65" w:unhideWhenUsed="0"/>
+    <w:lsdException w:name="Medium List 2 Accent 6" w:semiHidden="0" w:uiPriority="66" w:unhideWhenUsed="0"/>
+    <w:lsdException w:name="Medium Grid 1 Accent 6" w:semiHidden="0" w:uiPriority="67" w:unhideWhenUsed="0"/>
+    <w:lsdException w:name="Medium Grid 2 Accent 6" w:semiHidden="0" w:uiPriority="68" w:unhideWhenUsed="0"/>
+    <w:lsdException w:name="Medium Grid 3 Accent 6" w:semiHidden="0" w:uiPriority="69" w:unhideWhenUsed="0"/>
+    <w:lsdException w:name="Dark List Accent 6" w:semiHidden="0" w:uiPriority="70" w:unhideWhenUsed="0"/>
+    <w:lsdException w:name="Colorful Shading Accent 6" w:semiHidden="0" w:uiPriority="71" w:unhideWhenUsed="0"/>
+    <w:lsdException w:name="Colorful List Accent 6" w:semiHidden="0" w:uiPriority="72" w:unhideWhenUsed="0"/>
+    <w:lsdException w:name="Colorful Grid Accent 6" w:semiHidden="0" w:uiPriority="73" w:unhideWhenUsed="0"/>
+    <w:lsdException w:name="Subtle Emphasis" w:semiHidden="0" w:uiPriority="19" w:unhideWhenUsed="0" w:qFormat="1"/>
+    <w:lsdException w:name="Intense Emphasis" w:semiHidden="0" w:uiPriority="21" w:unhideWhenUsed="0" w:qFormat="1"/>
+    <w:lsdException w:name="Subtle Reference" w:semiHidden="0" w:uiPriority="31" w:unhideWhenUsed="0" w:qFormat="1"/>
+    <w:lsdException w:name="Intense Reference" w:semiHidden="0" w:uiPriority="32" w:unhideWhenUsed="0" w:qFormat="1"/>
+    <w:lsdException w:name="Book Title" w:semiHidden="0" w:uiPriority="33" w:unhideWhenUsed="0" w:qFormat="1"/>
+    <w:lsdException w:name="Bibliography" w:uiPriority="37"/>
+    <w:lsdException w:name="TOC Heading" w:uiPriority="39" w:qFormat="1"/>
   </w:latentStyles>
   <w:style w:type="paragraph" w:default="1" w:styleId="Normal">
     <w:name w:val="Normal"/>
@@ -19353,7 +19074,7 @@
   <a:extraClrSchemeLst/>
   <a:extLst>
     <a:ext uri="{05A4C25C-085E-4340-85A3-A5531E510DB2}">
-      <thm15:themeFamily xmlns:thm15="http://schemas.microsoft.com/office/thememl/2012/main" name="Office Theme" id="{62F939B6-93AF-4DB8-9C6B-D6C7DFDC589F}" vid="{4A3C46E8-61CC-4603-A589-7422A47A8E4A}"/>
+      <thm15:themeFamily xmlns:thm15="http://schemas.microsoft.com/office/thememl/2012/main" xmlns="" name="Office Theme" id="{62F939B6-93AF-4DB8-9C6B-D6C7DFDC589F}" vid="{4A3C46E8-61CC-4603-A589-7422A47A8E4A}"/>
     </a:ext>
   </a:extLst>
 </a:theme>

</xml_diff>

<commit_message>
Cambios en resultados del problema.
</commit_message>
<xml_diff>
--- a/Informe - Proyecto 1.docx
+++ b/Informe - Proyecto 1.docx
@@ -1,6 +1,6 @@
 
 <file path=word/document.xml><?xml version="1.0" encoding="utf-8"?>
-<w:document xmlns:wpc="http://schemas.microsoft.com/office/word/2010/wordprocessingCanvas" xmlns:mc="http://schemas.openxmlformats.org/markup-compatibility/2006" xmlns:o="urn:schemas-microsoft-com:office:office" xmlns:r="http://schemas.openxmlformats.org/officeDocument/2006/relationships" xmlns:m="http://schemas.openxmlformats.org/officeDocument/2006/math" xmlns:v="urn:schemas-microsoft-com:vml" xmlns:wp14="http://schemas.microsoft.com/office/word/2010/wordprocessingDrawing" xmlns:wp="http://schemas.openxmlformats.org/drawingml/2006/wordprocessingDrawing" xmlns:w10="urn:schemas-microsoft-com:office:word" xmlns:w="http://schemas.openxmlformats.org/wordprocessingml/2006/main" xmlns:w14="http://schemas.microsoft.com/office/word/2010/wordml" xmlns:wpg="http://schemas.microsoft.com/office/word/2010/wordprocessingGroup" xmlns:wpi="http://schemas.microsoft.com/office/word/2010/wordprocessingInk" xmlns:wne="http://schemas.microsoft.com/office/word/2006/wordml" xmlns:wps="http://schemas.microsoft.com/office/word/2010/wordprocessingShape" mc:Ignorable="w14 wp14">
+<w:document xmlns:wpc="http://schemas.microsoft.com/office/word/2010/wordprocessingCanvas" xmlns:cx="http://schemas.microsoft.com/office/drawing/2014/chartex" xmlns:cx1="http://schemas.microsoft.com/office/drawing/2015/9/8/chartex" xmlns:cx2="http://schemas.microsoft.com/office/drawing/2015/10/21/chartex" xmlns:cx3="http://schemas.microsoft.com/office/drawing/2016/5/9/chartex" xmlns:cx4="http://schemas.microsoft.com/office/drawing/2016/5/10/chartex" xmlns:cx5="http://schemas.microsoft.com/office/drawing/2016/5/11/chartex" xmlns:cx6="http://schemas.microsoft.com/office/drawing/2016/5/12/chartex" xmlns:cx7="http://schemas.microsoft.com/office/drawing/2016/5/13/chartex" xmlns:cx8="http://schemas.microsoft.com/office/drawing/2016/5/14/chartex" xmlns:mc="http://schemas.openxmlformats.org/markup-compatibility/2006" xmlns:aink="http://schemas.microsoft.com/office/drawing/2016/ink" xmlns:am3d="http://schemas.microsoft.com/office/drawing/2017/model3d" xmlns:o="urn:schemas-microsoft-com:office:office" xmlns:r="http://schemas.openxmlformats.org/officeDocument/2006/relationships" xmlns:m="http://schemas.openxmlformats.org/officeDocument/2006/math" xmlns:v="urn:schemas-microsoft-com:vml" xmlns:wp14="http://schemas.microsoft.com/office/word/2010/wordprocessingDrawing" xmlns:wp="http://schemas.openxmlformats.org/drawingml/2006/wordprocessingDrawing" xmlns:w10="urn:schemas-microsoft-com:office:word" xmlns:w="http://schemas.openxmlformats.org/wordprocessingml/2006/main" xmlns:w14="http://schemas.microsoft.com/office/word/2010/wordml" xmlns:w15="http://schemas.microsoft.com/office/word/2012/wordml" xmlns:w16cid="http://schemas.microsoft.com/office/word/2016/wordml/cid" xmlns:w16se="http://schemas.microsoft.com/office/word/2015/wordml/symex" xmlns:wpg="http://schemas.microsoft.com/office/word/2010/wordprocessingGroup" xmlns:wpi="http://schemas.microsoft.com/office/word/2010/wordprocessingInk" xmlns:wne="http://schemas.microsoft.com/office/word/2006/wordml" xmlns:wps="http://schemas.microsoft.com/office/word/2010/wordprocessingShape" mc:Ignorable="w14 w15 w16se w16cid wp14">
   <w:body>
     <w:p>
       <w:pPr>
@@ -48,7 +48,7 @@
                     </pic:cNvPicPr>
                   </pic:nvPicPr>
                   <pic:blipFill>
-                    <a:blip r:embed="rId6" cstate="print">
+                    <a:blip r:embed="rId5" cstate="print">
                       <a:extLst>
                         <a:ext uri="{28A0092B-C50C-407E-A947-70E740481C1C}">
                           <a14:useLocalDpi xmlns:a14="http://schemas.microsoft.com/office/drawing/2010/main" val="0"/>
@@ -11388,7 +11388,6 @@
                 <w:szCs w:val="24"/>
               </w:rPr>
             </w:pPr>
-            <w:bookmarkStart w:id="1" w:name="_GoBack" w:colFirst="8" w:colLast="8"/>
             <w:r>
               <w:rPr>
                 <w:rFonts w:ascii="Times New Roman" w:hAnsi="Times New Roman" w:cs="Times New Roman"/>
@@ -15708,7 +15707,6 @@
         </w:tc>
       </w:tr>
       <w:bookmarkEnd w:id="0"/>
-      <w:bookmarkEnd w:id="1"/>
     </w:tbl>
     <w:p>
       <w:pPr>
@@ -15835,7 +15833,7 @@
           <w:sz w:val="24"/>
           <w:szCs w:val="24"/>
         </w:rPr>
-        <w:t>9,6</w:t>
+        <w:t xml:space="preserve">9,428 </w:t>
       </w:r>
       <w:r>
         <w:rPr>
@@ -15843,7 +15841,7 @@
           <w:sz w:val="24"/>
           <w:szCs w:val="24"/>
         </w:rPr>
-        <w:t xml:space="preserve"> horas extras. </w:t>
+        <w:t xml:space="preserve">horas extras. </w:t>
       </w:r>
     </w:p>
     <w:p>
@@ -15883,7 +15881,7 @@
           <w:sz w:val="24"/>
           <w:szCs w:val="24"/>
         </w:rPr>
-        <w:t>Bs. 644</w:t>
+        <w:t>Bs</w:t>
       </w:r>
       <w:r>
         <w:rPr>
@@ -15891,7 +15889,7 @@
           <w:sz w:val="24"/>
           <w:szCs w:val="24"/>
         </w:rPr>
-        <w:t>.</w:t>
+        <w:t>. 640.200</w:t>
       </w:r>
       <w:r>
         <w:rPr>
@@ -15899,7 +15897,7 @@
           <w:sz w:val="24"/>
           <w:szCs w:val="24"/>
         </w:rPr>
-        <w:t>160</w:t>
+        <w:t>,0</w:t>
       </w:r>
       <w:r>
         <w:rPr>
@@ -15907,8 +15905,10 @@
           <w:sz w:val="24"/>
           <w:szCs w:val="24"/>
         </w:rPr>
-        <w:t>,00</w:t>
+        <w:t>0</w:t>
       </w:r>
+      <w:bookmarkStart w:id="1" w:name="_GoBack"/>
+      <w:bookmarkEnd w:id="1"/>
     </w:p>
     <w:p>
       <w:pPr>
@@ -17834,8 +17834,8 @@
 </file>
 
 <file path=word/numbering.xml><?xml version="1.0" encoding="utf-8"?>
-<w:numbering xmlns:wpc="http://schemas.microsoft.com/office/word/2010/wordprocessingCanvas" xmlns:mc="http://schemas.openxmlformats.org/markup-compatibility/2006" xmlns:o="urn:schemas-microsoft-com:office:office" xmlns:r="http://schemas.openxmlformats.org/officeDocument/2006/relationships" xmlns:m="http://schemas.openxmlformats.org/officeDocument/2006/math" xmlns:v="urn:schemas-microsoft-com:vml" xmlns:wp14="http://schemas.microsoft.com/office/word/2010/wordprocessingDrawing" xmlns:wp="http://schemas.openxmlformats.org/drawingml/2006/wordprocessingDrawing" xmlns:w10="urn:schemas-microsoft-com:office:word" xmlns:w="http://schemas.openxmlformats.org/wordprocessingml/2006/main" xmlns:w14="http://schemas.microsoft.com/office/word/2010/wordml" xmlns:wpg="http://schemas.microsoft.com/office/word/2010/wordprocessingGroup" xmlns:wpi="http://schemas.microsoft.com/office/word/2010/wordprocessingInk" xmlns:wne="http://schemas.microsoft.com/office/word/2006/wordml" xmlns:wps="http://schemas.microsoft.com/office/word/2010/wordprocessingShape" mc:Ignorable="w14 wp14">
-  <w:abstractNum w:abstractNumId="0">
+<w:numbering xmlns:wpc="http://schemas.microsoft.com/office/word/2010/wordprocessingCanvas" xmlns:cx="http://schemas.microsoft.com/office/drawing/2014/chartex" xmlns:cx1="http://schemas.microsoft.com/office/drawing/2015/9/8/chartex" xmlns:cx2="http://schemas.microsoft.com/office/drawing/2015/10/21/chartex" xmlns:cx3="http://schemas.microsoft.com/office/drawing/2016/5/9/chartex" xmlns:cx4="http://schemas.microsoft.com/office/drawing/2016/5/10/chartex" xmlns:cx5="http://schemas.microsoft.com/office/drawing/2016/5/11/chartex" xmlns:cx6="http://schemas.microsoft.com/office/drawing/2016/5/12/chartex" xmlns:cx7="http://schemas.microsoft.com/office/drawing/2016/5/13/chartex" xmlns:cx8="http://schemas.microsoft.com/office/drawing/2016/5/14/chartex" xmlns:mc="http://schemas.openxmlformats.org/markup-compatibility/2006" xmlns:aink="http://schemas.microsoft.com/office/drawing/2016/ink" xmlns:am3d="http://schemas.microsoft.com/office/drawing/2017/model3d" xmlns:o="urn:schemas-microsoft-com:office:office" xmlns:r="http://schemas.openxmlformats.org/officeDocument/2006/relationships" xmlns:m="http://schemas.openxmlformats.org/officeDocument/2006/math" xmlns:v="urn:schemas-microsoft-com:vml" xmlns:wp14="http://schemas.microsoft.com/office/word/2010/wordprocessingDrawing" xmlns:wp="http://schemas.openxmlformats.org/drawingml/2006/wordprocessingDrawing" xmlns:w10="urn:schemas-microsoft-com:office:word" xmlns:w="http://schemas.openxmlformats.org/wordprocessingml/2006/main" xmlns:w14="http://schemas.microsoft.com/office/word/2010/wordml" xmlns:w15="http://schemas.microsoft.com/office/word/2012/wordml" xmlns:w16cid="http://schemas.microsoft.com/office/word/2016/wordml/cid" xmlns:w16se="http://schemas.microsoft.com/office/word/2015/wordml/symex" xmlns:wpg="http://schemas.microsoft.com/office/word/2010/wordprocessingGroup" xmlns:wpi="http://schemas.microsoft.com/office/word/2010/wordprocessingInk" xmlns:wne="http://schemas.microsoft.com/office/word/2006/wordml" xmlns:wps="http://schemas.microsoft.com/office/word/2010/wordprocessingShape" mc:Ignorable="w14 w15 w16se w16cid wp14">
+  <w:abstractNum w:abstractNumId="0" w15:restartNumberingAfterBreak="0">
     <w:nsid w:val="0DDD76DE"/>
     <w:multiLevelType w:val="hybridMultilevel"/>
     <w:tmpl w:val="434042B6"/>
@@ -17923,7 +17923,7 @@
       </w:pPr>
     </w:lvl>
   </w:abstractNum>
-  <w:abstractNum w:abstractNumId="1">
+  <w:abstractNum w:abstractNumId="1" w15:restartNumberingAfterBreak="0">
     <w:nsid w:val="0E8F2C14"/>
     <w:multiLevelType w:val="hybridMultilevel"/>
     <w:tmpl w:val="33C450BA"/>
@@ -18036,7 +18036,7 @@
       </w:rPr>
     </w:lvl>
   </w:abstractNum>
-  <w:abstractNum w:abstractNumId="2">
+  <w:abstractNum w:abstractNumId="2" w15:restartNumberingAfterBreak="0">
     <w:nsid w:val="1C9236F7"/>
     <w:multiLevelType w:val="hybridMultilevel"/>
     <w:tmpl w:val="123CE50A"/>
@@ -18149,7 +18149,7 @@
       </w:rPr>
     </w:lvl>
   </w:abstractNum>
-  <w:abstractNum w:abstractNumId="3">
+  <w:abstractNum w:abstractNumId="3" w15:restartNumberingAfterBreak="0">
     <w:nsid w:val="23AB7E90"/>
     <w:multiLevelType w:val="hybridMultilevel"/>
     <w:tmpl w:val="725A51E8"/>
@@ -18238,7 +18238,7 @@
       </w:pPr>
     </w:lvl>
   </w:abstractNum>
-  <w:abstractNum w:abstractNumId="4">
+  <w:abstractNum w:abstractNumId="4" w15:restartNumberingAfterBreak="0">
     <w:nsid w:val="6BA865A9"/>
     <w:multiLevelType w:val="hybridMultilevel"/>
     <w:tmpl w:val="93942422"/>
@@ -18346,7 +18346,7 @@
 </file>
 
 <file path=word/styles.xml><?xml version="1.0" encoding="utf-8"?>
-<w:styles xmlns:mc="http://schemas.openxmlformats.org/markup-compatibility/2006" xmlns:r="http://schemas.openxmlformats.org/officeDocument/2006/relationships" xmlns:w="http://schemas.openxmlformats.org/wordprocessingml/2006/main" xmlns:w14="http://schemas.microsoft.com/office/word/2010/wordml" mc:Ignorable="w14">
+<w:styles xmlns:mc="http://schemas.openxmlformats.org/markup-compatibility/2006" xmlns:r="http://schemas.openxmlformats.org/officeDocument/2006/relationships" xmlns:w="http://schemas.openxmlformats.org/wordprocessingml/2006/main" xmlns:w14="http://schemas.microsoft.com/office/word/2010/wordml" xmlns:w15="http://schemas.microsoft.com/office/word/2012/wordml" xmlns:w16cid="http://schemas.microsoft.com/office/word/2016/wordml/cid" xmlns:w16se="http://schemas.microsoft.com/office/word/2015/wordml/symex" mc:Ignorable="w14 w15 w16se w16cid">
   <w:docDefaults>
     <w:rPrDefault>
       <w:rPr>
@@ -18362,364 +18362,382 @@
       </w:pPr>
     </w:pPrDefault>
   </w:docDefaults>
-  <w:latentStyles w:defLockedState="0" w:defUIPriority="99" w:defSemiHidden="1" w:defUnhideWhenUsed="1" w:defQFormat="0" w:count="267">
-    <w:lsdException w:name="Normal" w:semiHidden="0" w:uiPriority="0" w:unhideWhenUsed="0" w:qFormat="1"/>
-    <w:lsdException w:name="heading 1" w:semiHidden="0" w:uiPriority="9" w:unhideWhenUsed="0" w:qFormat="1"/>
-    <w:lsdException w:name="heading 2" w:uiPriority="9" w:qFormat="1"/>
-    <w:lsdException w:name="heading 3" w:uiPriority="9" w:qFormat="1"/>
-    <w:lsdException w:name="heading 4" w:uiPriority="9" w:qFormat="1"/>
-    <w:lsdException w:name="heading 5" w:uiPriority="9" w:qFormat="1"/>
-    <w:lsdException w:name="heading 6" w:uiPriority="9" w:qFormat="1"/>
-    <w:lsdException w:name="heading 7" w:uiPriority="9" w:qFormat="1"/>
-    <w:lsdException w:name="heading 8" w:uiPriority="9" w:qFormat="1"/>
-    <w:lsdException w:name="heading 9" w:uiPriority="9" w:qFormat="1"/>
-    <w:lsdException w:name="toc 1" w:uiPriority="39"/>
-    <w:lsdException w:name="toc 2" w:uiPriority="39"/>
-    <w:lsdException w:name="toc 3" w:uiPriority="39"/>
-    <w:lsdException w:name="toc 4" w:uiPriority="39"/>
-    <w:lsdException w:name="toc 5" w:uiPriority="39"/>
-    <w:lsdException w:name="toc 6" w:uiPriority="39"/>
-    <w:lsdException w:name="toc 7" w:uiPriority="39"/>
-    <w:lsdException w:name="toc 8" w:uiPriority="39"/>
-    <w:lsdException w:name="toc 9" w:uiPriority="39"/>
-    <w:lsdException w:name="caption" w:uiPriority="35" w:qFormat="1"/>
-    <w:lsdException w:name="Title" w:semiHidden="0" w:uiPriority="10" w:unhideWhenUsed="0" w:qFormat="1"/>
-    <w:lsdException w:name="Default Paragraph Font" w:uiPriority="1"/>
-    <w:lsdException w:name="Subtitle" w:semiHidden="0" w:uiPriority="11" w:unhideWhenUsed="0" w:qFormat="1"/>
-    <w:lsdException w:name="Strong" w:semiHidden="0" w:uiPriority="22" w:unhideWhenUsed="0" w:qFormat="1"/>
-    <w:lsdException w:name="Emphasis" w:semiHidden="0" w:uiPriority="20" w:unhideWhenUsed="0" w:qFormat="1"/>
-    <w:lsdException w:name="Table Grid" w:semiHidden="0" w:uiPriority="39" w:unhideWhenUsed="0"/>
-    <w:lsdException w:name="Placeholder Text" w:unhideWhenUsed="0"/>
-    <w:lsdException w:name="No Spacing" w:semiHidden="0" w:uiPriority="1" w:unhideWhenUsed="0" w:qFormat="1"/>
-    <w:lsdException w:name="Light Shading" w:semiHidden="0" w:uiPriority="60" w:unhideWhenUsed="0"/>
-    <w:lsdException w:name="Light List" w:semiHidden="0" w:uiPriority="61" w:unhideWhenUsed="0"/>
-    <w:lsdException w:name="Light Grid" w:semiHidden="0" w:uiPriority="62" w:unhideWhenUsed="0"/>
-    <w:lsdException w:name="Medium Shading 1" w:semiHidden="0" w:uiPriority="63" w:unhideWhenUsed="0"/>
-    <w:lsdException w:name="Medium Shading 2" w:semiHidden="0" w:uiPriority="64" w:unhideWhenUsed="0"/>
-    <w:lsdException w:name="Medium List 1" w:semiHidden="0" w:uiPriority="65" w:unhideWhenUsed="0"/>
-    <w:lsdException w:name="Medium List 2" w:semiHidden="0" w:uiPriority="66" w:unhideWhenUsed="0"/>
-    <w:lsdException w:name="Medium Grid 1" w:semiHidden="0" w:uiPriority="67" w:unhideWhenUsed="0"/>
-    <w:lsdException w:name="Medium Grid 2" w:semiHidden="0" w:uiPriority="68" w:unhideWhenUsed="0"/>
-    <w:lsdException w:name="Medium Grid 3" w:semiHidden="0" w:uiPriority="69" w:unhideWhenUsed="0"/>
-    <w:lsdException w:name="Dark List" w:semiHidden="0" w:uiPriority="70" w:unhideWhenUsed="0"/>
-    <w:lsdException w:name="Colorful Shading" w:semiHidden="0" w:uiPriority="71" w:unhideWhenUsed="0"/>
-    <w:lsdException w:name="Colorful List" w:semiHidden="0" w:uiPriority="72" w:unhideWhenUsed="0"/>
-    <w:lsdException w:name="Colorful Grid" w:semiHidden="0" w:uiPriority="73" w:unhideWhenUsed="0"/>
-    <w:lsdException w:name="Light Shading Accent 1" w:semiHidden="0" w:uiPriority="60" w:unhideWhenUsed="0"/>
-    <w:lsdException w:name="Light List Accent 1" w:semiHidden="0" w:uiPriority="61" w:unhideWhenUsed="0"/>
-    <w:lsdException w:name="Light Grid Accent 1" w:semiHidden="0" w:uiPriority="62" w:unhideWhenUsed="0"/>
-    <w:lsdException w:name="Medium Shading 1 Accent 1" w:semiHidden="0" w:uiPriority="63" w:unhideWhenUsed="0"/>
-    <w:lsdException w:name="Medium Shading 2 Accent 1" w:semiHidden="0" w:uiPriority="64" w:unhideWhenUsed="0"/>
-    <w:lsdException w:name="Medium List 1 Accent 1" w:semiHidden="0" w:uiPriority="65" w:unhideWhenUsed="0"/>
-    <w:lsdException w:name="Revision" w:unhideWhenUsed="0"/>
-    <w:lsdException w:name="List Paragraph" w:semiHidden="0" w:uiPriority="34" w:unhideWhenUsed="0" w:qFormat="1"/>
-    <w:lsdException w:name="Quote" w:semiHidden="0" w:uiPriority="29" w:unhideWhenUsed="0" w:qFormat="1"/>
-    <w:lsdException w:name="Intense Quote" w:semiHidden="0" w:uiPriority="30" w:unhideWhenUsed="0" w:qFormat="1"/>
-    <w:lsdException w:name="Medium List 2 Accent 1" w:semiHidden="0" w:uiPriority="66" w:unhideWhenUsed="0"/>
-    <w:lsdException w:name="Medium Grid 1 Accent 1" w:semiHidden="0" w:uiPriority="67" w:unhideWhenUsed="0"/>
-    <w:lsdException w:name="Medium Grid 2 Accent 1" w:semiHidden="0" w:uiPriority="68" w:unhideWhenUsed="0"/>
-    <w:lsdException w:name="Medium Grid 3 Accent 1" w:semiHidden="0" w:uiPriority="69" w:unhideWhenUsed="0"/>
-    <w:lsdException w:name="Dark List Accent 1" w:semiHidden="0" w:uiPriority="70" w:unhideWhenUsed="0"/>
-    <w:lsdException w:name="Colorful Shading Accent 1" w:semiHidden="0" w:uiPriority="71" w:unhideWhenUsed="0"/>
-    <w:lsdException w:name="Colorful List Accent 1" w:semiHidden="0" w:uiPriority="72" w:unhideWhenUsed="0"/>
-    <w:lsdException w:name="Colorful Grid Accent 1" w:semiHidden="0" w:uiPriority="73" w:unhideWhenUsed="0"/>
-    <w:lsdException w:name="Light Shading Accent 2" w:semiHidden="0" w:uiPriority="60" w:unhideWhenUsed="0"/>
-    <w:lsdException w:name="Light List Accent 2" w:semiHidden="0" w:uiPriority="61" w:unhideWhenUsed="0"/>
-    <w:lsdException w:name="Light Grid Accent 2" w:semiHidden="0" w:uiPriority="62" w:unhideWhenUsed="0"/>
-    <w:lsdException w:name="Medium Shading 1 Accent 2" w:semiHidden="0" w:uiPriority="63" w:unhideWhenUsed="0"/>
-    <w:lsdException w:name="Medium Shading 2 Accent 2" w:semiHidden="0" w:uiPriority="64" w:unhideWhenUsed="0"/>
-    <w:lsdException w:name="Medium List 1 Accent 2" w:semiHidden="0" w:uiPriority="65" w:unhideWhenUsed="0"/>
-    <w:lsdException w:name="Medium List 2 Accent 2" w:semiHidden="0" w:uiPriority="66" w:unhideWhenUsed="0"/>
-    <w:lsdException w:name="Medium Grid 1 Accent 2" w:semiHidden="0" w:uiPriority="67" w:unhideWhenUsed="0"/>
-    <w:lsdException w:name="Medium Grid 2 Accent 2" w:semiHidden="0" w:uiPriority="68" w:unhideWhenUsed="0"/>
-    <w:lsdException w:name="Medium Grid 3 Accent 2" w:semiHidden="0" w:uiPriority="69" w:unhideWhenUsed="0"/>
-    <w:lsdException w:name="Dark List Accent 2" w:semiHidden="0" w:uiPriority="70" w:unhideWhenUsed="0"/>
-    <w:lsdException w:name="Colorful Shading Accent 2" w:semiHidden="0" w:uiPriority="71" w:unhideWhenUsed="0"/>
-    <w:lsdException w:name="Colorful List Accent 2" w:semiHidden="0" w:uiPriority="72" w:unhideWhenUsed="0"/>
-    <w:lsdException w:name="Colorful Grid Accent 2" w:semiHidden="0" w:uiPriority="73" w:unhideWhenUsed="0"/>
-    <w:lsdException w:name="Light Shading Accent 3" w:semiHidden="0" w:uiPriority="60" w:unhideWhenUsed="0"/>
-    <w:lsdException w:name="Light List Accent 3" w:semiHidden="0" w:uiPriority="61" w:unhideWhenUsed="0"/>
-    <w:lsdException w:name="Light Grid Accent 3" w:semiHidden="0" w:uiPriority="62" w:unhideWhenUsed="0"/>
-    <w:lsdException w:name="Medium Shading 1 Accent 3" w:semiHidden="0" w:uiPriority="63" w:unhideWhenUsed="0"/>
-    <w:lsdException w:name="Medium Shading 2 Accent 3" w:semiHidden="0" w:uiPriority="64" w:unhideWhenUsed="0"/>
-    <w:lsdException w:name="Medium List 1 Accent 3" w:semiHidden="0" w:uiPriority="65" w:unhideWhenUsed="0"/>
-    <w:lsdException w:name="Medium List 2 Accent 3" w:semiHidden="0" w:uiPriority="66" w:unhideWhenUsed="0"/>
-    <w:lsdException w:name="Medium Grid 1 Accent 3" w:semiHidden="0" w:uiPriority="67" w:unhideWhenUsed="0"/>
-    <w:lsdException w:name="Medium Grid 2 Accent 3" w:semiHidden="0" w:uiPriority="68" w:unhideWhenUsed="0"/>
-    <w:lsdException w:name="Medium Grid 3 Accent 3" w:semiHidden="0" w:uiPriority="69" w:unhideWhenUsed="0"/>
-    <w:lsdException w:name="Dark List Accent 3" w:semiHidden="0" w:uiPriority="70" w:unhideWhenUsed="0"/>
-    <w:lsdException w:name="Colorful Shading Accent 3" w:semiHidden="0" w:uiPriority="71" w:unhideWhenUsed="0"/>
-    <w:lsdException w:name="Colorful List Accent 3" w:semiHidden="0" w:uiPriority="72" w:unhideWhenUsed="0"/>
-    <w:lsdException w:name="Colorful Grid Accent 3" w:semiHidden="0" w:uiPriority="73" w:unhideWhenUsed="0"/>
-    <w:lsdException w:name="Light Shading Accent 4" w:semiHidden="0" w:uiPriority="60" w:unhideWhenUsed="0"/>
-    <w:lsdException w:name="Light List Accent 4" w:semiHidden="0" w:uiPriority="61" w:unhideWhenUsed="0"/>
-    <w:lsdException w:name="Light Grid Accent 4" w:semiHidden="0" w:uiPriority="62" w:unhideWhenUsed="0"/>
-    <w:lsdException w:name="Medium Shading 1 Accent 4" w:semiHidden="0" w:uiPriority="63" w:unhideWhenUsed="0"/>
-    <w:lsdException w:name="Medium Shading 2 Accent 4" w:semiHidden="0" w:uiPriority="64" w:unhideWhenUsed="0"/>
-    <w:lsdException w:name="Medium List 1 Accent 4" w:semiHidden="0" w:uiPriority="65" w:unhideWhenUsed="0"/>
-    <w:lsdException w:name="Medium List 2 Accent 4" w:semiHidden="0" w:uiPriority="66" w:unhideWhenUsed="0"/>
-    <w:lsdException w:name="Medium Grid 1 Accent 4" w:semiHidden="0" w:uiPriority="67" w:unhideWhenUsed="0"/>
-    <w:lsdException w:name="Medium Grid 2 Accent 4" w:semiHidden="0" w:uiPriority="68" w:unhideWhenUsed="0"/>
-    <w:lsdException w:name="Medium Grid 3 Accent 4" w:semiHidden="0" w:uiPriority="69" w:unhideWhenUsed="0"/>
-    <w:lsdException w:name="Dark List Accent 4" w:semiHidden="0" w:uiPriority="70" w:unhideWhenUsed="0"/>
-    <w:lsdException w:name="Colorful Shading Accent 4" w:semiHidden="0" w:uiPriority="71" w:unhideWhenUsed="0"/>
-    <w:lsdException w:name="Colorful List Accent 4" w:semiHidden="0" w:uiPriority="72" w:unhideWhenUsed="0"/>
-    <w:lsdException w:name="Colorful Grid Accent 4" w:semiHidden="0" w:uiPriority="73" w:unhideWhenUsed="0"/>
-    <w:lsdException w:name="Light Shading Accent 5" w:semiHidden="0" w:uiPriority="60" w:unhideWhenUsed="0"/>
-    <w:lsdException w:name="Light List Accent 5" w:semiHidden="0" w:uiPriority="61" w:unhideWhenUsed="0"/>
-    <w:lsdException w:name="Light Grid Accent 5" w:semiHidden="0" w:uiPriority="62" w:unhideWhenUsed="0"/>
-    <w:lsdException w:name="Medium Shading 1 Accent 5" w:semiHidden="0" w:uiPriority="63" w:unhideWhenUsed="0"/>
-    <w:lsdException w:name="Medium Shading 2 Accent 5" w:semiHidden="0" w:uiPriority="64" w:unhideWhenUsed="0"/>
-    <w:lsdException w:name="Medium List 1 Accent 5" w:semiHidden="0" w:uiPriority="65" w:unhideWhenUsed="0"/>
-    <w:lsdException w:name="Medium List 2 Accent 5" w:semiHidden="0" w:uiPriority="66" w:unhideWhenUsed="0"/>
-    <w:lsdException w:name="Medium Grid 1 Accent 5" w:semiHidden="0" w:uiPriority="67" w:unhideWhenUsed="0"/>
-    <w:lsdException w:name="Medium Grid 2 Accent 5" w:semiHidden="0" w:uiPriority="68" w:unhideWhenUsed="0"/>
-    <w:lsdException w:name="Medium Grid 3 Accent 5" w:semiHidden="0" w:uiPriority="69" w:unhideWhenUsed="0"/>
-    <w:lsdException w:name="Dark List Accent 5" w:semiHidden="0" w:uiPriority="70" w:unhideWhenUsed="0"/>
-    <w:lsdException w:name="Colorful Shading Accent 5" w:semiHidden="0" w:uiPriority="71" w:unhideWhenUsed="0"/>
-    <w:lsdException w:name="Colorful List Accent 5" w:semiHidden="0" w:uiPriority="72" w:unhideWhenUsed="0"/>
-    <w:lsdException w:name="Colorful Grid Accent 5" w:semiHidden="0" w:uiPriority="73" w:unhideWhenUsed="0"/>
-    <w:lsdException w:name="Light Shading Accent 6" w:semiHidden="0" w:uiPriority="60" w:unhideWhenUsed="0"/>
-    <w:lsdException w:name="Light List Accent 6" w:semiHidden="0" w:uiPriority="61" w:unhideWhenUsed="0"/>
-    <w:lsdException w:name="Light Grid Accent 6" w:semiHidden="0" w:uiPriority="62" w:unhideWhenUsed="0"/>
-    <w:lsdException w:name="Medium Shading 1 Accent 6" w:semiHidden="0" w:uiPriority="63" w:unhideWhenUsed="0"/>
-    <w:lsdException w:name="Medium Shading 2 Accent 6" w:semiHidden="0" w:uiPriority="64" w:unhideWhenUsed="0"/>
-    <w:lsdException w:name="Medium List 1 Accent 6" w:semiHidden="0" w:uiPriority="65" w:unhideWhenUsed="0"/>
-    <w:lsdException w:name="Medium List 2 Accent 6" w:semiHidden="0" w:uiPriority="66" w:unhideWhenUsed="0"/>
-    <w:lsdException w:name="Medium Grid 1 Accent 6" w:semiHidden="0" w:uiPriority="67" w:unhideWhenUsed="0"/>
-    <w:lsdException w:name="Medium Grid 2 Accent 6" w:semiHidden="0" w:uiPriority="68" w:unhideWhenUsed="0"/>
-    <w:lsdException w:name="Medium Grid 3 Accent 6" w:semiHidden="0" w:uiPriority="69" w:unhideWhenUsed="0"/>
-    <w:lsdException w:name="Dark List Accent 6" w:semiHidden="0" w:uiPriority="70" w:unhideWhenUsed="0"/>
-    <w:lsdException w:name="Colorful Shading Accent 6" w:semiHidden="0" w:uiPriority="71" w:unhideWhenUsed="0"/>
-    <w:lsdException w:name="Colorful List Accent 6" w:semiHidden="0" w:uiPriority="72" w:unhideWhenUsed="0"/>
-    <w:lsdException w:name="Colorful Grid Accent 6" w:semiHidden="0" w:uiPriority="73" w:unhideWhenUsed="0"/>
-    <w:lsdException w:name="Subtle Emphasis" w:semiHidden="0" w:uiPriority="19" w:unhideWhenUsed="0" w:qFormat="1"/>
-    <w:lsdException w:name="Intense Emphasis" w:semiHidden="0" w:uiPriority="21" w:unhideWhenUsed="0" w:qFormat="1"/>
-    <w:lsdException w:name="Subtle Reference" w:semiHidden="0" w:uiPriority="31" w:unhideWhenUsed="0" w:qFormat="1"/>
-    <w:lsdException w:name="Intense Reference" w:semiHidden="0" w:uiPriority="32" w:unhideWhenUsed="0" w:qFormat="1"/>
-    <w:lsdException w:name="Book Title" w:semiHidden="0" w:uiPriority="33" w:unhideWhenUsed="0" w:qFormat="1"/>
-    <w:lsdException w:name="Bibliography" w:uiPriority="37"/>
-    <w:lsdException w:name="TOC Heading" w:uiPriority="39" w:qFormat="1"/>
-  </w:latentStyles>
-  <w:style w:type="paragraph" w:default="1" w:styleId="Normal">
-    <w:name w:val="Normal"/>
-    <w:qFormat/>
-  </w:style>
-  <w:style w:type="character" w:default="1" w:styleId="Fuentedeprrafopredeter">
-    <w:name w:val="Default Paragraph Font"/>
-    <w:uiPriority w:val="1"/>
-    <w:semiHidden/>
-    <w:unhideWhenUsed/>
-  </w:style>
-  <w:style w:type="table" w:default="1" w:styleId="Tablanormal">
-    <w:name w:val="Normal Table"/>
-    <w:uiPriority w:val="99"/>
-    <w:semiHidden/>
-    <w:unhideWhenUsed/>
-    <w:tblPr>
-      <w:tblInd w:w="0" w:type="dxa"/>
-      <w:tblCellMar>
-        <w:top w:w="0" w:type="dxa"/>
-        <w:left w:w="108" w:type="dxa"/>
-        <w:bottom w:w="0" w:type="dxa"/>
-        <w:right w:w="108" w:type="dxa"/>
-      </w:tblCellMar>
-    </w:tblPr>
-  </w:style>
-  <w:style w:type="numbering" w:default="1" w:styleId="Sinlista">
-    <w:name w:val="No List"/>
-    <w:uiPriority w:val="99"/>
-    <w:semiHidden/>
-    <w:unhideWhenUsed/>
-  </w:style>
-  <w:style w:type="table" w:styleId="Tablaconcuadrcula">
-    <w:name w:val="Table Grid"/>
-    <w:basedOn w:val="Tablanormal"/>
-    <w:uiPriority w:val="39"/>
-    <w:rsid w:val="00BF2E3C"/>
-    <w:pPr>
-      <w:spacing w:after="0" w:line="240" w:lineRule="auto"/>
-    </w:pPr>
-    <w:tblPr>
-      <w:tblBorders>
-        <w:top w:val="single" w:sz="4" w:space="0" w:color="auto"/>
-        <w:left w:val="single" w:sz="4" w:space="0" w:color="auto"/>
-        <w:bottom w:val="single" w:sz="4" w:space="0" w:color="auto"/>
-        <w:right w:val="single" w:sz="4" w:space="0" w:color="auto"/>
-        <w:insideH w:val="single" w:sz="4" w:space="0" w:color="auto"/>
-        <w:insideV w:val="single" w:sz="4" w:space="0" w:color="auto"/>
-      </w:tblBorders>
-    </w:tblPr>
-  </w:style>
-  <w:style w:type="paragraph" w:styleId="Prrafodelista">
-    <w:name w:val="List Paragraph"/>
-    <w:basedOn w:val="Normal"/>
-    <w:uiPriority w:val="34"/>
-    <w:qFormat/>
-    <w:rsid w:val="00026992"/>
-    <w:pPr>
-      <w:ind w:left="720"/>
-      <w:contextualSpacing/>
-    </w:pPr>
-  </w:style>
-</w:styles>
-</file>
-
-<file path=word/stylesWithEffects.xml><?xml version="1.0" encoding="utf-8"?>
-<w:styles xmlns:wpc="http://schemas.microsoft.com/office/word/2010/wordprocessingCanvas" xmlns:mc="http://schemas.openxmlformats.org/markup-compatibility/2006" xmlns:o="urn:schemas-microsoft-com:office:office" xmlns:r="http://schemas.openxmlformats.org/officeDocument/2006/relationships" xmlns:m="http://schemas.openxmlformats.org/officeDocument/2006/math" xmlns:v="urn:schemas-microsoft-com:vml" xmlns:wp14="http://schemas.microsoft.com/office/word/2010/wordprocessingDrawing" xmlns:wp="http://schemas.openxmlformats.org/drawingml/2006/wordprocessingDrawing" xmlns:w10="urn:schemas-microsoft-com:office:word" xmlns:w="http://schemas.openxmlformats.org/wordprocessingml/2006/main" xmlns:w14="http://schemas.microsoft.com/office/word/2010/wordml" xmlns:wpg="http://schemas.microsoft.com/office/word/2010/wordprocessingGroup" xmlns:wpi="http://schemas.microsoft.com/office/word/2010/wordprocessingInk" xmlns:wne="http://schemas.microsoft.com/office/word/2006/wordml" xmlns:wps="http://schemas.microsoft.com/office/word/2010/wordprocessingShape" mc:Ignorable="w14 wp14">
-  <w:docDefaults>
-    <w:rPrDefault>
-      <w:rPr>
-        <w:rFonts w:asciiTheme="minorHAnsi" w:eastAsiaTheme="minorHAnsi" w:hAnsiTheme="minorHAnsi" w:cstheme="minorBidi"/>
-        <w:sz w:val="22"/>
-        <w:szCs w:val="22"/>
-        <w:lang w:val="es-ES" w:eastAsia="en-US" w:bidi="ar-SA"/>
-      </w:rPr>
-    </w:rPrDefault>
-    <w:pPrDefault>
-      <w:pPr>
-        <w:spacing w:after="160" w:line="259" w:lineRule="auto"/>
-      </w:pPr>
-    </w:pPrDefault>
-  </w:docDefaults>
-  <w:latentStyles w:defLockedState="0" w:defUIPriority="99" w:defSemiHidden="1" w:defUnhideWhenUsed="1" w:defQFormat="0" w:count="267">
-    <w:lsdException w:name="Normal" w:semiHidden="0" w:uiPriority="0" w:unhideWhenUsed="0" w:qFormat="1"/>
-    <w:lsdException w:name="heading 1" w:semiHidden="0" w:uiPriority="9" w:unhideWhenUsed="0" w:qFormat="1"/>
-    <w:lsdException w:name="heading 2" w:uiPriority="9" w:qFormat="1"/>
-    <w:lsdException w:name="heading 3" w:uiPriority="9" w:qFormat="1"/>
-    <w:lsdException w:name="heading 4" w:uiPriority="9" w:qFormat="1"/>
-    <w:lsdException w:name="heading 5" w:uiPriority="9" w:qFormat="1"/>
-    <w:lsdException w:name="heading 6" w:uiPriority="9" w:qFormat="1"/>
-    <w:lsdException w:name="heading 7" w:uiPriority="9" w:qFormat="1"/>
-    <w:lsdException w:name="heading 8" w:uiPriority="9" w:qFormat="1"/>
-    <w:lsdException w:name="heading 9" w:uiPriority="9" w:qFormat="1"/>
-    <w:lsdException w:name="toc 1" w:uiPriority="39"/>
-    <w:lsdException w:name="toc 2" w:uiPriority="39"/>
-    <w:lsdException w:name="toc 3" w:uiPriority="39"/>
-    <w:lsdException w:name="toc 4" w:uiPriority="39"/>
-    <w:lsdException w:name="toc 5" w:uiPriority="39"/>
-    <w:lsdException w:name="toc 6" w:uiPriority="39"/>
-    <w:lsdException w:name="toc 7" w:uiPriority="39"/>
-    <w:lsdException w:name="toc 8" w:uiPriority="39"/>
-    <w:lsdException w:name="toc 9" w:uiPriority="39"/>
-    <w:lsdException w:name="caption" w:uiPriority="35" w:qFormat="1"/>
-    <w:lsdException w:name="Title" w:semiHidden="0" w:uiPriority="10" w:unhideWhenUsed="0" w:qFormat="1"/>
-    <w:lsdException w:name="Default Paragraph Font" w:uiPriority="1"/>
-    <w:lsdException w:name="Subtitle" w:semiHidden="0" w:uiPriority="11" w:unhideWhenUsed="0" w:qFormat="1"/>
-    <w:lsdException w:name="Strong" w:semiHidden="0" w:uiPriority="22" w:unhideWhenUsed="0" w:qFormat="1"/>
-    <w:lsdException w:name="Emphasis" w:semiHidden="0" w:uiPriority="20" w:unhideWhenUsed="0" w:qFormat="1"/>
-    <w:lsdException w:name="Table Grid" w:semiHidden="0" w:uiPriority="39" w:unhideWhenUsed="0"/>
-    <w:lsdException w:name="Placeholder Text" w:unhideWhenUsed="0"/>
-    <w:lsdException w:name="No Spacing" w:semiHidden="0" w:uiPriority="1" w:unhideWhenUsed="0" w:qFormat="1"/>
-    <w:lsdException w:name="Light Shading" w:semiHidden="0" w:uiPriority="60" w:unhideWhenUsed="0"/>
-    <w:lsdException w:name="Light List" w:semiHidden="0" w:uiPriority="61" w:unhideWhenUsed="0"/>
-    <w:lsdException w:name="Light Grid" w:semiHidden="0" w:uiPriority="62" w:unhideWhenUsed="0"/>
-    <w:lsdException w:name="Medium Shading 1" w:semiHidden="0" w:uiPriority="63" w:unhideWhenUsed="0"/>
-    <w:lsdException w:name="Medium Shading 2" w:semiHidden="0" w:uiPriority="64" w:unhideWhenUsed="0"/>
-    <w:lsdException w:name="Medium List 1" w:semiHidden="0" w:uiPriority="65" w:unhideWhenUsed="0"/>
-    <w:lsdException w:name="Medium List 2" w:semiHidden="0" w:uiPriority="66" w:unhideWhenUsed="0"/>
-    <w:lsdException w:name="Medium Grid 1" w:semiHidden="0" w:uiPriority="67" w:unhideWhenUsed="0"/>
-    <w:lsdException w:name="Medium Grid 2" w:semiHidden="0" w:uiPriority="68" w:unhideWhenUsed="0"/>
-    <w:lsdException w:name="Medium Grid 3" w:semiHidden="0" w:uiPriority="69" w:unhideWhenUsed="0"/>
-    <w:lsdException w:name="Dark List" w:semiHidden="0" w:uiPriority="70" w:unhideWhenUsed="0"/>
-    <w:lsdException w:name="Colorful Shading" w:semiHidden="0" w:uiPriority="71" w:unhideWhenUsed="0"/>
-    <w:lsdException w:name="Colorful List" w:semiHidden="0" w:uiPriority="72" w:unhideWhenUsed="0"/>
-    <w:lsdException w:name="Colorful Grid" w:semiHidden="0" w:uiPriority="73" w:unhideWhenUsed="0"/>
-    <w:lsdException w:name="Light Shading Accent 1" w:semiHidden="0" w:uiPriority="60" w:unhideWhenUsed="0"/>
-    <w:lsdException w:name="Light List Accent 1" w:semiHidden="0" w:uiPriority="61" w:unhideWhenUsed="0"/>
-    <w:lsdException w:name="Light Grid Accent 1" w:semiHidden="0" w:uiPriority="62" w:unhideWhenUsed="0"/>
-    <w:lsdException w:name="Medium Shading 1 Accent 1" w:semiHidden="0" w:uiPriority="63" w:unhideWhenUsed="0"/>
-    <w:lsdException w:name="Medium Shading 2 Accent 1" w:semiHidden="0" w:uiPriority="64" w:unhideWhenUsed="0"/>
-    <w:lsdException w:name="Medium List 1 Accent 1" w:semiHidden="0" w:uiPriority="65" w:unhideWhenUsed="0"/>
-    <w:lsdException w:name="Revision" w:unhideWhenUsed="0"/>
-    <w:lsdException w:name="List Paragraph" w:semiHidden="0" w:uiPriority="34" w:unhideWhenUsed="0" w:qFormat="1"/>
-    <w:lsdException w:name="Quote" w:semiHidden="0" w:uiPriority="29" w:unhideWhenUsed="0" w:qFormat="1"/>
-    <w:lsdException w:name="Intense Quote" w:semiHidden="0" w:uiPriority="30" w:unhideWhenUsed="0" w:qFormat="1"/>
-    <w:lsdException w:name="Medium List 2 Accent 1" w:semiHidden="0" w:uiPriority="66" w:unhideWhenUsed="0"/>
-    <w:lsdException w:name="Medium Grid 1 Accent 1" w:semiHidden="0" w:uiPriority="67" w:unhideWhenUsed="0"/>
-    <w:lsdException w:name="Medium Grid 2 Accent 1" w:semiHidden="0" w:uiPriority="68" w:unhideWhenUsed="0"/>
-    <w:lsdException w:name="Medium Grid 3 Accent 1" w:semiHidden="0" w:uiPriority="69" w:unhideWhenUsed="0"/>
-    <w:lsdException w:name="Dark List Accent 1" w:semiHidden="0" w:uiPriority="70" w:unhideWhenUsed="0"/>
-    <w:lsdException w:name="Colorful Shading Accent 1" w:semiHidden="0" w:uiPriority="71" w:unhideWhenUsed="0"/>
-    <w:lsdException w:name="Colorful List Accent 1" w:semiHidden="0" w:uiPriority="72" w:unhideWhenUsed="0"/>
-    <w:lsdException w:name="Colorful Grid Accent 1" w:semiHidden="0" w:uiPriority="73" w:unhideWhenUsed="0"/>
-    <w:lsdException w:name="Light Shading Accent 2" w:semiHidden="0" w:uiPriority="60" w:unhideWhenUsed="0"/>
-    <w:lsdException w:name="Light List Accent 2" w:semiHidden="0" w:uiPriority="61" w:unhideWhenUsed="0"/>
-    <w:lsdException w:name="Light Grid Accent 2" w:semiHidden="0" w:uiPriority="62" w:unhideWhenUsed="0"/>
-    <w:lsdException w:name="Medium Shading 1 Accent 2" w:semiHidden="0" w:uiPriority="63" w:unhideWhenUsed="0"/>
-    <w:lsdException w:name="Medium Shading 2 Accent 2" w:semiHidden="0" w:uiPriority="64" w:unhideWhenUsed="0"/>
-    <w:lsdException w:name="Medium List 1 Accent 2" w:semiHidden="0" w:uiPriority="65" w:unhideWhenUsed="0"/>
-    <w:lsdException w:name="Medium List 2 Accent 2" w:semiHidden="0" w:uiPriority="66" w:unhideWhenUsed="0"/>
-    <w:lsdException w:name="Medium Grid 1 Accent 2" w:semiHidden="0" w:uiPriority="67" w:unhideWhenUsed="0"/>
-    <w:lsdException w:name="Medium Grid 2 Accent 2" w:semiHidden="0" w:uiPriority="68" w:unhideWhenUsed="0"/>
-    <w:lsdException w:name="Medium Grid 3 Accent 2" w:semiHidden="0" w:uiPriority="69" w:unhideWhenUsed="0"/>
-    <w:lsdException w:name="Dark List Accent 2" w:semiHidden="0" w:uiPriority="70" w:unhideWhenUsed="0"/>
-    <w:lsdException w:name="Colorful Shading Accent 2" w:semiHidden="0" w:uiPriority="71" w:unhideWhenUsed="0"/>
-    <w:lsdException w:name="Colorful List Accent 2" w:semiHidden="0" w:uiPriority="72" w:unhideWhenUsed="0"/>
-    <w:lsdException w:name="Colorful Grid Accent 2" w:semiHidden="0" w:uiPriority="73" w:unhideWhenUsed="0"/>
-    <w:lsdException w:name="Light Shading Accent 3" w:semiHidden="0" w:uiPriority="60" w:unhideWhenUsed="0"/>
-    <w:lsdException w:name="Light List Accent 3" w:semiHidden="0" w:uiPriority="61" w:unhideWhenUsed="0"/>
-    <w:lsdException w:name="Light Grid Accent 3" w:semiHidden="0" w:uiPriority="62" w:unhideWhenUsed="0"/>
-    <w:lsdException w:name="Medium Shading 1 Accent 3" w:semiHidden="0" w:uiPriority="63" w:unhideWhenUsed="0"/>
-    <w:lsdException w:name="Medium Shading 2 Accent 3" w:semiHidden="0" w:uiPriority="64" w:unhideWhenUsed="0"/>
-    <w:lsdException w:name="Medium List 1 Accent 3" w:semiHidden="0" w:uiPriority="65" w:unhideWhenUsed="0"/>
-    <w:lsdException w:name="Medium List 2 Accent 3" w:semiHidden="0" w:uiPriority="66" w:unhideWhenUsed="0"/>
-    <w:lsdException w:name="Medium Grid 1 Accent 3" w:semiHidden="0" w:uiPriority="67" w:unhideWhenUsed="0"/>
-    <w:lsdException w:name="Medium Grid 2 Accent 3" w:semiHidden="0" w:uiPriority="68" w:unhideWhenUsed="0"/>
-    <w:lsdException w:name="Medium Grid 3 Accent 3" w:semiHidden="0" w:uiPriority="69" w:unhideWhenUsed="0"/>
-    <w:lsdException w:name="Dark List Accent 3" w:semiHidden="0" w:uiPriority="70" w:unhideWhenUsed="0"/>
-    <w:lsdException w:name="Colorful Shading Accent 3" w:semiHidden="0" w:uiPriority="71" w:unhideWhenUsed="0"/>
-    <w:lsdException w:name="Colorful List Accent 3" w:semiHidden="0" w:uiPriority="72" w:unhideWhenUsed="0"/>
-    <w:lsdException w:name="Colorful Grid Accent 3" w:semiHidden="0" w:uiPriority="73" w:unhideWhenUsed="0"/>
-    <w:lsdException w:name="Light Shading Accent 4" w:semiHidden="0" w:uiPriority="60" w:unhideWhenUsed="0"/>
-    <w:lsdException w:name="Light List Accent 4" w:semiHidden="0" w:uiPriority="61" w:unhideWhenUsed="0"/>
-    <w:lsdException w:name="Light Grid Accent 4" w:semiHidden="0" w:uiPriority="62" w:unhideWhenUsed="0"/>
-    <w:lsdException w:name="Medium Shading 1 Accent 4" w:semiHidden="0" w:uiPriority="63" w:unhideWhenUsed="0"/>
-    <w:lsdException w:name="Medium Shading 2 Accent 4" w:semiHidden="0" w:uiPriority="64" w:unhideWhenUsed="0"/>
-    <w:lsdException w:name="Medium List 1 Accent 4" w:semiHidden="0" w:uiPriority="65" w:unhideWhenUsed="0"/>
-    <w:lsdException w:name="Medium List 2 Accent 4" w:semiHidden="0" w:uiPriority="66" w:unhideWhenUsed="0"/>
-    <w:lsdException w:name="Medium Grid 1 Accent 4" w:semiHidden="0" w:uiPriority="67" w:unhideWhenUsed="0"/>
-    <w:lsdException w:name="Medium Grid 2 Accent 4" w:semiHidden="0" w:uiPriority="68" w:unhideWhenUsed="0"/>
-    <w:lsdException w:name="Medium Grid 3 Accent 4" w:semiHidden="0" w:uiPriority="69" w:unhideWhenUsed="0"/>
-    <w:lsdException w:name="Dark List Accent 4" w:semiHidden="0" w:uiPriority="70" w:unhideWhenUsed="0"/>
-    <w:lsdException w:name="Colorful Shading Accent 4" w:semiHidden="0" w:uiPriority="71" w:unhideWhenUsed="0"/>
-    <w:lsdException w:name="Colorful List Accent 4" w:semiHidden="0" w:uiPriority="72" w:unhideWhenUsed="0"/>
-    <w:lsdException w:name="Colorful Grid Accent 4" w:semiHidden="0" w:uiPriority="73" w:unhideWhenUsed="0"/>
-    <w:lsdException w:name="Light Shading Accent 5" w:semiHidden="0" w:uiPriority="60" w:unhideWhenUsed="0"/>
-    <w:lsdException w:name="Light List Accent 5" w:semiHidden="0" w:uiPriority="61" w:unhideWhenUsed="0"/>
-    <w:lsdException w:name="Light Grid Accent 5" w:semiHidden="0" w:uiPriority="62" w:unhideWhenUsed="0"/>
-    <w:lsdException w:name="Medium Shading 1 Accent 5" w:semiHidden="0" w:uiPriority="63" w:unhideWhenUsed="0"/>
-    <w:lsdException w:name="Medium Shading 2 Accent 5" w:semiHidden="0" w:uiPriority="64" w:unhideWhenUsed="0"/>
-    <w:lsdException w:name="Medium List 1 Accent 5" w:semiHidden="0" w:uiPriority="65" w:unhideWhenUsed="0"/>
-    <w:lsdException w:name="Medium List 2 Accent 5" w:semiHidden="0" w:uiPriority="66" w:unhideWhenUsed="0"/>
-    <w:lsdException w:name="Medium Grid 1 Accent 5" w:semiHidden="0" w:uiPriority="67" w:unhideWhenUsed="0"/>
-    <w:lsdException w:name="Medium Grid 2 Accent 5" w:semiHidden="0" w:uiPriority="68" w:unhideWhenUsed="0"/>
-    <w:lsdException w:name="Medium Grid 3 Accent 5" w:semiHidden="0" w:uiPriority="69" w:unhideWhenUsed="0"/>
-    <w:lsdException w:name="Dark List Accent 5" w:semiHidden="0" w:uiPriority="70" w:unhideWhenUsed="0"/>
-    <w:lsdException w:name="Colorful Shading Accent 5" w:semiHidden="0" w:uiPriority="71" w:unhideWhenUsed="0"/>
-    <w:lsdException w:name="Colorful List Accent 5" w:semiHidden="0" w:uiPriority="72" w:unhideWhenUsed="0"/>
-    <w:lsdException w:name="Colorful Grid Accent 5" w:semiHidden="0" w:uiPriority="73" w:unhideWhenUsed="0"/>
-    <w:lsdException w:name="Light Shading Accent 6" w:semiHidden="0" w:uiPriority="60" w:unhideWhenUsed="0"/>
-    <w:lsdException w:name="Light List Accent 6" w:semiHidden="0" w:uiPriority="61" w:unhideWhenUsed="0"/>
-    <w:lsdException w:name="Light Grid Accent 6" w:semiHidden="0" w:uiPriority="62" w:unhideWhenUsed="0"/>
-    <w:lsdException w:name="Medium Shading 1 Accent 6" w:semiHidden="0" w:uiPriority="63" w:unhideWhenUsed="0"/>
-    <w:lsdException w:name="Medium Shading 2 Accent 6" w:semiHidden="0" w:uiPriority="64" w:unhideWhenUsed="0"/>
-    <w:lsdException w:name="Medium List 1 Accent 6" w:semiHidden="0" w:uiPriority="65" w:unhideWhenUsed="0"/>
-    <w:lsdException w:name="Medium List 2 Accent 6" w:semiHidden="0" w:uiPriority="66" w:unhideWhenUsed="0"/>
-    <w:lsdException w:name="Medium Grid 1 Accent 6" w:semiHidden="0" w:uiPriority="67" w:unhideWhenUsed="0"/>
-    <w:lsdException w:name="Medium Grid 2 Accent 6" w:semiHidden="0" w:uiPriority="68" w:unhideWhenUsed="0"/>
-    <w:lsdException w:name="Medium Grid 3 Accent 6" w:semiHidden="0" w:uiPriority="69" w:unhideWhenUsed="0"/>
-    <w:lsdException w:name="Dark List Accent 6" w:semiHidden="0" w:uiPriority="70" w:unhideWhenUsed="0"/>
-    <w:lsdException w:name="Colorful Shading Accent 6" w:semiHidden="0" w:uiPriority="71" w:unhideWhenUsed="0"/>
-    <w:lsdException w:name="Colorful List Accent 6" w:semiHidden="0" w:uiPriority="72" w:unhideWhenUsed="0"/>
-    <w:lsdException w:name="Colorful Grid Accent 6" w:semiHidden="0" w:uiPriority="73" w:unhideWhenUsed="0"/>
-    <w:lsdException w:name="Subtle Emphasis" w:semiHidden="0" w:uiPriority="19" w:unhideWhenUsed="0" w:qFormat="1"/>
-    <w:lsdException w:name="Intense Emphasis" w:semiHidden="0" w:uiPriority="21" w:unhideWhenUsed="0" w:qFormat="1"/>
-    <w:lsdException w:name="Subtle Reference" w:semiHidden="0" w:uiPriority="31" w:unhideWhenUsed="0" w:qFormat="1"/>
-    <w:lsdException w:name="Intense Reference" w:semiHidden="0" w:uiPriority="32" w:unhideWhenUsed="0" w:qFormat="1"/>
-    <w:lsdException w:name="Book Title" w:semiHidden="0" w:uiPriority="33" w:unhideWhenUsed="0" w:qFormat="1"/>
-    <w:lsdException w:name="Bibliography" w:uiPriority="37"/>
-    <w:lsdException w:name="TOC Heading" w:uiPriority="39" w:qFormat="1"/>
+  <w:latentStyles w:defLockedState="0" w:defUIPriority="99" w:defSemiHidden="0" w:defUnhideWhenUsed="0" w:defQFormat="0" w:count="375">
+    <w:lsdException w:name="Normal" w:uiPriority="0" w:qFormat="1"/>
+    <w:lsdException w:name="heading 1" w:uiPriority="9" w:qFormat="1"/>
+    <w:lsdException w:name="heading 2" w:semiHidden="1" w:uiPriority="9" w:unhideWhenUsed="1" w:qFormat="1"/>
+    <w:lsdException w:name="heading 3" w:semiHidden="1" w:uiPriority="9" w:unhideWhenUsed="1" w:qFormat="1"/>
+    <w:lsdException w:name="heading 4" w:semiHidden="1" w:uiPriority="9" w:unhideWhenUsed="1" w:qFormat="1"/>
+    <w:lsdException w:name="heading 5" w:semiHidden="1" w:uiPriority="9" w:unhideWhenUsed="1" w:qFormat="1"/>
+    <w:lsdException w:name="heading 6" w:semiHidden="1" w:uiPriority="9" w:unhideWhenUsed="1" w:qFormat="1"/>
+    <w:lsdException w:name="heading 7" w:semiHidden="1" w:uiPriority="9" w:unhideWhenUsed="1" w:qFormat="1"/>
+    <w:lsdException w:name="heading 8" w:semiHidden="1" w:uiPriority="9" w:unhideWhenUsed="1" w:qFormat="1"/>
+    <w:lsdException w:name="heading 9" w:semiHidden="1" w:uiPriority="9" w:unhideWhenUsed="1" w:qFormat="1"/>
+    <w:lsdException w:name="index 1" w:semiHidden="1" w:unhideWhenUsed="1"/>
+    <w:lsdException w:name="index 2" w:semiHidden="1" w:unhideWhenUsed="1"/>
+    <w:lsdException w:name="index 3" w:semiHidden="1" w:unhideWhenUsed="1"/>
+    <w:lsdException w:name="index 4" w:semiHidden="1" w:unhideWhenUsed="1"/>
+    <w:lsdException w:name="index 5" w:semiHidden="1" w:unhideWhenUsed="1"/>
+    <w:lsdException w:name="index 6" w:semiHidden="1" w:unhideWhenUsed="1"/>
+    <w:lsdException w:name="index 7" w:semiHidden="1" w:unhideWhenUsed="1"/>
+    <w:lsdException w:name="index 8" w:semiHidden="1" w:unhideWhenUsed="1"/>
+    <w:lsdException w:name="index 9" w:semiHidden="1" w:unhideWhenUsed="1"/>
+    <w:lsdException w:name="toc 1" w:semiHidden="1" w:uiPriority="39" w:unhideWhenUsed="1"/>
+    <w:lsdException w:name="toc 2" w:semiHidden="1" w:uiPriority="39" w:unhideWhenUsed="1"/>
+    <w:lsdException w:name="toc 3" w:semiHidden="1" w:uiPriority="39" w:unhideWhenUsed="1"/>
+    <w:lsdException w:name="toc 4" w:semiHidden="1" w:uiPriority="39" w:unhideWhenUsed="1"/>
+    <w:lsdException w:name="toc 5" w:semiHidden="1" w:uiPriority="39" w:unhideWhenUsed="1"/>
+    <w:lsdException w:name="toc 6" w:semiHidden="1" w:uiPriority="39" w:unhideWhenUsed="1"/>
+    <w:lsdException w:name="toc 7" w:semiHidden="1" w:uiPriority="39" w:unhideWhenUsed="1"/>
+    <w:lsdException w:name="toc 8" w:semiHidden="1" w:uiPriority="39" w:unhideWhenUsed="1"/>
+    <w:lsdException w:name="toc 9" w:semiHidden="1" w:uiPriority="39" w:unhideWhenUsed="1"/>
+    <w:lsdException w:name="Normal Indent" w:semiHidden="1" w:unhideWhenUsed="1"/>
+    <w:lsdException w:name="footnote text" w:semiHidden="1" w:unhideWhenUsed="1"/>
+    <w:lsdException w:name="annotation text" w:semiHidden="1" w:unhideWhenUsed="1"/>
+    <w:lsdException w:name="header" w:semiHidden="1" w:unhideWhenUsed="1"/>
+    <w:lsdException w:name="footer" w:semiHidden="1" w:unhideWhenUsed="1"/>
+    <w:lsdException w:name="index heading" w:semiHidden="1" w:unhideWhenUsed="1"/>
+    <w:lsdException w:name="caption" w:semiHidden="1" w:uiPriority="35" w:unhideWhenUsed="1" w:qFormat="1"/>
+    <w:lsdException w:name="table of figures" w:semiHidden="1" w:unhideWhenUsed="1"/>
+    <w:lsdException w:name="envelope address" w:semiHidden="1" w:unhideWhenUsed="1"/>
+    <w:lsdException w:name="envelope return" w:semiHidden="1" w:unhideWhenUsed="1"/>
+    <w:lsdException w:name="footnote reference" w:semiHidden="1" w:unhideWhenUsed="1"/>
+    <w:lsdException w:name="annotation reference" w:semiHidden="1" w:unhideWhenUsed="1"/>
+    <w:lsdException w:name="line number" w:semiHidden="1" w:unhideWhenUsed="1"/>
+    <w:lsdException w:name="page number" w:semiHidden="1" w:unhideWhenUsed="1"/>
+    <w:lsdException w:name="endnote reference" w:semiHidden="1" w:unhideWhenUsed="1"/>
+    <w:lsdException w:name="endnote text" w:semiHidden="1" w:unhideWhenUsed="1"/>
+    <w:lsdException w:name="table of authorities" w:semiHidden="1" w:unhideWhenUsed="1"/>
+    <w:lsdException w:name="macro" w:semiHidden="1" w:unhideWhenUsed="1"/>
+    <w:lsdException w:name="toa heading" w:semiHidden="1" w:unhideWhenUsed="1"/>
+    <w:lsdException w:name="List" w:semiHidden="1" w:unhideWhenUsed="1"/>
+    <w:lsdException w:name="List Bullet" w:semiHidden="1" w:unhideWhenUsed="1"/>
+    <w:lsdException w:name="List Number" w:semiHidden="1" w:unhideWhenUsed="1"/>
+    <w:lsdException w:name="List 2" w:semiHidden="1" w:unhideWhenUsed="1"/>
+    <w:lsdException w:name="List 3" w:semiHidden="1" w:unhideWhenUsed="1"/>
+    <w:lsdException w:name="List 4" w:semiHidden="1" w:unhideWhenUsed="1"/>
+    <w:lsdException w:name="List 5" w:semiHidden="1" w:unhideWhenUsed="1"/>
+    <w:lsdException w:name="List Bullet 2" w:semiHidden="1" w:unhideWhenUsed="1"/>
+    <w:lsdException w:name="List Bullet 3" w:semiHidden="1" w:unhideWhenUsed="1"/>
+    <w:lsdException w:name="List Bullet 4" w:semiHidden="1" w:unhideWhenUsed="1"/>
+    <w:lsdException w:name="List Bullet 5" w:semiHidden="1" w:unhideWhenUsed="1"/>
+    <w:lsdException w:name="List Number 2" w:semiHidden="1" w:unhideWhenUsed="1"/>
+    <w:lsdException w:name="List Number 3" w:semiHidden="1" w:unhideWhenUsed="1"/>
+    <w:lsdException w:name="List Number 4" w:semiHidden="1" w:unhideWhenUsed="1"/>
+    <w:lsdException w:name="List Number 5" w:semiHidden="1" w:unhideWhenUsed="1"/>
+    <w:lsdException w:name="Title" w:uiPriority="10" w:qFormat="1"/>
+    <w:lsdException w:name="Closing" w:semiHidden="1" w:unhideWhenUsed="1"/>
+    <w:lsdException w:name="Signature" w:semiHidden="1" w:unhideWhenUsed="1"/>
+    <w:lsdException w:name="Default Paragraph Font" w:semiHidden="1" w:uiPriority="1" w:unhideWhenUsed="1"/>
+    <w:lsdException w:name="Body Text" w:semiHidden="1" w:unhideWhenUsed="1"/>
+    <w:lsdException w:name="Body Text Indent" w:semiHidden="1" w:unhideWhenUsed="1"/>
+    <w:lsdException w:name="List Continue" w:semiHidden="1" w:unhideWhenUsed="1"/>
+    <w:lsdException w:name="List Continue 2" w:semiHidden="1" w:unhideWhenUsed="1"/>
+    <w:lsdException w:name="List Continue 3" w:semiHidden="1" w:unhideWhenUsed="1"/>
+    <w:lsdException w:name="List Continue 4" w:semiHidden="1" w:unhideWhenUsed="1"/>
+    <w:lsdException w:name="List Continue 5" w:semiHidden="1" w:unhideWhenUsed="1"/>
+    <w:lsdException w:name="Message Header" w:semiHidden="1" w:unhideWhenUsed="1"/>
+    <w:lsdException w:name="Subtitle" w:uiPriority="11" w:qFormat="1"/>
+    <w:lsdException w:name="Salutation" w:semiHidden="1" w:unhideWhenUsed="1"/>
+    <w:lsdException w:name="Date" w:semiHidden="1" w:unhideWhenUsed="1"/>
+    <w:lsdException w:name="Body Text First Indent" w:semiHidden="1" w:unhideWhenUsed="1"/>
+    <w:lsdException w:name="Body Text First Indent 2" w:semiHidden="1" w:unhideWhenUsed="1"/>
+    <w:lsdException w:name="Note Heading" w:semiHidden="1" w:unhideWhenUsed="1"/>
+    <w:lsdException w:name="Body Text 2" w:semiHidden="1" w:unhideWhenUsed="1"/>
+    <w:lsdException w:name="Body Text 3" w:semiHidden="1" w:unhideWhenUsed="1"/>
+    <w:lsdException w:name="Body Text Indent 2" w:semiHidden="1" w:unhideWhenUsed="1"/>
+    <w:lsdException w:name="Body Text Indent 3" w:semiHidden="1" w:unhideWhenUsed="1"/>
+    <w:lsdException w:name="Block Text" w:semiHidden="1" w:unhideWhenUsed="1"/>
+    <w:lsdException w:name="Hyperlink" w:semiHidden="1" w:unhideWhenUsed="1"/>
+    <w:lsdException w:name="FollowedHyperlink" w:semiHidden="1" w:unhideWhenUsed="1"/>
+    <w:lsdException w:name="Strong" w:uiPriority="22" w:qFormat="1"/>
+    <w:lsdException w:name="Emphasis" w:uiPriority="20" w:qFormat="1"/>
+    <w:lsdException w:name="Document Map" w:semiHidden="1" w:unhideWhenUsed="1"/>
+    <w:lsdException w:name="Plain Text" w:semiHidden="1" w:unhideWhenUsed="1"/>
+    <w:lsdException w:name="E-mail Signature" w:semiHidden="1" w:unhideWhenUsed="1"/>
+    <w:lsdException w:name="HTML Top of Form" w:semiHidden="1" w:unhideWhenUsed="1"/>
+    <w:lsdException w:name="HTML Bottom of Form" w:semiHidden="1" w:unhideWhenUsed="1"/>
+    <w:lsdException w:name="Normal (Web)" w:semiHidden="1" w:unhideWhenUsed="1"/>
+    <w:lsdException w:name="HTML Acronym" w:semiHidden="1" w:unhideWhenUsed="1"/>
+    <w:lsdException w:name="HTML Address" w:semiHidden="1" w:unhideWhenUsed="1"/>
+    <w:lsdException w:name="HTML Cite" w:semiHidden="1" w:unhideWhenUsed="1"/>
+    <w:lsdException w:name="HTML Code" w:semiHidden="1" w:unhideWhenUsed="1"/>
+    <w:lsdException w:name="HTML Definition" w:semiHidden="1" w:unhideWhenUsed="1"/>
+    <w:lsdException w:name="HTML Keyboard" w:semiHidden="1" w:unhideWhenUsed="1"/>
+    <w:lsdException w:name="HTML Preformatted" w:semiHidden="1" w:unhideWhenUsed="1"/>
+    <w:lsdException w:name="HTML Sample" w:semiHidden="1" w:unhideWhenUsed="1"/>
+    <w:lsdException w:name="HTML Typewriter" w:semiHidden="1" w:unhideWhenUsed="1"/>
+    <w:lsdException w:name="HTML Variable" w:semiHidden="1" w:unhideWhenUsed="1"/>
+    <w:lsdException w:name="Normal Table" w:semiHidden="1" w:unhideWhenUsed="1"/>
+    <w:lsdException w:name="annotation subject" w:semiHidden="1" w:unhideWhenUsed="1"/>
+    <w:lsdException w:name="No List" w:semiHidden="1" w:unhideWhenUsed="1"/>
+    <w:lsdException w:name="Outline List 1" w:semiHidden="1" w:unhideWhenUsed="1"/>
+    <w:lsdException w:name="Outline List 2" w:semiHidden="1" w:unhideWhenUsed="1"/>
+    <w:lsdException w:name="Outline List 3" w:semiHidden="1" w:unhideWhenUsed="1"/>
+    <w:lsdException w:name="Table Simple 1" w:semiHidden="1" w:unhideWhenUsed="1"/>
+    <w:lsdException w:name="Table Simple 2" w:semiHidden="1" w:unhideWhenUsed="1"/>
+    <w:lsdException w:name="Table Simple 3" w:semiHidden="1" w:unhideWhenUsed="1"/>
+    <w:lsdException w:name="Table Classic 1" w:semiHidden="1" w:unhideWhenUsed="1"/>
+    <w:lsdException w:name="Table Classic 2" w:semiHidden="1" w:unhideWhenUsed="1"/>
+    <w:lsdException w:name="Table Classic 3" w:semiHidden="1" w:unhideWhenUsed="1"/>
+    <w:lsdException w:name="Table Classic 4" w:semiHidden="1" w:unhideWhenUsed="1"/>
+    <w:lsdException w:name="Table Colorful 1" w:semiHidden="1" w:unhideWhenUsed="1"/>
+    <w:lsdException w:name="Table Colorful 2" w:semiHidden="1" w:unhideWhenUsed="1"/>
+    <w:lsdException w:name="Table Colorful 3" w:semiHidden="1" w:unhideWhenUsed="1"/>
+    <w:lsdException w:name="Table Columns 1" w:semiHidden="1" w:unhideWhenUsed="1"/>
+    <w:lsdException w:name="Table Columns 2" w:semiHidden="1" w:unhideWhenUsed="1"/>
+    <w:lsdException w:name="Table Columns 3" w:semiHidden="1" w:unhideWhenUsed="1"/>
+    <w:lsdException w:name="Table Columns 4" w:semiHidden="1" w:unhideWhenUsed="1"/>
+    <w:lsdException w:name="Table Columns 5" w:semiHidden="1" w:unhideWhenUsed="1"/>
+    <w:lsdException w:name="Table Grid 1" w:semiHidden="1" w:unhideWhenUsed="1"/>
+    <w:lsdException w:name="Table Grid 2" w:semiHidden="1" w:unhideWhenUsed="1"/>
+    <w:lsdException w:name="Table Grid 3" w:semiHidden="1" w:unhideWhenUsed="1"/>
+    <w:lsdException w:name="Table Grid 4" w:semiHidden="1" w:unhideWhenUsed="1"/>
+    <w:lsdException w:name="Table Grid 5" w:semiHidden="1" w:unhideWhenUsed="1"/>
+    <w:lsdException w:name="Table Grid 6" w:semiHidden="1" w:unhideWhenUsed="1"/>
+    <w:lsdException w:name="Table Grid 7" w:semiHidden="1" w:unhideWhenUsed="1"/>
+    <w:lsdException w:name="Table Grid 8" w:semiHidden="1" w:unhideWhenUsed="1"/>
+    <w:lsdException w:name="Table List 1" w:semiHidden="1" w:unhideWhenUsed="1"/>
+    <w:lsdException w:name="Table List 2" w:semiHidden="1" w:unhideWhenUsed="1"/>
+    <w:lsdException w:name="Table List 3" w:semiHidden="1" w:unhideWhenUsed="1"/>
+    <w:lsdException w:name="Table List 4" w:semiHidden="1" w:unhideWhenUsed="1"/>
+    <w:lsdException w:name="Table List 5" w:semiHidden="1" w:unhideWhenUsed="1"/>
+    <w:lsdException w:name="Table List 6" w:semiHidden="1" w:unhideWhenUsed="1"/>
+    <w:lsdException w:name="Table List 7" w:semiHidden="1" w:unhideWhenUsed="1"/>
+    <w:lsdException w:name="Table List 8" w:semiHidden="1" w:unhideWhenUsed="1"/>
+    <w:lsdException w:name="Table 3D effects 1" w:semiHidden="1" w:unhideWhenUsed="1"/>
+    <w:lsdException w:name="Table 3D effects 2" w:semiHidden="1" w:unhideWhenUsed="1"/>
+    <w:lsdException w:name="Table 3D effects 3" w:semiHidden="1" w:unhideWhenUsed="1"/>
+    <w:lsdException w:name="Table Contemporary" w:semiHidden="1" w:unhideWhenUsed="1"/>
+    <w:lsdException w:name="Table Elegant" w:semiHidden="1" w:unhideWhenUsed="1"/>
+    <w:lsdException w:name="Table Professional" w:semiHidden="1" w:unhideWhenUsed="1"/>
+    <w:lsdException w:name="Table Subtle 1" w:semiHidden="1" w:unhideWhenUsed="1"/>
+    <w:lsdException w:name="Table Subtle 2" w:semiHidden="1" w:unhideWhenUsed="1"/>
+    <w:lsdException w:name="Table Web 1" w:semiHidden="1" w:unhideWhenUsed="1"/>
+    <w:lsdException w:name="Table Web 2" w:semiHidden="1" w:unhideWhenUsed="1"/>
+    <w:lsdException w:name="Table Web 3" w:semiHidden="1" w:unhideWhenUsed="1"/>
+    <w:lsdException w:name="Balloon Text" w:semiHidden="1" w:unhideWhenUsed="1"/>
+    <w:lsdException w:name="Table Grid" w:semiHidden="1" w:uiPriority="39" w:unhideWhenUsed="1"/>
+    <w:lsdException w:name="Table Theme" w:semiHidden="1" w:unhideWhenUsed="1"/>
+    <w:lsdException w:name="Placeholder Text" w:semiHidden="1"/>
+    <w:lsdException w:name="No Spacing" w:uiPriority="1" w:qFormat="1"/>
+    <w:lsdException w:name="Light Shading" w:uiPriority="60"/>
+    <w:lsdException w:name="Light List" w:uiPriority="61"/>
+    <w:lsdException w:name="Light Grid" w:uiPriority="62"/>
+    <w:lsdException w:name="Medium Shading 1" w:uiPriority="63"/>
+    <w:lsdException w:name="Medium Shading 2" w:uiPriority="64"/>
+    <w:lsdException w:name="Medium List 1" w:uiPriority="65"/>
+    <w:lsdException w:name="Medium List 2" w:uiPriority="66"/>
+    <w:lsdException w:name="Medium Grid 1" w:uiPriority="67"/>
+    <w:lsdException w:name="Medium Grid 2" w:uiPriority="68"/>
+    <w:lsdException w:name="Medium Grid 3" w:uiPriority="69"/>
+    <w:lsdException w:name="Dark List" w:uiPriority="70"/>
+    <w:lsdException w:name="Colorful Shading" w:uiPriority="71"/>
+    <w:lsdException w:name="Colorful List" w:uiPriority="72"/>
+    <w:lsdException w:name="Colorful Grid" w:uiPriority="73"/>
+    <w:lsdException w:name="Light Shading Accent 1" w:uiPriority="60"/>
+    <w:lsdException w:name="Light List Accent 1" w:uiPriority="61"/>
+    <w:lsdException w:name="Light Grid Accent 1" w:uiPriority="62"/>
+    <w:lsdException w:name="Medium Shading 1 Accent 1" w:uiPriority="63"/>
+    <w:lsdException w:name="Medium Shading 2 Accent 1" w:uiPriority="64"/>
+    <w:lsdException w:name="Medium List 1 Accent 1" w:uiPriority="65"/>
+    <w:lsdException w:name="Revision" w:semiHidden="1"/>
+    <w:lsdException w:name="List Paragraph" w:uiPriority="34" w:qFormat="1"/>
+    <w:lsdException w:name="Quote" w:uiPriority="29" w:qFormat="1"/>
+    <w:lsdException w:name="Intense Quote" w:uiPriority="30" w:qFormat="1"/>
+    <w:lsdException w:name="Medium List 2 Accent 1" w:uiPriority="66"/>
+    <w:lsdException w:name="Medium Grid 1 Accent 1" w:uiPriority="67"/>
+    <w:lsdException w:name="Medium Grid 2 Accent 1" w:uiPriority="68"/>
+    <w:lsdException w:name="Medium Grid 3 Accent 1" w:uiPriority="69"/>
+    <w:lsdException w:name="Dark List Accent 1" w:uiPriority="70"/>
+    <w:lsdException w:name="Colorful Shading Accent 1" w:uiPriority="71"/>
+    <w:lsdException w:name="Colorful List Accent 1" w:uiPriority="72"/>
+    <w:lsdException w:name="Colorful Grid Accent 1" w:uiPriority="73"/>
+    <w:lsdException w:name="Light Shading Accent 2" w:uiPriority="60"/>
+    <w:lsdException w:name="Light List Accent 2" w:uiPriority="61"/>
+    <w:lsdException w:name="Light Grid Accent 2" w:uiPriority="62"/>
+    <w:lsdException w:name="Medium Shading 1 Accent 2" w:uiPriority="63"/>
+    <w:lsdException w:name="Medium Shading 2 Accent 2" w:uiPriority="64"/>
+    <w:lsdException w:name="Medium List 1 Accent 2" w:uiPriority="65"/>
+    <w:lsdException w:name="Medium List 2 Accent 2" w:uiPriority="66"/>
+    <w:lsdException w:name="Medium Grid 1 Accent 2" w:uiPriority="67"/>
+    <w:lsdException w:name="Medium Grid 2 Accent 2" w:uiPriority="68"/>
+    <w:lsdException w:name="Medium Grid 3 Accent 2" w:uiPriority="69"/>
+    <w:lsdException w:name="Dark List Accent 2" w:uiPriority="70"/>
+    <w:lsdException w:name="Colorful Shading Accent 2" w:uiPriority="71"/>
+    <w:lsdException w:name="Colorful List Accent 2" w:uiPriority="72"/>
+    <w:lsdException w:name="Colorful Grid Accent 2" w:uiPriority="73"/>
+    <w:lsdException w:name="Light Shading Accent 3" w:uiPriority="60"/>
+    <w:lsdException w:name="Light List Accent 3" w:uiPriority="61"/>
+    <w:lsdException w:name="Light Grid Accent 3" w:uiPriority="62"/>
+    <w:lsdException w:name="Medium Shading 1 Accent 3" w:uiPriority="63"/>
+    <w:lsdException w:name="Medium Shading 2 Accent 3" w:uiPriority="64"/>
+    <w:lsdException w:name="Medium List 1 Accent 3" w:uiPriority="65"/>
+    <w:lsdException w:name="Medium List 2 Accent 3" w:uiPriority="66"/>
+    <w:lsdException w:name="Medium Grid 1 Accent 3" w:uiPriority="67"/>
+    <w:lsdException w:name="Medium Grid 2 Accent 3" w:uiPriority="68"/>
+    <w:lsdException w:name="Medium Grid 3 Accent 3" w:uiPriority="69"/>
+    <w:lsdException w:name="Dark List Accent 3" w:uiPriority="70"/>
+    <w:lsdException w:name="Colorful Shading Accent 3" w:uiPriority="71"/>
+    <w:lsdException w:name="Colorful List Accent 3" w:uiPriority="72"/>
+    <w:lsdException w:name="Colorful Grid Accent 3" w:uiPriority="73"/>
+    <w:lsdException w:name="Light Shading Accent 4" w:uiPriority="60"/>
+    <w:lsdException w:name="Light List Accent 4" w:uiPriority="61"/>
+    <w:lsdException w:name="Light Grid Accent 4" w:uiPriority="62"/>
+    <w:lsdException w:name="Medium Shading 1 Accent 4" w:uiPriority="63"/>
+    <w:lsdException w:name="Medium Shading 2 Accent 4" w:uiPriority="64"/>
+    <w:lsdException w:name="Medium List 1 Accent 4" w:uiPriority="65"/>
+    <w:lsdException w:name="Medium List 2 Accent 4" w:uiPriority="66"/>
+    <w:lsdException w:name="Medium Grid 1 Accent 4" w:uiPriority="67"/>
+    <w:lsdException w:name="Medium Grid 2 Accent 4" w:uiPriority="68"/>
+    <w:lsdException w:name="Medium Grid 3 Accent 4" w:uiPriority="69"/>
+    <w:lsdException w:name="Dark List Accent 4" w:uiPriority="70"/>
+    <w:lsdException w:name="Colorful Shading Accent 4" w:uiPriority="71"/>
+    <w:lsdException w:name="Colorful List Accent 4" w:uiPriority="72"/>
+    <w:lsdException w:name="Colorful Grid Accent 4" w:uiPriority="73"/>
+    <w:lsdException w:name="Light Shading Accent 5" w:uiPriority="60"/>
+    <w:lsdException w:name="Light List Accent 5" w:uiPriority="61"/>
+    <w:lsdException w:name="Light Grid Accent 5" w:uiPriority="62"/>
+    <w:lsdException w:name="Medium Shading 1 Accent 5" w:uiPriority="63"/>
+    <w:lsdException w:name="Medium Shading 2 Accent 5" w:uiPriority="64"/>
+    <w:lsdException w:name="Medium List 1 Accent 5" w:uiPriority="65"/>
+    <w:lsdException w:name="Medium List 2 Accent 5" w:uiPriority="66"/>
+    <w:lsdException w:name="Medium Grid 1 Accent 5" w:uiPriority="67"/>
+    <w:lsdException w:name="Medium Grid 2 Accent 5" w:uiPriority="68"/>
+    <w:lsdException w:name="Medium Grid 3 Accent 5" w:uiPriority="69"/>
+    <w:lsdException w:name="Dark List Accent 5" w:uiPriority="70"/>
+    <w:lsdException w:name="Colorful Shading Accent 5" w:uiPriority="71"/>
+    <w:lsdException w:name="Colorful List Accent 5" w:uiPriority="72"/>
+    <w:lsdException w:name="Colorful Grid Accent 5" w:uiPriority="73"/>
+    <w:lsdException w:name="Light Shading Accent 6" w:uiPriority="60"/>
+    <w:lsdException w:name="Light List Accent 6" w:uiPriority="61"/>
+    <w:lsdException w:name="Light Grid Accent 6" w:uiPriority="62"/>
+    <w:lsdException w:name="Medium Shading 1 Accent 6" w:uiPriority="63"/>
+    <w:lsdException w:name="Medium Shading 2 Accent 6" w:uiPriority="64"/>
+    <w:lsdException w:name="Medium List 1 Accent 6" w:uiPriority="65"/>
+    <w:lsdException w:name="Medium List 2 Accent 6" w:uiPriority="66"/>
+    <w:lsdException w:name="Medium Grid 1 Accent 6" w:uiPriority="67"/>
+    <w:lsdException w:name="Medium Grid 2 Accent 6" w:uiPriority="68"/>
+    <w:lsdException w:name="Medium Grid 3 Accent 6" w:uiPriority="69"/>
+    <w:lsdException w:name="Dark List Accent 6" w:uiPriority="70"/>
+    <w:lsdException w:name="Colorful Shading Accent 6" w:uiPriority="71"/>
+    <w:lsdException w:name="Colorful List Accent 6" w:uiPriority="72"/>
+    <w:lsdException w:name="Colorful Grid Accent 6" w:uiPriority="73"/>
+    <w:lsdException w:name="Subtle Emphasis" w:uiPriority="19" w:qFormat="1"/>
+    <w:lsdException w:name="Intense Emphasis" w:uiPriority="21" w:qFormat="1"/>
+    <w:lsdException w:name="Subtle Reference" w:uiPriority="31" w:qFormat="1"/>
+    <w:lsdException w:name="Intense Reference" w:uiPriority="32" w:qFormat="1"/>
+    <w:lsdException w:name="Book Title" w:uiPriority="33" w:qFormat="1"/>
+    <w:lsdException w:name="Bibliography" w:semiHidden="1" w:uiPriority="37" w:unhideWhenUsed="1"/>
+    <w:lsdException w:name="TOC Heading" w:semiHidden="1" w:uiPriority="39" w:unhideWhenUsed="1" w:qFormat="1"/>
+    <w:lsdException w:name="Plain Table 1" w:uiPriority="41"/>
+    <w:lsdException w:name="Plain Table 2" w:uiPriority="42"/>
+    <w:lsdException w:name="Plain Table 3" w:uiPriority="43"/>
+    <w:lsdException w:name="Plain Table 4" w:uiPriority="44"/>
+    <w:lsdException w:name="Plain Table 5" w:uiPriority="45"/>
+    <w:lsdException w:name="Grid Table Light" w:uiPriority="40"/>
+    <w:lsdException w:name="Grid Table 1 Light" w:uiPriority="46"/>
+    <w:lsdException w:name="Grid Table 2" w:uiPriority="47"/>
+    <w:lsdException w:name="Grid Table 3" w:uiPriority="48"/>
+    <w:lsdException w:name="Grid Table 4" w:uiPriority="49"/>
+    <w:lsdException w:name="Grid Table 5 Dark" w:uiPriority="50"/>
+    <w:lsdException w:name="Grid Table 6 Colorful" w:uiPriority="51"/>
+    <w:lsdException w:name="Grid Table 7 Colorful" w:uiPriority="52"/>
+    <w:lsdException w:name="Grid Table 1 Light Accent 1" w:uiPriority="46"/>
+    <w:lsdException w:name="Grid Table 2 Accent 1" w:uiPriority="47"/>
+    <w:lsdException w:name="Grid Table 3 Accent 1" w:uiPriority="48"/>
+    <w:lsdException w:name="Grid Table 4 Accent 1" w:uiPriority="49"/>
+    <w:lsdException w:name="Grid Table 5 Dark Accent 1" w:uiPriority="50"/>
+    <w:lsdException w:name="Grid Table 6 Colorful Accent 1" w:uiPriority="51"/>
+    <w:lsdException w:name="Grid Table 7 Colorful Accent 1" w:uiPriority="52"/>
+    <w:lsdException w:name="Grid Table 1 Light Accent 2" w:uiPriority="46"/>
+    <w:lsdException w:name="Grid Table 2 Accent 2" w:uiPriority="47"/>
+    <w:lsdException w:name="Grid Table 3 Accent 2" w:uiPriority="48"/>
+    <w:lsdException w:name="Grid Table 4 Accent 2" w:uiPriority="49"/>
+    <w:lsdException w:name="Grid Table 5 Dark Accent 2" w:uiPriority="50"/>
+    <w:lsdException w:name="Grid Table 6 Colorful Accent 2" w:uiPriority="51"/>
+    <w:lsdException w:name="Grid Table 7 Colorful Accent 2" w:uiPriority="52"/>
+    <w:lsdException w:name="Grid Table 1 Light Accent 3" w:uiPriority="46"/>
+    <w:lsdException w:name="Grid Table 2 Accent 3" w:uiPriority="47"/>
+    <w:lsdException w:name="Grid Table 3 Accent 3" w:uiPriority="48"/>
+    <w:lsdException w:name="Grid Table 4 Accent 3" w:uiPriority="49"/>
+    <w:lsdException w:name="Grid Table 5 Dark Accent 3" w:uiPriority="50"/>
+    <w:lsdException w:name="Grid Table 6 Colorful Accent 3" w:uiPriority="51"/>
+    <w:lsdException w:name="Grid Table 7 Colorful Accent 3" w:uiPriority="52"/>
+    <w:lsdException w:name="Grid Table 1 Light Accent 4" w:uiPriority="46"/>
+    <w:lsdException w:name="Grid Table 2 Accent 4" w:uiPriority="47"/>
+    <w:lsdException w:name="Grid Table 3 Accent 4" w:uiPriority="48"/>
+    <w:lsdException w:name="Grid Table 4 Accent 4" w:uiPriority="49"/>
+    <w:lsdException w:name="Grid Table 5 Dark Accent 4" w:uiPriority="50"/>
+    <w:lsdException w:name="Grid Table 6 Colorful Accent 4" w:uiPriority="51"/>
+    <w:lsdException w:name="Grid Table 7 Colorful Accent 4" w:uiPriority="52"/>
+    <w:lsdException w:name="Grid Table 1 Light Accent 5" w:uiPriority="46"/>
+    <w:lsdException w:name="Grid Table 2 Accent 5" w:uiPriority="47"/>
+    <w:lsdException w:name="Grid Table 3 Accent 5" w:uiPriority="48"/>
+    <w:lsdException w:name="Grid Table 4 Accent 5" w:uiPriority="49"/>
+    <w:lsdException w:name="Grid Table 5 Dark Accent 5" w:uiPriority="50"/>
+    <w:lsdException w:name="Grid Table 6 Colorful Accent 5" w:uiPriority="51"/>
+    <w:lsdException w:name="Grid Table 7 Colorful Accent 5" w:uiPriority="52"/>
+    <w:lsdException w:name="Grid Table 1 Light Accent 6" w:uiPriority="46"/>
+    <w:lsdException w:name="Grid Table 2 Accent 6" w:uiPriority="47"/>
+    <w:lsdException w:name="Grid Table 3 Accent 6" w:uiPriority="48"/>
+    <w:lsdException w:name="Grid Table 4 Accent 6" w:uiPriority="49"/>
+    <w:lsdException w:name="Grid Table 5 Dark Accent 6" w:uiPriority="50"/>
+    <w:lsdException w:name="Grid Table 6 Colorful Accent 6" w:uiPriority="51"/>
+    <w:lsdException w:name="Grid Table 7 Colorful Accent 6" w:uiPriority="52"/>
+    <w:lsdException w:name="List Table 1 Light" w:uiPriority="46"/>
+    <w:lsdException w:name="List Table 2" w:uiPriority="47"/>
+    <w:lsdException w:name="List Table 3" w:uiPriority="48"/>
+    <w:lsdException w:name="List Table 4" w:uiPriority="49"/>
+    <w:lsdException w:name="List Table 5 Dark" w:uiPriority="50"/>
+    <w:lsdException w:name="List Table 6 Colorful" w:uiPriority="51"/>
+    <w:lsdException w:name="List Table 7 Colorful" w:uiPriority="52"/>
+    <w:lsdException w:name="List Table 1 Light Accent 1" w:uiPriority="46"/>
+    <w:lsdException w:name="List Table 2 Accent 1" w:uiPriority="47"/>
+    <w:lsdException w:name="List Table 3 Accent 1" w:uiPriority="48"/>
+    <w:lsdException w:name="List Table 4 Accent 1" w:uiPriority="49"/>
+    <w:lsdException w:name="List Table 5 Dark Accent 1" w:uiPriority="50"/>
+    <w:lsdException w:name="List Table 6 Colorful Accent 1" w:uiPriority="51"/>
+    <w:lsdException w:name="List Table 7 Colorful Accent 1" w:uiPriority="52"/>
+    <w:lsdException w:name="List Table 1 Light Accent 2" w:uiPriority="46"/>
+    <w:lsdException w:name="List Table 2 Accent 2" w:uiPriority="47"/>
+    <w:lsdException w:name="List Table 3 Accent 2" w:uiPriority="48"/>
+    <w:lsdException w:name="List Table 4 Accent 2" w:uiPriority="49"/>
+    <w:lsdException w:name="List Table 5 Dark Accent 2" w:uiPriority="50"/>
+    <w:lsdException w:name="List Table 6 Colorful Accent 2" w:uiPriority="51"/>
+    <w:lsdException w:name="List Table 7 Colorful Accent 2" w:uiPriority="52"/>
+    <w:lsdException w:name="List Table 1 Light Accent 3" w:uiPriority="46"/>
+    <w:lsdException w:name="List Table 2 Accent 3" w:uiPriority="47"/>
+    <w:lsdException w:name="List Table 3 Accent 3" w:uiPriority="48"/>
+    <w:lsdException w:name="List Table 4 Accent 3" w:uiPriority="49"/>
+    <w:lsdException w:name="List Table 5 Dark Accent 3" w:uiPriority="50"/>
+    <w:lsdException w:name="List Table 6 Colorful Accent 3" w:uiPriority="51"/>
+    <w:lsdException w:name="List Table 7 Colorful Accent 3" w:uiPriority="52"/>
+    <w:lsdException w:name="List Table 1 Light Accent 4" w:uiPriority="46"/>
+    <w:lsdException w:name="List Table 2 Accent 4" w:uiPriority="47"/>
+    <w:lsdException w:name="List Table 3 Accent 4" w:uiPriority="48"/>
+    <w:lsdException w:name="List Table 4 Accent 4" w:uiPriority="49"/>
+    <w:lsdException w:name="List Table 5 Dark Accent 4" w:uiPriority="50"/>
+    <w:lsdException w:name="List Table 6 Colorful Accent 4" w:uiPriority="51"/>
+    <w:lsdException w:name="List Table 7 Colorful Accent 4" w:uiPriority="52"/>
+    <w:lsdException w:name="List Table 1 Light Accent 5" w:uiPriority="46"/>
+    <w:lsdException w:name="List Table 2 Accent 5" w:uiPriority="47"/>
+    <w:lsdException w:name="List Table 3 Accent 5" w:uiPriority="48"/>
+    <w:lsdException w:name="List Table 4 Accent 5" w:uiPriority="49"/>
+    <w:lsdException w:name="List Table 5 Dark Accent 5" w:uiPriority="50"/>
+    <w:lsdException w:name="List Table 6 Colorful Accent 5" w:uiPriority="51"/>
+    <w:lsdException w:name="List Table 7 Colorful Accent 5" w:uiPriority="52"/>
+    <w:lsdException w:name="List Table 1 Light Accent 6" w:uiPriority="46"/>
+    <w:lsdException w:name="List Table 2 Accent 6" w:uiPriority="47"/>
+    <w:lsdException w:name="List Table 3 Accent 6" w:uiPriority="48"/>
+    <w:lsdException w:name="List Table 4 Accent 6" w:uiPriority="49"/>
+    <w:lsdException w:name="List Table 5 Dark Accent 6" w:uiPriority="50"/>
+    <w:lsdException w:name="List Table 6 Colorful Accent 6" w:uiPriority="51"/>
+    <w:lsdException w:name="List Table 7 Colorful Accent 6" w:uiPriority="52"/>
+    <w:lsdException w:name="Mention" w:semiHidden="1" w:unhideWhenUsed="1"/>
+    <w:lsdException w:name="Smart Hyperlink" w:semiHidden="1" w:unhideWhenUsed="1"/>
+    <w:lsdException w:name="Hashtag" w:semiHidden="1" w:unhideWhenUsed="1"/>
+    <w:lsdException w:name="Unresolved Mention" w:semiHidden="1" w:unhideWhenUsed="1"/>
   </w:latentStyles>
   <w:style w:type="paragraph" w:default="1" w:styleId="Normal">
     <w:name w:val="Normal"/>
@@ -19074,7 +19092,7 @@
   <a:extraClrSchemeLst/>
   <a:extLst>
     <a:ext uri="{05A4C25C-085E-4340-85A3-A5531E510DB2}">
-      <thm15:themeFamily xmlns:thm15="http://schemas.microsoft.com/office/thememl/2012/main" xmlns="" name="Office Theme" id="{62F939B6-93AF-4DB8-9C6B-D6C7DFDC589F}" vid="{4A3C46E8-61CC-4603-A589-7422A47A8E4A}"/>
+      <thm15:themeFamily xmlns:thm15="http://schemas.microsoft.com/office/thememl/2012/main" name="Office Theme" id="{62F939B6-93AF-4DB8-9C6B-D6C7DFDC589F}" vid="{4A3C46E8-61CC-4603-A589-7422A47A8E4A}"/>
     </a:ext>
   </a:extLst>
 </a:theme>

</xml_diff>

<commit_message>
Proyecto completo con salidas por la consola
Faltan ventanas para mostrar salidas
</commit_message>
<xml_diff>
--- a/Informe - Proyecto 1.docx
+++ b/Informe - Proyecto 1.docx
@@ -643,6 +643,7 @@
           <w:szCs w:val="24"/>
         </w:rPr>
       </w:pPr>
+      <w:proofErr w:type="spellStart"/>
       <w:r>
         <w:rPr>
           <w:rFonts w:ascii="Times New Roman" w:hAnsi="Times New Roman" w:cs="Times New Roman"/>
@@ -650,7 +651,17 @@
           <w:sz w:val="24"/>
           <w:szCs w:val="24"/>
         </w:rPr>
-        <w:t>Guatamare, septiembre de 2018</w:t>
+        <w:t>Guatamare</w:t>
+      </w:r>
+      <w:proofErr w:type="spellEnd"/>
+      <w:r>
+        <w:rPr>
+          <w:rFonts w:ascii="Times New Roman" w:hAnsi="Times New Roman" w:cs="Times New Roman"/>
+          <w:b/>
+          <w:sz w:val="24"/>
+          <w:szCs w:val="24"/>
+        </w:rPr>
+        <w:t>, septiembre de 2018</w:t>
       </w:r>
     </w:p>
     <w:p>
@@ -3628,8 +3639,6 @@
         </w:rPr>
         <w:t>Tabla</w:t>
       </w:r>
-      <w:bookmarkStart w:id="0" w:name="_GoBack"/>
-      <w:bookmarkEnd w:id="0"/>
       <w:r>
         <w:rPr>
           <w:rFonts w:ascii="Times New Roman" w:hAnsi="Times New Roman" w:cs="Times New Roman"/>
@@ -11112,7 +11121,7 @@
                 <w:szCs w:val="24"/>
               </w:rPr>
             </w:pPr>
-            <w:bookmarkStart w:id="1" w:name="_Hlk526194423"/>
+            <w:bookmarkStart w:id="0" w:name="_Hlk526194423"/>
             <w:r>
               <w:rPr>
                 <w:rFonts w:ascii="Times New Roman" w:hAnsi="Times New Roman" w:cs="Times New Roman"/>
@@ -15729,12 +15738,14 @@
               <w:jc w:val="center"/>
             </w:pPr>
             <w:r>
-              <w:t>47143,8</w:t>
-            </w:r>
+              <w:t>---</w:t>
+            </w:r>
+            <w:bookmarkStart w:id="1" w:name="_GoBack"/>
+            <w:bookmarkEnd w:id="1"/>
           </w:p>
         </w:tc>
       </w:tr>
-      <w:bookmarkEnd w:id="1"/>
+      <w:bookmarkEnd w:id="0"/>
     </w:tbl>
     <w:p>
       <w:pPr>
@@ -15906,7 +15917,7 @@
           <w:sz w:val="24"/>
           <w:szCs w:val="24"/>
         </w:rPr>
-        <w:t>. 640.200</w:t>
+        <w:t xml:space="preserve">. </w:t>
       </w:r>
       <w:r>
         <w:rPr>
@@ -15914,7 +15925,7 @@
           <w:sz w:val="24"/>
           <w:szCs w:val="24"/>
         </w:rPr>
-        <w:t>,0</w:t>
+        <w:t>593</w:t>
       </w:r>
       <w:r>
         <w:rPr>
@@ -15922,7 +15933,15 @@
           <w:sz w:val="24"/>
           <w:szCs w:val="24"/>
         </w:rPr>
-        <w:t>0</w:t>
+        <w:t>.056,</w:t>
+      </w:r>
+      <w:r>
+        <w:rPr>
+          <w:rFonts w:ascii="Times New Roman" w:hAnsi="Times New Roman" w:cs="Times New Roman"/>
+          <w:sz w:val="24"/>
+          <w:szCs w:val="24"/>
+        </w:rPr>
+        <w:t>2</w:t>
       </w:r>
     </w:p>
     <w:p>
@@ -18833,11 +18852,11 @@
         </c:dLbls>
         <c:gapWidth val="0"/>
         <c:overlap val="-27"/>
-        <c:axId val="195275776"/>
-        <c:axId val="195311808"/>
+        <c:axId val="233940480"/>
+        <c:axId val="160600000"/>
       </c:barChart>
       <c:catAx>
-        <c:axId val="195275776"/>
+        <c:axId val="233940480"/>
         <c:scaling>
           <c:orientation val="minMax"/>
         </c:scaling>
@@ -18874,7 +18893,7 @@
             <a:endParaRPr lang="es-ES"/>
           </a:p>
         </c:txPr>
-        <c:crossAx val="195311808"/>
+        <c:crossAx val="160600000"/>
         <c:crosses val="autoZero"/>
         <c:auto val="1"/>
         <c:lblAlgn val="ctr"/>
@@ -18883,7 +18902,7 @@
         <c:noMultiLvlLbl val="0"/>
       </c:catAx>
       <c:valAx>
-        <c:axId val="195311808"/>
+        <c:axId val="160600000"/>
         <c:scaling>
           <c:orientation val="minMax"/>
           <c:max val="1"/>
@@ -18934,7 +18953,7 @@
             <a:endParaRPr lang="es-ES"/>
           </a:p>
         </c:txPr>
-        <c:crossAx val="195275776"/>
+        <c:crossAx val="233940480"/>
         <c:crosses val="autoZero"/>
         <c:crossBetween val="between"/>
       </c:valAx>
@@ -19209,11 +19228,11 @@
         </c:dLbls>
         <c:gapWidth val="0"/>
         <c:overlap val="-27"/>
-        <c:axId val="195276288"/>
-        <c:axId val="135102464"/>
+        <c:axId val="233940992"/>
+        <c:axId val="160601728"/>
       </c:barChart>
       <c:catAx>
-        <c:axId val="195276288"/>
+        <c:axId val="233940992"/>
         <c:scaling>
           <c:orientation val="minMax"/>
         </c:scaling>
@@ -19250,7 +19269,7 @@
             <a:endParaRPr lang="es-ES"/>
           </a:p>
         </c:txPr>
-        <c:crossAx val="135102464"/>
+        <c:crossAx val="160601728"/>
         <c:crosses val="autoZero"/>
         <c:auto val="1"/>
         <c:lblAlgn val="ctr"/>
@@ -19258,7 +19277,7 @@
         <c:noMultiLvlLbl val="0"/>
       </c:catAx>
       <c:valAx>
-        <c:axId val="135102464"/>
+        <c:axId val="160601728"/>
         <c:scaling>
           <c:orientation val="minMax"/>
           <c:max val="1"/>
@@ -19309,7 +19328,7 @@
             <a:endParaRPr lang="es-ES"/>
           </a:p>
         </c:txPr>
-        <c:crossAx val="195276288"/>
+        <c:crossAx val="233940992"/>
         <c:crosses val="autoZero"/>
         <c:crossBetween val="between"/>
       </c:valAx>
@@ -19545,11 +19564,11 @@
         </c:dLbls>
         <c:gapWidth val="0"/>
         <c:overlap val="-27"/>
-        <c:axId val="265838592"/>
-        <c:axId val="135104192"/>
+        <c:axId val="233952768"/>
+        <c:axId val="160603456"/>
       </c:barChart>
       <c:catAx>
-        <c:axId val="265838592"/>
+        <c:axId val="233952768"/>
         <c:scaling>
           <c:orientation val="minMax"/>
         </c:scaling>
@@ -19586,7 +19605,7 @@
             <a:endParaRPr lang="es-ES"/>
           </a:p>
         </c:txPr>
-        <c:crossAx val="135104192"/>
+        <c:crossAx val="160603456"/>
         <c:crosses val="autoZero"/>
         <c:auto val="1"/>
         <c:lblAlgn val="ctr"/>
@@ -19594,7 +19613,7 @@
         <c:noMultiLvlLbl val="0"/>
       </c:catAx>
       <c:valAx>
-        <c:axId val="135104192"/>
+        <c:axId val="160603456"/>
         <c:scaling>
           <c:orientation val="minMax"/>
           <c:max val="1"/>
@@ -19645,7 +19664,7 @@
             <a:endParaRPr lang="es-ES"/>
           </a:p>
         </c:txPr>
-        <c:crossAx val="265838592"/>
+        <c:crossAx val="233952768"/>
         <c:crosses val="autoZero"/>
         <c:crossBetween val="between"/>
       </c:valAx>

</xml_diff>